<commit_message>
Poprawki w kodzie + Dokumentacja V3
</commit_message>
<xml_diff>
--- a/Dokumentacja.docx
+++ b/Dokumentacja.docx
@@ -989,8 +989,13 @@
       </w:pPr>
       <w:r>
         <w:lastRenderedPageBreak/>
-        <w:t xml:space="preserve"> MTCars</w:t>
-      </w:r>
+        <w:t xml:space="preserve"> </w:t>
+      </w:r>
+      <w:proofErr w:type="spellStart"/>
+      <w:r>
+        <w:t>MTCars</w:t>
+      </w:r>
+      <w:proofErr w:type="spellEnd"/>
     </w:p>
     <w:p>
       <w:pPr>
@@ -1002,6 +1007,9 @@
     </w:p>
     <w:p>
       <w:r>
+        <w:rPr>
+          <w:noProof/>
+        </w:rPr>
         <w:drawing>
           <wp:inline distT="0" distB="0" distL="0" distR="0" wp14:anchorId="4AC2322A" wp14:editId="170B50D3">
             <wp:extent cx="5515745" cy="2181529"/>
@@ -1041,7 +1049,15 @@
     </w:p>
     <w:p>
       <w:r>
-        <w:t xml:space="preserve">Zbiór danych MTCars zawarty jest w zbiorach danych zawartych w środowisku R. </w:t>
+        <w:t xml:space="preserve">Zbiór danych </w:t>
+      </w:r>
+      <w:proofErr w:type="spellStart"/>
+      <w:r>
+        <w:t>MTCars</w:t>
+      </w:r>
+      <w:proofErr w:type="spellEnd"/>
+      <w:r>
+        <w:t xml:space="preserve"> zawarty jest w zbiorach danych zawartych w środowisku R. </w:t>
       </w:r>
       <w:r>
         <w:br/>
@@ -1050,7 +1066,15 @@
         <w:t xml:space="preserve">Składa się on z </w:t>
       </w:r>
       <w:r>
-        <w:t>11 kolumn i przedstawia dane na temat 32 samochodów z lat 1973-74. Zaciągnięty został z „Motor Trend US magazine”</w:t>
+        <w:t xml:space="preserve">11 kolumn i przedstawia dane na temat 32 samochodów z lat 1973-74. Zaciągnięty został z „Motor Trend US </w:t>
+      </w:r>
+      <w:proofErr w:type="spellStart"/>
+      <w:r>
+        <w:t>magazine</w:t>
+      </w:r>
+      <w:proofErr w:type="spellEnd"/>
+      <w:r>
+        <w:t>”</w:t>
       </w:r>
     </w:p>
     <w:p>
@@ -1064,7 +1088,15 @@
         <w:t xml:space="preserve"> na tym zbiorze </w:t>
       </w:r>
       <w:r>
-        <w:t xml:space="preserve">została obrana kolumna „qsec” która opisuje czas na ćwierć mili. </w:t>
+        <w:t>została obrana kolumna „</w:t>
+      </w:r>
+      <w:proofErr w:type="spellStart"/>
+      <w:r>
+        <w:t>qsec</w:t>
+      </w:r>
+      <w:proofErr w:type="spellEnd"/>
+      <w:r>
+        <w:t xml:space="preserve">” która opisuje czas na ćwierć mili. </w:t>
       </w:r>
     </w:p>
     <w:p>
@@ -1084,7 +1116,15 @@
         </w:numPr>
       </w:pPr>
       <w:r>
-        <w:t xml:space="preserve">„mpg” – spalanie paliwa (mil/galon) </w:t>
+        <w:t>„</w:t>
+      </w:r>
+      <w:proofErr w:type="spellStart"/>
+      <w:r>
+        <w:t>mpg</w:t>
+      </w:r>
+      <w:proofErr w:type="spellEnd"/>
+      <w:r>
+        <w:t xml:space="preserve">” – spalanie paliwa (mil/galon) </w:t>
       </w:r>
     </w:p>
     <w:p>
@@ -1096,7 +1136,15 @@
         </w:numPr>
       </w:pPr>
       <w:r>
-        <w:t xml:space="preserve">„cyl” – Liczba cylindrów </w:t>
+        <w:t>„</w:t>
+      </w:r>
+      <w:proofErr w:type="spellStart"/>
+      <w:r>
+        <w:t>cyl</w:t>
+      </w:r>
+      <w:proofErr w:type="spellEnd"/>
+      <w:r>
+        <w:t xml:space="preserve">” – Liczba cylindrów </w:t>
       </w:r>
     </w:p>
     <w:p>
@@ -1108,10 +1156,26 @@
         </w:numPr>
       </w:pPr>
       <w:r>
-        <w:t xml:space="preserve">„disp” – pojemność silnika </w:t>
-      </w:r>
-      <w:r>
-        <w:t xml:space="preserve"> (cu.in.)</w:t>
+        <w:t>„</w:t>
+      </w:r>
+      <w:proofErr w:type="spellStart"/>
+      <w:r>
+        <w:t>disp</w:t>
+      </w:r>
+      <w:proofErr w:type="spellEnd"/>
+      <w:r>
+        <w:t xml:space="preserve">” – pojemność </w:t>
+      </w:r>
+      <w:proofErr w:type="gramStart"/>
+      <w:r>
+        <w:t xml:space="preserve">silnika </w:t>
+      </w:r>
+      <w:r>
+        <w:t xml:space="preserve"> (</w:t>
+      </w:r>
+      <w:proofErr w:type="gramEnd"/>
+      <w:r>
+        <w:t>cu.in.)</w:t>
       </w:r>
     </w:p>
     <w:p>
@@ -1123,8 +1187,21 @@
         </w:numPr>
       </w:pPr>
       <w:r>
-        <w:t xml:space="preserve"> „hp” – moc silnika (KM )</w:t>
-      </w:r>
+        <w:t xml:space="preserve"> „</w:t>
+      </w:r>
+      <w:proofErr w:type="spellStart"/>
+      <w:r>
+        <w:t>hp</w:t>
+      </w:r>
+      <w:proofErr w:type="spellEnd"/>
+      <w:r>
+        <w:t>” – moc silnika (</w:t>
+      </w:r>
+      <w:proofErr w:type="gramStart"/>
+      <w:r>
+        <w:t>KM )</w:t>
+      </w:r>
+      <w:proofErr w:type="gramEnd"/>
     </w:p>
     <w:p>
       <w:pPr>
@@ -1135,7 +1212,15 @@
         </w:numPr>
       </w:pPr>
       <w:r>
-        <w:t xml:space="preserve">„drat” – przełożenie tylnej osi </w:t>
+        <w:t>„</w:t>
+      </w:r>
+      <w:proofErr w:type="spellStart"/>
+      <w:r>
+        <w:t>drat</w:t>
+      </w:r>
+      <w:proofErr w:type="spellEnd"/>
+      <w:r>
+        <w:t xml:space="preserve">” – przełożenie tylnej osi </w:t>
       </w:r>
     </w:p>
     <w:p>
@@ -1147,7 +1232,23 @@
         </w:numPr>
       </w:pPr>
       <w:r>
-        <w:t xml:space="preserve">„wt” – waga (1000 lbs) </w:t>
+        <w:t>„</w:t>
+      </w:r>
+      <w:proofErr w:type="spellStart"/>
+      <w:r>
+        <w:t>wt</w:t>
+      </w:r>
+      <w:proofErr w:type="spellEnd"/>
+      <w:r>
+        <w:t xml:space="preserve">” – waga (1000 </w:t>
+      </w:r>
+      <w:proofErr w:type="spellStart"/>
+      <w:r>
+        <w:t>lbs</w:t>
+      </w:r>
+      <w:proofErr w:type="spellEnd"/>
+      <w:r>
+        <w:t xml:space="preserve">) </w:t>
       </w:r>
     </w:p>
     <w:p>
@@ -1159,7 +1260,15 @@
         </w:numPr>
       </w:pPr>
       <w:r>
-        <w:t xml:space="preserve">„qsec” – czas na ¼ mili </w:t>
+        <w:t>„</w:t>
+      </w:r>
+      <w:proofErr w:type="spellStart"/>
+      <w:r>
+        <w:t>qsec</w:t>
+      </w:r>
+      <w:proofErr w:type="spellEnd"/>
+      <w:r>
+        <w:t xml:space="preserve">” – czas na ¼ mili </w:t>
       </w:r>
     </w:p>
     <w:p>
@@ -1183,7 +1292,15 @@
         </w:numPr>
       </w:pPr>
       <w:r>
-        <w:t xml:space="preserve">„am” – skrzynia biegów (0 – automatyczna, 1 -manualna) </w:t>
+        <w:t>„</w:t>
+      </w:r>
+      <w:proofErr w:type="spellStart"/>
+      <w:r>
+        <w:t>am</w:t>
+      </w:r>
+      <w:proofErr w:type="spellEnd"/>
+      <w:r>
+        <w:t xml:space="preserve">” – skrzynia biegów (0 – automatyczna, 1 -manualna) </w:t>
       </w:r>
     </w:p>
     <w:p>
@@ -1195,7 +1312,15 @@
         </w:numPr>
       </w:pPr>
       <w:r>
-        <w:t xml:space="preserve">„gear” – liczba biegów do jazdy do przodu </w:t>
+        <w:t>„</w:t>
+      </w:r>
+      <w:proofErr w:type="spellStart"/>
+      <w:r>
+        <w:t>gear</w:t>
+      </w:r>
+      <w:proofErr w:type="spellEnd"/>
+      <w:r>
+        <w:t xml:space="preserve">” – liczba biegów do jazdy do przodu </w:t>
       </w:r>
     </w:p>
     <w:p>
@@ -1207,7 +1332,15 @@
         </w:numPr>
       </w:pPr>
       <w:r>
-        <w:t xml:space="preserve">„carb” – liczba gaźników  </w:t>
+        <w:t>„</w:t>
+      </w:r>
+      <w:proofErr w:type="spellStart"/>
+      <w:r>
+        <w:t>carb</w:t>
+      </w:r>
+      <w:proofErr w:type="spellEnd"/>
+      <w:r>
+        <w:t xml:space="preserve">” – liczba gaźników  </w:t>
       </w:r>
     </w:p>
     <w:p>
@@ -1221,6 +1354,9 @@
     </w:p>
     <w:p>
       <w:r>
+        <w:rPr>
+          <w:noProof/>
+        </w:rPr>
         <w:drawing>
           <wp:inline distT="0" distB="0" distL="0" distR="0" wp14:anchorId="7B1B7234" wp14:editId="1B0568D1">
             <wp:extent cx="5760720" cy="2800350"/>
@@ -1269,6 +1405,9 @@
     </w:p>
     <w:p>
       <w:r>
+        <w:rPr>
+          <w:noProof/>
+        </w:rPr>
         <w:drawing>
           <wp:inline distT="0" distB="0" distL="0" distR="0" wp14:anchorId="309B3986" wp14:editId="1B72E48E">
             <wp:extent cx="5760720" cy="5226685"/>
@@ -1434,12 +1573,52 @@
     </w:p>
     <w:p>
       <w:r>
-        <w:t xml:space="preserve">Do najlepszego dopasowania danych do zadanego problemu użyto funkcji step. Dobrała ona kolumny tak aby regresja wychodziła jak najlepsza -&gt; najlepsze R-squared. Funkcja ta ma 3 „metody” – forward, backward i both. </w:t>
-      </w:r>
-    </w:p>
-    <w:p>
-      <w:r>
-        <w:t>Wartości squared dla danych:</w:t>
+        <w:t>Do najlepszego dopasowania danych do zadanego problemu użyto funkcji step. Dobrała ona kolumny tak aby regresja wychodziła jak najlepsza -&gt; najlepsze R-</w:t>
+      </w:r>
+      <w:proofErr w:type="spellStart"/>
+      <w:r>
+        <w:t>squared</w:t>
+      </w:r>
+      <w:proofErr w:type="spellEnd"/>
+      <w:r>
+        <w:t xml:space="preserve">. Funkcja ta ma 3 „metody” – </w:t>
+      </w:r>
+      <w:proofErr w:type="spellStart"/>
+      <w:r>
+        <w:t>forward</w:t>
+      </w:r>
+      <w:proofErr w:type="spellEnd"/>
+      <w:r>
+        <w:t xml:space="preserve">, </w:t>
+      </w:r>
+      <w:proofErr w:type="spellStart"/>
+      <w:r>
+        <w:t>backward</w:t>
+      </w:r>
+      <w:proofErr w:type="spellEnd"/>
+      <w:r>
+        <w:t xml:space="preserve"> i </w:t>
+      </w:r>
+      <w:proofErr w:type="spellStart"/>
+      <w:r>
+        <w:t>both</w:t>
+      </w:r>
+      <w:proofErr w:type="spellEnd"/>
+      <w:r>
+        <w:t xml:space="preserve">. </w:t>
+      </w:r>
+    </w:p>
+    <w:p>
+      <w:r>
+        <w:t xml:space="preserve">Wartości </w:t>
+      </w:r>
+      <w:proofErr w:type="spellStart"/>
+      <w:r>
+        <w:t>squared</w:t>
+      </w:r>
+      <w:proofErr w:type="spellEnd"/>
+      <w:r>
+        <w:t xml:space="preserve"> dla danych:</w:t>
       </w:r>
     </w:p>
     <w:p>
@@ -1457,25 +1636,57 @@
         <w:rPr>
           <w:lang w:val="en-US"/>
         </w:rPr>
-        <w:t>forward r.squared =  0.8523863</w:t>
-      </w:r>
-    </w:p>
-    <w:p>
-      <w:pPr>
-        <w:pStyle w:val="Akapitzlist"/>
-        <w:numPr>
-          <w:ilvl w:val="0"/>
-          <w:numId w:val="6"/>
-        </w:numPr>
+        <w:t xml:space="preserve">forward </w:t>
+      </w:r>
+      <w:proofErr w:type="spellStart"/>
+      <w:proofErr w:type="gramStart"/>
+      <w:r>
         <w:rPr>
           <w:lang w:val="en-US"/>
         </w:rPr>
-      </w:pPr>
+        <w:t>r.squared</w:t>
+      </w:r>
+      <w:proofErr w:type="spellEnd"/>
+      <w:proofErr w:type="gramEnd"/>
       <w:r>
         <w:rPr>
           <w:lang w:val="en-US"/>
         </w:rPr>
-        <w:t>backward r.squared =  0.8453189</w:t>
+        <w:t xml:space="preserve"> =  0.8523863</w:t>
+      </w:r>
+    </w:p>
+    <w:p>
+      <w:pPr>
+        <w:pStyle w:val="Akapitzlist"/>
+        <w:numPr>
+          <w:ilvl w:val="0"/>
+          <w:numId w:val="6"/>
+        </w:numPr>
+        <w:rPr>
+          <w:lang w:val="en-US"/>
+        </w:rPr>
+      </w:pPr>
+      <w:r>
+        <w:rPr>
+          <w:lang w:val="en-US"/>
+        </w:rPr>
+        <w:t xml:space="preserve">backward </w:t>
+      </w:r>
+      <w:proofErr w:type="spellStart"/>
+      <w:proofErr w:type="gramStart"/>
+      <w:r>
+        <w:rPr>
+          <w:lang w:val="en-US"/>
+        </w:rPr>
+        <w:t>r.squared</w:t>
+      </w:r>
+      <w:proofErr w:type="spellEnd"/>
+      <w:proofErr w:type="gramEnd"/>
+      <w:r>
+        <w:rPr>
+          <w:lang w:val="en-US"/>
+        </w:rPr>
+        <w:t xml:space="preserve"> =  0.8453189</w:t>
       </w:r>
     </w:p>
     <w:p>
@@ -1495,19 +1706,89 @@
           <w:bCs/>
           <w:lang w:val="en-US"/>
         </w:rPr>
-        <w:t>both r.squared =  0.8642928</w:t>
-      </w:r>
-    </w:p>
-    <w:p>
-      <w:r>
-        <w:t>Wybrany został więc model “b</w:t>
-      </w:r>
-      <w:r>
-        <w:t>oth” –&gt; „</w:t>
-      </w:r>
-      <w:r>
-        <w:t>qsec ~ cyl + disp + wt + vs + am + carb</w:t>
-      </w:r>
+        <w:t xml:space="preserve">both </w:t>
+      </w:r>
+      <w:proofErr w:type="spellStart"/>
+      <w:proofErr w:type="gramStart"/>
+      <w:r>
+        <w:rPr>
+          <w:b/>
+          <w:bCs/>
+          <w:lang w:val="en-US"/>
+        </w:rPr>
+        <w:t>r.squared</w:t>
+      </w:r>
+      <w:proofErr w:type="spellEnd"/>
+      <w:proofErr w:type="gramEnd"/>
+      <w:r>
+        <w:rPr>
+          <w:b/>
+          <w:bCs/>
+          <w:lang w:val="en-US"/>
+        </w:rPr>
+        <w:t xml:space="preserve"> =  0.8642928</w:t>
+      </w:r>
+    </w:p>
+    <w:p>
+      <w:r>
+        <w:t>Wybrany został więc model “</w:t>
+      </w:r>
+      <w:proofErr w:type="spellStart"/>
+      <w:r>
+        <w:t>b</w:t>
+      </w:r>
+      <w:r>
+        <w:t>oth</w:t>
+      </w:r>
+      <w:proofErr w:type="spellEnd"/>
+      <w:r>
+        <w:t>” –&gt; „</w:t>
+      </w:r>
+      <w:proofErr w:type="spellStart"/>
+      <w:r>
+        <w:t>qsec</w:t>
+      </w:r>
+      <w:proofErr w:type="spellEnd"/>
+      <w:r>
+        <w:t xml:space="preserve"> ~ </w:t>
+      </w:r>
+      <w:proofErr w:type="spellStart"/>
+      <w:r>
+        <w:t>cyl</w:t>
+      </w:r>
+      <w:proofErr w:type="spellEnd"/>
+      <w:r>
+        <w:t xml:space="preserve"> + </w:t>
+      </w:r>
+      <w:proofErr w:type="spellStart"/>
+      <w:r>
+        <w:t>disp</w:t>
+      </w:r>
+      <w:proofErr w:type="spellEnd"/>
+      <w:r>
+        <w:t xml:space="preserve"> + </w:t>
+      </w:r>
+      <w:proofErr w:type="spellStart"/>
+      <w:r>
+        <w:t>wt</w:t>
+      </w:r>
+      <w:proofErr w:type="spellEnd"/>
+      <w:r>
+        <w:t xml:space="preserve"> + vs + </w:t>
+      </w:r>
+      <w:proofErr w:type="spellStart"/>
+      <w:r>
+        <w:t>am</w:t>
+      </w:r>
+      <w:proofErr w:type="spellEnd"/>
+      <w:r>
+        <w:t xml:space="preserve"> + </w:t>
+      </w:r>
+      <w:proofErr w:type="spellStart"/>
+      <w:r>
+        <w:t>carb</w:t>
+      </w:r>
+      <w:proofErr w:type="spellEnd"/>
       <w:r>
         <w:t>”</w:t>
       </w:r>
@@ -1557,9 +1838,11 @@
           <w:numId w:val="7"/>
         </w:numPr>
       </w:pPr>
+      <w:proofErr w:type="spellStart"/>
       <w:r>
         <w:t>Gaussian</w:t>
       </w:r>
+      <w:proofErr w:type="spellEnd"/>
     </w:p>
     <w:p>
       <w:pPr>
@@ -1606,7 +1889,15 @@
         </w:numPr>
       </w:pPr>
       <w:r>
-        <w:t>SVM z kernelami:</w:t>
+        <w:t xml:space="preserve">SVM z </w:t>
+      </w:r>
+      <w:proofErr w:type="spellStart"/>
+      <w:r>
+        <w:t>kernelami</w:t>
+      </w:r>
+      <w:proofErr w:type="spellEnd"/>
+      <w:r>
+        <w:t>:</w:t>
       </w:r>
     </w:p>
     <w:p>
@@ -1617,9 +1908,11 @@
           <w:numId w:val="7"/>
         </w:numPr>
       </w:pPr>
+      <w:proofErr w:type="spellStart"/>
       <w:r>
         <w:t>Linear</w:t>
       </w:r>
+      <w:proofErr w:type="spellEnd"/>
     </w:p>
     <w:p>
       <w:pPr>
@@ -1629,9 +1922,11 @@
           <w:numId w:val="7"/>
         </w:numPr>
       </w:pPr>
+      <w:proofErr w:type="spellStart"/>
       <w:r>
         <w:t>Polynomial</w:t>
       </w:r>
+      <w:proofErr w:type="spellEnd"/>
     </w:p>
     <w:p>
       <w:pPr>
@@ -1641,9 +1936,11 @@
           <w:numId w:val="7"/>
         </w:numPr>
       </w:pPr>
+      <w:proofErr w:type="spellStart"/>
       <w:r>
         <w:t>Radial</w:t>
       </w:r>
+      <w:proofErr w:type="spellEnd"/>
     </w:p>
     <w:p>
       <w:pPr>
@@ -1653,9 +1950,11 @@
           <w:numId w:val="7"/>
         </w:numPr>
       </w:pPr>
+      <w:proofErr w:type="spellStart"/>
       <w:r>
         <w:t>Sigmoid</w:t>
       </w:r>
+      <w:proofErr w:type="spellEnd"/>
     </w:p>
     <w:p>
       <w:pPr>
@@ -1775,9 +2074,11 @@
             <w:pPr>
               <w:cnfStyle w:val="000000000000" w:firstRow="0" w:lastRow="0" w:firstColumn="0" w:lastColumn="0" w:oddVBand="0" w:evenVBand="0" w:oddHBand="0" w:evenHBand="0" w:firstRowFirstColumn="0" w:firstRowLastColumn="0" w:lastRowFirstColumn="0" w:lastRowLastColumn="0"/>
             </w:pPr>
+            <w:proofErr w:type="spellStart"/>
             <w:r>
               <w:t>Linear</w:t>
             </w:r>
+            <w:proofErr w:type="spellEnd"/>
           </w:p>
         </w:tc>
         <w:tc>
@@ -1811,9 +2112,11 @@
             <w:pPr>
               <w:cnfStyle w:val="000000000000" w:firstRow="0" w:lastRow="0" w:firstColumn="0" w:lastColumn="0" w:oddVBand="0" w:evenVBand="0" w:oddHBand="0" w:evenHBand="0" w:firstRowFirstColumn="0" w:firstRowLastColumn="0" w:lastRowFirstColumn="0" w:lastRowLastColumn="0"/>
             </w:pPr>
+            <w:proofErr w:type="spellStart"/>
             <w:r>
               <w:t>Polynomial</w:t>
             </w:r>
+            <w:proofErr w:type="spellEnd"/>
           </w:p>
         </w:tc>
         <w:tc>
@@ -1847,9 +2150,11 @@
             <w:pPr>
               <w:cnfStyle w:val="000000000000" w:firstRow="0" w:lastRow="0" w:firstColumn="0" w:lastColumn="0" w:oddVBand="0" w:evenVBand="0" w:oddHBand="0" w:evenHBand="0" w:firstRowFirstColumn="0" w:firstRowLastColumn="0" w:lastRowFirstColumn="0" w:lastRowLastColumn="0"/>
             </w:pPr>
+            <w:proofErr w:type="spellStart"/>
             <w:r>
               <w:t>Radial</w:t>
             </w:r>
+            <w:proofErr w:type="spellEnd"/>
           </w:p>
         </w:tc>
         <w:tc>
@@ -1883,9 +2188,11 @@
             <w:pPr>
               <w:cnfStyle w:val="000000000000" w:firstRow="0" w:lastRow="0" w:firstColumn="0" w:lastColumn="0" w:oddVBand="0" w:evenVBand="0" w:oddHBand="0" w:evenHBand="0" w:firstRowFirstColumn="0" w:firstRowLastColumn="0" w:lastRowFirstColumn="0" w:lastRowLastColumn="0"/>
             </w:pPr>
+            <w:proofErr w:type="spellStart"/>
             <w:r>
               <w:t>Sigmoid</w:t>
             </w:r>
+            <w:proofErr w:type="spellEnd"/>
           </w:p>
         </w:tc>
         <w:tc>
@@ -1923,9 +2230,11 @@
             <w:pPr>
               <w:cnfStyle w:val="000000000000" w:firstRow="0" w:lastRow="0" w:firstColumn="0" w:lastColumn="0" w:oddVBand="0" w:evenVBand="0" w:oddHBand="0" w:evenHBand="0" w:firstRowFirstColumn="0" w:firstRowLastColumn="0" w:lastRowFirstColumn="0" w:lastRowLastColumn="0"/>
             </w:pPr>
+            <w:proofErr w:type="spellStart"/>
             <w:r>
               <w:t>Gaussian</w:t>
             </w:r>
+            <w:proofErr w:type="spellEnd"/>
           </w:p>
         </w:tc>
         <w:tc>
@@ -2028,7 +2337,15 @@
     </w:p>
     <w:p>
       <w:r>
-        <w:t>Najlepszym modelem jest : etc.</w:t>
+        <w:t xml:space="preserve">Najlepszym modelem </w:t>
+      </w:r>
+      <w:proofErr w:type="gramStart"/>
+      <w:r>
+        <w:t>jest :</w:t>
+      </w:r>
+      <w:proofErr w:type="gramEnd"/>
+      <w:r>
+        <w:t xml:space="preserve"> etc.</w:t>
       </w:r>
     </w:p>
     <w:p>
@@ -2048,6 +2365,7 @@
       <w:pPr>
         <w:pStyle w:val="Nagwek1"/>
       </w:pPr>
+      <w:bookmarkStart w:id="0" w:name="_Hlk73448630"/>
       <w:r>
         <w:lastRenderedPageBreak/>
         <w:t>Imports-85</w:t>
@@ -2068,17 +2386,670 @@
       <w:r>
         <w:t xml:space="preserve">wierający dane o samochodach. </w:t>
       </w:r>
-    </w:p>
-    <w:p>
-      <w:r>
-        <w:t>Na podstawie danych będziemy przeprowadzać przewidywanie mocy silnika</w:t>
-      </w:r>
-      <w:r>
-        <w:t xml:space="preserve"> (</w:t>
-      </w:r>
+      <w:r>
+        <w:t>Przechowuje 205 obserwacji.</w:t>
+      </w:r>
+    </w:p>
+    <w:p>
+      <w:r>
+        <w:t xml:space="preserve">Kolumny: </w:t>
+      </w:r>
+    </w:p>
+    <w:p>
+      <w:pPr>
+        <w:pStyle w:val="Akapitzlist"/>
+        <w:numPr>
+          <w:ilvl w:val="0"/>
+          <w:numId w:val="3"/>
+        </w:numPr>
+        <w:ind w:left="567"/>
+      </w:pPr>
+      <w:proofErr w:type="spellStart"/>
+      <w:r>
+        <w:t>symbolling</w:t>
+      </w:r>
+      <w:proofErr w:type="spellEnd"/>
+      <w:r>
+        <w:t xml:space="preserve"> </w:t>
+      </w:r>
+      <w:r>
+        <w:t>–</w:t>
+      </w:r>
+      <w:r>
+        <w:t xml:space="preserve"> </w:t>
+      </w:r>
+      <w:r>
+        <w:t>poziom ryzyka samochodu</w:t>
+      </w:r>
+    </w:p>
+    <w:p>
+      <w:pPr>
+        <w:pStyle w:val="Akapitzlist"/>
+        <w:numPr>
+          <w:ilvl w:val="0"/>
+          <w:numId w:val="3"/>
+        </w:numPr>
+        <w:ind w:left="567"/>
+      </w:pPr>
+      <w:proofErr w:type="spellStart"/>
+      <w:r>
+        <w:t>normalized-losses</w:t>
+      </w:r>
+      <w:proofErr w:type="spellEnd"/>
+      <w:r>
+        <w:t xml:space="preserve"> </w:t>
+      </w:r>
+      <w:r>
+        <w:t>–</w:t>
+      </w:r>
+      <w:r>
+        <w:t xml:space="preserve"> </w:t>
+      </w:r>
+      <w:r>
+        <w:t>względna średnia wysokość odszkodowania za rok ubezpieczenia pojazdu</w:t>
+      </w:r>
+    </w:p>
+    <w:p>
+      <w:pPr>
+        <w:pStyle w:val="Akapitzlist"/>
+        <w:numPr>
+          <w:ilvl w:val="0"/>
+          <w:numId w:val="3"/>
+        </w:numPr>
+        <w:ind w:left="567"/>
+      </w:pPr>
+      <w:proofErr w:type="spellStart"/>
+      <w:r>
+        <w:t>make</w:t>
+      </w:r>
+      <w:proofErr w:type="spellEnd"/>
+      <w:r>
+        <w:t xml:space="preserve"> – marka</w:t>
+      </w:r>
+    </w:p>
+    <w:p>
+      <w:pPr>
+        <w:pStyle w:val="Akapitzlist"/>
+        <w:numPr>
+          <w:ilvl w:val="0"/>
+          <w:numId w:val="3"/>
+        </w:numPr>
+        <w:ind w:left="567"/>
+      </w:pPr>
+      <w:proofErr w:type="spellStart"/>
+      <w:r>
+        <w:t>fuel-type</w:t>
+      </w:r>
+      <w:proofErr w:type="spellEnd"/>
+      <w:r>
+        <w:t xml:space="preserve"> – typ paliwa</w:t>
+      </w:r>
+    </w:p>
+    <w:p>
+      <w:pPr>
+        <w:pStyle w:val="Akapitzlist"/>
+        <w:numPr>
+          <w:ilvl w:val="0"/>
+          <w:numId w:val="3"/>
+        </w:numPr>
+        <w:ind w:left="567"/>
+      </w:pPr>
+      <w:proofErr w:type="spellStart"/>
+      <w:r>
+        <w:t>aspiration</w:t>
+      </w:r>
+      <w:proofErr w:type="spellEnd"/>
+      <w:r>
+        <w:t xml:space="preserve"> </w:t>
+      </w:r>
+      <w:r>
+        <w:t>–</w:t>
+      </w:r>
+      <w:r>
+        <w:t xml:space="preserve"> rodzaj ssania silnika</w:t>
+      </w:r>
+    </w:p>
+    <w:p>
+      <w:pPr>
+        <w:pStyle w:val="Akapitzlist"/>
+        <w:numPr>
+          <w:ilvl w:val="0"/>
+          <w:numId w:val="3"/>
+        </w:numPr>
+        <w:ind w:left="567"/>
+      </w:pPr>
+      <w:proofErr w:type="spellStart"/>
+      <w:r>
+        <w:t>num</w:t>
+      </w:r>
+      <w:proofErr w:type="spellEnd"/>
+      <w:r>
+        <w:t>-of-</w:t>
+      </w:r>
+      <w:proofErr w:type="spellStart"/>
+      <w:r>
+        <w:t>doors</w:t>
+      </w:r>
+      <w:proofErr w:type="spellEnd"/>
+      <w:r>
+        <w:t xml:space="preserve"> – liczba drzwi</w:t>
+      </w:r>
+    </w:p>
+    <w:p>
+      <w:pPr>
+        <w:pStyle w:val="Akapitzlist"/>
+        <w:numPr>
+          <w:ilvl w:val="0"/>
+          <w:numId w:val="3"/>
+        </w:numPr>
+        <w:ind w:left="567"/>
+      </w:pPr>
+      <w:r>
+        <w:t>body-style</w:t>
+      </w:r>
+      <w:r>
+        <w:t xml:space="preserve"> -</w:t>
+      </w:r>
+      <w:r>
+        <w:t xml:space="preserve"> </w:t>
+      </w:r>
+      <w:r>
+        <w:t>typ nadwozia</w:t>
+      </w:r>
+    </w:p>
+    <w:p>
+      <w:pPr>
+        <w:pStyle w:val="Akapitzlist"/>
+        <w:numPr>
+          <w:ilvl w:val="0"/>
+          <w:numId w:val="3"/>
+        </w:numPr>
+        <w:ind w:left="567"/>
+      </w:pPr>
+      <w:proofErr w:type="spellStart"/>
+      <w:r>
+        <w:t>drive-wheels</w:t>
+      </w:r>
+      <w:proofErr w:type="spellEnd"/>
+      <w:r>
+        <w:t xml:space="preserve"> -</w:t>
+      </w:r>
+      <w:r>
+        <w:t xml:space="preserve"> </w:t>
+      </w:r>
+      <w:r>
+        <w:t>rodzaj napędu</w:t>
+      </w:r>
+    </w:p>
+    <w:p>
+      <w:pPr>
+        <w:pStyle w:val="Akapitzlist"/>
+        <w:numPr>
+          <w:ilvl w:val="0"/>
+          <w:numId w:val="3"/>
+        </w:numPr>
+        <w:ind w:left="567"/>
+      </w:pPr>
+      <w:proofErr w:type="spellStart"/>
+      <w:r>
+        <w:t>engine-location</w:t>
+      </w:r>
+      <w:proofErr w:type="spellEnd"/>
+      <w:r>
+        <w:t xml:space="preserve"> - położenie silnika</w:t>
+      </w:r>
+    </w:p>
+    <w:p>
+      <w:pPr>
+        <w:pStyle w:val="Akapitzlist"/>
+        <w:numPr>
+          <w:ilvl w:val="0"/>
+          <w:numId w:val="3"/>
+        </w:numPr>
+        <w:ind w:left="567"/>
+      </w:pPr>
+      <w:proofErr w:type="spellStart"/>
+      <w:r>
+        <w:t>wheel-base</w:t>
+      </w:r>
+      <w:proofErr w:type="spellEnd"/>
+      <w:r>
+        <w:t xml:space="preserve"> - rozstaw osi</w:t>
+      </w:r>
+    </w:p>
+    <w:p>
+      <w:pPr>
+        <w:pStyle w:val="Akapitzlist"/>
+        <w:numPr>
+          <w:ilvl w:val="0"/>
+          <w:numId w:val="3"/>
+        </w:numPr>
+        <w:ind w:left="567"/>
+      </w:pPr>
+      <w:proofErr w:type="spellStart"/>
+      <w:r>
+        <w:t>length</w:t>
+      </w:r>
+      <w:proofErr w:type="spellEnd"/>
+      <w:r>
+        <w:t xml:space="preserve"> -</w:t>
+      </w:r>
+      <w:r>
+        <w:t xml:space="preserve"> </w:t>
+      </w:r>
+      <w:proofErr w:type="spellStart"/>
+      <w:r>
+        <w:t>dłogość</w:t>
+      </w:r>
+      <w:proofErr w:type="spellEnd"/>
+    </w:p>
+    <w:p>
+      <w:pPr>
+        <w:pStyle w:val="Akapitzlist"/>
+        <w:numPr>
+          <w:ilvl w:val="0"/>
+          <w:numId w:val="3"/>
+        </w:numPr>
+        <w:ind w:left="567"/>
+      </w:pPr>
+      <w:proofErr w:type="spellStart"/>
+      <w:r>
+        <w:t>width</w:t>
+      </w:r>
+      <w:proofErr w:type="spellEnd"/>
+      <w:r>
+        <w:t xml:space="preserve"> -</w:t>
+      </w:r>
+      <w:r>
+        <w:t xml:space="preserve"> </w:t>
+      </w:r>
+      <w:r>
+        <w:t>szerokość</w:t>
+      </w:r>
+    </w:p>
+    <w:p>
+      <w:pPr>
+        <w:pStyle w:val="Akapitzlist"/>
+        <w:numPr>
+          <w:ilvl w:val="0"/>
+          <w:numId w:val="3"/>
+        </w:numPr>
+        <w:ind w:left="567"/>
+      </w:pPr>
+      <w:proofErr w:type="spellStart"/>
+      <w:r>
+        <w:t>height</w:t>
+      </w:r>
+      <w:proofErr w:type="spellEnd"/>
+      <w:r>
+        <w:t xml:space="preserve"> - wysokość</w:t>
+      </w:r>
+    </w:p>
+    <w:p>
+      <w:pPr>
+        <w:pStyle w:val="Akapitzlist"/>
+        <w:numPr>
+          <w:ilvl w:val="0"/>
+          <w:numId w:val="3"/>
+        </w:numPr>
+        <w:ind w:left="567"/>
+      </w:pPr>
+      <w:proofErr w:type="spellStart"/>
+      <w:r>
+        <w:t>curb-weight</w:t>
+      </w:r>
+      <w:proofErr w:type="spellEnd"/>
+      <w:r>
+        <w:t xml:space="preserve"> – masa własna</w:t>
+      </w:r>
+    </w:p>
+    <w:p>
+      <w:pPr>
+        <w:pStyle w:val="Akapitzlist"/>
+        <w:numPr>
+          <w:ilvl w:val="0"/>
+          <w:numId w:val="3"/>
+        </w:numPr>
+        <w:ind w:left="567"/>
+      </w:pPr>
+      <w:proofErr w:type="spellStart"/>
+      <w:r>
+        <w:t>engine-type</w:t>
+      </w:r>
+      <w:proofErr w:type="spellEnd"/>
+      <w:r>
+        <w:t xml:space="preserve"> – typ silnika</w:t>
+      </w:r>
+    </w:p>
+    <w:p>
+      <w:pPr>
+        <w:pStyle w:val="Akapitzlist"/>
+        <w:numPr>
+          <w:ilvl w:val="0"/>
+          <w:numId w:val="3"/>
+        </w:numPr>
+        <w:ind w:left="567"/>
+      </w:pPr>
+      <w:proofErr w:type="spellStart"/>
+      <w:r>
+        <w:t>num</w:t>
+      </w:r>
+      <w:proofErr w:type="spellEnd"/>
+      <w:r>
+        <w:t>-of-</w:t>
+      </w:r>
+      <w:proofErr w:type="spellStart"/>
+      <w:r>
+        <w:t>cylinders</w:t>
+      </w:r>
+      <w:proofErr w:type="spellEnd"/>
+      <w:r>
+        <w:t xml:space="preserve"> – ilość cylindrów</w:t>
+      </w:r>
+    </w:p>
+    <w:p>
+      <w:pPr>
+        <w:pStyle w:val="Akapitzlist"/>
+        <w:numPr>
+          <w:ilvl w:val="0"/>
+          <w:numId w:val="3"/>
+        </w:numPr>
+        <w:ind w:left="567"/>
+      </w:pPr>
+      <w:proofErr w:type="spellStart"/>
+      <w:r>
+        <w:t>engine-size</w:t>
+      </w:r>
+      <w:proofErr w:type="spellEnd"/>
+      <w:r>
+        <w:t xml:space="preserve">: </w:t>
+      </w:r>
+      <w:r>
+        <w:t>rodzaj silnika</w:t>
+      </w:r>
+    </w:p>
+    <w:p>
+      <w:pPr>
+        <w:pStyle w:val="Akapitzlist"/>
+        <w:numPr>
+          <w:ilvl w:val="0"/>
+          <w:numId w:val="3"/>
+        </w:numPr>
+        <w:ind w:left="567"/>
+      </w:pPr>
+      <w:proofErr w:type="spellStart"/>
+      <w:r>
+        <w:t>fuel</w:t>
+      </w:r>
+      <w:proofErr w:type="spellEnd"/>
+      <w:r>
+        <w:t xml:space="preserve">-system: </w:t>
+      </w:r>
+      <w:r>
+        <w:t>system paliwowy</w:t>
+      </w:r>
+    </w:p>
+    <w:p>
+      <w:pPr>
+        <w:pStyle w:val="Akapitzlist"/>
+        <w:numPr>
+          <w:ilvl w:val="0"/>
+          <w:numId w:val="3"/>
+        </w:numPr>
+        <w:ind w:left="567"/>
+      </w:pPr>
+      <w:proofErr w:type="spellStart"/>
+      <w:r>
+        <w:t>bore</w:t>
+      </w:r>
+      <w:proofErr w:type="spellEnd"/>
+      <w:r>
+        <w:t xml:space="preserve">: </w:t>
+      </w:r>
+      <w:r>
+        <w:t>prześwit</w:t>
+      </w:r>
+    </w:p>
+    <w:p>
+      <w:pPr>
+        <w:pStyle w:val="Akapitzlist"/>
+        <w:numPr>
+          <w:ilvl w:val="0"/>
+          <w:numId w:val="3"/>
+        </w:numPr>
+        <w:ind w:left="567"/>
+      </w:pPr>
+      <w:proofErr w:type="spellStart"/>
+      <w:r>
+        <w:t>stroke</w:t>
+      </w:r>
+      <w:proofErr w:type="spellEnd"/>
+      <w:r>
+        <w:t xml:space="preserve">: </w:t>
+      </w:r>
+      <w:r>
+        <w:t>suw silnika</w:t>
+      </w:r>
+    </w:p>
+    <w:p>
+      <w:pPr>
+        <w:pStyle w:val="Akapitzlist"/>
+        <w:numPr>
+          <w:ilvl w:val="0"/>
+          <w:numId w:val="3"/>
+        </w:numPr>
+        <w:ind w:left="567"/>
+      </w:pPr>
+      <w:proofErr w:type="spellStart"/>
+      <w:r>
+        <w:t>compression</w:t>
+      </w:r>
+      <w:proofErr w:type="spellEnd"/>
+      <w:r>
+        <w:t xml:space="preserve">-ratio: </w:t>
+      </w:r>
+      <w:r>
+        <w:t>stopień sprężenia</w:t>
+      </w:r>
+    </w:p>
+    <w:p>
+      <w:pPr>
+        <w:pStyle w:val="Akapitzlist"/>
+        <w:numPr>
+          <w:ilvl w:val="0"/>
+          <w:numId w:val="3"/>
+        </w:numPr>
+        <w:ind w:left="567"/>
+      </w:pPr>
+      <w:proofErr w:type="spellStart"/>
       <w:r>
         <w:t>horsepower</w:t>
       </w:r>
+      <w:proofErr w:type="spellEnd"/>
+      <w:r>
+        <w:t xml:space="preserve">: </w:t>
+      </w:r>
+      <w:r>
+        <w:t>moc silnika w KM</w:t>
+      </w:r>
+    </w:p>
+    <w:p>
+      <w:pPr>
+        <w:pStyle w:val="Akapitzlist"/>
+        <w:numPr>
+          <w:ilvl w:val="0"/>
+          <w:numId w:val="3"/>
+        </w:numPr>
+        <w:ind w:left="567"/>
+      </w:pPr>
+      <w:proofErr w:type="spellStart"/>
+      <w:r>
+        <w:t>peak-rpm</w:t>
+      </w:r>
+      <w:proofErr w:type="spellEnd"/>
+      <w:r>
+        <w:t xml:space="preserve">: </w:t>
+      </w:r>
+      <w:r>
+        <w:t>maksymalna ilość obrotów/min silnika</w:t>
+      </w:r>
+    </w:p>
+    <w:p>
+      <w:pPr>
+        <w:pStyle w:val="Akapitzlist"/>
+        <w:numPr>
+          <w:ilvl w:val="0"/>
+          <w:numId w:val="3"/>
+        </w:numPr>
+        <w:ind w:left="567"/>
+      </w:pPr>
+      <w:proofErr w:type="spellStart"/>
+      <w:r>
+        <w:t>city-mpg</w:t>
+      </w:r>
+      <w:proofErr w:type="spellEnd"/>
+      <w:r>
+        <w:t xml:space="preserve">: </w:t>
+      </w:r>
+      <w:r>
+        <w:t xml:space="preserve">zużycie benzyny </w:t>
+      </w:r>
+      <w:r>
+        <w:t>w mieście</w:t>
+      </w:r>
+    </w:p>
+    <w:p>
+      <w:pPr>
+        <w:pStyle w:val="Akapitzlist"/>
+        <w:numPr>
+          <w:ilvl w:val="0"/>
+          <w:numId w:val="3"/>
+        </w:numPr>
+        <w:ind w:left="567"/>
+      </w:pPr>
+      <w:proofErr w:type="spellStart"/>
+      <w:r>
+        <w:t>highway-mpg</w:t>
+      </w:r>
+      <w:proofErr w:type="spellEnd"/>
+      <w:r>
+        <w:t xml:space="preserve">: </w:t>
+      </w:r>
+      <w:r>
+        <w:t>zużycie ben</w:t>
+      </w:r>
+      <w:r>
+        <w:t>zyny na drodze szybkiego ruchu</w:t>
+      </w:r>
+    </w:p>
+    <w:p>
+      <w:pPr>
+        <w:pStyle w:val="Akapitzlist"/>
+        <w:numPr>
+          <w:ilvl w:val="0"/>
+          <w:numId w:val="3"/>
+        </w:numPr>
+        <w:ind w:left="567"/>
+      </w:pPr>
+      <w:r>
+        <w:rPr>
+          <w:lang w:val="en-US"/>
+        </w:rPr>
+        <w:drawing>
+          <wp:anchor distT="0" distB="0" distL="114300" distR="114300" simplePos="0" relativeHeight="251663360" behindDoc="0" locked="0" layoutInCell="1" allowOverlap="1" wp14:anchorId="2D186063" wp14:editId="182B5A01">
+            <wp:simplePos x="0" y="0"/>
+            <wp:positionH relativeFrom="column">
+              <wp:posOffset>-899795</wp:posOffset>
+            </wp:positionH>
+            <wp:positionV relativeFrom="paragraph">
+              <wp:posOffset>254502</wp:posOffset>
+            </wp:positionV>
+            <wp:extent cx="7570470" cy="2069465"/>
+            <wp:effectExtent l="0" t="0" r="0" b="6985"/>
+            <wp:wrapTopAndBottom/>
+            <wp:docPr id="4" name="Obraz 4"/>
+            <wp:cNvGraphicFramePr>
+              <a:graphicFrameLocks xmlns:a="http://schemas.openxmlformats.org/drawingml/2006/main" noChangeAspect="1"/>
+            </wp:cNvGraphicFramePr>
+            <a:graphic xmlns:a="http://schemas.openxmlformats.org/drawingml/2006/main">
+              <a:graphicData uri="http://schemas.openxmlformats.org/drawingml/2006/picture">
+                <pic:pic xmlns:pic="http://schemas.openxmlformats.org/drawingml/2006/picture">
+                  <pic:nvPicPr>
+                    <pic:cNvPr id="4" name="Obraz 4"/>
+                    <pic:cNvPicPr/>
+                  </pic:nvPicPr>
+                  <pic:blipFill>
+                    <a:blip r:embed="rId9" cstate="print">
+                      <a:extLst>
+                        <a:ext uri="{28A0092B-C50C-407E-A947-70E740481C1C}">
+                          <a14:useLocalDpi xmlns:a14="http://schemas.microsoft.com/office/drawing/2010/main" val="0"/>
+                        </a:ext>
+                      </a:extLst>
+                    </a:blip>
+                    <a:stretch>
+                      <a:fillRect/>
+                    </a:stretch>
+                  </pic:blipFill>
+                  <pic:spPr>
+                    <a:xfrm>
+                      <a:off x="0" y="0"/>
+                      <a:ext cx="7570470" cy="2069465"/>
+                    </a:xfrm>
+                    <a:prstGeom prst="rect">
+                      <a:avLst/>
+                    </a:prstGeom>
+                  </pic:spPr>
+                </pic:pic>
+              </a:graphicData>
+            </a:graphic>
+            <wp14:sizeRelH relativeFrom="margin">
+              <wp14:pctWidth>0</wp14:pctWidth>
+            </wp14:sizeRelH>
+            <wp14:sizeRelV relativeFrom="margin">
+              <wp14:pctHeight>0</wp14:pctHeight>
+            </wp14:sizeRelV>
+          </wp:anchor>
+        </w:drawing>
+      </w:r>
+      <w:proofErr w:type="spellStart"/>
+      <w:r>
+        <w:t>price</w:t>
+      </w:r>
+      <w:proofErr w:type="spellEnd"/>
+      <w:r>
+        <w:t xml:space="preserve"> - cena</w:t>
+      </w:r>
+    </w:p>
+    <w:p>
+      <w:pPr>
+        <w:rPr>
+          <w:lang w:val="en-US"/>
+        </w:rPr>
+      </w:pPr>
+    </w:p>
+    <w:p/>
+    <w:p>
+      <w:r>
+        <w:lastRenderedPageBreak/>
+        <w:t xml:space="preserve">Na podstawie danych będziemy przeprowadzać przewidywanie </w:t>
+      </w:r>
+      <w:r>
+        <w:t>„poziomu ryzyka</w:t>
+      </w:r>
+      <w:r>
+        <w:t xml:space="preserve"> ubezpieczenia</w:t>
+      </w:r>
+      <w:r>
+        <w:t xml:space="preserve"> samochodu” </w:t>
+      </w:r>
+      <w:r>
+        <w:t>(</w:t>
+      </w:r>
+      <w:proofErr w:type="spellStart"/>
+      <w:r>
+        <w:t>symbolling</w:t>
+      </w:r>
+      <w:proofErr w:type="spellEnd"/>
       <w:r>
         <w:t>)</w:t>
       </w:r>
@@ -2086,8 +3057,1186 @@
         <w:t xml:space="preserve"> na podstawie innych parametrów.</w:t>
       </w:r>
     </w:p>
+    <w:p>
+      <w:pPr>
+        <w:pStyle w:val="Nagwek2"/>
+      </w:pPr>
+      <w:r>
+        <w:t>Podsumowanie danych</w:t>
+      </w:r>
+    </w:p>
+    <w:p>
+      <w:r>
+        <w:drawing>
+          <wp:inline distT="0" distB="0" distL="0" distR="0" wp14:anchorId="3F5E6F06" wp14:editId="2BFC92D9">
+            <wp:extent cx="5760720" cy="1656715"/>
+            <wp:effectExtent l="0" t="0" r="0" b="635"/>
+            <wp:docPr id="5" name="Obraz 5"/>
+            <wp:cNvGraphicFramePr>
+              <a:graphicFrameLocks xmlns:a="http://schemas.openxmlformats.org/drawingml/2006/main" noChangeAspect="1"/>
+            </wp:cNvGraphicFramePr>
+            <a:graphic xmlns:a="http://schemas.openxmlformats.org/drawingml/2006/main">
+              <a:graphicData uri="http://schemas.openxmlformats.org/drawingml/2006/picture">
+                <pic:pic xmlns:pic="http://schemas.openxmlformats.org/drawingml/2006/picture">
+                  <pic:nvPicPr>
+                    <pic:cNvPr id="1" name=""/>
+                    <pic:cNvPicPr/>
+                  </pic:nvPicPr>
+                  <pic:blipFill>
+                    <a:blip r:embed="rId10"/>
+                    <a:stretch>
+                      <a:fillRect/>
+                    </a:stretch>
+                  </pic:blipFill>
+                  <pic:spPr>
+                    <a:xfrm>
+                      <a:off x="0" y="0"/>
+                      <a:ext cx="5760720" cy="1656715"/>
+                    </a:xfrm>
+                    <a:prstGeom prst="rect">
+                      <a:avLst/>
+                    </a:prstGeom>
+                  </pic:spPr>
+                </pic:pic>
+              </a:graphicData>
+            </a:graphic>
+          </wp:inline>
+        </w:drawing>
+      </w:r>
+    </w:p>
+    <w:p>
+      <w:pPr>
+        <w:pStyle w:val="Nagwek2"/>
+      </w:pPr>
+      <w:r>
+        <w:drawing>
+          <wp:anchor distT="0" distB="0" distL="114300" distR="114300" simplePos="0" relativeHeight="251665408" behindDoc="0" locked="0" layoutInCell="1" allowOverlap="1" wp14:anchorId="3F549636" wp14:editId="77241507">
+            <wp:simplePos x="0" y="0"/>
+            <wp:positionH relativeFrom="column">
+              <wp:posOffset>577139</wp:posOffset>
+            </wp:positionH>
+            <wp:positionV relativeFrom="paragraph">
+              <wp:posOffset>378135</wp:posOffset>
+            </wp:positionV>
+            <wp:extent cx="5095834" cy="4623029"/>
+            <wp:effectExtent l="0" t="0" r="0" b="6350"/>
+            <wp:wrapTopAndBottom/>
+            <wp:docPr id="6" name="Obraz 6"/>
+            <wp:cNvGraphicFramePr>
+              <a:graphicFrameLocks xmlns:a="http://schemas.openxmlformats.org/drawingml/2006/main" noChangeAspect="1"/>
+            </wp:cNvGraphicFramePr>
+            <a:graphic xmlns:a="http://schemas.openxmlformats.org/drawingml/2006/main">
+              <a:graphicData uri="http://schemas.openxmlformats.org/drawingml/2006/picture">
+                <pic:pic xmlns:pic="http://schemas.openxmlformats.org/drawingml/2006/picture">
+                  <pic:nvPicPr>
+                    <pic:cNvPr id="6" name="Obraz 6"/>
+                    <pic:cNvPicPr/>
+                  </pic:nvPicPr>
+                  <pic:blipFill rotWithShape="1">
+                    <a:blip r:embed="rId11">
+                      <a:extLst>
+                        <a:ext uri="{28A0092B-C50C-407E-A947-70E740481C1C}">
+                          <a14:useLocalDpi xmlns:a14="http://schemas.microsoft.com/office/drawing/2010/main" val="0"/>
+                        </a:ext>
+                      </a:extLst>
+                    </a:blip>
+                    <a:srcRect t="-166" b="-182"/>
+                    <a:stretch/>
+                  </pic:blipFill>
+                  <pic:spPr bwMode="auto">
+                    <a:xfrm>
+                      <a:off x="0" y="0"/>
+                      <a:ext cx="5095834" cy="4623029"/>
+                    </a:xfrm>
+                    <a:prstGeom prst="rect">
+                      <a:avLst/>
+                    </a:prstGeom>
+                    <a:ln>
+                      <a:noFill/>
+                    </a:ln>
+                    <a:extLst>
+                      <a:ext uri="{53640926-AAD7-44D8-BBD7-CCE9431645EC}">
+                        <a14:shadowObscured xmlns:a14="http://schemas.microsoft.com/office/drawing/2010/main"/>
+                      </a:ext>
+                    </a:extLst>
+                  </pic:spPr>
+                </pic:pic>
+              </a:graphicData>
+            </a:graphic>
+          </wp:anchor>
+        </w:drawing>
+      </w:r>
+      <w:r>
+        <w:t>Korelacja zmiennych</w:t>
+      </w:r>
+    </w:p>
+    <w:p>
+      <w:r>
+        <w:t xml:space="preserve">W tym zbiorze danych istnieją duże korelacje „pozytywne” i „negatywne”. </w:t>
+      </w:r>
+    </w:p>
+    <w:p>
+      <w:r>
+        <w:t>Korelacje negatywne:</w:t>
+      </w:r>
+    </w:p>
+    <w:p>
+      <w:pPr>
+        <w:pStyle w:val="Akapitzlist"/>
+        <w:numPr>
+          <w:ilvl w:val="0"/>
+          <w:numId w:val="4"/>
+        </w:numPr>
+      </w:pPr>
+      <w:r>
+        <w:t xml:space="preserve">pomiędzy spalaniem </w:t>
+      </w:r>
+      <w:r>
+        <w:t>w mieście a ilością KM</w:t>
+      </w:r>
+    </w:p>
+    <w:p>
+      <w:pPr>
+        <w:pStyle w:val="Akapitzlist"/>
+        <w:numPr>
+          <w:ilvl w:val="0"/>
+          <w:numId w:val="4"/>
+        </w:numPr>
+      </w:pPr>
+      <w:r>
+        <w:t xml:space="preserve">pomiędzy spalaniem </w:t>
+      </w:r>
+      <w:r>
+        <w:t>w mieście/na szosie a wagą własną</w:t>
+      </w:r>
+    </w:p>
+    <w:p>
+      <w:pPr>
+        <w:pStyle w:val="Akapitzlist"/>
+        <w:numPr>
+          <w:ilvl w:val="0"/>
+          <w:numId w:val="4"/>
+        </w:numPr>
+      </w:pPr>
+      <w:r>
+        <w:t xml:space="preserve">pomiędzy </w:t>
+      </w:r>
+      <w:r>
+        <w:t>współczynnikiem kompresji a rodzajem paliwa</w:t>
+      </w:r>
+    </w:p>
+    <w:p>
+      <w:pPr>
+        <w:pStyle w:val="Akapitzlist"/>
+        <w:numPr>
+          <w:ilvl w:val="0"/>
+          <w:numId w:val="4"/>
+        </w:numPr>
+      </w:pPr>
+      <w:r>
+        <w:t xml:space="preserve">pomiędzy </w:t>
+      </w:r>
+      <w:r>
+        <w:t>spalaniem a rodzajem paliwa</w:t>
+      </w:r>
+    </w:p>
+    <w:p>
+      <w:r>
+        <w:lastRenderedPageBreak/>
+        <w:t>Korelacje pozytywne:</w:t>
+      </w:r>
+    </w:p>
+    <w:p>
+      <w:pPr>
+        <w:pStyle w:val="Akapitzlist"/>
+        <w:numPr>
+          <w:ilvl w:val="0"/>
+          <w:numId w:val="5"/>
+        </w:numPr>
+      </w:pPr>
+      <w:r>
+        <w:t xml:space="preserve">pomiędzy </w:t>
+      </w:r>
+      <w:r>
+        <w:t>rozstawem osi a długością</w:t>
+      </w:r>
+    </w:p>
+    <w:p>
+      <w:pPr>
+        <w:pStyle w:val="Akapitzlist"/>
+        <w:numPr>
+          <w:ilvl w:val="0"/>
+          <w:numId w:val="5"/>
+        </w:numPr>
+      </w:pPr>
+      <w:r>
+        <w:t xml:space="preserve">pomiędzy </w:t>
+      </w:r>
+      <w:r>
+        <w:t xml:space="preserve">długością a szerokością </w:t>
+      </w:r>
+      <w:r>
+        <w:t xml:space="preserve"> </w:t>
+      </w:r>
+    </w:p>
+    <w:p>
+      <w:pPr>
+        <w:pStyle w:val="Akapitzlist"/>
+        <w:numPr>
+          <w:ilvl w:val="0"/>
+          <w:numId w:val="5"/>
+        </w:numPr>
+      </w:pPr>
+      <w:r>
+        <w:t xml:space="preserve">pomiędzy </w:t>
+      </w:r>
+      <w:r>
+        <w:t xml:space="preserve">rozmiarem silnika a masą własną </w:t>
+      </w:r>
+    </w:p>
+    <w:p>
+      <w:pPr>
+        <w:pStyle w:val="Akapitzlist"/>
+        <w:numPr>
+          <w:ilvl w:val="0"/>
+          <w:numId w:val="5"/>
+        </w:numPr>
+      </w:pPr>
+      <w:r>
+        <w:t xml:space="preserve">pomiędzy </w:t>
+      </w:r>
+      <w:r>
+        <w:t>zużyciem na szosie a zużyciem w mieście</w:t>
+      </w:r>
+    </w:p>
+    <w:p/>
+    <w:p>
+      <w:pPr>
+        <w:pStyle w:val="Nagwek2"/>
+      </w:pPr>
+      <w:r>
+        <w:t>Obróbka danych</w:t>
+      </w:r>
+    </w:p>
+    <w:p>
+      <w:r>
+        <w:t>Do najlepszego dopasowania danych do zadanego problemu użyto funkcji step. Dobrała ona kolumny tak aby regresja wychodziła jak najlepsza -&gt; najlepsze R-</w:t>
+      </w:r>
+      <w:proofErr w:type="spellStart"/>
+      <w:r>
+        <w:t>squared</w:t>
+      </w:r>
+      <w:proofErr w:type="spellEnd"/>
+      <w:r>
+        <w:t xml:space="preserve">. Funkcja ta ma 3 „metody” – </w:t>
+      </w:r>
+      <w:proofErr w:type="spellStart"/>
+      <w:r>
+        <w:t>forward</w:t>
+      </w:r>
+      <w:proofErr w:type="spellEnd"/>
+      <w:r>
+        <w:t xml:space="preserve">, </w:t>
+      </w:r>
+      <w:proofErr w:type="spellStart"/>
+      <w:r>
+        <w:t>backward</w:t>
+      </w:r>
+      <w:proofErr w:type="spellEnd"/>
+      <w:r>
+        <w:t xml:space="preserve"> i </w:t>
+      </w:r>
+      <w:proofErr w:type="spellStart"/>
+      <w:r>
+        <w:t>both</w:t>
+      </w:r>
+      <w:proofErr w:type="spellEnd"/>
+      <w:r>
+        <w:t xml:space="preserve">. </w:t>
+      </w:r>
+    </w:p>
+    <w:p>
+      <w:r>
+        <w:t xml:space="preserve">Wartości </w:t>
+      </w:r>
+      <w:proofErr w:type="spellStart"/>
+      <w:r>
+        <w:t>squared</w:t>
+      </w:r>
+      <w:proofErr w:type="spellEnd"/>
+      <w:r>
+        <w:t xml:space="preserve"> dla danych:</w:t>
+      </w:r>
+    </w:p>
+    <w:p>
+      <w:pPr>
+        <w:pStyle w:val="Akapitzlist"/>
+        <w:numPr>
+          <w:ilvl w:val="0"/>
+          <w:numId w:val="6"/>
+        </w:numPr>
+        <w:rPr>
+          <w:lang w:val="en-US"/>
+        </w:rPr>
+      </w:pPr>
+      <w:r>
+        <w:rPr>
+          <w:lang w:val="en-US"/>
+        </w:rPr>
+        <w:t xml:space="preserve">forward </w:t>
+      </w:r>
+      <w:proofErr w:type="spellStart"/>
+      <w:proofErr w:type="gramStart"/>
+      <w:r>
+        <w:rPr>
+          <w:lang w:val="en-US"/>
+        </w:rPr>
+        <w:t>r.squared</w:t>
+      </w:r>
+      <w:proofErr w:type="spellEnd"/>
+      <w:proofErr w:type="gramEnd"/>
+      <w:r>
+        <w:rPr>
+          <w:lang w:val="en-US"/>
+        </w:rPr>
+        <w:t xml:space="preserve"> =  </w:t>
+      </w:r>
+      <w:r>
+        <w:rPr>
+          <w:lang w:val="en-US"/>
+        </w:rPr>
+        <w:t>0.7512137</w:t>
+      </w:r>
+    </w:p>
+    <w:p>
+      <w:pPr>
+        <w:pStyle w:val="Akapitzlist"/>
+        <w:numPr>
+          <w:ilvl w:val="0"/>
+          <w:numId w:val="6"/>
+        </w:numPr>
+        <w:rPr>
+          <w:b/>
+          <w:bCs/>
+          <w:lang w:val="en-US"/>
+        </w:rPr>
+      </w:pPr>
+      <w:r>
+        <w:rPr>
+          <w:b/>
+          <w:bCs/>
+          <w:lang w:val="en-US"/>
+        </w:rPr>
+        <w:t xml:space="preserve">backward </w:t>
+      </w:r>
+      <w:proofErr w:type="spellStart"/>
+      <w:proofErr w:type="gramStart"/>
+      <w:r>
+        <w:rPr>
+          <w:b/>
+          <w:bCs/>
+          <w:lang w:val="en-US"/>
+        </w:rPr>
+        <w:t>r.squared</w:t>
+      </w:r>
+      <w:proofErr w:type="spellEnd"/>
+      <w:proofErr w:type="gramEnd"/>
+      <w:r>
+        <w:rPr>
+          <w:b/>
+          <w:bCs/>
+          <w:lang w:val="en-US"/>
+        </w:rPr>
+        <w:t xml:space="preserve"> =  0.8202633</w:t>
+      </w:r>
+    </w:p>
+    <w:p>
+      <w:pPr>
+        <w:pStyle w:val="Akapitzlist"/>
+        <w:numPr>
+          <w:ilvl w:val="0"/>
+          <w:numId w:val="6"/>
+        </w:numPr>
+        <w:rPr>
+          <w:lang w:val="en-US"/>
+        </w:rPr>
+      </w:pPr>
+      <w:r>
+        <w:rPr>
+          <w:lang w:val="en-US"/>
+        </w:rPr>
+        <w:t xml:space="preserve">both </w:t>
+      </w:r>
+      <w:proofErr w:type="spellStart"/>
+      <w:proofErr w:type="gramStart"/>
+      <w:r>
+        <w:rPr>
+          <w:lang w:val="en-US"/>
+        </w:rPr>
+        <w:t>r.squared</w:t>
+      </w:r>
+      <w:proofErr w:type="spellEnd"/>
+      <w:proofErr w:type="gramEnd"/>
+      <w:r>
+        <w:rPr>
+          <w:lang w:val="en-US"/>
+        </w:rPr>
+        <w:t xml:space="preserve"> =  0.7014353</w:t>
+      </w:r>
+    </w:p>
+    <w:p>
+      <w:pPr>
+        <w:rPr>
+          <w:lang w:val="en-US"/>
+        </w:rPr>
+      </w:pPr>
+      <w:proofErr w:type="spellStart"/>
+      <w:r>
+        <w:rPr>
+          <w:lang w:val="en-US"/>
+        </w:rPr>
+        <w:t>Wybrany</w:t>
+      </w:r>
+      <w:proofErr w:type="spellEnd"/>
+      <w:r>
+        <w:rPr>
+          <w:lang w:val="en-US"/>
+        </w:rPr>
+        <w:t xml:space="preserve"> </w:t>
+      </w:r>
+      <w:proofErr w:type="spellStart"/>
+      <w:r>
+        <w:rPr>
+          <w:lang w:val="en-US"/>
+        </w:rPr>
+        <w:t>został</w:t>
+      </w:r>
+      <w:proofErr w:type="spellEnd"/>
+      <w:r>
+        <w:rPr>
+          <w:lang w:val="en-US"/>
+        </w:rPr>
+        <w:t xml:space="preserve"> </w:t>
+      </w:r>
+      <w:proofErr w:type="spellStart"/>
+      <w:r>
+        <w:rPr>
+          <w:lang w:val="en-US"/>
+        </w:rPr>
+        <w:t>więc</w:t>
+      </w:r>
+      <w:proofErr w:type="spellEnd"/>
+      <w:r>
+        <w:rPr>
+          <w:lang w:val="en-US"/>
+        </w:rPr>
+        <w:t xml:space="preserve"> model “</w:t>
+      </w:r>
+      <w:r>
+        <w:rPr>
+          <w:lang w:val="en-US"/>
+        </w:rPr>
+        <w:t>backward</w:t>
+      </w:r>
+      <w:r>
+        <w:rPr>
+          <w:lang w:val="en-US"/>
+        </w:rPr>
+        <w:t>” –&gt; „</w:t>
+      </w:r>
+      <w:proofErr w:type="spellStart"/>
+      <w:r>
+        <w:rPr>
+          <w:lang w:val="en-US"/>
+        </w:rPr>
+        <w:t>symboling</w:t>
+      </w:r>
+      <w:proofErr w:type="spellEnd"/>
+      <w:r>
+        <w:rPr>
+          <w:lang w:val="en-US"/>
+        </w:rPr>
+        <w:t xml:space="preserve"> ~ </w:t>
+      </w:r>
+      <w:proofErr w:type="spellStart"/>
+      <w:proofErr w:type="gramStart"/>
+      <w:r>
+        <w:rPr>
+          <w:lang w:val="en-US"/>
+        </w:rPr>
+        <w:t>normalized.losses</w:t>
+      </w:r>
+      <w:proofErr w:type="spellEnd"/>
+      <w:proofErr w:type="gramEnd"/>
+      <w:r>
+        <w:rPr>
+          <w:lang w:val="en-US"/>
+        </w:rPr>
+        <w:t xml:space="preserve"> + make + </w:t>
+      </w:r>
+      <w:proofErr w:type="spellStart"/>
+      <w:r>
+        <w:rPr>
+          <w:lang w:val="en-US"/>
+        </w:rPr>
+        <w:t>num.of.doors</w:t>
+      </w:r>
+      <w:proofErr w:type="spellEnd"/>
+      <w:r>
+        <w:rPr>
+          <w:lang w:val="en-US"/>
+        </w:rPr>
+        <w:t xml:space="preserve"> +</w:t>
+      </w:r>
+      <w:r>
+        <w:rPr>
+          <w:lang w:val="en-US"/>
+        </w:rPr>
+        <w:t xml:space="preserve"> </w:t>
+      </w:r>
+      <w:proofErr w:type="spellStart"/>
+      <w:r>
+        <w:rPr>
+          <w:lang w:val="en-US"/>
+        </w:rPr>
+        <w:t>drive</w:t>
+      </w:r>
+      <w:r>
+        <w:rPr>
+          <w:lang w:val="en-US"/>
+        </w:rPr>
+        <w:t>.wheels</w:t>
+      </w:r>
+      <w:proofErr w:type="spellEnd"/>
+      <w:r>
+        <w:rPr>
+          <w:lang w:val="en-US"/>
+        </w:rPr>
+        <w:t xml:space="preserve"> + length + width + </w:t>
+      </w:r>
+      <w:proofErr w:type="spellStart"/>
+      <w:r>
+        <w:rPr>
+          <w:lang w:val="en-US"/>
+        </w:rPr>
+        <w:t>engine.type</w:t>
+      </w:r>
+      <w:proofErr w:type="spellEnd"/>
+      <w:r>
+        <w:rPr>
+          <w:lang w:val="en-US"/>
+        </w:rPr>
+        <w:t xml:space="preserve"> + </w:t>
+      </w:r>
+      <w:proofErr w:type="spellStart"/>
+      <w:r>
+        <w:rPr>
+          <w:lang w:val="en-US"/>
+        </w:rPr>
+        <w:t>num.of.cylinders</w:t>
+      </w:r>
+      <w:proofErr w:type="spellEnd"/>
+      <w:r>
+        <w:rPr>
+          <w:lang w:val="en-US"/>
+        </w:rPr>
+        <w:t xml:space="preserve"> + </w:t>
+      </w:r>
+      <w:r>
+        <w:rPr>
+          <w:lang w:val="en-US"/>
+        </w:rPr>
+        <w:t xml:space="preserve"> </w:t>
+      </w:r>
+      <w:proofErr w:type="spellStart"/>
+      <w:r>
+        <w:rPr>
+          <w:lang w:val="en-US"/>
+        </w:rPr>
+        <w:t>engine.size</w:t>
+      </w:r>
+      <w:proofErr w:type="spellEnd"/>
+      <w:r>
+        <w:rPr>
+          <w:lang w:val="en-US"/>
+        </w:rPr>
+        <w:t xml:space="preserve"> + </w:t>
+      </w:r>
+      <w:proofErr w:type="spellStart"/>
+      <w:r>
+        <w:rPr>
+          <w:lang w:val="en-US"/>
+        </w:rPr>
+        <w:t>fuel.system</w:t>
+      </w:r>
+      <w:proofErr w:type="spellEnd"/>
+      <w:r>
+        <w:rPr>
+          <w:lang w:val="en-US"/>
+        </w:rPr>
+        <w:t xml:space="preserve"> + bore + city.mpg + highway.mpg”</w:t>
+      </w:r>
+    </w:p>
+    <w:p>
+      <w:pPr>
+        <w:pStyle w:val="Nagwek2"/>
+      </w:pPr>
+      <w:r>
+        <w:t>Modele regresji</w:t>
+      </w:r>
+    </w:p>
+    <w:p>
+      <w:r>
+        <w:t>Zostały zaimplementowane 3 modele regresji:</w:t>
+      </w:r>
+    </w:p>
+    <w:p>
+      <w:pPr>
+        <w:pStyle w:val="Akapitzlist"/>
+        <w:numPr>
+          <w:ilvl w:val="0"/>
+          <w:numId w:val="7"/>
+        </w:numPr>
+      </w:pPr>
+      <w:r>
+        <w:t>LM</w:t>
+      </w:r>
+    </w:p>
+    <w:p>
+      <w:pPr>
+        <w:pStyle w:val="Akapitzlist"/>
+        <w:numPr>
+          <w:ilvl w:val="0"/>
+          <w:numId w:val="7"/>
+        </w:numPr>
+      </w:pPr>
+      <w:r>
+        <w:t>GLM</w:t>
+      </w:r>
+    </w:p>
+    <w:p>
+      <w:pPr>
+        <w:pStyle w:val="Akapitzlist"/>
+        <w:numPr>
+          <w:ilvl w:val="1"/>
+          <w:numId w:val="7"/>
+        </w:numPr>
+      </w:pPr>
+      <w:proofErr w:type="spellStart"/>
+      <w:r>
+        <w:t>Gaussian</w:t>
+      </w:r>
+      <w:proofErr w:type="spellEnd"/>
+    </w:p>
+    <w:p>
+      <w:pPr>
+        <w:pStyle w:val="Akapitzlist"/>
+        <w:numPr>
+          <w:ilvl w:val="1"/>
+          <w:numId w:val="7"/>
+        </w:numPr>
+      </w:pPr>
+      <w:r>
+        <w:t>Poisson</w:t>
+      </w:r>
+    </w:p>
+    <w:p>
+      <w:pPr>
+        <w:pStyle w:val="Akapitzlist"/>
+        <w:numPr>
+          <w:ilvl w:val="1"/>
+          <w:numId w:val="7"/>
+        </w:numPr>
+      </w:pPr>
+      <w:r>
+        <w:t>…</w:t>
+      </w:r>
+    </w:p>
+    <w:p>
+      <w:pPr>
+        <w:pStyle w:val="Akapitzlist"/>
+        <w:numPr>
+          <w:ilvl w:val="1"/>
+          <w:numId w:val="7"/>
+        </w:numPr>
+      </w:pPr>
+      <w:r>
+        <w:t>…</w:t>
+      </w:r>
+    </w:p>
+    <w:p>
+      <w:pPr>
+        <w:pStyle w:val="Akapitzlist"/>
+        <w:numPr>
+          <w:ilvl w:val="0"/>
+          <w:numId w:val="7"/>
+        </w:numPr>
+      </w:pPr>
+      <w:r>
+        <w:t xml:space="preserve">SVM z </w:t>
+      </w:r>
+      <w:proofErr w:type="spellStart"/>
+      <w:r>
+        <w:t>kernelami</w:t>
+      </w:r>
+      <w:proofErr w:type="spellEnd"/>
+      <w:r>
+        <w:t>:</w:t>
+      </w:r>
+    </w:p>
+    <w:p>
+      <w:pPr>
+        <w:pStyle w:val="Akapitzlist"/>
+        <w:numPr>
+          <w:ilvl w:val="1"/>
+          <w:numId w:val="7"/>
+        </w:numPr>
+      </w:pPr>
+      <w:proofErr w:type="spellStart"/>
+      <w:r>
+        <w:t>Linear</w:t>
+      </w:r>
+      <w:proofErr w:type="spellEnd"/>
+    </w:p>
+    <w:p>
+      <w:pPr>
+        <w:pStyle w:val="Akapitzlist"/>
+        <w:numPr>
+          <w:ilvl w:val="1"/>
+          <w:numId w:val="7"/>
+        </w:numPr>
+      </w:pPr>
+      <w:proofErr w:type="spellStart"/>
+      <w:r>
+        <w:t>Polynomial</w:t>
+      </w:r>
+      <w:proofErr w:type="spellEnd"/>
+    </w:p>
+    <w:p>
+      <w:pPr>
+        <w:pStyle w:val="Akapitzlist"/>
+        <w:numPr>
+          <w:ilvl w:val="1"/>
+          <w:numId w:val="7"/>
+        </w:numPr>
+      </w:pPr>
+      <w:proofErr w:type="spellStart"/>
+      <w:r>
+        <w:t>Radial</w:t>
+      </w:r>
+      <w:proofErr w:type="spellEnd"/>
+    </w:p>
+    <w:p>
+      <w:pPr>
+        <w:pStyle w:val="Akapitzlist"/>
+        <w:numPr>
+          <w:ilvl w:val="1"/>
+          <w:numId w:val="7"/>
+        </w:numPr>
+      </w:pPr>
+      <w:proofErr w:type="spellStart"/>
+      <w:r>
+        <w:t>Sigmoid</w:t>
+      </w:r>
+      <w:proofErr w:type="spellEnd"/>
+    </w:p>
+    <w:p>
+      <w:pPr>
+        <w:pStyle w:val="Nagwek2"/>
+      </w:pPr>
+      <w:r>
+        <w:t>Porównanie poszczególnych modeli i ich błędów RMSE</w:t>
+      </w:r>
+    </w:p>
+    <w:tbl>
+      <w:tblPr>
+        <w:tblStyle w:val="Tabelasiatki1jasna"/>
+        <w:tblW w:w="0" w:type="auto"/>
+        <w:tblLook w:val="04A0" w:firstRow="1" w:lastRow="0" w:firstColumn="1" w:lastColumn="0" w:noHBand="0" w:noVBand="1"/>
+      </w:tblPr>
+      <w:tblGrid>
+        <w:gridCol w:w="846"/>
+        <w:gridCol w:w="1276"/>
+        <w:gridCol w:w="6940"/>
+      </w:tblGrid>
+      <w:tr>
+        <w:trPr>
+          <w:cnfStyle w:val="100000000000" w:firstRow="1" w:lastRow="0" w:firstColumn="0" w:lastColumn="0" w:oddVBand="0" w:evenVBand="0" w:oddHBand="0" w:evenHBand="0" w:firstRowFirstColumn="0" w:firstRowLastColumn="0" w:lastRowFirstColumn="0" w:lastRowLastColumn="0"/>
+        </w:trPr>
+        <w:tc>
+          <w:tcPr>
+            <w:cnfStyle w:val="001000000000" w:firstRow="0" w:lastRow="0" w:firstColumn="1" w:lastColumn="0" w:oddVBand="0" w:evenVBand="0" w:oddHBand="0" w:evenHBand="0" w:firstRowFirstColumn="0" w:firstRowLastColumn="0" w:lastRowFirstColumn="0" w:lastRowLastColumn="0"/>
+            <w:tcW w:w="846" w:type="dxa"/>
+          </w:tcPr>
+          <w:p>
+            <w:r>
+              <w:t>Model</w:t>
+            </w:r>
+          </w:p>
+        </w:tc>
+        <w:tc>
+          <w:tcPr>
+            <w:tcW w:w="1276" w:type="dxa"/>
+          </w:tcPr>
+          <w:p>
+            <w:pPr>
+              <w:cnfStyle w:val="100000000000" w:firstRow="1" w:lastRow="0" w:firstColumn="0" w:lastColumn="0" w:oddVBand="0" w:evenVBand="0" w:oddHBand="0" w:evenHBand="0" w:firstRowFirstColumn="0" w:firstRowLastColumn="0" w:lastRowFirstColumn="0" w:lastRowLastColumn="0"/>
+            </w:pPr>
+            <w:r>
+              <w:t>Typ</w:t>
+            </w:r>
+          </w:p>
+        </w:tc>
+        <w:tc>
+          <w:tcPr>
+            <w:tcW w:w="6940" w:type="dxa"/>
+          </w:tcPr>
+          <w:p>
+            <w:pPr>
+              <w:cnfStyle w:val="100000000000" w:firstRow="1" w:lastRow="0" w:firstColumn="0" w:lastColumn="0" w:oddVBand="0" w:evenVBand="0" w:oddHBand="0" w:evenHBand="0" w:firstRowFirstColumn="0" w:firstRowLastColumn="0" w:lastRowFirstColumn="0" w:lastRowLastColumn="0"/>
+            </w:pPr>
+            <w:r>
+              <w:t>RMSE</w:t>
+            </w:r>
+          </w:p>
+        </w:tc>
+      </w:tr>
+      <w:tr>
+        <w:tc>
+          <w:tcPr>
+            <w:cnfStyle w:val="001000000000" w:firstRow="0" w:lastRow="0" w:firstColumn="1" w:lastColumn="0" w:oddVBand="0" w:evenVBand="0" w:oddHBand="0" w:evenHBand="0" w:firstRowFirstColumn="0" w:firstRowLastColumn="0" w:lastRowFirstColumn="0" w:lastRowLastColumn="0"/>
+            <w:tcW w:w="846" w:type="dxa"/>
+          </w:tcPr>
+          <w:p>
+            <w:r>
+              <w:t>LM</w:t>
+            </w:r>
+          </w:p>
+        </w:tc>
+        <w:tc>
+          <w:tcPr>
+            <w:tcW w:w="1276" w:type="dxa"/>
+          </w:tcPr>
+          <w:p>
+            <w:pPr>
+              <w:cnfStyle w:val="000000000000" w:firstRow="0" w:lastRow="0" w:firstColumn="0" w:lastColumn="0" w:oddVBand="0" w:evenVBand="0" w:oddHBand="0" w:evenHBand="0" w:firstRowFirstColumn="0" w:firstRowLastColumn="0" w:lastRowFirstColumn="0" w:lastRowLastColumn="0"/>
+            </w:pPr>
+          </w:p>
+        </w:tc>
+        <w:tc>
+          <w:tcPr>
+            <w:tcW w:w="6940" w:type="dxa"/>
+          </w:tcPr>
+          <w:p>
+            <w:pPr>
+              <w:cnfStyle w:val="000000000000" w:firstRow="0" w:lastRow="0" w:firstColumn="0" w:lastColumn="0" w:oddVBand="0" w:evenVBand="0" w:oddHBand="0" w:evenHBand="0" w:firstRowFirstColumn="0" w:firstRowLastColumn="0" w:lastRowFirstColumn="0" w:lastRowLastColumn="0"/>
+            </w:pPr>
+            <w:r>
+              <w:t>???</w:t>
+            </w:r>
+          </w:p>
+        </w:tc>
+      </w:tr>
+      <w:tr>
+        <w:tc>
+          <w:tcPr>
+            <w:cnfStyle w:val="001000000000" w:firstRow="0" w:lastRow="0" w:firstColumn="1" w:lastColumn="0" w:oddVBand="0" w:evenVBand="0" w:oddHBand="0" w:evenHBand="0" w:firstRowFirstColumn="0" w:firstRowLastColumn="0" w:lastRowFirstColumn="0" w:lastRowLastColumn="0"/>
+            <w:tcW w:w="846" w:type="dxa"/>
+            <w:vMerge w:val="restart"/>
+          </w:tcPr>
+          <w:p>
+            <w:r>
+              <w:t>SVM</w:t>
+            </w:r>
+          </w:p>
+        </w:tc>
+        <w:tc>
+          <w:tcPr>
+            <w:tcW w:w="1276" w:type="dxa"/>
+          </w:tcPr>
+          <w:p>
+            <w:pPr>
+              <w:cnfStyle w:val="000000000000" w:firstRow="0" w:lastRow="0" w:firstColumn="0" w:lastColumn="0" w:oddVBand="0" w:evenVBand="0" w:oddHBand="0" w:evenHBand="0" w:firstRowFirstColumn="0" w:firstRowLastColumn="0" w:lastRowFirstColumn="0" w:lastRowLastColumn="0"/>
+            </w:pPr>
+            <w:proofErr w:type="spellStart"/>
+            <w:r>
+              <w:t>Linear</w:t>
+            </w:r>
+            <w:proofErr w:type="spellEnd"/>
+          </w:p>
+        </w:tc>
+        <w:tc>
+          <w:tcPr>
+            <w:tcW w:w="6940" w:type="dxa"/>
+          </w:tcPr>
+          <w:p>
+            <w:pPr>
+              <w:cnfStyle w:val="000000000000" w:firstRow="0" w:lastRow="0" w:firstColumn="0" w:lastColumn="0" w:oddVBand="0" w:evenVBand="0" w:oddHBand="0" w:evenHBand="0" w:firstRowFirstColumn="0" w:firstRowLastColumn="0" w:lastRowFirstColumn="0" w:lastRowLastColumn="0"/>
+            </w:pPr>
+            <w:r>
+              <w:t>0.7931797</w:t>
+            </w:r>
+          </w:p>
+        </w:tc>
+      </w:tr>
+      <w:tr>
+        <w:tc>
+          <w:tcPr>
+            <w:cnfStyle w:val="001000000000" w:firstRow="0" w:lastRow="0" w:firstColumn="1" w:lastColumn="0" w:oddVBand="0" w:evenVBand="0" w:oddHBand="0" w:evenHBand="0" w:firstRowFirstColumn="0" w:firstRowLastColumn="0" w:lastRowFirstColumn="0" w:lastRowLastColumn="0"/>
+            <w:tcW w:w="846" w:type="dxa"/>
+            <w:vMerge/>
+          </w:tcPr>
+          <w:p/>
+        </w:tc>
+        <w:tc>
+          <w:tcPr>
+            <w:tcW w:w="1276" w:type="dxa"/>
+          </w:tcPr>
+          <w:p>
+            <w:pPr>
+              <w:cnfStyle w:val="000000000000" w:firstRow="0" w:lastRow="0" w:firstColumn="0" w:lastColumn="0" w:oddVBand="0" w:evenVBand="0" w:oddHBand="0" w:evenHBand="0" w:firstRowFirstColumn="0" w:firstRowLastColumn="0" w:lastRowFirstColumn="0" w:lastRowLastColumn="0"/>
+            </w:pPr>
+            <w:proofErr w:type="spellStart"/>
+            <w:r>
+              <w:t>Polynomial</w:t>
+            </w:r>
+            <w:proofErr w:type="spellEnd"/>
+          </w:p>
+        </w:tc>
+        <w:tc>
+          <w:tcPr>
+            <w:tcW w:w="6940" w:type="dxa"/>
+          </w:tcPr>
+          <w:p>
+            <w:pPr>
+              <w:cnfStyle w:val="000000000000" w:firstRow="0" w:lastRow="0" w:firstColumn="0" w:lastColumn="0" w:oddVBand="0" w:evenVBand="0" w:oddHBand="0" w:evenHBand="0" w:firstRowFirstColumn="0" w:firstRowLastColumn="0" w:lastRowFirstColumn="0" w:lastRowLastColumn="0"/>
+            </w:pPr>
+            <w:r>
+              <w:t>0.6681694</w:t>
+            </w:r>
+          </w:p>
+        </w:tc>
+      </w:tr>
+      <w:tr>
+        <w:tc>
+          <w:tcPr>
+            <w:cnfStyle w:val="001000000000" w:firstRow="0" w:lastRow="0" w:firstColumn="1" w:lastColumn="0" w:oddVBand="0" w:evenVBand="0" w:oddHBand="0" w:evenHBand="0" w:firstRowFirstColumn="0" w:firstRowLastColumn="0" w:lastRowFirstColumn="0" w:lastRowLastColumn="0"/>
+            <w:tcW w:w="846" w:type="dxa"/>
+            <w:vMerge/>
+          </w:tcPr>
+          <w:p/>
+        </w:tc>
+        <w:tc>
+          <w:tcPr>
+            <w:tcW w:w="1276" w:type="dxa"/>
+          </w:tcPr>
+          <w:p>
+            <w:pPr>
+              <w:cnfStyle w:val="000000000000" w:firstRow="0" w:lastRow="0" w:firstColumn="0" w:lastColumn="0" w:oddVBand="0" w:evenVBand="0" w:oddHBand="0" w:evenHBand="0" w:firstRowFirstColumn="0" w:firstRowLastColumn="0" w:lastRowFirstColumn="0" w:lastRowLastColumn="0"/>
+            </w:pPr>
+            <w:proofErr w:type="spellStart"/>
+            <w:r>
+              <w:t>Radial</w:t>
+            </w:r>
+            <w:proofErr w:type="spellEnd"/>
+          </w:p>
+        </w:tc>
+        <w:tc>
+          <w:tcPr>
+            <w:tcW w:w="6940" w:type="dxa"/>
+          </w:tcPr>
+          <w:p>
+            <w:pPr>
+              <w:cnfStyle w:val="000000000000" w:firstRow="0" w:lastRow="0" w:firstColumn="0" w:lastColumn="0" w:oddVBand="0" w:evenVBand="0" w:oddHBand="0" w:evenHBand="0" w:firstRowFirstColumn="0" w:firstRowLastColumn="0" w:lastRowFirstColumn="0" w:lastRowLastColumn="0"/>
+            </w:pPr>
+            <w:r>
+              <w:t>0.5222752</w:t>
+            </w:r>
+          </w:p>
+        </w:tc>
+      </w:tr>
+      <w:tr>
+        <w:tc>
+          <w:tcPr>
+            <w:cnfStyle w:val="001000000000" w:firstRow="0" w:lastRow="0" w:firstColumn="1" w:lastColumn="0" w:oddVBand="0" w:evenVBand="0" w:oddHBand="0" w:evenHBand="0" w:firstRowFirstColumn="0" w:firstRowLastColumn="0" w:lastRowFirstColumn="0" w:lastRowLastColumn="0"/>
+            <w:tcW w:w="846" w:type="dxa"/>
+            <w:vMerge/>
+          </w:tcPr>
+          <w:p/>
+        </w:tc>
+        <w:tc>
+          <w:tcPr>
+            <w:tcW w:w="1276" w:type="dxa"/>
+          </w:tcPr>
+          <w:p>
+            <w:pPr>
+              <w:cnfStyle w:val="000000000000" w:firstRow="0" w:lastRow="0" w:firstColumn="0" w:lastColumn="0" w:oddVBand="0" w:evenVBand="0" w:oddHBand="0" w:evenHBand="0" w:firstRowFirstColumn="0" w:firstRowLastColumn="0" w:lastRowFirstColumn="0" w:lastRowLastColumn="0"/>
+            </w:pPr>
+            <w:proofErr w:type="spellStart"/>
+            <w:r>
+              <w:t>Sigmoid</w:t>
+            </w:r>
+            <w:proofErr w:type="spellEnd"/>
+          </w:p>
+        </w:tc>
+        <w:tc>
+          <w:tcPr>
+            <w:tcW w:w="6940" w:type="dxa"/>
+          </w:tcPr>
+          <w:p>
+            <w:pPr>
+              <w:cnfStyle w:val="000000000000" w:firstRow="0" w:lastRow="0" w:firstColumn="0" w:lastColumn="0" w:oddVBand="0" w:evenVBand="0" w:oddHBand="0" w:evenHBand="0" w:firstRowFirstColumn="0" w:firstRowLastColumn="0" w:lastRowFirstColumn="0" w:lastRowLastColumn="0"/>
+            </w:pPr>
+            <w:r>
+              <w:t>2.188139</w:t>
+            </w:r>
+          </w:p>
+        </w:tc>
+      </w:tr>
+      <w:tr>
+        <w:tc>
+          <w:tcPr>
+            <w:cnfStyle w:val="001000000000" w:firstRow="0" w:lastRow="0" w:firstColumn="1" w:lastColumn="0" w:oddVBand="0" w:evenVBand="0" w:oddHBand="0" w:evenHBand="0" w:firstRowFirstColumn="0" w:firstRowLastColumn="0" w:lastRowFirstColumn="0" w:lastRowLastColumn="0"/>
+            <w:tcW w:w="846" w:type="dxa"/>
+            <w:vMerge w:val="restart"/>
+          </w:tcPr>
+          <w:p>
+            <w:r>
+              <w:t>GLM</w:t>
+            </w:r>
+          </w:p>
+        </w:tc>
+        <w:tc>
+          <w:tcPr>
+            <w:tcW w:w="1276" w:type="dxa"/>
+          </w:tcPr>
+          <w:p>
+            <w:pPr>
+              <w:cnfStyle w:val="000000000000" w:firstRow="0" w:lastRow="0" w:firstColumn="0" w:lastColumn="0" w:oddVBand="0" w:evenVBand="0" w:oddHBand="0" w:evenHBand="0" w:firstRowFirstColumn="0" w:firstRowLastColumn="0" w:lastRowFirstColumn="0" w:lastRowLastColumn="0"/>
+            </w:pPr>
+            <w:proofErr w:type="spellStart"/>
+            <w:r>
+              <w:t>Gaussian</w:t>
+            </w:r>
+            <w:proofErr w:type="spellEnd"/>
+          </w:p>
+        </w:tc>
+        <w:tc>
+          <w:tcPr>
+            <w:tcW w:w="6940" w:type="dxa"/>
+          </w:tcPr>
+          <w:p>
+            <w:pPr>
+              <w:cnfStyle w:val="000000000000" w:firstRow="0" w:lastRow="0" w:firstColumn="0" w:lastColumn="0" w:oddVBand="0" w:evenVBand="0" w:oddHBand="0" w:evenHBand="0" w:firstRowFirstColumn="0" w:firstRowLastColumn="0" w:lastRowFirstColumn="0" w:lastRowLastColumn="0"/>
+            </w:pPr>
+            <w:r>
+              <w:t>???</w:t>
+            </w:r>
+          </w:p>
+        </w:tc>
+      </w:tr>
+      <w:tr>
+        <w:tc>
+          <w:tcPr>
+            <w:cnfStyle w:val="001000000000" w:firstRow="0" w:lastRow="0" w:firstColumn="1" w:lastColumn="0" w:oddVBand="0" w:evenVBand="0" w:oddHBand="0" w:evenHBand="0" w:firstRowFirstColumn="0" w:firstRowLastColumn="0" w:lastRowFirstColumn="0" w:lastRowLastColumn="0"/>
+            <w:tcW w:w="846" w:type="dxa"/>
+            <w:vMerge/>
+          </w:tcPr>
+          <w:p/>
+        </w:tc>
+        <w:tc>
+          <w:tcPr>
+            <w:tcW w:w="1276" w:type="dxa"/>
+          </w:tcPr>
+          <w:p>
+            <w:pPr>
+              <w:cnfStyle w:val="000000000000" w:firstRow="0" w:lastRow="0" w:firstColumn="0" w:lastColumn="0" w:oddVBand="0" w:evenVBand="0" w:oddHBand="0" w:evenHBand="0" w:firstRowFirstColumn="0" w:firstRowLastColumn="0" w:lastRowFirstColumn="0" w:lastRowLastColumn="0"/>
+            </w:pPr>
+            <w:r>
+              <w:t>Gamma</w:t>
+            </w:r>
+          </w:p>
+        </w:tc>
+        <w:tc>
+          <w:tcPr>
+            <w:tcW w:w="6940" w:type="dxa"/>
+          </w:tcPr>
+          <w:p>
+            <w:pPr>
+              <w:cnfStyle w:val="000000000000" w:firstRow="0" w:lastRow="0" w:firstColumn="0" w:lastColumn="0" w:oddVBand="0" w:evenVBand="0" w:oddHBand="0" w:evenHBand="0" w:firstRowFirstColumn="0" w:firstRowLastColumn="0" w:lastRowFirstColumn="0" w:lastRowLastColumn="0"/>
+            </w:pPr>
+            <w:r>
+              <w:t>???</w:t>
+            </w:r>
+          </w:p>
+        </w:tc>
+      </w:tr>
+      <w:tr>
+        <w:tc>
+          <w:tcPr>
+            <w:cnfStyle w:val="001000000000" w:firstRow="0" w:lastRow="0" w:firstColumn="1" w:lastColumn="0" w:oddVBand="0" w:evenVBand="0" w:oddHBand="0" w:evenHBand="0" w:firstRowFirstColumn="0" w:firstRowLastColumn="0" w:lastRowFirstColumn="0" w:lastRowLastColumn="0"/>
+            <w:tcW w:w="846" w:type="dxa"/>
+          </w:tcPr>
+          <w:p/>
+        </w:tc>
+        <w:tc>
+          <w:tcPr>
+            <w:tcW w:w="1276" w:type="dxa"/>
+          </w:tcPr>
+          <w:p>
+            <w:pPr>
+              <w:cnfStyle w:val="000000000000" w:firstRow="0" w:lastRow="0" w:firstColumn="0" w:lastColumn="0" w:oddVBand="0" w:evenVBand="0" w:oddHBand="0" w:evenHBand="0" w:firstRowFirstColumn="0" w:firstRowLastColumn="0" w:lastRowFirstColumn="0" w:lastRowLastColumn="0"/>
+            </w:pPr>
+            <w:r>
+              <w:t>…</w:t>
+            </w:r>
+          </w:p>
+        </w:tc>
+        <w:tc>
+          <w:tcPr>
+            <w:tcW w:w="6940" w:type="dxa"/>
+          </w:tcPr>
+          <w:p>
+            <w:pPr>
+              <w:cnfStyle w:val="000000000000" w:firstRow="0" w:lastRow="0" w:firstColumn="0" w:lastColumn="0" w:oddVBand="0" w:evenVBand="0" w:oddHBand="0" w:evenHBand="0" w:firstRowFirstColumn="0" w:firstRowLastColumn="0" w:lastRowFirstColumn="0" w:lastRowLastColumn="0"/>
+            </w:pPr>
+            <w:r>
+              <w:t>…</w:t>
+            </w:r>
+          </w:p>
+        </w:tc>
+      </w:tr>
+    </w:tbl>
+    <w:p/>
+    <w:p>
+      <w:pPr>
+        <w:pStyle w:val="Nagwek2"/>
+      </w:pPr>
+      <w:r>
+        <w:lastRenderedPageBreak/>
+        <w:br/>
+      </w:r>
+      <w:r>
+        <w:t>Podsumowanie</w:t>
+      </w:r>
+    </w:p>
+    <w:p>
+      <w:r>
+        <w:t xml:space="preserve">Najlepszym modelem </w:t>
+      </w:r>
+      <w:proofErr w:type="gramStart"/>
+      <w:r>
+        <w:t>jest :</w:t>
+      </w:r>
+      <w:proofErr w:type="gramEnd"/>
+      <w:r>
+        <w:t xml:space="preserve"> etc.</w:t>
+      </w:r>
+    </w:p>
+    <w:bookmarkEnd w:id="0"/>
     <w:p/>
     <w:p/>
+    <w:p/>
     <w:p>
       <w:r>
         <w:br w:type="page"/>
@@ -2112,10 +4261,261 @@
     </w:p>
     <w:p>
       <w:r>
-        <w:t>Plik machine.</w:t>
-      </w:r>
-      <w:r>
-        <w:t>data zawiera dane na temat Komputerów PC.</w:t>
+        <w:t xml:space="preserve">Plik </w:t>
+      </w:r>
+      <w:proofErr w:type="spellStart"/>
+      <w:r>
+        <w:t>machine.</w:t>
+      </w:r>
+      <w:r>
+        <w:t>data</w:t>
+      </w:r>
+      <w:proofErr w:type="spellEnd"/>
+      <w:r>
+        <w:t xml:space="preserve"> zawiera dane na temat Komputerów PC.</w:t>
+      </w:r>
+      <w:r>
+        <w:t xml:space="preserve"> Posiada 209 wierszy danych.</w:t>
+      </w:r>
+    </w:p>
+    <w:p>
+      <w:r>
+        <w:t>Kolumny:</w:t>
+      </w:r>
+    </w:p>
+    <w:p>
+      <w:pPr>
+        <w:pStyle w:val="Akapitzlist"/>
+        <w:numPr>
+          <w:ilvl w:val="0"/>
+          <w:numId w:val="9"/>
+        </w:numPr>
+      </w:pPr>
+      <w:bookmarkStart w:id="1" w:name="_Hlk73449294"/>
+      <w:proofErr w:type="spellStart"/>
+      <w:r>
+        <w:t>vendor</w:t>
+      </w:r>
+      <w:proofErr w:type="spellEnd"/>
+      <w:r>
+        <w:t xml:space="preserve"> </w:t>
+      </w:r>
+      <w:proofErr w:type="spellStart"/>
+      <w:r>
+        <w:t>name</w:t>
+      </w:r>
+      <w:proofErr w:type="spellEnd"/>
+      <w:r>
+        <w:t xml:space="preserve">: </w:t>
+      </w:r>
+      <w:r>
+        <w:t>nazwa dostawcy</w:t>
+      </w:r>
+    </w:p>
+    <w:p>
+      <w:pPr>
+        <w:pStyle w:val="Akapitzlist"/>
+        <w:numPr>
+          <w:ilvl w:val="0"/>
+          <w:numId w:val="9"/>
+        </w:numPr>
+      </w:pPr>
+      <w:r>
+        <w:t xml:space="preserve">Model </w:t>
+      </w:r>
+      <w:proofErr w:type="spellStart"/>
+      <w:r>
+        <w:t>Name</w:t>
+      </w:r>
+      <w:proofErr w:type="spellEnd"/>
+      <w:r>
+        <w:t xml:space="preserve">: </w:t>
+      </w:r>
+      <w:r>
+        <w:t>nazwa modelu</w:t>
+      </w:r>
+    </w:p>
+    <w:p>
+      <w:pPr>
+        <w:pStyle w:val="Akapitzlist"/>
+        <w:numPr>
+          <w:ilvl w:val="0"/>
+          <w:numId w:val="9"/>
+        </w:numPr>
+      </w:pPr>
+      <w:r>
+        <w:t xml:space="preserve">MYCT: czas cyklu maszyny in </w:t>
+      </w:r>
+      <w:proofErr w:type="spellStart"/>
+      <w:r>
+        <w:t>nanoseconds</w:t>
+      </w:r>
+      <w:proofErr w:type="spellEnd"/>
+    </w:p>
+    <w:p>
+      <w:pPr>
+        <w:pStyle w:val="Akapitzlist"/>
+        <w:numPr>
+          <w:ilvl w:val="0"/>
+          <w:numId w:val="9"/>
+        </w:numPr>
+      </w:pPr>
+      <w:r>
+        <w:t xml:space="preserve">MMIN: </w:t>
+      </w:r>
+      <w:r>
+        <w:t>minimalna główna pamięć w kilobajtach</w:t>
+      </w:r>
+    </w:p>
+    <w:p>
+      <w:pPr>
+        <w:pStyle w:val="Akapitzlist"/>
+        <w:numPr>
+          <w:ilvl w:val="0"/>
+          <w:numId w:val="9"/>
+        </w:numPr>
+      </w:pPr>
+      <w:r>
+        <w:t xml:space="preserve">MMAX: </w:t>
+      </w:r>
+      <w:r>
+        <w:t xml:space="preserve">maksymalna </w:t>
+      </w:r>
+      <w:r>
+        <w:t>główna pamięć w kilobajtach</w:t>
+      </w:r>
+    </w:p>
+    <w:p>
+      <w:pPr>
+        <w:pStyle w:val="Akapitzlist"/>
+        <w:numPr>
+          <w:ilvl w:val="0"/>
+          <w:numId w:val="9"/>
+        </w:numPr>
+      </w:pPr>
+      <w:r>
+        <w:t xml:space="preserve">CACH: </w:t>
+      </w:r>
+      <w:r>
+        <w:t xml:space="preserve">pamięć </w:t>
+      </w:r>
+      <w:r>
+        <w:t>cache</w:t>
+      </w:r>
+      <w:r>
+        <w:t xml:space="preserve"> w</w:t>
+      </w:r>
+      <w:r>
+        <w:t xml:space="preserve"> kilob</w:t>
+      </w:r>
+      <w:r>
+        <w:t>ajtach</w:t>
+      </w:r>
+      <w:r>
+        <w:t xml:space="preserve"> </w:t>
+      </w:r>
+    </w:p>
+    <w:p>
+      <w:pPr>
+        <w:pStyle w:val="Akapitzlist"/>
+        <w:numPr>
+          <w:ilvl w:val="0"/>
+          <w:numId w:val="9"/>
+        </w:numPr>
+      </w:pPr>
+      <w:r>
+        <w:t>CHMIN: minimalna liczba kanałów w jednostkach</w:t>
+      </w:r>
+    </w:p>
+    <w:p>
+      <w:pPr>
+        <w:pStyle w:val="Akapitzlist"/>
+        <w:numPr>
+          <w:ilvl w:val="0"/>
+          <w:numId w:val="9"/>
+        </w:numPr>
+      </w:pPr>
+      <w:r>
+        <w:t xml:space="preserve">CHMAX: </w:t>
+      </w:r>
+      <w:r>
+        <w:t>maksymalna</w:t>
+      </w:r>
+      <w:r>
+        <w:t xml:space="preserve"> liczba kanałów w jednostkach</w:t>
+      </w:r>
+    </w:p>
+    <w:p>
+      <w:pPr>
+        <w:pStyle w:val="Akapitzlist"/>
+        <w:numPr>
+          <w:ilvl w:val="0"/>
+          <w:numId w:val="9"/>
+        </w:numPr>
+      </w:pPr>
+      <w:r>
+        <w:t xml:space="preserve">PRP: </w:t>
+      </w:r>
+      <w:r>
+        <w:t xml:space="preserve">opublikowana wydajność względna </w:t>
+      </w:r>
+      <w:r>
+        <w:t xml:space="preserve"> </w:t>
+      </w:r>
+    </w:p>
+    <w:p>
+      <w:pPr>
+        <w:pStyle w:val="Akapitzlist"/>
+        <w:numPr>
+          <w:ilvl w:val="0"/>
+          <w:numId w:val="9"/>
+        </w:numPr>
+      </w:pPr>
+      <w:r>
+        <w:t xml:space="preserve">ERP: </w:t>
+      </w:r>
+      <w:r>
+        <w:t>przewidziana wydajność względna z oryginalnego artykułu</w:t>
+      </w:r>
+    </w:p>
+    <w:bookmarkEnd w:id="1"/>
+    <w:p>
+      <w:r>
+        <w:drawing>
+          <wp:inline distT="0" distB="0" distL="0" distR="0" wp14:anchorId="6AF3CE49" wp14:editId="3032CE4B">
+            <wp:extent cx="5760720" cy="3558540"/>
+            <wp:effectExtent l="0" t="0" r="0" b="3810"/>
+            <wp:docPr id="7" name="Obraz 7"/>
+            <wp:cNvGraphicFramePr>
+              <a:graphicFrameLocks xmlns:a="http://schemas.openxmlformats.org/drawingml/2006/main" noChangeAspect="1"/>
+            </wp:cNvGraphicFramePr>
+            <a:graphic xmlns:a="http://schemas.openxmlformats.org/drawingml/2006/main">
+              <a:graphicData uri="http://schemas.openxmlformats.org/drawingml/2006/picture">
+                <pic:pic xmlns:pic="http://schemas.openxmlformats.org/drawingml/2006/picture">
+                  <pic:nvPicPr>
+                    <pic:cNvPr id="1" name=""/>
+                    <pic:cNvPicPr/>
+                  </pic:nvPicPr>
+                  <pic:blipFill>
+                    <a:blip r:embed="rId12"/>
+                    <a:stretch>
+                      <a:fillRect/>
+                    </a:stretch>
+                  </pic:blipFill>
+                  <pic:spPr>
+                    <a:xfrm>
+                      <a:off x="0" y="0"/>
+                      <a:ext cx="5760720" cy="3558540"/>
+                    </a:xfrm>
+                    <a:prstGeom prst="rect">
+                      <a:avLst/>
+                    </a:prstGeom>
+                  </pic:spPr>
+                </pic:pic>
+              </a:graphicData>
+            </a:graphic>
+          </wp:inline>
+        </w:drawing>
       </w:r>
     </w:p>
     <w:p>
@@ -2127,6 +4527,1104 @@
       </w:r>
       <w:r>
         <w:t xml:space="preserve"> komputera.</w:t>
+      </w:r>
+    </w:p>
+    <w:p>
+      <w:pPr>
+        <w:pStyle w:val="Nagwek2"/>
+      </w:pPr>
+      <w:r>
+        <w:drawing>
+          <wp:anchor distT="0" distB="0" distL="114300" distR="114300" simplePos="0" relativeHeight="251664384" behindDoc="0" locked="0" layoutInCell="1" allowOverlap="1" wp14:anchorId="481F1DA3" wp14:editId="55C765B2">
+            <wp:simplePos x="0" y="0"/>
+            <wp:positionH relativeFrom="column">
+              <wp:posOffset>-544399</wp:posOffset>
+            </wp:positionH>
+            <wp:positionV relativeFrom="paragraph">
+              <wp:posOffset>401320</wp:posOffset>
+            </wp:positionV>
+            <wp:extent cx="6905298" cy="614476"/>
+            <wp:effectExtent l="0" t="0" r="0" b="0"/>
+            <wp:wrapTopAndBottom/>
+            <wp:docPr id="8" name="Obraz 8"/>
+            <wp:cNvGraphicFramePr>
+              <a:graphicFrameLocks xmlns:a="http://schemas.openxmlformats.org/drawingml/2006/main" noChangeAspect="1"/>
+            </wp:cNvGraphicFramePr>
+            <a:graphic xmlns:a="http://schemas.openxmlformats.org/drawingml/2006/main">
+              <a:graphicData uri="http://schemas.openxmlformats.org/drawingml/2006/picture">
+                <pic:pic xmlns:pic="http://schemas.openxmlformats.org/drawingml/2006/picture">
+                  <pic:nvPicPr>
+                    <pic:cNvPr id="8" name="Obraz 8"/>
+                    <pic:cNvPicPr/>
+                  </pic:nvPicPr>
+                  <pic:blipFill>
+                    <a:blip r:embed="rId13">
+                      <a:extLst>
+                        <a:ext uri="{28A0092B-C50C-407E-A947-70E740481C1C}">
+                          <a14:useLocalDpi xmlns:a14="http://schemas.microsoft.com/office/drawing/2010/main" val="0"/>
+                        </a:ext>
+                      </a:extLst>
+                    </a:blip>
+                    <a:stretch>
+                      <a:fillRect/>
+                    </a:stretch>
+                  </pic:blipFill>
+                  <pic:spPr>
+                    <a:xfrm>
+                      <a:off x="0" y="0"/>
+                      <a:ext cx="6905298" cy="614476"/>
+                    </a:xfrm>
+                    <a:prstGeom prst="rect">
+                      <a:avLst/>
+                    </a:prstGeom>
+                  </pic:spPr>
+                </pic:pic>
+              </a:graphicData>
+            </a:graphic>
+          </wp:anchor>
+        </w:drawing>
+      </w:r>
+      <w:r>
+        <w:t>Podsumowanie danych</w:t>
+      </w:r>
+    </w:p>
+    <w:p/>
+    <w:p>
+      <w:pPr>
+        <w:pStyle w:val="Nagwek2"/>
+      </w:pPr>
+    </w:p>
+    <w:p>
+      <w:pPr>
+        <w:pStyle w:val="Nagwek2"/>
+      </w:pPr>
+      <w:r>
+        <w:t>Korelacja zmiennych</w:t>
+      </w:r>
+    </w:p>
+    <w:p/>
+    <w:p>
+      <w:pPr>
+        <w:jc w:val="center"/>
+      </w:pPr>
+      <w:r>
+        <w:lastRenderedPageBreak/>
+        <w:drawing>
+          <wp:inline distT="0" distB="0" distL="0" distR="0" wp14:anchorId="3E16E272" wp14:editId="69E920EF">
+            <wp:extent cx="5097142" cy="4447968"/>
+            <wp:effectExtent l="0" t="0" r="8890" b="0"/>
+            <wp:docPr id="9" name="Obraz 9"/>
+            <wp:cNvGraphicFramePr>
+              <a:graphicFrameLocks xmlns:a="http://schemas.openxmlformats.org/drawingml/2006/main" noChangeAspect="1"/>
+            </wp:cNvGraphicFramePr>
+            <a:graphic xmlns:a="http://schemas.openxmlformats.org/drawingml/2006/main">
+              <a:graphicData uri="http://schemas.openxmlformats.org/drawingml/2006/picture">
+                <pic:pic xmlns:pic="http://schemas.openxmlformats.org/drawingml/2006/picture">
+                  <pic:nvPicPr>
+                    <pic:cNvPr id="9" name="Obraz 9"/>
+                    <pic:cNvPicPr/>
+                  </pic:nvPicPr>
+                  <pic:blipFill>
+                    <a:blip r:embed="rId14">
+                      <a:extLst>
+                        <a:ext uri="{28A0092B-C50C-407E-A947-70E740481C1C}">
+                          <a14:useLocalDpi xmlns:a14="http://schemas.microsoft.com/office/drawing/2010/main" val="0"/>
+                        </a:ext>
+                      </a:extLst>
+                    </a:blip>
+                    <a:srcRect t="745" b="745"/>
+                    <a:stretch>
+                      <a:fillRect/>
+                    </a:stretch>
+                  </pic:blipFill>
+                  <pic:spPr bwMode="auto">
+                    <a:xfrm>
+                      <a:off x="0" y="0"/>
+                      <a:ext cx="5097142" cy="4447968"/>
+                    </a:xfrm>
+                    <a:prstGeom prst="rect">
+                      <a:avLst/>
+                    </a:prstGeom>
+                    <a:ln>
+                      <a:noFill/>
+                    </a:ln>
+                    <a:extLst>
+                      <a:ext uri="{53640926-AAD7-44D8-BBD7-CCE9431645EC}">
+                        <a14:shadowObscured xmlns:a14="http://schemas.microsoft.com/office/drawing/2010/main"/>
+                      </a:ext>
+                    </a:extLst>
+                  </pic:spPr>
+                </pic:pic>
+              </a:graphicData>
+            </a:graphic>
+          </wp:inline>
+        </w:drawing>
+      </w:r>
+    </w:p>
+    <w:p>
+      <w:r>
+        <w:t>W tym zbiorze danych istnieją duże korelacje „pozytywne” i</w:t>
+      </w:r>
+      <w:r>
+        <w:t xml:space="preserve"> słabe</w:t>
+      </w:r>
+      <w:r>
+        <w:t xml:space="preserve"> „negatywne”. </w:t>
+      </w:r>
+    </w:p>
+    <w:p>
+      <w:r>
+        <w:t xml:space="preserve">Korelacje </w:t>
+      </w:r>
+      <w:r>
+        <w:t>pozytywne</w:t>
+      </w:r>
+      <w:r>
+        <w:t>:</w:t>
+      </w:r>
+    </w:p>
+    <w:p>
+      <w:pPr>
+        <w:pStyle w:val="Akapitzlist"/>
+        <w:numPr>
+          <w:ilvl w:val="0"/>
+          <w:numId w:val="4"/>
+        </w:numPr>
+      </w:pPr>
+      <w:r>
+        <w:t xml:space="preserve">pomiędzy </w:t>
+      </w:r>
+      <w:r>
+        <w:t>maksymaln</w:t>
+      </w:r>
+      <w:r>
+        <w:t>ą/minimalną</w:t>
+      </w:r>
+      <w:r>
+        <w:t xml:space="preserve"> główn</w:t>
+      </w:r>
+      <w:r>
+        <w:t>ą</w:t>
+      </w:r>
+      <w:r>
+        <w:t xml:space="preserve"> </w:t>
+      </w:r>
+      <w:r>
+        <w:t>pamięcią, a</w:t>
+      </w:r>
+      <w:r>
+        <w:t xml:space="preserve"> </w:t>
+      </w:r>
+      <w:r>
+        <w:t xml:space="preserve">opublikowana wydajność względna  </w:t>
+      </w:r>
+    </w:p>
+    <w:p>
+      <w:pPr>
+        <w:pStyle w:val="Akapitzlist"/>
+        <w:numPr>
+          <w:ilvl w:val="0"/>
+          <w:numId w:val="4"/>
+        </w:numPr>
+      </w:pPr>
+      <w:r>
+        <w:t>pomiędzy</w:t>
+      </w:r>
+      <w:r>
+        <w:t xml:space="preserve"> minimalną, a</w:t>
+      </w:r>
+      <w:r>
+        <w:t xml:space="preserve"> </w:t>
+      </w:r>
+      <w:r>
+        <w:t>maksymalną główną pamięcią</w:t>
+      </w:r>
+    </w:p>
+    <w:p>
+      <w:r>
+        <w:t xml:space="preserve">Korelacje </w:t>
+      </w:r>
+      <w:r>
+        <w:t>negatywne</w:t>
+      </w:r>
+      <w:r>
+        <w:t>:</w:t>
+      </w:r>
+    </w:p>
+    <w:p>
+      <w:pPr>
+        <w:pStyle w:val="Akapitzlist"/>
+        <w:numPr>
+          <w:ilvl w:val="0"/>
+          <w:numId w:val="5"/>
+        </w:numPr>
+      </w:pPr>
+      <w:r>
+        <w:t xml:space="preserve">pomiędzy </w:t>
+      </w:r>
+      <w:r>
+        <w:t>czas</w:t>
+      </w:r>
+      <w:r>
+        <w:t>em</w:t>
+      </w:r>
+      <w:r>
+        <w:t xml:space="preserve"> cyklu maszyny</w:t>
+      </w:r>
+      <w:r>
+        <w:t>, a</w:t>
+      </w:r>
+      <w:r>
+        <w:t xml:space="preserve"> </w:t>
+      </w:r>
+      <w:r>
+        <w:t>maksymalną</w:t>
+      </w:r>
+      <w:r>
+        <w:t>/minimalną</w:t>
+      </w:r>
+      <w:r>
+        <w:t xml:space="preserve"> główną pamięcią</w:t>
+      </w:r>
+    </w:p>
+    <w:p>
+      <w:pPr>
+        <w:pStyle w:val="Akapitzlist"/>
+        <w:numPr>
+          <w:ilvl w:val="0"/>
+          <w:numId w:val="5"/>
+        </w:numPr>
+      </w:pPr>
+      <w:r>
+        <w:t xml:space="preserve">pomiędzy </w:t>
+      </w:r>
+      <w:r>
+        <w:t>czas</w:t>
+      </w:r>
+      <w:r>
+        <w:t>em</w:t>
+      </w:r>
+      <w:r>
+        <w:t xml:space="preserve"> cyklu maszyny</w:t>
+      </w:r>
+      <w:r>
+        <w:t>, a</w:t>
+      </w:r>
+      <w:r>
+        <w:t xml:space="preserve"> </w:t>
+      </w:r>
+      <w:r>
+        <w:t>pamię</w:t>
+      </w:r>
+      <w:r>
+        <w:t>cią</w:t>
+      </w:r>
+      <w:r>
+        <w:t xml:space="preserve"> cache</w:t>
+      </w:r>
+    </w:p>
+    <w:p>
+      <w:r>
+        <w:t xml:space="preserve">Zmienna </w:t>
+      </w:r>
+      <w:proofErr w:type="spellStart"/>
+      <w:r>
+        <w:t>vendor</w:t>
+      </w:r>
+      <w:proofErr w:type="spellEnd"/>
+      <w:r>
+        <w:t xml:space="preserve"> </w:t>
+      </w:r>
+      <w:proofErr w:type="spellStart"/>
+      <w:r>
+        <w:t>name</w:t>
+      </w:r>
+      <w:proofErr w:type="spellEnd"/>
+      <w:r>
+        <w:t xml:space="preserve"> jest bardz</w:t>
+      </w:r>
+      <w:r>
+        <w:t>o słabo skorelowana. Dodatkowo z danych zostały usunięte dwie zmienne:</w:t>
+      </w:r>
+    </w:p>
+    <w:p>
+      <w:pPr>
+        <w:pStyle w:val="Akapitzlist"/>
+        <w:numPr>
+          <w:ilvl w:val="0"/>
+          <w:numId w:val="10"/>
+        </w:numPr>
+      </w:pPr>
+      <w:r>
+        <w:t xml:space="preserve">Model </w:t>
+      </w:r>
+      <w:proofErr w:type="spellStart"/>
+      <w:r>
+        <w:t>name</w:t>
+      </w:r>
+      <w:proofErr w:type="spellEnd"/>
+      <w:r>
+        <w:t xml:space="preserve"> – usunięta ze względu, że jest to zmienna unikalna dla każdego rekordu w danych</w:t>
+      </w:r>
+    </w:p>
+    <w:p>
+      <w:pPr>
+        <w:pStyle w:val="Akapitzlist"/>
+        <w:numPr>
+          <w:ilvl w:val="0"/>
+          <w:numId w:val="10"/>
+        </w:numPr>
+      </w:pPr>
+      <w:r>
+        <w:t>ERP – wartość przewidywana i bardzo podobna do ERP więc będzie zaburzać pracę algorytmów</w:t>
+      </w:r>
+    </w:p>
+    <w:p>
+      <w:pPr>
+        <w:pStyle w:val="Nagwek2"/>
+      </w:pPr>
+      <w:r>
+        <w:t>Obróbka danych</w:t>
+      </w:r>
+    </w:p>
+    <w:p>
+      <w:r>
+        <w:t>Do najlepszego dopasowania danych do zadanego problemu użyto funkcji step. Dobrała ona kolumny tak aby regresja wychodziła jak najlepsza -&gt; najlepsze R-</w:t>
+      </w:r>
+      <w:proofErr w:type="spellStart"/>
+      <w:r>
+        <w:t>squared</w:t>
+      </w:r>
+      <w:proofErr w:type="spellEnd"/>
+      <w:r>
+        <w:t xml:space="preserve">. Funkcja ta ma 3 „metody” – </w:t>
+      </w:r>
+      <w:proofErr w:type="spellStart"/>
+      <w:r>
+        <w:t>forward</w:t>
+      </w:r>
+      <w:proofErr w:type="spellEnd"/>
+      <w:r>
+        <w:t xml:space="preserve">, </w:t>
+      </w:r>
+      <w:proofErr w:type="spellStart"/>
+      <w:r>
+        <w:t>backward</w:t>
+      </w:r>
+      <w:proofErr w:type="spellEnd"/>
+      <w:r>
+        <w:t xml:space="preserve"> i </w:t>
+      </w:r>
+      <w:proofErr w:type="spellStart"/>
+      <w:r>
+        <w:t>both</w:t>
+      </w:r>
+      <w:proofErr w:type="spellEnd"/>
+      <w:r>
+        <w:t xml:space="preserve">. </w:t>
+      </w:r>
+    </w:p>
+    <w:p>
+      <w:r>
+        <w:t xml:space="preserve">Wartości </w:t>
+      </w:r>
+      <w:proofErr w:type="spellStart"/>
+      <w:r>
+        <w:t>squared</w:t>
+      </w:r>
+      <w:proofErr w:type="spellEnd"/>
+      <w:r>
+        <w:t xml:space="preserve"> dla danych:</w:t>
+      </w:r>
+    </w:p>
+    <w:p>
+      <w:pPr>
+        <w:pStyle w:val="Akapitzlist"/>
+        <w:numPr>
+          <w:ilvl w:val="0"/>
+          <w:numId w:val="6"/>
+        </w:numPr>
+        <w:rPr>
+          <w:lang w:val="en-US"/>
+        </w:rPr>
+      </w:pPr>
+      <w:r>
+        <w:rPr>
+          <w:lang w:val="en-US"/>
+        </w:rPr>
+        <w:lastRenderedPageBreak/>
+        <w:t xml:space="preserve">forward </w:t>
+      </w:r>
+      <w:proofErr w:type="spellStart"/>
+      <w:proofErr w:type="gramStart"/>
+      <w:r>
+        <w:rPr>
+          <w:lang w:val="en-US"/>
+        </w:rPr>
+        <w:t>r.squared</w:t>
+      </w:r>
+      <w:proofErr w:type="spellEnd"/>
+      <w:proofErr w:type="gramEnd"/>
+      <w:r>
+        <w:rPr>
+          <w:lang w:val="en-US"/>
+        </w:rPr>
+        <w:t xml:space="preserve"> =  </w:t>
+      </w:r>
+      <w:r>
+        <w:rPr>
+          <w:lang w:val="en-US"/>
+        </w:rPr>
+        <w:t>0.8648239</w:t>
+      </w:r>
+    </w:p>
+    <w:p>
+      <w:pPr>
+        <w:pStyle w:val="Akapitzlist"/>
+        <w:numPr>
+          <w:ilvl w:val="0"/>
+          <w:numId w:val="6"/>
+        </w:numPr>
+        <w:rPr>
+          <w:lang w:val="en-US"/>
+        </w:rPr>
+      </w:pPr>
+      <w:r>
+        <w:rPr>
+          <w:lang w:val="en-US"/>
+        </w:rPr>
+        <w:t xml:space="preserve">backward </w:t>
+      </w:r>
+      <w:proofErr w:type="spellStart"/>
+      <w:proofErr w:type="gramStart"/>
+      <w:r>
+        <w:rPr>
+          <w:lang w:val="en-US"/>
+        </w:rPr>
+        <w:t>r.squared</w:t>
+      </w:r>
+      <w:proofErr w:type="spellEnd"/>
+      <w:proofErr w:type="gramEnd"/>
+      <w:r>
+        <w:rPr>
+          <w:lang w:val="en-US"/>
+        </w:rPr>
+        <w:t xml:space="preserve"> =  </w:t>
+      </w:r>
+      <w:r>
+        <w:rPr>
+          <w:lang w:val="en-US"/>
+        </w:rPr>
+        <w:t>0.8648239</w:t>
+      </w:r>
+    </w:p>
+    <w:p>
+      <w:pPr>
+        <w:pStyle w:val="Akapitzlist"/>
+        <w:numPr>
+          <w:ilvl w:val="0"/>
+          <w:numId w:val="6"/>
+        </w:numPr>
+        <w:rPr>
+          <w:lang w:val="en-US"/>
+        </w:rPr>
+      </w:pPr>
+      <w:r>
+        <w:rPr>
+          <w:lang w:val="en-US"/>
+        </w:rPr>
+        <w:t xml:space="preserve">both </w:t>
+      </w:r>
+      <w:proofErr w:type="spellStart"/>
+      <w:proofErr w:type="gramStart"/>
+      <w:r>
+        <w:rPr>
+          <w:lang w:val="en-US"/>
+        </w:rPr>
+        <w:t>r.squared</w:t>
+      </w:r>
+      <w:proofErr w:type="spellEnd"/>
+      <w:proofErr w:type="gramEnd"/>
+      <w:r>
+        <w:rPr>
+          <w:lang w:val="en-US"/>
+        </w:rPr>
+        <w:t xml:space="preserve"> =  </w:t>
+      </w:r>
+      <w:r>
+        <w:rPr>
+          <w:lang w:val="en-US"/>
+        </w:rPr>
+        <w:t>0.8648239</w:t>
+      </w:r>
+    </w:p>
+    <w:p>
+      <w:r>
+        <w:t>Dla tych danych wszystkie m</w:t>
+      </w:r>
+      <w:r>
+        <w:t>etody doboru zmiennych wybrały ten sam model -&gt; „</w:t>
+      </w:r>
+      <w:r>
+        <w:t>PRP ~ MYCT + MMIN + MMAX + CACH + CHMAX</w:t>
+      </w:r>
+      <w:r>
+        <w:t>”</w:t>
+      </w:r>
+    </w:p>
+    <w:p>
+      <w:pPr>
+        <w:pStyle w:val="Nagwek2"/>
+      </w:pPr>
+      <w:r>
+        <w:t>Modele regresji</w:t>
+      </w:r>
+    </w:p>
+    <w:p>
+      <w:r>
+        <w:t>Zostały zaimplementowane 3 modele regresji:</w:t>
+      </w:r>
+    </w:p>
+    <w:p>
+      <w:pPr>
+        <w:pStyle w:val="Akapitzlist"/>
+        <w:numPr>
+          <w:ilvl w:val="0"/>
+          <w:numId w:val="7"/>
+        </w:numPr>
+      </w:pPr>
+      <w:r>
+        <w:t>LM</w:t>
+      </w:r>
+    </w:p>
+    <w:p>
+      <w:pPr>
+        <w:pStyle w:val="Akapitzlist"/>
+        <w:numPr>
+          <w:ilvl w:val="0"/>
+          <w:numId w:val="7"/>
+        </w:numPr>
+      </w:pPr>
+      <w:r>
+        <w:t>GLM</w:t>
+      </w:r>
+    </w:p>
+    <w:p>
+      <w:pPr>
+        <w:pStyle w:val="Akapitzlist"/>
+        <w:numPr>
+          <w:ilvl w:val="1"/>
+          <w:numId w:val="7"/>
+        </w:numPr>
+      </w:pPr>
+      <w:proofErr w:type="spellStart"/>
+      <w:r>
+        <w:t>Gaussian</w:t>
+      </w:r>
+      <w:proofErr w:type="spellEnd"/>
+    </w:p>
+    <w:p>
+      <w:pPr>
+        <w:pStyle w:val="Akapitzlist"/>
+        <w:numPr>
+          <w:ilvl w:val="1"/>
+          <w:numId w:val="7"/>
+        </w:numPr>
+      </w:pPr>
+      <w:r>
+        <w:t>Poisson</w:t>
+      </w:r>
+    </w:p>
+    <w:p>
+      <w:pPr>
+        <w:pStyle w:val="Akapitzlist"/>
+        <w:numPr>
+          <w:ilvl w:val="1"/>
+          <w:numId w:val="7"/>
+        </w:numPr>
+      </w:pPr>
+      <w:r>
+        <w:t>…</w:t>
+      </w:r>
+    </w:p>
+    <w:p>
+      <w:pPr>
+        <w:pStyle w:val="Akapitzlist"/>
+        <w:numPr>
+          <w:ilvl w:val="1"/>
+          <w:numId w:val="7"/>
+        </w:numPr>
+      </w:pPr>
+      <w:r>
+        <w:t>…</w:t>
+      </w:r>
+    </w:p>
+    <w:p>
+      <w:pPr>
+        <w:pStyle w:val="Akapitzlist"/>
+        <w:numPr>
+          <w:ilvl w:val="0"/>
+          <w:numId w:val="7"/>
+        </w:numPr>
+      </w:pPr>
+      <w:r>
+        <w:t xml:space="preserve">SVM z </w:t>
+      </w:r>
+      <w:proofErr w:type="spellStart"/>
+      <w:r>
+        <w:t>kernelami</w:t>
+      </w:r>
+      <w:proofErr w:type="spellEnd"/>
+      <w:r>
+        <w:t>:</w:t>
+      </w:r>
+    </w:p>
+    <w:p>
+      <w:pPr>
+        <w:pStyle w:val="Akapitzlist"/>
+        <w:numPr>
+          <w:ilvl w:val="1"/>
+          <w:numId w:val="7"/>
+        </w:numPr>
+      </w:pPr>
+      <w:proofErr w:type="spellStart"/>
+      <w:r>
+        <w:t>Linear</w:t>
+      </w:r>
+      <w:proofErr w:type="spellEnd"/>
+    </w:p>
+    <w:p>
+      <w:pPr>
+        <w:pStyle w:val="Akapitzlist"/>
+        <w:numPr>
+          <w:ilvl w:val="1"/>
+          <w:numId w:val="7"/>
+        </w:numPr>
+      </w:pPr>
+      <w:proofErr w:type="spellStart"/>
+      <w:r>
+        <w:t>Polynomial</w:t>
+      </w:r>
+      <w:proofErr w:type="spellEnd"/>
+    </w:p>
+    <w:p>
+      <w:pPr>
+        <w:pStyle w:val="Akapitzlist"/>
+        <w:numPr>
+          <w:ilvl w:val="1"/>
+          <w:numId w:val="7"/>
+        </w:numPr>
+      </w:pPr>
+      <w:proofErr w:type="spellStart"/>
+      <w:r>
+        <w:t>Radial</w:t>
+      </w:r>
+      <w:proofErr w:type="spellEnd"/>
+    </w:p>
+    <w:p>
+      <w:pPr>
+        <w:pStyle w:val="Akapitzlist"/>
+        <w:numPr>
+          <w:ilvl w:val="1"/>
+          <w:numId w:val="7"/>
+        </w:numPr>
+      </w:pPr>
+      <w:proofErr w:type="spellStart"/>
+      <w:r>
+        <w:t>Sigmoid</w:t>
+      </w:r>
+      <w:proofErr w:type="spellEnd"/>
+    </w:p>
+    <w:p>
+      <w:pPr>
+        <w:pStyle w:val="Nagwek2"/>
+      </w:pPr>
+      <w:r>
+        <w:t>Porównanie poszczególnych modeli i ich błędów RMSE</w:t>
+      </w:r>
+    </w:p>
+    <w:tbl>
+      <w:tblPr>
+        <w:tblStyle w:val="Tabelasiatki1jasna"/>
+        <w:tblW w:w="0" w:type="auto"/>
+        <w:tblLook w:val="04A0" w:firstRow="1" w:lastRow="0" w:firstColumn="1" w:lastColumn="0" w:noHBand="0" w:noVBand="1"/>
+      </w:tblPr>
+      <w:tblGrid>
+        <w:gridCol w:w="846"/>
+        <w:gridCol w:w="1276"/>
+        <w:gridCol w:w="6940"/>
+      </w:tblGrid>
+      <w:tr>
+        <w:trPr>
+          <w:cnfStyle w:val="100000000000" w:firstRow="1" w:lastRow="0" w:firstColumn="0" w:lastColumn="0" w:oddVBand="0" w:evenVBand="0" w:oddHBand="0" w:evenHBand="0" w:firstRowFirstColumn="0" w:firstRowLastColumn="0" w:lastRowFirstColumn="0" w:lastRowLastColumn="0"/>
+        </w:trPr>
+        <w:tc>
+          <w:tcPr>
+            <w:cnfStyle w:val="001000000000" w:firstRow="0" w:lastRow="0" w:firstColumn="1" w:lastColumn="0" w:oddVBand="0" w:evenVBand="0" w:oddHBand="0" w:evenHBand="0" w:firstRowFirstColumn="0" w:firstRowLastColumn="0" w:lastRowFirstColumn="0" w:lastRowLastColumn="0"/>
+            <w:tcW w:w="846" w:type="dxa"/>
+          </w:tcPr>
+          <w:p>
+            <w:r>
+              <w:t>Model</w:t>
+            </w:r>
+          </w:p>
+        </w:tc>
+        <w:tc>
+          <w:tcPr>
+            <w:tcW w:w="1276" w:type="dxa"/>
+          </w:tcPr>
+          <w:p>
+            <w:pPr>
+              <w:cnfStyle w:val="100000000000" w:firstRow="1" w:lastRow="0" w:firstColumn="0" w:lastColumn="0" w:oddVBand="0" w:evenVBand="0" w:oddHBand="0" w:evenHBand="0" w:firstRowFirstColumn="0" w:firstRowLastColumn="0" w:lastRowFirstColumn="0" w:lastRowLastColumn="0"/>
+            </w:pPr>
+            <w:r>
+              <w:t>Typ</w:t>
+            </w:r>
+          </w:p>
+        </w:tc>
+        <w:tc>
+          <w:tcPr>
+            <w:tcW w:w="6940" w:type="dxa"/>
+          </w:tcPr>
+          <w:p>
+            <w:pPr>
+              <w:cnfStyle w:val="100000000000" w:firstRow="1" w:lastRow="0" w:firstColumn="0" w:lastColumn="0" w:oddVBand="0" w:evenVBand="0" w:oddHBand="0" w:evenHBand="0" w:firstRowFirstColumn="0" w:firstRowLastColumn="0" w:lastRowFirstColumn="0" w:lastRowLastColumn="0"/>
+            </w:pPr>
+            <w:r>
+              <w:t>RMSE</w:t>
+            </w:r>
+          </w:p>
+        </w:tc>
+      </w:tr>
+      <w:tr>
+        <w:tc>
+          <w:tcPr>
+            <w:cnfStyle w:val="001000000000" w:firstRow="0" w:lastRow="0" w:firstColumn="1" w:lastColumn="0" w:oddVBand="0" w:evenVBand="0" w:oddHBand="0" w:evenHBand="0" w:firstRowFirstColumn="0" w:firstRowLastColumn="0" w:lastRowFirstColumn="0" w:lastRowLastColumn="0"/>
+            <w:tcW w:w="846" w:type="dxa"/>
+          </w:tcPr>
+          <w:p>
+            <w:r>
+              <w:t>LM</w:t>
+            </w:r>
+          </w:p>
+        </w:tc>
+        <w:tc>
+          <w:tcPr>
+            <w:tcW w:w="1276" w:type="dxa"/>
+          </w:tcPr>
+          <w:p>
+            <w:pPr>
+              <w:cnfStyle w:val="000000000000" w:firstRow="0" w:lastRow="0" w:firstColumn="0" w:lastColumn="0" w:oddVBand="0" w:evenVBand="0" w:oddHBand="0" w:evenHBand="0" w:firstRowFirstColumn="0" w:firstRowLastColumn="0" w:lastRowFirstColumn="0" w:lastRowLastColumn="0"/>
+            </w:pPr>
+          </w:p>
+        </w:tc>
+        <w:tc>
+          <w:tcPr>
+            <w:tcW w:w="6940" w:type="dxa"/>
+          </w:tcPr>
+          <w:p>
+            <w:pPr>
+              <w:cnfStyle w:val="000000000000" w:firstRow="0" w:lastRow="0" w:firstColumn="0" w:lastColumn="0" w:oddVBand="0" w:evenVBand="0" w:oddHBand="0" w:evenHBand="0" w:firstRowFirstColumn="0" w:firstRowLastColumn="0" w:lastRowFirstColumn="0" w:lastRowLastColumn="0"/>
+            </w:pPr>
+            <w:r>
+              <w:t>???</w:t>
+            </w:r>
+          </w:p>
+        </w:tc>
+      </w:tr>
+      <w:tr>
+        <w:tc>
+          <w:tcPr>
+            <w:cnfStyle w:val="001000000000" w:firstRow="0" w:lastRow="0" w:firstColumn="1" w:lastColumn="0" w:oddVBand="0" w:evenVBand="0" w:oddHBand="0" w:evenHBand="0" w:firstRowFirstColumn="0" w:firstRowLastColumn="0" w:lastRowFirstColumn="0" w:lastRowLastColumn="0"/>
+            <w:tcW w:w="846" w:type="dxa"/>
+            <w:vMerge w:val="restart"/>
+          </w:tcPr>
+          <w:p>
+            <w:r>
+              <w:t>SVM</w:t>
+            </w:r>
+          </w:p>
+        </w:tc>
+        <w:tc>
+          <w:tcPr>
+            <w:tcW w:w="1276" w:type="dxa"/>
+          </w:tcPr>
+          <w:p>
+            <w:pPr>
+              <w:cnfStyle w:val="000000000000" w:firstRow="0" w:lastRow="0" w:firstColumn="0" w:lastColumn="0" w:oddVBand="0" w:evenVBand="0" w:oddHBand="0" w:evenHBand="0" w:firstRowFirstColumn="0" w:firstRowLastColumn="0" w:lastRowFirstColumn="0" w:lastRowLastColumn="0"/>
+            </w:pPr>
+            <w:proofErr w:type="spellStart"/>
+            <w:r>
+              <w:t>Linear</w:t>
+            </w:r>
+            <w:proofErr w:type="spellEnd"/>
+          </w:p>
+        </w:tc>
+        <w:tc>
+          <w:tcPr>
+            <w:tcW w:w="6940" w:type="dxa"/>
+          </w:tcPr>
+          <w:p>
+            <w:pPr>
+              <w:cnfStyle w:val="000000000000" w:firstRow="0" w:lastRow="0" w:firstColumn="0" w:lastColumn="0" w:oddVBand="0" w:evenVBand="0" w:oddHBand="0" w:evenHBand="0" w:firstRowFirstColumn="0" w:firstRowLastColumn="0" w:lastRowFirstColumn="0" w:lastRowLastColumn="0"/>
+            </w:pPr>
+            <w:r>
+              <w:t>70.25375</w:t>
+            </w:r>
+          </w:p>
+        </w:tc>
+      </w:tr>
+      <w:tr>
+        <w:tc>
+          <w:tcPr>
+            <w:cnfStyle w:val="001000000000" w:firstRow="0" w:lastRow="0" w:firstColumn="1" w:lastColumn="0" w:oddVBand="0" w:evenVBand="0" w:oddHBand="0" w:evenHBand="0" w:firstRowFirstColumn="0" w:firstRowLastColumn="0" w:lastRowFirstColumn="0" w:lastRowLastColumn="0"/>
+            <w:tcW w:w="846" w:type="dxa"/>
+            <w:vMerge/>
+          </w:tcPr>
+          <w:p/>
+        </w:tc>
+        <w:tc>
+          <w:tcPr>
+            <w:tcW w:w="1276" w:type="dxa"/>
+          </w:tcPr>
+          <w:p>
+            <w:pPr>
+              <w:cnfStyle w:val="000000000000" w:firstRow="0" w:lastRow="0" w:firstColumn="0" w:lastColumn="0" w:oddVBand="0" w:evenVBand="0" w:oddHBand="0" w:evenHBand="0" w:firstRowFirstColumn="0" w:firstRowLastColumn="0" w:lastRowFirstColumn="0" w:lastRowLastColumn="0"/>
+            </w:pPr>
+            <w:proofErr w:type="spellStart"/>
+            <w:r>
+              <w:t>Polynomial</w:t>
+            </w:r>
+            <w:proofErr w:type="spellEnd"/>
+          </w:p>
+        </w:tc>
+        <w:tc>
+          <w:tcPr>
+            <w:tcW w:w="6940" w:type="dxa"/>
+          </w:tcPr>
+          <w:p>
+            <w:pPr>
+              <w:cnfStyle w:val="000000000000" w:firstRow="0" w:lastRow="0" w:firstColumn="0" w:lastColumn="0" w:oddVBand="0" w:evenVBand="0" w:oddHBand="0" w:evenHBand="0" w:firstRowFirstColumn="0" w:firstRowLastColumn="0" w:lastRowFirstColumn="0" w:lastRowLastColumn="0"/>
+            </w:pPr>
+            <w:r>
+              <w:t>39.50634</w:t>
+            </w:r>
+          </w:p>
+        </w:tc>
+      </w:tr>
+      <w:tr>
+        <w:tc>
+          <w:tcPr>
+            <w:cnfStyle w:val="001000000000" w:firstRow="0" w:lastRow="0" w:firstColumn="1" w:lastColumn="0" w:oddVBand="0" w:evenVBand="0" w:oddHBand="0" w:evenHBand="0" w:firstRowFirstColumn="0" w:firstRowLastColumn="0" w:lastRowFirstColumn="0" w:lastRowLastColumn="0"/>
+            <w:tcW w:w="846" w:type="dxa"/>
+            <w:vMerge/>
+          </w:tcPr>
+          <w:p/>
+        </w:tc>
+        <w:tc>
+          <w:tcPr>
+            <w:tcW w:w="1276" w:type="dxa"/>
+          </w:tcPr>
+          <w:p>
+            <w:pPr>
+              <w:cnfStyle w:val="000000000000" w:firstRow="0" w:lastRow="0" w:firstColumn="0" w:lastColumn="0" w:oddVBand="0" w:evenVBand="0" w:oddHBand="0" w:evenHBand="0" w:firstRowFirstColumn="0" w:firstRowLastColumn="0" w:lastRowFirstColumn="0" w:lastRowLastColumn="0"/>
+            </w:pPr>
+            <w:proofErr w:type="spellStart"/>
+            <w:r>
+              <w:t>Radial</w:t>
+            </w:r>
+            <w:proofErr w:type="spellEnd"/>
+          </w:p>
+        </w:tc>
+        <w:tc>
+          <w:tcPr>
+            <w:tcW w:w="6940" w:type="dxa"/>
+          </w:tcPr>
+          <w:p>
+            <w:pPr>
+              <w:cnfStyle w:val="000000000000" w:firstRow="0" w:lastRow="0" w:firstColumn="0" w:lastColumn="0" w:oddVBand="0" w:evenVBand="0" w:oddHBand="0" w:evenHBand="0" w:firstRowFirstColumn="0" w:firstRowLastColumn="0" w:lastRowFirstColumn="0" w:lastRowLastColumn="0"/>
+            </w:pPr>
+            <w:r>
+              <w:t>66.4254</w:t>
+            </w:r>
+          </w:p>
+        </w:tc>
+      </w:tr>
+      <w:tr>
+        <w:tc>
+          <w:tcPr>
+            <w:cnfStyle w:val="001000000000" w:firstRow="0" w:lastRow="0" w:firstColumn="1" w:lastColumn="0" w:oddVBand="0" w:evenVBand="0" w:oddHBand="0" w:evenHBand="0" w:firstRowFirstColumn="0" w:firstRowLastColumn="0" w:lastRowFirstColumn="0" w:lastRowLastColumn="0"/>
+            <w:tcW w:w="846" w:type="dxa"/>
+            <w:vMerge/>
+          </w:tcPr>
+          <w:p/>
+        </w:tc>
+        <w:tc>
+          <w:tcPr>
+            <w:tcW w:w="1276" w:type="dxa"/>
+          </w:tcPr>
+          <w:p>
+            <w:pPr>
+              <w:cnfStyle w:val="000000000000" w:firstRow="0" w:lastRow="0" w:firstColumn="0" w:lastColumn="0" w:oddVBand="0" w:evenVBand="0" w:oddHBand="0" w:evenHBand="0" w:firstRowFirstColumn="0" w:firstRowLastColumn="0" w:lastRowFirstColumn="0" w:lastRowLastColumn="0"/>
+            </w:pPr>
+            <w:proofErr w:type="spellStart"/>
+            <w:r>
+              <w:t>Sigmoid</w:t>
+            </w:r>
+            <w:proofErr w:type="spellEnd"/>
+          </w:p>
+        </w:tc>
+        <w:tc>
+          <w:tcPr>
+            <w:tcW w:w="6940" w:type="dxa"/>
+          </w:tcPr>
+          <w:p>
+            <w:pPr>
+              <w:cnfStyle w:val="000000000000" w:firstRow="0" w:lastRow="0" w:firstColumn="0" w:lastColumn="0" w:oddVBand="0" w:evenVBand="0" w:oddHBand="0" w:evenHBand="0" w:firstRowFirstColumn="0" w:firstRowLastColumn="0" w:lastRowFirstColumn="0" w:lastRowLastColumn="0"/>
+            </w:pPr>
+            <w:r>
+              <w:t>525.4628</w:t>
+            </w:r>
+          </w:p>
+        </w:tc>
+      </w:tr>
+      <w:tr>
+        <w:tc>
+          <w:tcPr>
+            <w:cnfStyle w:val="001000000000" w:firstRow="0" w:lastRow="0" w:firstColumn="1" w:lastColumn="0" w:oddVBand="0" w:evenVBand="0" w:oddHBand="0" w:evenHBand="0" w:firstRowFirstColumn="0" w:firstRowLastColumn="0" w:lastRowFirstColumn="0" w:lastRowLastColumn="0"/>
+            <w:tcW w:w="846" w:type="dxa"/>
+            <w:vMerge w:val="restart"/>
+          </w:tcPr>
+          <w:p>
+            <w:r>
+              <w:t>GLM</w:t>
+            </w:r>
+          </w:p>
+        </w:tc>
+        <w:tc>
+          <w:tcPr>
+            <w:tcW w:w="1276" w:type="dxa"/>
+          </w:tcPr>
+          <w:p>
+            <w:pPr>
+              <w:cnfStyle w:val="000000000000" w:firstRow="0" w:lastRow="0" w:firstColumn="0" w:lastColumn="0" w:oddVBand="0" w:evenVBand="0" w:oddHBand="0" w:evenHBand="0" w:firstRowFirstColumn="0" w:firstRowLastColumn="0" w:lastRowFirstColumn="0" w:lastRowLastColumn="0"/>
+            </w:pPr>
+            <w:proofErr w:type="spellStart"/>
+            <w:r>
+              <w:t>Gaussian</w:t>
+            </w:r>
+            <w:proofErr w:type="spellEnd"/>
+          </w:p>
+        </w:tc>
+        <w:tc>
+          <w:tcPr>
+            <w:tcW w:w="6940" w:type="dxa"/>
+          </w:tcPr>
+          <w:p>
+            <w:pPr>
+              <w:cnfStyle w:val="000000000000" w:firstRow="0" w:lastRow="0" w:firstColumn="0" w:lastColumn="0" w:oddVBand="0" w:evenVBand="0" w:oddHBand="0" w:evenHBand="0" w:firstRowFirstColumn="0" w:firstRowLastColumn="0" w:lastRowFirstColumn="0" w:lastRowLastColumn="0"/>
+            </w:pPr>
+            <w:r>
+              <w:t>???</w:t>
+            </w:r>
+          </w:p>
+        </w:tc>
+      </w:tr>
+      <w:tr>
+        <w:tc>
+          <w:tcPr>
+            <w:cnfStyle w:val="001000000000" w:firstRow="0" w:lastRow="0" w:firstColumn="1" w:lastColumn="0" w:oddVBand="0" w:evenVBand="0" w:oddHBand="0" w:evenHBand="0" w:firstRowFirstColumn="0" w:firstRowLastColumn="0" w:lastRowFirstColumn="0" w:lastRowLastColumn="0"/>
+            <w:tcW w:w="846" w:type="dxa"/>
+            <w:vMerge/>
+          </w:tcPr>
+          <w:p/>
+        </w:tc>
+        <w:tc>
+          <w:tcPr>
+            <w:tcW w:w="1276" w:type="dxa"/>
+          </w:tcPr>
+          <w:p>
+            <w:pPr>
+              <w:cnfStyle w:val="000000000000" w:firstRow="0" w:lastRow="0" w:firstColumn="0" w:lastColumn="0" w:oddVBand="0" w:evenVBand="0" w:oddHBand="0" w:evenHBand="0" w:firstRowFirstColumn="0" w:firstRowLastColumn="0" w:lastRowFirstColumn="0" w:lastRowLastColumn="0"/>
+            </w:pPr>
+            <w:r>
+              <w:t>Gamma</w:t>
+            </w:r>
+          </w:p>
+        </w:tc>
+        <w:tc>
+          <w:tcPr>
+            <w:tcW w:w="6940" w:type="dxa"/>
+          </w:tcPr>
+          <w:p>
+            <w:pPr>
+              <w:cnfStyle w:val="000000000000" w:firstRow="0" w:lastRow="0" w:firstColumn="0" w:lastColumn="0" w:oddVBand="0" w:evenVBand="0" w:oddHBand="0" w:evenHBand="0" w:firstRowFirstColumn="0" w:firstRowLastColumn="0" w:lastRowFirstColumn="0" w:lastRowLastColumn="0"/>
+            </w:pPr>
+            <w:r>
+              <w:t>???</w:t>
+            </w:r>
+          </w:p>
+        </w:tc>
+      </w:tr>
+      <w:tr>
+        <w:tc>
+          <w:tcPr>
+            <w:cnfStyle w:val="001000000000" w:firstRow="0" w:lastRow="0" w:firstColumn="1" w:lastColumn="0" w:oddVBand="0" w:evenVBand="0" w:oddHBand="0" w:evenHBand="0" w:firstRowFirstColumn="0" w:firstRowLastColumn="0" w:lastRowFirstColumn="0" w:lastRowLastColumn="0"/>
+            <w:tcW w:w="846" w:type="dxa"/>
+          </w:tcPr>
+          <w:p/>
+        </w:tc>
+        <w:tc>
+          <w:tcPr>
+            <w:tcW w:w="1276" w:type="dxa"/>
+          </w:tcPr>
+          <w:p>
+            <w:pPr>
+              <w:cnfStyle w:val="000000000000" w:firstRow="0" w:lastRow="0" w:firstColumn="0" w:lastColumn="0" w:oddVBand="0" w:evenVBand="0" w:oddHBand="0" w:evenHBand="0" w:firstRowFirstColumn="0" w:firstRowLastColumn="0" w:lastRowFirstColumn="0" w:lastRowLastColumn="0"/>
+            </w:pPr>
+            <w:r>
+              <w:t>…</w:t>
+            </w:r>
+          </w:p>
+        </w:tc>
+        <w:tc>
+          <w:tcPr>
+            <w:tcW w:w="6940" w:type="dxa"/>
+          </w:tcPr>
+          <w:p>
+            <w:pPr>
+              <w:cnfStyle w:val="000000000000" w:firstRow="0" w:lastRow="0" w:firstColumn="0" w:lastColumn="0" w:oddVBand="0" w:evenVBand="0" w:oddHBand="0" w:evenHBand="0" w:firstRowFirstColumn="0" w:firstRowLastColumn="0" w:lastRowFirstColumn="0" w:lastRowLastColumn="0"/>
+            </w:pPr>
+            <w:r>
+              <w:t>…</w:t>
+            </w:r>
+          </w:p>
+        </w:tc>
+      </w:tr>
+    </w:tbl>
+    <w:p/>
+    <w:p>
+      <w:pPr>
+        <w:pStyle w:val="Nagwek2"/>
+      </w:pPr>
+      <w:r>
+        <w:br/>
+      </w:r>
+      <w:r>
+        <w:t>Podsumowanie</w:t>
+      </w:r>
+    </w:p>
+    <w:p>
+      <w:r>
+        <w:t xml:space="preserve">Najlepszym modelem </w:t>
+      </w:r>
+      <w:proofErr w:type="gramStart"/>
+      <w:r>
+        <w:t>jest :</w:t>
+      </w:r>
+      <w:proofErr w:type="gramEnd"/>
+      <w:r>
+        <w:t xml:space="preserve"> etc.</w:t>
       </w:r>
     </w:p>
     <w:p/>
@@ -2372,6 +5870,208 @@
     </w:lvl>
   </w:abstractNum>
   <w:abstractNum w:abstractNumId="2" w15:restartNumberingAfterBreak="0">
+    <w:nsid w:val="11C86764"/>
+    <w:multiLevelType w:val="hybridMultilevel"/>
+    <w:tmpl w:val="54A83A6E"/>
+    <w:lvl w:ilvl="0" w:tplc="0415000F">
+      <w:start w:val="1"/>
+      <w:numFmt w:val="decimal"/>
+      <w:lvlText w:val="%1."/>
+      <w:lvlJc w:val="left"/>
+      <w:pPr>
+        <w:ind w:left="720" w:hanging="360"/>
+      </w:pPr>
+      <w:rPr>
+        <w:rFonts w:hint="default"/>
+      </w:rPr>
+    </w:lvl>
+    <w:lvl w:ilvl="1" w:tplc="04150019" w:tentative="1">
+      <w:start w:val="1"/>
+      <w:numFmt w:val="lowerLetter"/>
+      <w:lvlText w:val="%2."/>
+      <w:lvlJc w:val="left"/>
+      <w:pPr>
+        <w:ind w:left="1440" w:hanging="360"/>
+      </w:pPr>
+    </w:lvl>
+    <w:lvl w:ilvl="2" w:tplc="0415001B" w:tentative="1">
+      <w:start w:val="1"/>
+      <w:numFmt w:val="lowerRoman"/>
+      <w:lvlText w:val="%3."/>
+      <w:lvlJc w:val="right"/>
+      <w:pPr>
+        <w:ind w:left="2160" w:hanging="180"/>
+      </w:pPr>
+    </w:lvl>
+    <w:lvl w:ilvl="3" w:tplc="0415000F" w:tentative="1">
+      <w:start w:val="1"/>
+      <w:numFmt w:val="decimal"/>
+      <w:lvlText w:val="%4."/>
+      <w:lvlJc w:val="left"/>
+      <w:pPr>
+        <w:ind w:left="2880" w:hanging="360"/>
+      </w:pPr>
+    </w:lvl>
+    <w:lvl w:ilvl="4" w:tplc="04150019" w:tentative="1">
+      <w:start w:val="1"/>
+      <w:numFmt w:val="lowerLetter"/>
+      <w:lvlText w:val="%5."/>
+      <w:lvlJc w:val="left"/>
+      <w:pPr>
+        <w:ind w:left="3600" w:hanging="360"/>
+      </w:pPr>
+    </w:lvl>
+    <w:lvl w:ilvl="5" w:tplc="0415001B" w:tentative="1">
+      <w:start w:val="1"/>
+      <w:numFmt w:val="lowerRoman"/>
+      <w:lvlText w:val="%6."/>
+      <w:lvlJc w:val="right"/>
+      <w:pPr>
+        <w:ind w:left="4320" w:hanging="180"/>
+      </w:pPr>
+    </w:lvl>
+    <w:lvl w:ilvl="6" w:tplc="0415000F" w:tentative="1">
+      <w:start w:val="1"/>
+      <w:numFmt w:val="decimal"/>
+      <w:lvlText w:val="%7."/>
+      <w:lvlJc w:val="left"/>
+      <w:pPr>
+        <w:ind w:left="5040" w:hanging="360"/>
+      </w:pPr>
+    </w:lvl>
+    <w:lvl w:ilvl="7" w:tplc="04150019" w:tentative="1">
+      <w:start w:val="1"/>
+      <w:numFmt w:val="lowerLetter"/>
+      <w:lvlText w:val="%8."/>
+      <w:lvlJc w:val="left"/>
+      <w:pPr>
+        <w:ind w:left="5760" w:hanging="360"/>
+      </w:pPr>
+    </w:lvl>
+    <w:lvl w:ilvl="8" w:tplc="0415001B" w:tentative="1">
+      <w:start w:val="1"/>
+      <w:numFmt w:val="lowerRoman"/>
+      <w:lvlText w:val="%9."/>
+      <w:lvlJc w:val="right"/>
+      <w:pPr>
+        <w:ind w:left="6480" w:hanging="180"/>
+      </w:pPr>
+    </w:lvl>
+  </w:abstractNum>
+  <w:abstractNum w:abstractNumId="3" w15:restartNumberingAfterBreak="0">
+    <w:nsid w:val="1EEE55B9"/>
+    <w:multiLevelType w:val="hybridMultilevel"/>
+    <w:tmpl w:val="A5263414"/>
+    <w:lvl w:ilvl="0" w:tplc="04150001">
+      <w:start w:val="1"/>
+      <w:numFmt w:val="bullet"/>
+      <w:lvlText w:val=""/>
+      <w:lvlJc w:val="left"/>
+      <w:pPr>
+        <w:ind w:left="720" w:hanging="360"/>
+      </w:pPr>
+      <w:rPr>
+        <w:rFonts w:ascii="Symbol" w:hAnsi="Symbol" w:hint="default"/>
+      </w:rPr>
+    </w:lvl>
+    <w:lvl w:ilvl="1" w:tplc="04150003" w:tentative="1">
+      <w:start w:val="1"/>
+      <w:numFmt w:val="bullet"/>
+      <w:lvlText w:val="o"/>
+      <w:lvlJc w:val="left"/>
+      <w:pPr>
+        <w:ind w:left="1440" w:hanging="360"/>
+      </w:pPr>
+      <w:rPr>
+        <w:rFonts w:ascii="Courier New" w:hAnsi="Courier New" w:cs="Courier New" w:hint="default"/>
+      </w:rPr>
+    </w:lvl>
+    <w:lvl w:ilvl="2" w:tplc="04150005" w:tentative="1">
+      <w:start w:val="1"/>
+      <w:numFmt w:val="bullet"/>
+      <w:lvlText w:val=""/>
+      <w:lvlJc w:val="left"/>
+      <w:pPr>
+        <w:ind w:left="2160" w:hanging="360"/>
+      </w:pPr>
+      <w:rPr>
+        <w:rFonts w:ascii="Wingdings" w:hAnsi="Wingdings" w:hint="default"/>
+      </w:rPr>
+    </w:lvl>
+    <w:lvl w:ilvl="3" w:tplc="04150001" w:tentative="1">
+      <w:start w:val="1"/>
+      <w:numFmt w:val="bullet"/>
+      <w:lvlText w:val=""/>
+      <w:lvlJc w:val="left"/>
+      <w:pPr>
+        <w:ind w:left="2880" w:hanging="360"/>
+      </w:pPr>
+      <w:rPr>
+        <w:rFonts w:ascii="Symbol" w:hAnsi="Symbol" w:hint="default"/>
+      </w:rPr>
+    </w:lvl>
+    <w:lvl w:ilvl="4" w:tplc="04150003" w:tentative="1">
+      <w:start w:val="1"/>
+      <w:numFmt w:val="bullet"/>
+      <w:lvlText w:val="o"/>
+      <w:lvlJc w:val="left"/>
+      <w:pPr>
+        <w:ind w:left="3600" w:hanging="360"/>
+      </w:pPr>
+      <w:rPr>
+        <w:rFonts w:ascii="Courier New" w:hAnsi="Courier New" w:cs="Courier New" w:hint="default"/>
+      </w:rPr>
+    </w:lvl>
+    <w:lvl w:ilvl="5" w:tplc="04150005" w:tentative="1">
+      <w:start w:val="1"/>
+      <w:numFmt w:val="bullet"/>
+      <w:lvlText w:val=""/>
+      <w:lvlJc w:val="left"/>
+      <w:pPr>
+        <w:ind w:left="4320" w:hanging="360"/>
+      </w:pPr>
+      <w:rPr>
+        <w:rFonts w:ascii="Wingdings" w:hAnsi="Wingdings" w:hint="default"/>
+      </w:rPr>
+    </w:lvl>
+    <w:lvl w:ilvl="6" w:tplc="04150001" w:tentative="1">
+      <w:start w:val="1"/>
+      <w:numFmt w:val="bullet"/>
+      <w:lvlText w:val=""/>
+      <w:lvlJc w:val="left"/>
+      <w:pPr>
+        <w:ind w:left="5040" w:hanging="360"/>
+      </w:pPr>
+      <w:rPr>
+        <w:rFonts w:ascii="Symbol" w:hAnsi="Symbol" w:hint="default"/>
+      </w:rPr>
+    </w:lvl>
+    <w:lvl w:ilvl="7" w:tplc="04150003" w:tentative="1">
+      <w:start w:val="1"/>
+      <w:numFmt w:val="bullet"/>
+      <w:lvlText w:val="o"/>
+      <w:lvlJc w:val="left"/>
+      <w:pPr>
+        <w:ind w:left="5760" w:hanging="360"/>
+      </w:pPr>
+      <w:rPr>
+        <w:rFonts w:ascii="Courier New" w:hAnsi="Courier New" w:cs="Courier New" w:hint="default"/>
+      </w:rPr>
+    </w:lvl>
+    <w:lvl w:ilvl="8" w:tplc="04150005" w:tentative="1">
+      <w:start w:val="1"/>
+      <w:numFmt w:val="bullet"/>
+      <w:lvlText w:val=""/>
+      <w:lvlJc w:val="left"/>
+      <w:pPr>
+        <w:ind w:left="6480" w:hanging="360"/>
+      </w:pPr>
+      <w:rPr>
+        <w:rFonts w:ascii="Wingdings" w:hAnsi="Wingdings" w:hint="default"/>
+      </w:rPr>
+    </w:lvl>
+  </w:abstractNum>
+  <w:abstractNum w:abstractNumId="4" w15:restartNumberingAfterBreak="0">
     <w:nsid w:val="378223AC"/>
     <w:multiLevelType w:val="hybridMultilevel"/>
     <w:tmpl w:val="70FE237A"/>
@@ -2484,10 +6184,10 @@
       </w:rPr>
     </w:lvl>
   </w:abstractNum>
-  <w:abstractNum w:abstractNumId="3" w15:restartNumberingAfterBreak="0">
+  <w:abstractNum w:abstractNumId="5" w15:restartNumberingAfterBreak="0">
     <w:nsid w:val="4F3D1101"/>
     <w:multiLevelType w:val="hybridMultilevel"/>
-    <w:tmpl w:val="22BCEDD0"/>
+    <w:tmpl w:val="A0741444"/>
     <w:lvl w:ilvl="0" w:tplc="04150001">
       <w:start w:val="1"/>
       <w:numFmt w:val="bullet"/>
@@ -2597,7 +6297,7 @@
       </w:rPr>
     </w:lvl>
   </w:abstractNum>
-  <w:abstractNum w:abstractNumId="4" w15:restartNumberingAfterBreak="0">
+  <w:abstractNum w:abstractNumId="6" w15:restartNumberingAfterBreak="0">
     <w:nsid w:val="582B2322"/>
     <w:multiLevelType w:val="hybridMultilevel"/>
     <w:tmpl w:val="11484F14"/>
@@ -2710,7 +6410,7 @@
       </w:rPr>
     </w:lvl>
   </w:abstractNum>
-  <w:abstractNum w:abstractNumId="5" w15:restartNumberingAfterBreak="0">
+  <w:abstractNum w:abstractNumId="7" w15:restartNumberingAfterBreak="0">
     <w:nsid w:val="5D7C1BDC"/>
     <w:multiLevelType w:val="hybridMultilevel"/>
     <w:tmpl w:val="1A720CE4"/>
@@ -2823,7 +6523,7 @@
       </w:rPr>
     </w:lvl>
   </w:abstractNum>
-  <w:abstractNum w:abstractNumId="6" w15:restartNumberingAfterBreak="0">
+  <w:abstractNum w:abstractNumId="8" w15:restartNumberingAfterBreak="0">
     <w:nsid w:val="64C35E14"/>
     <w:multiLevelType w:val="hybridMultilevel"/>
     <w:tmpl w:val="E95AD476"/>
@@ -2936,14 +6636,100 @@
       </w:rPr>
     </w:lvl>
   </w:abstractNum>
+  <w:abstractNum w:abstractNumId="9" w15:restartNumberingAfterBreak="0">
+    <w:nsid w:val="766D7FBB"/>
+    <w:multiLevelType w:val="hybridMultilevel"/>
+    <w:tmpl w:val="E9D055C0"/>
+    <w:lvl w:ilvl="0" w:tplc="0415000F">
+      <w:start w:val="1"/>
+      <w:numFmt w:val="decimal"/>
+      <w:lvlText w:val="%1."/>
+      <w:lvlJc w:val="left"/>
+      <w:pPr>
+        <w:ind w:left="720" w:hanging="360"/>
+      </w:pPr>
+    </w:lvl>
+    <w:lvl w:ilvl="1" w:tplc="04150019" w:tentative="1">
+      <w:start w:val="1"/>
+      <w:numFmt w:val="lowerLetter"/>
+      <w:lvlText w:val="%2."/>
+      <w:lvlJc w:val="left"/>
+      <w:pPr>
+        <w:ind w:left="1440" w:hanging="360"/>
+      </w:pPr>
+    </w:lvl>
+    <w:lvl w:ilvl="2" w:tplc="0415001B" w:tentative="1">
+      <w:start w:val="1"/>
+      <w:numFmt w:val="lowerRoman"/>
+      <w:lvlText w:val="%3."/>
+      <w:lvlJc w:val="right"/>
+      <w:pPr>
+        <w:ind w:left="2160" w:hanging="180"/>
+      </w:pPr>
+    </w:lvl>
+    <w:lvl w:ilvl="3" w:tplc="0415000F" w:tentative="1">
+      <w:start w:val="1"/>
+      <w:numFmt w:val="decimal"/>
+      <w:lvlText w:val="%4."/>
+      <w:lvlJc w:val="left"/>
+      <w:pPr>
+        <w:ind w:left="2880" w:hanging="360"/>
+      </w:pPr>
+    </w:lvl>
+    <w:lvl w:ilvl="4" w:tplc="04150019" w:tentative="1">
+      <w:start w:val="1"/>
+      <w:numFmt w:val="lowerLetter"/>
+      <w:lvlText w:val="%5."/>
+      <w:lvlJc w:val="left"/>
+      <w:pPr>
+        <w:ind w:left="3600" w:hanging="360"/>
+      </w:pPr>
+    </w:lvl>
+    <w:lvl w:ilvl="5" w:tplc="0415001B" w:tentative="1">
+      <w:start w:val="1"/>
+      <w:numFmt w:val="lowerRoman"/>
+      <w:lvlText w:val="%6."/>
+      <w:lvlJc w:val="right"/>
+      <w:pPr>
+        <w:ind w:left="4320" w:hanging="180"/>
+      </w:pPr>
+    </w:lvl>
+    <w:lvl w:ilvl="6" w:tplc="0415000F" w:tentative="1">
+      <w:start w:val="1"/>
+      <w:numFmt w:val="decimal"/>
+      <w:lvlText w:val="%7."/>
+      <w:lvlJc w:val="left"/>
+      <w:pPr>
+        <w:ind w:left="5040" w:hanging="360"/>
+      </w:pPr>
+    </w:lvl>
+    <w:lvl w:ilvl="7" w:tplc="04150019" w:tentative="1">
+      <w:start w:val="1"/>
+      <w:numFmt w:val="lowerLetter"/>
+      <w:lvlText w:val="%8."/>
+      <w:lvlJc w:val="left"/>
+      <w:pPr>
+        <w:ind w:left="5760" w:hanging="360"/>
+      </w:pPr>
+    </w:lvl>
+    <w:lvl w:ilvl="8" w:tplc="0415001B" w:tentative="1">
+      <w:start w:val="1"/>
+      <w:numFmt w:val="lowerRoman"/>
+      <w:lvlText w:val="%9."/>
+      <w:lvlJc w:val="right"/>
+      <w:pPr>
+        <w:ind w:left="6480" w:hanging="180"/>
+      </w:pPr>
+    </w:lvl>
+  </w:abstractNum>
   <w:num w:numId="1">
-    <w:abstractNumId w:val="2"/>
+    <w:abstractNumId w:val="4"/>
   </w:num>
   <w:num w:numId="2">
-    <w:abstractNumId w:val="5"/>
+    <w:abstractNumId w:val="7"/>
   </w:num>
   <w:num w:numId="3">
-    <w:abstractNumId w:val="3"/>
+    <w:abstractNumId w:val="5"/>
   </w:num>
   <w:num w:numId="4">
     <w:abstractNumId w:val="0"/>
@@ -2952,10 +6738,19 @@
     <w:abstractNumId w:val="1"/>
   </w:num>
   <w:num w:numId="6">
+    <w:abstractNumId w:val="8"/>
+  </w:num>
+  <w:num w:numId="7">
     <w:abstractNumId w:val="6"/>
   </w:num>
-  <w:num w:numId="7">
-    <w:abstractNumId w:val="4"/>
+  <w:num w:numId="8">
+    <w:abstractNumId w:val="9"/>
+  </w:num>
+  <w:num w:numId="9">
+    <w:abstractNumId w:val="2"/>
+  </w:num>
+  <w:num w:numId="10">
+    <w:abstractNumId w:val="3"/>
   </w:num>
 </w:numbering>
 </file>

</xml_diff>

<commit_message>
regresja lm, glm + dokumentacja
</commit_message>
<xml_diff>
--- a/Dokumentacja.docx
+++ b/Dokumentacja.docx
@@ -1057,7 +1057,13 @@
       </w:r>
       <w:proofErr w:type="spellEnd"/>
       <w:r>
-        <w:t xml:space="preserve"> zawarty jest w zbiorach danych zawartych w środowisku R. </w:t>
+        <w:t xml:space="preserve"> zawarty jest w zbiorach danych środowisk</w:t>
+      </w:r>
+      <w:r>
+        <w:t>a</w:t>
+      </w:r>
+      <w:r>
+        <w:t xml:space="preserve"> R. </w:t>
       </w:r>
       <w:r>
         <w:br/>
@@ -1076,6 +1082,9 @@
       <w:r>
         <w:t>”</w:t>
       </w:r>
+      <w:r>
+        <w:t>.</w:t>
+      </w:r>
     </w:p>
     <w:p>
       <w:r>
@@ -1096,7 +1105,13 @@
       </w:r>
       <w:proofErr w:type="spellEnd"/>
       <w:r>
-        <w:t xml:space="preserve">” która opisuje czas na ćwierć mili. </w:t>
+        <w:t>”</w:t>
+      </w:r>
+      <w:r>
+        <w:t>,</w:t>
+      </w:r>
+      <w:r>
+        <w:t xml:space="preserve"> która opisuje czas na ćwierć mili. </w:t>
       </w:r>
     </w:p>
     <w:p>
@@ -1144,7 +1159,13 @@
       </w:r>
       <w:proofErr w:type="spellEnd"/>
       <w:r>
-        <w:t xml:space="preserve">” – Liczba cylindrów </w:t>
+        <w:t xml:space="preserve">” – </w:t>
+      </w:r>
+      <w:r>
+        <w:t>l</w:t>
+      </w:r>
+      <w:r>
+        <w:t xml:space="preserve">iczba cylindrów </w:t>
       </w:r>
     </w:p>
     <w:p>
@@ -1164,18 +1185,10 @@
       </w:r>
       <w:proofErr w:type="spellEnd"/>
       <w:r>
-        <w:t xml:space="preserve">” – pojemność </w:t>
-      </w:r>
-      <w:proofErr w:type="gramStart"/>
-      <w:r>
-        <w:t xml:space="preserve">silnika </w:t>
-      </w:r>
-      <w:r>
-        <w:t xml:space="preserve"> (</w:t>
-      </w:r>
-      <w:proofErr w:type="gramEnd"/>
-      <w:r>
-        <w:t>cu.in.)</w:t>
+        <w:t xml:space="preserve">” – pojemność silnika </w:t>
+      </w:r>
+      <w:r>
+        <w:t xml:space="preserve"> (cu.in.)</w:t>
       </w:r>
     </w:p>
     <w:p>
@@ -1195,13 +1208,8 @@
       </w:r>
       <w:proofErr w:type="spellEnd"/>
       <w:r>
-        <w:t>” – moc silnika (</w:t>
-      </w:r>
-      <w:proofErr w:type="gramStart"/>
-      <w:r>
-        <w:t>KM )</w:t>
-      </w:r>
-      <w:proofErr w:type="gramEnd"/>
+        <w:t>” – moc silnika (KM)</w:t>
+      </w:r>
     </w:p>
     <w:p>
       <w:pPr>
@@ -1459,6 +1467,9 @@
         <w:t>negatywne</w:t>
       </w:r>
       <w:r>
+        <w:t xml:space="preserve"> zachodzą pomiędzy</w:t>
+      </w:r>
+      <w:r>
         <w:t>:</w:t>
       </w:r>
     </w:p>
@@ -1471,7 +1482,7 @@
         </w:numPr>
       </w:pPr>
       <w:r>
-        <w:t>pomiędzy spalaniem i ilością cylindrów silnika,</w:t>
+        <w:t>spalaniem i ilością cylindrów silnika,</w:t>
       </w:r>
     </w:p>
     <w:p>
@@ -1483,7 +1494,7 @@
         </w:numPr>
       </w:pPr>
       <w:r>
-        <w:t>pomiędzy spalaniem i wagą samochodu</w:t>
+        <w:t>spalaniem i wagą samochodu</w:t>
       </w:r>
     </w:p>
     <w:p>
@@ -1495,7 +1506,7 @@
         </w:numPr>
       </w:pPr>
       <w:r>
-        <w:t>pomiędzy spalaniem i pojemnością silnika</w:t>
+        <w:t>spalaniem i pojemnością silnika</w:t>
       </w:r>
     </w:p>
     <w:p>
@@ -1507,12 +1518,21 @@
         </w:numPr>
       </w:pPr>
       <w:r>
-        <w:t>pomiędzy liczbą cylindrów i typem silnika</w:t>
-      </w:r>
-    </w:p>
-    <w:p>
-      <w:r>
-        <w:t>Korelacje pozytywne:</w:t>
+        <w:t>liczbą cylindrów i typem silnika</w:t>
+      </w:r>
+    </w:p>
+    <w:p>
+      <w:r>
+        <w:t>Korelacje pozytywne</w:t>
+      </w:r>
+      <w:r>
+        <w:t xml:space="preserve"> </w:t>
+      </w:r>
+      <w:r>
+        <w:t>zachodzą pomiędzy</w:t>
+      </w:r>
+      <w:r>
+        <w:t>:</w:t>
       </w:r>
     </w:p>
     <w:p>
@@ -1524,7 +1544,7 @@
         </w:numPr>
       </w:pPr>
       <w:r>
-        <w:t>pomiędzy pojemnością silnika, a wagą samochodu</w:t>
+        <w:t>pojemnością silnika, a wagą samochodu</w:t>
       </w:r>
     </w:p>
     <w:p>
@@ -1536,7 +1556,7 @@
         </w:numPr>
       </w:pPr>
       <w:r>
-        <w:t xml:space="preserve">pomiędzy pojemnością silnika, a liczbą cylindrów </w:t>
+        <w:t xml:space="preserve">pojemnością silnika, a liczbą cylindrów </w:t>
       </w:r>
     </w:p>
     <w:p>
@@ -1548,7 +1568,7 @@
         </w:numPr>
       </w:pPr>
       <w:r>
-        <w:t>pomiędzy rodzajem silnika a liczbą biegów do jazdy do przodu</w:t>
+        <w:t>rodzajem silnika a liczbą biegów do jazdy do przodu</w:t>
       </w:r>
     </w:p>
     <w:p>
@@ -1560,7 +1580,7 @@
         </w:numPr>
       </w:pPr>
       <w:r>
-        <w:t>pomiędzy liczbą cylindrów, a mocą silnika</w:t>
+        <w:t>liczbą cylindrów, a mocą silnika</w:t>
       </w:r>
     </w:p>
     <w:p>
@@ -1639,7 +1659,6 @@
         <w:t xml:space="preserve">forward </w:t>
       </w:r>
       <w:proofErr w:type="spellStart"/>
-      <w:proofErr w:type="gramStart"/>
       <w:r>
         <w:rPr>
           <w:lang w:val="en-US"/>
@@ -1647,7 +1666,6 @@
         <w:t>r.squared</w:t>
       </w:r>
       <w:proofErr w:type="spellEnd"/>
-      <w:proofErr w:type="gramEnd"/>
       <w:r>
         <w:rPr>
           <w:lang w:val="en-US"/>
@@ -1673,7 +1691,6 @@
         <w:t xml:space="preserve">backward </w:t>
       </w:r>
       <w:proofErr w:type="spellStart"/>
-      <w:proofErr w:type="gramStart"/>
       <w:r>
         <w:rPr>
           <w:lang w:val="en-US"/>
@@ -1681,7 +1698,6 @@
         <w:t>r.squared</w:t>
       </w:r>
       <w:proofErr w:type="spellEnd"/>
-      <w:proofErr w:type="gramEnd"/>
       <w:r>
         <w:rPr>
           <w:lang w:val="en-US"/>
@@ -1709,7 +1725,6 @@
         <w:t xml:space="preserve">both </w:t>
       </w:r>
       <w:proofErr w:type="spellStart"/>
-      <w:proofErr w:type="gramStart"/>
       <w:r>
         <w:rPr>
           <w:b/>
@@ -1719,7 +1734,6 @@
         <w:t>r.squared</w:t>
       </w:r>
       <w:proofErr w:type="spellEnd"/>
-      <w:proofErr w:type="gramEnd"/>
       <w:r>
         <w:rPr>
           <w:b/>
@@ -1865,7 +1879,7 @@
         </w:numPr>
       </w:pPr>
       <w:r>
-        <w:t>…</w:t>
+        <w:t>Gamma</w:t>
       </w:r>
     </w:p>
     <w:p>
@@ -1877,8 +1891,25 @@
         </w:numPr>
       </w:pPr>
       <w:r>
-        <w:t>…</w:t>
-      </w:r>
+        <w:t>Quasi</w:t>
+      </w:r>
+    </w:p>
+    <w:p>
+      <w:pPr>
+        <w:pStyle w:val="Akapitzlist"/>
+        <w:numPr>
+          <w:ilvl w:val="1"/>
+          <w:numId w:val="7"/>
+        </w:numPr>
+      </w:pPr>
+      <w:proofErr w:type="spellStart"/>
+      <w:r>
+        <w:t>Q</w:t>
+      </w:r>
+      <w:r>
+        <w:t>uasipoisson</w:t>
+      </w:r>
+      <w:proofErr w:type="spellEnd"/>
     </w:p>
     <w:p>
       <w:pPr>
@@ -1971,9 +2002,9 @@
         <w:tblLook w:val="04A0" w:firstRow="1" w:lastRow="0" w:firstColumn="1" w:lastColumn="0" w:noHBand="0" w:noVBand="1"/>
       </w:tblPr>
       <w:tblGrid>
-        <w:gridCol w:w="846"/>
-        <w:gridCol w:w="1276"/>
-        <w:gridCol w:w="6940"/>
+        <w:gridCol w:w="845"/>
+        <w:gridCol w:w="1408"/>
+        <w:gridCol w:w="6809"/>
       </w:tblGrid>
       <w:tr>
         <w:trPr>
@@ -1982,7 +2013,7 @@
         <w:tc>
           <w:tcPr>
             <w:cnfStyle w:val="001000000000" w:firstRow="0" w:lastRow="0" w:firstColumn="1" w:lastColumn="0" w:oddVBand="0" w:evenVBand="0" w:oddHBand="0" w:evenHBand="0" w:firstRowFirstColumn="0" w:firstRowLastColumn="0" w:lastRowFirstColumn="0" w:lastRowLastColumn="0"/>
-            <w:tcW w:w="846" w:type="dxa"/>
+            <w:tcW w:w="845" w:type="dxa"/>
           </w:tcPr>
           <w:p>
             <w:r>
@@ -1992,7 +2023,7 @@
         </w:tc>
         <w:tc>
           <w:tcPr>
-            <w:tcW w:w="1276" w:type="dxa"/>
+            <w:tcW w:w="1408" w:type="dxa"/>
           </w:tcPr>
           <w:p>
             <w:pPr>
@@ -2005,7 +2036,7 @@
         </w:tc>
         <w:tc>
           <w:tcPr>
-            <w:tcW w:w="6940" w:type="dxa"/>
+            <w:tcW w:w="6809" w:type="dxa"/>
           </w:tcPr>
           <w:p>
             <w:pPr>
@@ -2021,7 +2052,7 @@
         <w:tc>
           <w:tcPr>
             <w:cnfStyle w:val="001000000000" w:firstRow="0" w:lastRow="0" w:firstColumn="1" w:lastColumn="0" w:oddVBand="0" w:evenVBand="0" w:oddHBand="0" w:evenHBand="0" w:firstRowFirstColumn="0" w:firstRowLastColumn="0" w:lastRowFirstColumn="0" w:lastRowLastColumn="0"/>
-            <w:tcW w:w="846" w:type="dxa"/>
+            <w:tcW w:w="845" w:type="dxa"/>
           </w:tcPr>
           <w:p>
             <w:r>
@@ -2031,24 +2062,33 @@
         </w:tc>
         <w:tc>
           <w:tcPr>
-            <w:tcW w:w="1276" w:type="dxa"/>
+            <w:tcW w:w="1408" w:type="dxa"/>
           </w:tcPr>
           <w:p>
             <w:pPr>
               <w:cnfStyle w:val="000000000000" w:firstRow="0" w:lastRow="0" w:firstColumn="0" w:lastColumn="0" w:oddVBand="0" w:evenVBand="0" w:oddHBand="0" w:evenHBand="0" w:firstRowFirstColumn="0" w:firstRowLastColumn="0" w:lastRowFirstColumn="0" w:lastRowLastColumn="0"/>
             </w:pPr>
+            <w:r>
+              <w:t>-</w:t>
+            </w:r>
           </w:p>
         </w:tc>
         <w:tc>
           <w:tcPr>
-            <w:tcW w:w="6940" w:type="dxa"/>
+            <w:tcW w:w="6809" w:type="dxa"/>
           </w:tcPr>
           <w:p>
             <w:pPr>
               <w:cnfStyle w:val="000000000000" w:firstRow="0" w:lastRow="0" w:firstColumn="0" w:lastColumn="0" w:oddVBand="0" w:evenVBand="0" w:oddHBand="0" w:evenHBand="0" w:firstRowFirstColumn="0" w:firstRowLastColumn="0" w:lastRowFirstColumn="0" w:lastRowLastColumn="0"/>
             </w:pPr>
             <w:r>
-              <w:t>???</w:t>
+              <w:t>1</w:t>
+            </w:r>
+            <w:r>
+              <w:t>,</w:t>
+            </w:r>
+            <w:r>
+              <w:t>567515</w:t>
             </w:r>
           </w:p>
         </w:tc>
@@ -2057,7 +2097,7 @@
         <w:tc>
           <w:tcPr>
             <w:cnfStyle w:val="001000000000" w:firstRow="0" w:lastRow="0" w:firstColumn="1" w:lastColumn="0" w:oddVBand="0" w:evenVBand="0" w:oddHBand="0" w:evenHBand="0" w:firstRowFirstColumn="0" w:firstRowLastColumn="0" w:lastRowFirstColumn="0" w:lastRowLastColumn="0"/>
-            <w:tcW w:w="846" w:type="dxa"/>
+            <w:tcW w:w="845" w:type="dxa"/>
             <w:vMerge w:val="restart"/>
           </w:tcPr>
           <w:p>
@@ -2068,7 +2108,8 @@
         </w:tc>
         <w:tc>
           <w:tcPr>
-            <w:tcW w:w="1276" w:type="dxa"/>
+            <w:tcW w:w="1408" w:type="dxa"/>
+            <w:shd w:val="clear" w:color="auto" w:fill="C5E0B3" w:themeFill="accent6" w:themeFillTint="66"/>
           </w:tcPr>
           <w:p>
             <w:pPr>
@@ -2083,7 +2124,8 @@
         </w:tc>
         <w:tc>
           <w:tcPr>
-            <w:tcW w:w="6940" w:type="dxa"/>
+            <w:tcW w:w="6809" w:type="dxa"/>
+            <w:shd w:val="clear" w:color="auto" w:fill="C5E0B3" w:themeFill="accent6" w:themeFillTint="66"/>
           </w:tcPr>
           <w:p>
             <w:pPr>
@@ -2099,14 +2141,14 @@
         <w:tc>
           <w:tcPr>
             <w:cnfStyle w:val="001000000000" w:firstRow="0" w:lastRow="0" w:firstColumn="1" w:lastColumn="0" w:oddVBand="0" w:evenVBand="0" w:oddHBand="0" w:evenHBand="0" w:firstRowFirstColumn="0" w:firstRowLastColumn="0" w:lastRowFirstColumn="0" w:lastRowLastColumn="0"/>
-            <w:tcW w:w="846" w:type="dxa"/>
+            <w:tcW w:w="845" w:type="dxa"/>
             <w:vMerge/>
           </w:tcPr>
           <w:p/>
         </w:tc>
         <w:tc>
           <w:tcPr>
-            <w:tcW w:w="1276" w:type="dxa"/>
+            <w:tcW w:w="1408" w:type="dxa"/>
           </w:tcPr>
           <w:p>
             <w:pPr>
@@ -2121,7 +2163,7 @@
         </w:tc>
         <w:tc>
           <w:tcPr>
-            <w:tcW w:w="6940" w:type="dxa"/>
+            <w:tcW w:w="6809" w:type="dxa"/>
           </w:tcPr>
           <w:p>
             <w:pPr>
@@ -2137,14 +2179,14 @@
         <w:tc>
           <w:tcPr>
             <w:cnfStyle w:val="001000000000" w:firstRow="0" w:lastRow="0" w:firstColumn="1" w:lastColumn="0" w:oddVBand="0" w:evenVBand="0" w:oddHBand="0" w:evenHBand="0" w:firstRowFirstColumn="0" w:firstRowLastColumn="0" w:lastRowFirstColumn="0" w:lastRowLastColumn="0"/>
-            <w:tcW w:w="846" w:type="dxa"/>
+            <w:tcW w:w="845" w:type="dxa"/>
             <w:vMerge/>
           </w:tcPr>
           <w:p/>
         </w:tc>
         <w:tc>
           <w:tcPr>
-            <w:tcW w:w="1276" w:type="dxa"/>
+            <w:tcW w:w="1408" w:type="dxa"/>
           </w:tcPr>
           <w:p>
             <w:pPr>
@@ -2159,7 +2201,7 @@
         </w:tc>
         <w:tc>
           <w:tcPr>
-            <w:tcW w:w="6940" w:type="dxa"/>
+            <w:tcW w:w="6809" w:type="dxa"/>
           </w:tcPr>
           <w:p>
             <w:pPr>
@@ -2175,14 +2217,14 @@
         <w:tc>
           <w:tcPr>
             <w:cnfStyle w:val="001000000000" w:firstRow="0" w:lastRow="0" w:firstColumn="1" w:lastColumn="0" w:oddVBand="0" w:evenVBand="0" w:oddHBand="0" w:evenHBand="0" w:firstRowFirstColumn="0" w:firstRowLastColumn="0" w:lastRowFirstColumn="0" w:lastRowLastColumn="0"/>
-            <w:tcW w:w="846" w:type="dxa"/>
+            <w:tcW w:w="845" w:type="dxa"/>
             <w:vMerge/>
           </w:tcPr>
           <w:p/>
         </w:tc>
         <w:tc>
           <w:tcPr>
-            <w:tcW w:w="1276" w:type="dxa"/>
+            <w:tcW w:w="1408" w:type="dxa"/>
           </w:tcPr>
           <w:p>
             <w:pPr>
@@ -2197,7 +2239,7 @@
         </w:tc>
         <w:tc>
           <w:tcPr>
-            <w:tcW w:w="6940" w:type="dxa"/>
+            <w:tcW w:w="6809" w:type="dxa"/>
           </w:tcPr>
           <w:p>
             <w:pPr>
@@ -2213,18 +2255,19 @@
         <w:tc>
           <w:tcPr>
             <w:cnfStyle w:val="001000000000" w:firstRow="0" w:lastRow="0" w:firstColumn="1" w:lastColumn="0" w:oddVBand="0" w:evenVBand="0" w:oddHBand="0" w:evenHBand="0" w:firstRowFirstColumn="0" w:firstRowLastColumn="0" w:lastRowFirstColumn="0" w:lastRowLastColumn="0"/>
-            <w:tcW w:w="846" w:type="dxa"/>
+            <w:tcW w:w="845" w:type="dxa"/>
             <w:vMerge w:val="restart"/>
           </w:tcPr>
           <w:p>
             <w:r>
+              <w:lastRenderedPageBreak/>
               <w:t>GLM</w:t>
             </w:r>
           </w:p>
         </w:tc>
         <w:tc>
           <w:tcPr>
-            <w:tcW w:w="1276" w:type="dxa"/>
+            <w:tcW w:w="1408" w:type="dxa"/>
           </w:tcPr>
           <w:p>
             <w:pPr>
@@ -2239,14 +2282,20 @@
         </w:tc>
         <w:tc>
           <w:tcPr>
-            <w:tcW w:w="6940" w:type="dxa"/>
+            <w:tcW w:w="6809" w:type="dxa"/>
           </w:tcPr>
           <w:p>
             <w:pPr>
               <w:cnfStyle w:val="000000000000" w:firstRow="0" w:lastRow="0" w:firstColumn="0" w:lastColumn="0" w:oddVBand="0" w:evenVBand="0" w:oddHBand="0" w:evenHBand="0" w:firstRowFirstColumn="0" w:firstRowLastColumn="0" w:lastRowFirstColumn="0" w:lastRowLastColumn="0"/>
             </w:pPr>
             <w:r>
-              <w:t>???</w:t>
+              <w:t>0</w:t>
+            </w:r>
+            <w:r>
+              <w:t>,</w:t>
+            </w:r>
+            <w:r>
+              <w:t>926135</w:t>
             </w:r>
           </w:p>
         </w:tc>
@@ -2255,14 +2304,15 @@
         <w:tc>
           <w:tcPr>
             <w:cnfStyle w:val="001000000000" w:firstRow="0" w:lastRow="0" w:firstColumn="1" w:lastColumn="0" w:oddVBand="0" w:evenVBand="0" w:oddHBand="0" w:evenHBand="0" w:firstRowFirstColumn="0" w:firstRowLastColumn="0" w:lastRowFirstColumn="0" w:lastRowLastColumn="0"/>
-            <w:tcW w:w="846" w:type="dxa"/>
+            <w:tcW w:w="845" w:type="dxa"/>
             <w:vMerge/>
           </w:tcPr>
           <w:p/>
         </w:tc>
         <w:tc>
           <w:tcPr>
-            <w:tcW w:w="1276" w:type="dxa"/>
+            <w:tcW w:w="1408" w:type="dxa"/>
+            <w:shd w:val="clear" w:color="auto" w:fill="F7CAAC" w:themeFill="accent2" w:themeFillTint="66"/>
           </w:tcPr>
           <w:p>
             <w:pPr>
@@ -2275,49 +2325,170 @@
         </w:tc>
         <w:tc>
           <w:tcPr>
-            <w:tcW w:w="6940" w:type="dxa"/>
+            <w:tcW w:w="6809" w:type="dxa"/>
+            <w:shd w:val="clear" w:color="auto" w:fill="F7CAAC" w:themeFill="accent2" w:themeFillTint="66"/>
           </w:tcPr>
           <w:p>
             <w:pPr>
               <w:cnfStyle w:val="000000000000" w:firstRow="0" w:lastRow="0" w:firstColumn="0" w:lastColumn="0" w:oddVBand="0" w:evenVBand="0" w:oddHBand="0" w:evenHBand="0" w:firstRowFirstColumn="0" w:firstRowLastColumn="0" w:lastRowFirstColumn="0" w:lastRowLastColumn="0"/>
             </w:pPr>
             <w:r>
-              <w:t>???</w:t>
+              <w:t>17</w:t>
+            </w:r>
+            <w:r>
+              <w:t>,</w:t>
+            </w:r>
+            <w:r>
+              <w:t>86288</w:t>
             </w:r>
           </w:p>
         </w:tc>
       </w:tr>
       <w:tr>
+        <w:trPr>
+          <w:trHeight w:val="286"/>
+        </w:trPr>
         <w:tc>
           <w:tcPr>
             <w:cnfStyle w:val="001000000000" w:firstRow="0" w:lastRow="0" w:firstColumn="1" w:lastColumn="0" w:oddVBand="0" w:evenVBand="0" w:oddHBand="0" w:evenHBand="0" w:firstRowFirstColumn="0" w:firstRowLastColumn="0" w:lastRowFirstColumn="0" w:lastRowLastColumn="0"/>
-            <w:tcW w:w="846" w:type="dxa"/>
+            <w:tcW w:w="845" w:type="dxa"/>
+            <w:vMerge/>
           </w:tcPr>
           <w:p/>
         </w:tc>
         <w:tc>
           <w:tcPr>
-            <w:tcW w:w="1276" w:type="dxa"/>
+            <w:tcW w:w="1408" w:type="dxa"/>
           </w:tcPr>
           <w:p>
             <w:pPr>
               <w:cnfStyle w:val="000000000000" w:firstRow="0" w:lastRow="0" w:firstColumn="0" w:lastColumn="0" w:oddVBand="0" w:evenVBand="0" w:oddHBand="0" w:evenHBand="0" w:firstRowFirstColumn="0" w:firstRowLastColumn="0" w:lastRowFirstColumn="0" w:lastRowLastColumn="0"/>
             </w:pPr>
-            <w:r>
-              <w:t>…</w:t>
-            </w:r>
+            <w:proofErr w:type="spellStart"/>
+            <w:r>
+              <w:t>Q</w:t>
+            </w:r>
+            <w:r>
+              <w:t>uasipoisson</w:t>
+            </w:r>
+            <w:proofErr w:type="spellEnd"/>
           </w:p>
         </w:tc>
         <w:tc>
           <w:tcPr>
-            <w:tcW w:w="6940" w:type="dxa"/>
+            <w:tcW w:w="6809" w:type="dxa"/>
           </w:tcPr>
           <w:p>
             <w:pPr>
               <w:cnfStyle w:val="000000000000" w:firstRow="0" w:lastRow="0" w:firstColumn="0" w:lastColumn="0" w:oddVBand="0" w:evenVBand="0" w:oddHBand="0" w:evenHBand="0" w:firstRowFirstColumn="0" w:firstRowLastColumn="0" w:lastRowFirstColumn="0" w:lastRowLastColumn="0"/>
             </w:pPr>
             <w:r>
-              <w:t>…</w:t>
+              <w:t>15</w:t>
+            </w:r>
+            <w:r>
+              <w:t>,</w:t>
+            </w:r>
+            <w:r>
+              <w:t>07564</w:t>
+            </w:r>
+          </w:p>
+        </w:tc>
+      </w:tr>
+      <w:tr>
+        <w:trPr>
+          <w:trHeight w:val="286"/>
+        </w:trPr>
+        <w:tc>
+          <w:tcPr>
+            <w:cnfStyle w:val="001000000000" w:firstRow="0" w:lastRow="0" w:firstColumn="1" w:lastColumn="0" w:oddVBand="0" w:evenVBand="0" w:oddHBand="0" w:evenHBand="0" w:firstRowFirstColumn="0" w:firstRowLastColumn="0" w:lastRowFirstColumn="0" w:lastRowLastColumn="0"/>
+            <w:tcW w:w="845" w:type="dxa"/>
+            <w:vMerge/>
+          </w:tcPr>
+          <w:p/>
+        </w:tc>
+        <w:tc>
+          <w:tcPr>
+            <w:tcW w:w="1408" w:type="dxa"/>
+          </w:tcPr>
+          <w:p>
+            <w:pPr>
+              <w:cnfStyle w:val="000000000000" w:firstRow="0" w:lastRow="0" w:firstColumn="0" w:lastColumn="0" w:oddVBand="0" w:evenVBand="0" w:oddHBand="0" w:evenHBand="0" w:firstRowFirstColumn="0" w:firstRowLastColumn="0" w:lastRowFirstColumn="0" w:lastRowLastColumn="0"/>
+            </w:pPr>
+            <w:r>
+              <w:t>Q</w:t>
+            </w:r>
+            <w:r>
+              <w:t>uasi</w:t>
+            </w:r>
+          </w:p>
+        </w:tc>
+        <w:tc>
+          <w:tcPr>
+            <w:tcW w:w="6809" w:type="dxa"/>
+          </w:tcPr>
+          <w:p>
+            <w:pPr>
+              <w:cnfStyle w:val="000000000000" w:firstRow="0" w:lastRow="0" w:firstColumn="0" w:lastColumn="0" w:oddVBand="0" w:evenVBand="0" w:oddHBand="0" w:evenHBand="0" w:firstRowFirstColumn="0" w:firstRowLastColumn="0" w:lastRowFirstColumn="0" w:lastRowLastColumn="0"/>
+            </w:pPr>
+            <w:r>
+              <w:t>0</w:t>
+            </w:r>
+            <w:r>
+              <w:t>,</w:t>
+            </w:r>
+            <w:r>
+              <w:t>926135</w:t>
+            </w:r>
+          </w:p>
+        </w:tc>
+      </w:tr>
+      <w:tr>
+        <w:trPr>
+          <w:trHeight w:val="286"/>
+        </w:trPr>
+        <w:tc>
+          <w:tcPr>
+            <w:cnfStyle w:val="001000000000" w:firstRow="0" w:lastRow="0" w:firstColumn="1" w:lastColumn="0" w:oddVBand="0" w:evenVBand="0" w:oddHBand="0" w:evenHBand="0" w:firstRowFirstColumn="0" w:firstRowLastColumn="0" w:lastRowFirstColumn="0" w:lastRowLastColumn="0"/>
+            <w:tcW w:w="845" w:type="dxa"/>
+            <w:vMerge/>
+          </w:tcPr>
+          <w:p/>
+        </w:tc>
+        <w:tc>
+          <w:tcPr>
+            <w:tcW w:w="1408" w:type="dxa"/>
+          </w:tcPr>
+          <w:p>
+            <w:pPr>
+              <w:tabs>
+                <w:tab w:val="left" w:pos="1185"/>
+              </w:tabs>
+              <w:cnfStyle w:val="000000000000" w:firstRow="0" w:lastRow="0" w:firstColumn="0" w:lastColumn="0" w:oddVBand="0" w:evenVBand="0" w:oddHBand="0" w:evenHBand="0" w:firstRowFirstColumn="0" w:firstRowLastColumn="0" w:lastRowFirstColumn="0" w:lastRowLastColumn="0"/>
+            </w:pPr>
+            <w:r>
+              <w:t>P</w:t>
+            </w:r>
+            <w:r>
+              <w:t>oisson</w:t>
+            </w:r>
+          </w:p>
+        </w:tc>
+        <w:tc>
+          <w:tcPr>
+            <w:tcW w:w="6809" w:type="dxa"/>
+          </w:tcPr>
+          <w:p>
+            <w:pPr>
+              <w:cnfStyle w:val="000000000000" w:firstRow="0" w:lastRow="0" w:firstColumn="0" w:lastColumn="0" w:oddVBand="0" w:evenVBand="0" w:oddHBand="0" w:evenHBand="0" w:firstRowFirstColumn="0" w:firstRowLastColumn="0" w:lastRowFirstColumn="0" w:lastRowLastColumn="0"/>
+            </w:pPr>
+            <w:r>
+              <w:t>15</w:t>
+            </w:r>
+            <w:r>
+              <w:t>,</w:t>
+            </w:r>
+            <w:r>
+              <w:t>07564</w:t>
             </w:r>
           </w:p>
         </w:tc>
@@ -2336,16 +2507,119 @@
       </w:r>
     </w:p>
     <w:p>
+      <w:pPr>
+        <w:spacing w:before="240"/>
+      </w:pPr>
       <w:r>
         <w:t xml:space="preserve">Najlepszym modelem </w:t>
       </w:r>
-      <w:proofErr w:type="gramStart"/>
-      <w:r>
-        <w:t>jest :</w:t>
-      </w:r>
-      <w:proofErr w:type="gramEnd"/>
-      <w:r>
-        <w:t xml:space="preserve"> etc.</w:t>
+      <w:r>
+        <w:t xml:space="preserve">dla danych </w:t>
+      </w:r>
+      <w:proofErr w:type="spellStart"/>
+      <w:r>
+        <w:t>MtCars</w:t>
+      </w:r>
+      <w:proofErr w:type="spellEnd"/>
+      <w:r>
+        <w:t xml:space="preserve"> jest model SVM </w:t>
+      </w:r>
+      <w:proofErr w:type="spellStart"/>
+      <w:r>
+        <w:t>Linear</w:t>
+      </w:r>
+      <w:proofErr w:type="spellEnd"/>
+      <w:r>
+        <w:t xml:space="preserve"> (funkcja </w:t>
+      </w:r>
+      <w:proofErr w:type="spellStart"/>
+      <w:r>
+        <w:t>kernelowa</w:t>
+      </w:r>
+      <w:proofErr w:type="spellEnd"/>
+      <w:r>
+        <w:t xml:space="preserve"> liniowa), osiągnął on najniższy poziom błędu RMSE - </w:t>
+      </w:r>
+      <w:r>
+        <w:t>0,7227685</w:t>
+      </w:r>
+      <w:r>
+        <w:t xml:space="preserve">. </w:t>
+      </w:r>
+      <w:r>
+        <w:br/>
+        <w:t xml:space="preserve">Niewiele gorszy wynik dla powyższych danych osiągnął model SVM </w:t>
+      </w:r>
+      <w:proofErr w:type="spellStart"/>
+      <w:r>
+        <w:t>Radial</w:t>
+      </w:r>
+      <w:proofErr w:type="spellEnd"/>
+      <w:r>
+        <w:t xml:space="preserve"> (funkcja </w:t>
+      </w:r>
+      <w:proofErr w:type="spellStart"/>
+      <w:r>
+        <w:t>kernelowa</w:t>
+      </w:r>
+      <w:proofErr w:type="spellEnd"/>
+      <w:r>
+        <w:t xml:space="preserve"> radialna)</w:t>
+      </w:r>
+      <w:r>
+        <w:t xml:space="preserve">, </w:t>
+      </w:r>
+      <w:r>
+        <w:t>osiągnął on poziom błędu RMSE -</w:t>
+      </w:r>
+      <w:r>
+        <w:t xml:space="preserve"> </w:t>
+      </w:r>
+      <w:r>
+        <w:t>0,7340955</w:t>
+      </w:r>
+      <w:r>
+        <w:t>.</w:t>
+      </w:r>
+    </w:p>
+    <w:p>
+      <w:r>
+        <w:t>Najgorszym modelem dla danych</w:t>
+      </w:r>
+      <w:r>
+        <w:t xml:space="preserve"> </w:t>
+      </w:r>
+      <w:proofErr w:type="spellStart"/>
+      <w:r>
+        <w:t>MtCars</w:t>
+      </w:r>
+      <w:proofErr w:type="spellEnd"/>
+      <w:r>
+        <w:t xml:space="preserve"> jest model</w:t>
+      </w:r>
+      <w:r>
+        <w:t xml:space="preserve"> GLM Gamma, </w:t>
+      </w:r>
+      <w:r>
+        <w:t>osiągnął on naj</w:t>
+      </w:r>
+      <w:r>
+        <w:t>wyższy</w:t>
+      </w:r>
+      <w:r>
+        <w:t xml:space="preserve"> poziom błędu RMSE - </w:t>
+      </w:r>
+      <w:r>
+        <w:t>17</w:t>
+      </w:r>
+      <w:r>
+        <w:t>,</w:t>
+      </w:r>
+      <w:r>
+        <w:t>86288</w:t>
+      </w:r>
+      <w:r>
+        <w:t>.</w:t>
       </w:r>
     </w:p>
     <w:p>
@@ -2437,16 +2711,133 @@
       </w:r>
       <w:proofErr w:type="spellEnd"/>
       <w:r>
+        <w:t xml:space="preserve"> – względna średnia wysokość odszkodowania za rok ubezpieczenia pojazdu</w:t>
+      </w:r>
+    </w:p>
+    <w:p>
+      <w:pPr>
+        <w:pStyle w:val="Akapitzlist"/>
+        <w:numPr>
+          <w:ilvl w:val="0"/>
+          <w:numId w:val="3"/>
+        </w:numPr>
+        <w:ind w:left="567"/>
+      </w:pPr>
+      <w:proofErr w:type="spellStart"/>
+      <w:r>
+        <w:t>make</w:t>
+      </w:r>
+      <w:proofErr w:type="spellEnd"/>
+      <w:r>
+        <w:t xml:space="preserve"> – marka</w:t>
+      </w:r>
+    </w:p>
+    <w:p>
+      <w:pPr>
+        <w:pStyle w:val="Akapitzlist"/>
+        <w:numPr>
+          <w:ilvl w:val="0"/>
+          <w:numId w:val="3"/>
+        </w:numPr>
+        <w:ind w:left="567"/>
+      </w:pPr>
+      <w:proofErr w:type="spellStart"/>
+      <w:r>
+        <w:t>fuel-type</w:t>
+      </w:r>
+      <w:proofErr w:type="spellEnd"/>
+      <w:r>
+        <w:t xml:space="preserve"> – typ paliwa</w:t>
+      </w:r>
+    </w:p>
+    <w:p>
+      <w:pPr>
+        <w:pStyle w:val="Akapitzlist"/>
+        <w:numPr>
+          <w:ilvl w:val="0"/>
+          <w:numId w:val="3"/>
+        </w:numPr>
+        <w:ind w:left="567"/>
+      </w:pPr>
+      <w:proofErr w:type="spellStart"/>
+      <w:r>
+        <w:t>aspiration</w:t>
+      </w:r>
+      <w:proofErr w:type="spellEnd"/>
+      <w:r>
+        <w:t xml:space="preserve"> – rodzaj ssania silnika</w:t>
+      </w:r>
+    </w:p>
+    <w:p>
+      <w:pPr>
+        <w:pStyle w:val="Akapitzlist"/>
+        <w:numPr>
+          <w:ilvl w:val="0"/>
+          <w:numId w:val="3"/>
+        </w:numPr>
+        <w:ind w:left="567"/>
+      </w:pPr>
+      <w:proofErr w:type="spellStart"/>
+      <w:r>
+        <w:t>num</w:t>
+      </w:r>
+      <w:proofErr w:type="spellEnd"/>
+      <w:r>
+        <w:t>-of-</w:t>
+      </w:r>
+      <w:proofErr w:type="spellStart"/>
+      <w:r>
+        <w:t>doors</w:t>
+      </w:r>
+      <w:proofErr w:type="spellEnd"/>
+      <w:r>
+        <w:t xml:space="preserve"> – liczba drzwi</w:t>
+      </w:r>
+    </w:p>
+    <w:p>
+      <w:pPr>
+        <w:pStyle w:val="Akapitzlist"/>
+        <w:numPr>
+          <w:ilvl w:val="0"/>
+          <w:numId w:val="3"/>
+        </w:numPr>
+        <w:ind w:left="567"/>
+      </w:pPr>
+      <w:r>
+        <w:t>body-style</w:t>
+      </w:r>
+      <w:r>
+        <w:t xml:space="preserve"> -</w:t>
+      </w:r>
+      <w:r>
         <w:t xml:space="preserve"> </w:t>
       </w:r>
       <w:r>
-        <w:t>–</w:t>
+        <w:t>typ nadwozia</w:t>
+      </w:r>
+    </w:p>
+    <w:p>
+      <w:pPr>
+        <w:pStyle w:val="Akapitzlist"/>
+        <w:numPr>
+          <w:ilvl w:val="0"/>
+          <w:numId w:val="3"/>
+        </w:numPr>
+        <w:ind w:left="567"/>
+      </w:pPr>
+      <w:proofErr w:type="spellStart"/>
+      <w:r>
+        <w:t>drive-wheels</w:t>
+      </w:r>
+      <w:proofErr w:type="spellEnd"/>
+      <w:r>
+        <w:t xml:space="preserve"> -</w:t>
       </w:r>
       <w:r>
         <w:t xml:space="preserve"> </w:t>
       </w:r>
       <w:r>
-        <w:t>względna średnia wysokość odszkodowania za rok ubezpieczenia pojazdu</w:t>
+        <w:t>rodzaj napędu</w:t>
       </w:r>
     </w:p>
     <w:p>
@@ -2460,11 +2851,11 @@
       </w:pPr>
       <w:proofErr w:type="spellStart"/>
       <w:r>
-        <w:t>make</w:t>
-      </w:r>
-      <w:proofErr w:type="spellEnd"/>
-      <w:r>
-        <w:t xml:space="preserve"> – marka</w:t>
+        <w:t>engine-location</w:t>
+      </w:r>
+      <w:proofErr w:type="spellEnd"/>
+      <w:r>
+        <w:t xml:space="preserve"> - położenie silnika</w:t>
       </w:r>
     </w:p>
     <w:p>
@@ -2478,11 +2869,11 @@
       </w:pPr>
       <w:proofErr w:type="spellStart"/>
       <w:r>
-        <w:t>fuel-type</w:t>
-      </w:r>
-      <w:proofErr w:type="spellEnd"/>
-      <w:r>
-        <w:t xml:space="preserve"> – typ paliwa</w:t>
+        <w:t>wheel-base</w:t>
+      </w:r>
+      <w:proofErr w:type="spellEnd"/>
+      <w:r>
+        <w:t xml:space="preserve"> - rozstaw osi</w:t>
       </w:r>
     </w:p>
     <w:p>
@@ -2496,18 +2887,20 @@
       </w:pPr>
       <w:proofErr w:type="spellStart"/>
       <w:r>
-        <w:t>aspiration</w:t>
-      </w:r>
-      <w:proofErr w:type="spellEnd"/>
+        <w:t>length</w:t>
+      </w:r>
+      <w:proofErr w:type="spellEnd"/>
+      <w:r>
+        <w:t xml:space="preserve"> -</w:t>
+      </w:r>
       <w:r>
         <w:t xml:space="preserve"> </w:t>
       </w:r>
-      <w:r>
-        <w:t>–</w:t>
-      </w:r>
-      <w:r>
-        <w:t xml:space="preserve"> rodzaj ssania silnika</w:t>
-      </w:r>
+      <w:proofErr w:type="spellStart"/>
+      <w:r>
+        <w:t>dłogość</w:t>
+      </w:r>
+      <w:proofErr w:type="spellEnd"/>
     </w:p>
     <w:p>
       <w:pPr>
@@ -2520,6 +2913,84 @@
       </w:pPr>
       <w:proofErr w:type="spellStart"/>
       <w:r>
+        <w:t>width</w:t>
+      </w:r>
+      <w:proofErr w:type="spellEnd"/>
+      <w:r>
+        <w:t xml:space="preserve"> -</w:t>
+      </w:r>
+      <w:r>
+        <w:t xml:space="preserve"> </w:t>
+      </w:r>
+      <w:r>
+        <w:t>szerokość</w:t>
+      </w:r>
+    </w:p>
+    <w:p>
+      <w:pPr>
+        <w:pStyle w:val="Akapitzlist"/>
+        <w:numPr>
+          <w:ilvl w:val="0"/>
+          <w:numId w:val="3"/>
+        </w:numPr>
+        <w:ind w:left="567"/>
+      </w:pPr>
+      <w:proofErr w:type="spellStart"/>
+      <w:r>
+        <w:t>height</w:t>
+      </w:r>
+      <w:proofErr w:type="spellEnd"/>
+      <w:r>
+        <w:t xml:space="preserve"> - wysokość</w:t>
+      </w:r>
+    </w:p>
+    <w:p>
+      <w:pPr>
+        <w:pStyle w:val="Akapitzlist"/>
+        <w:numPr>
+          <w:ilvl w:val="0"/>
+          <w:numId w:val="3"/>
+        </w:numPr>
+        <w:ind w:left="567"/>
+      </w:pPr>
+      <w:proofErr w:type="spellStart"/>
+      <w:r>
+        <w:t>curb-weight</w:t>
+      </w:r>
+      <w:proofErr w:type="spellEnd"/>
+      <w:r>
+        <w:t xml:space="preserve"> – masa własna</w:t>
+      </w:r>
+    </w:p>
+    <w:p>
+      <w:pPr>
+        <w:pStyle w:val="Akapitzlist"/>
+        <w:numPr>
+          <w:ilvl w:val="0"/>
+          <w:numId w:val="3"/>
+        </w:numPr>
+        <w:ind w:left="567"/>
+      </w:pPr>
+      <w:proofErr w:type="spellStart"/>
+      <w:r>
+        <w:t>engine-type</w:t>
+      </w:r>
+      <w:proofErr w:type="spellEnd"/>
+      <w:r>
+        <w:t xml:space="preserve"> – typ silnika</w:t>
+      </w:r>
+    </w:p>
+    <w:p>
+      <w:pPr>
+        <w:pStyle w:val="Akapitzlist"/>
+        <w:numPr>
+          <w:ilvl w:val="0"/>
+          <w:numId w:val="3"/>
+        </w:numPr>
+        <w:ind w:left="567"/>
+      </w:pPr>
+      <w:proofErr w:type="spellStart"/>
+      <w:r>
         <w:t>num</w:t>
       </w:r>
       <w:proofErr w:type="spellEnd"/>
@@ -2528,11 +2999,11 @@
       </w:r>
       <w:proofErr w:type="spellStart"/>
       <w:r>
-        <w:t>doors</w:t>
-      </w:r>
-      <w:proofErr w:type="spellEnd"/>
-      <w:r>
-        <w:t xml:space="preserve"> – liczba drzwi</w:t>
+        <w:t>cylinders</w:t>
+      </w:r>
+      <w:proofErr w:type="spellEnd"/>
+      <w:r>
+        <w:t xml:space="preserve"> – ilość cylindrów</w:t>
       </w:r>
     </w:p>
     <w:p>
@@ -2544,17 +3015,16 @@
         </w:numPr>
         <w:ind w:left="567"/>
       </w:pPr>
-      <w:r>
-        <w:t>body-style</w:t>
-      </w:r>
-      <w:r>
-        <w:t xml:space="preserve"> -</w:t>
-      </w:r>
-      <w:r>
-        <w:t xml:space="preserve"> </w:t>
-      </w:r>
-      <w:r>
-        <w:t>typ nadwozia</w:t>
+      <w:proofErr w:type="spellStart"/>
+      <w:r>
+        <w:t>engine-size</w:t>
+      </w:r>
+      <w:proofErr w:type="spellEnd"/>
+      <w:r>
+        <w:t xml:space="preserve">: </w:t>
+      </w:r>
+      <w:r>
+        <w:t>rodzaj silnika</w:t>
       </w:r>
     </w:p>
     <w:p>
@@ -2568,17 +3038,14 @@
       </w:pPr>
       <w:proofErr w:type="spellStart"/>
       <w:r>
-        <w:t>drive-wheels</w:t>
-      </w:r>
-      <w:proofErr w:type="spellEnd"/>
-      <w:r>
-        <w:t xml:space="preserve"> -</w:t>
-      </w:r>
-      <w:r>
-        <w:t xml:space="preserve"> </w:t>
-      </w:r>
-      <w:r>
-        <w:t>rodzaj napędu</w:t>
+        <w:t>fuel</w:t>
+      </w:r>
+      <w:proofErr w:type="spellEnd"/>
+      <w:r>
+        <w:t xml:space="preserve">-system: </w:t>
+      </w:r>
+      <w:r>
+        <w:t>system paliwowy</w:t>
       </w:r>
     </w:p>
     <w:p>
@@ -2592,11 +3059,14 @@
       </w:pPr>
       <w:proofErr w:type="spellStart"/>
       <w:r>
-        <w:t>engine-location</w:t>
-      </w:r>
-      <w:proofErr w:type="spellEnd"/>
-      <w:r>
-        <w:t xml:space="preserve"> - położenie silnika</w:t>
+        <w:t>bore</w:t>
+      </w:r>
+      <w:proofErr w:type="spellEnd"/>
+      <w:r>
+        <w:t xml:space="preserve">: </w:t>
+      </w:r>
+      <w:r>
+        <w:t>prześwit</w:t>
       </w:r>
     </w:p>
     <w:p>
@@ -2610,11 +3080,14 @@
       </w:pPr>
       <w:proofErr w:type="spellStart"/>
       <w:r>
-        <w:t>wheel-base</w:t>
-      </w:r>
-      <w:proofErr w:type="spellEnd"/>
-      <w:r>
-        <w:t xml:space="preserve"> - rozstaw osi</w:t>
+        <w:t>stroke</w:t>
+      </w:r>
+      <w:proofErr w:type="spellEnd"/>
+      <w:r>
+        <w:t xml:space="preserve">: </w:t>
+      </w:r>
+      <w:r>
+        <w:t>suw silnika</w:t>
       </w:r>
     </w:p>
     <w:p>
@@ -2628,20 +3101,15 @@
       </w:pPr>
       <w:proofErr w:type="spellStart"/>
       <w:r>
-        <w:t>length</w:t>
-      </w:r>
-      <w:proofErr w:type="spellEnd"/>
-      <w:r>
-        <w:t xml:space="preserve"> -</w:t>
-      </w:r>
-      <w:r>
-        <w:t xml:space="preserve"> </w:t>
-      </w:r>
-      <w:proofErr w:type="spellStart"/>
-      <w:r>
-        <w:t>dłogość</w:t>
-      </w:r>
-      <w:proofErr w:type="spellEnd"/>
+        <w:t>compression</w:t>
+      </w:r>
+      <w:proofErr w:type="spellEnd"/>
+      <w:r>
+        <w:t xml:space="preserve">-ratio: </w:t>
+      </w:r>
+      <w:r>
+        <w:t>stopień sprężenia</w:t>
+      </w:r>
     </w:p>
     <w:p>
       <w:pPr>
@@ -2654,17 +3122,14 @@
       </w:pPr>
       <w:proofErr w:type="spellStart"/>
       <w:r>
-        <w:t>width</w:t>
-      </w:r>
-      <w:proofErr w:type="spellEnd"/>
-      <w:r>
-        <w:t xml:space="preserve"> -</w:t>
-      </w:r>
-      <w:r>
-        <w:t xml:space="preserve"> </w:t>
-      </w:r>
-      <w:r>
-        <w:t>szerokość</w:t>
+        <w:t>horsepower</w:t>
+      </w:r>
+      <w:proofErr w:type="spellEnd"/>
+      <w:r>
+        <w:t xml:space="preserve">: </w:t>
+      </w:r>
+      <w:r>
+        <w:t>moc silnika w KM</w:t>
       </w:r>
     </w:p>
     <w:p>
@@ -2678,11 +3143,14 @@
       </w:pPr>
       <w:proofErr w:type="spellStart"/>
       <w:r>
-        <w:t>height</w:t>
-      </w:r>
-      <w:proofErr w:type="spellEnd"/>
-      <w:r>
-        <w:t xml:space="preserve"> - wysokość</w:t>
+        <w:t>peak-rpm</w:t>
+      </w:r>
+      <w:proofErr w:type="spellEnd"/>
+      <w:r>
+        <w:t xml:space="preserve">: </w:t>
+      </w:r>
+      <w:r>
+        <w:t>maksymalna ilość obrotów/min silnika</w:t>
       </w:r>
     </w:p>
     <w:p>
@@ -2696,11 +3164,14 @@
       </w:pPr>
       <w:proofErr w:type="spellStart"/>
       <w:r>
-        <w:t>curb-weight</w:t>
-      </w:r>
-      <w:proofErr w:type="spellEnd"/>
-      <w:r>
-        <w:t xml:space="preserve"> – masa własna</w:t>
+        <w:t>city-mpg</w:t>
+      </w:r>
+      <w:proofErr w:type="spellEnd"/>
+      <w:r>
+        <w:t xml:space="preserve">: </w:t>
+      </w:r>
+      <w:r>
+        <w:t>zużycie benzyny w mieście</w:t>
       </w:r>
     </w:p>
     <w:p>
@@ -2714,11 +3185,17 @@
       </w:pPr>
       <w:proofErr w:type="spellStart"/>
       <w:r>
-        <w:t>engine-type</w:t>
-      </w:r>
-      <w:proofErr w:type="spellEnd"/>
-      <w:r>
-        <w:t xml:space="preserve"> – typ silnika</w:t>
+        <w:t>highway-mpg</w:t>
+      </w:r>
+      <w:proofErr w:type="spellEnd"/>
+      <w:r>
+        <w:t xml:space="preserve">: </w:t>
+      </w:r>
+      <w:r>
+        <w:t>zużycie ben</w:t>
+      </w:r>
+      <w:r>
+        <w:t>zyny na drodze szybkiego ruchu</w:t>
       </w:r>
     </w:p>
     <w:p>
@@ -2730,229 +3207,9 @@
         </w:numPr>
         <w:ind w:left="567"/>
       </w:pPr>
-      <w:proofErr w:type="spellStart"/>
-      <w:r>
-        <w:t>num</w:t>
-      </w:r>
-      <w:proofErr w:type="spellEnd"/>
-      <w:r>
-        <w:t>-of-</w:t>
-      </w:r>
-      <w:proofErr w:type="spellStart"/>
-      <w:r>
-        <w:t>cylinders</w:t>
-      </w:r>
-      <w:proofErr w:type="spellEnd"/>
-      <w:r>
-        <w:t xml:space="preserve"> – ilość cylindrów</w:t>
-      </w:r>
-    </w:p>
-    <w:p>
-      <w:pPr>
-        <w:pStyle w:val="Akapitzlist"/>
-        <w:numPr>
-          <w:ilvl w:val="0"/>
-          <w:numId w:val="3"/>
-        </w:numPr>
-        <w:ind w:left="567"/>
-      </w:pPr>
-      <w:proofErr w:type="spellStart"/>
-      <w:r>
-        <w:t>engine-size</w:t>
-      </w:r>
-      <w:proofErr w:type="spellEnd"/>
-      <w:r>
-        <w:t xml:space="preserve">: </w:t>
-      </w:r>
-      <w:r>
-        <w:t>rodzaj silnika</w:t>
-      </w:r>
-    </w:p>
-    <w:p>
-      <w:pPr>
-        <w:pStyle w:val="Akapitzlist"/>
-        <w:numPr>
-          <w:ilvl w:val="0"/>
-          <w:numId w:val="3"/>
-        </w:numPr>
-        <w:ind w:left="567"/>
-      </w:pPr>
-      <w:proofErr w:type="spellStart"/>
-      <w:r>
-        <w:t>fuel</w:t>
-      </w:r>
-      <w:proofErr w:type="spellEnd"/>
-      <w:r>
-        <w:t xml:space="preserve">-system: </w:t>
-      </w:r>
-      <w:r>
-        <w:t>system paliwowy</w:t>
-      </w:r>
-    </w:p>
-    <w:p>
-      <w:pPr>
-        <w:pStyle w:val="Akapitzlist"/>
-        <w:numPr>
-          <w:ilvl w:val="0"/>
-          <w:numId w:val="3"/>
-        </w:numPr>
-        <w:ind w:left="567"/>
-      </w:pPr>
-      <w:proofErr w:type="spellStart"/>
-      <w:r>
-        <w:t>bore</w:t>
-      </w:r>
-      <w:proofErr w:type="spellEnd"/>
-      <w:r>
-        <w:t xml:space="preserve">: </w:t>
-      </w:r>
-      <w:r>
-        <w:t>prześwit</w:t>
-      </w:r>
-    </w:p>
-    <w:p>
-      <w:pPr>
-        <w:pStyle w:val="Akapitzlist"/>
-        <w:numPr>
-          <w:ilvl w:val="0"/>
-          <w:numId w:val="3"/>
-        </w:numPr>
-        <w:ind w:left="567"/>
-      </w:pPr>
-      <w:proofErr w:type="spellStart"/>
-      <w:r>
-        <w:t>stroke</w:t>
-      </w:r>
-      <w:proofErr w:type="spellEnd"/>
-      <w:r>
-        <w:t xml:space="preserve">: </w:t>
-      </w:r>
-      <w:r>
-        <w:t>suw silnika</w:t>
-      </w:r>
-    </w:p>
-    <w:p>
-      <w:pPr>
-        <w:pStyle w:val="Akapitzlist"/>
-        <w:numPr>
-          <w:ilvl w:val="0"/>
-          <w:numId w:val="3"/>
-        </w:numPr>
-        <w:ind w:left="567"/>
-      </w:pPr>
-      <w:proofErr w:type="spellStart"/>
-      <w:r>
-        <w:t>compression</w:t>
-      </w:r>
-      <w:proofErr w:type="spellEnd"/>
-      <w:r>
-        <w:t xml:space="preserve">-ratio: </w:t>
-      </w:r>
-      <w:r>
-        <w:t>stopień sprężenia</w:t>
-      </w:r>
-    </w:p>
-    <w:p>
-      <w:pPr>
-        <w:pStyle w:val="Akapitzlist"/>
-        <w:numPr>
-          <w:ilvl w:val="0"/>
-          <w:numId w:val="3"/>
-        </w:numPr>
-        <w:ind w:left="567"/>
-      </w:pPr>
-      <w:proofErr w:type="spellStart"/>
-      <w:r>
-        <w:t>horsepower</w:t>
-      </w:r>
-      <w:proofErr w:type="spellEnd"/>
-      <w:r>
-        <w:t xml:space="preserve">: </w:t>
-      </w:r>
-      <w:r>
-        <w:t>moc silnika w KM</w:t>
-      </w:r>
-    </w:p>
-    <w:p>
-      <w:pPr>
-        <w:pStyle w:val="Akapitzlist"/>
-        <w:numPr>
-          <w:ilvl w:val="0"/>
-          <w:numId w:val="3"/>
-        </w:numPr>
-        <w:ind w:left="567"/>
-      </w:pPr>
-      <w:proofErr w:type="spellStart"/>
-      <w:r>
-        <w:t>peak-rpm</w:t>
-      </w:r>
-      <w:proofErr w:type="spellEnd"/>
-      <w:r>
-        <w:t xml:space="preserve">: </w:t>
-      </w:r>
-      <w:r>
-        <w:t>maksymalna ilość obrotów/min silnika</w:t>
-      </w:r>
-    </w:p>
-    <w:p>
-      <w:pPr>
-        <w:pStyle w:val="Akapitzlist"/>
-        <w:numPr>
-          <w:ilvl w:val="0"/>
-          <w:numId w:val="3"/>
-        </w:numPr>
-        <w:ind w:left="567"/>
-      </w:pPr>
-      <w:proofErr w:type="spellStart"/>
-      <w:r>
-        <w:t>city-mpg</w:t>
-      </w:r>
-      <w:proofErr w:type="spellEnd"/>
-      <w:r>
-        <w:t xml:space="preserve">: </w:t>
-      </w:r>
-      <w:r>
-        <w:t xml:space="preserve">zużycie benzyny </w:t>
-      </w:r>
-      <w:r>
-        <w:t>w mieście</w:t>
-      </w:r>
-    </w:p>
-    <w:p>
-      <w:pPr>
-        <w:pStyle w:val="Akapitzlist"/>
-        <w:numPr>
-          <w:ilvl w:val="0"/>
-          <w:numId w:val="3"/>
-        </w:numPr>
-        <w:ind w:left="567"/>
-      </w:pPr>
-      <w:proofErr w:type="spellStart"/>
-      <w:r>
-        <w:t>highway-mpg</w:t>
-      </w:r>
-      <w:proofErr w:type="spellEnd"/>
-      <w:r>
-        <w:t xml:space="preserve">: </w:t>
-      </w:r>
-      <w:r>
-        <w:t>zużycie ben</w:t>
-      </w:r>
-      <w:r>
-        <w:t>zyny na drodze szybkiego ruchu</w:t>
-      </w:r>
-    </w:p>
-    <w:p>
-      <w:pPr>
-        <w:pStyle w:val="Akapitzlist"/>
-        <w:numPr>
-          <w:ilvl w:val="0"/>
-          <w:numId w:val="3"/>
-        </w:numPr>
-        <w:ind w:left="567"/>
-      </w:pPr>
       <w:r>
         <w:rPr>
+          <w:noProof/>
           <w:lang w:val="en-US"/>
         </w:rPr>
         <w:drawing>
@@ -3067,6 +3324,9 @@
     </w:p>
     <w:p>
       <w:r>
+        <w:rPr>
+          <w:noProof/>
+        </w:rPr>
         <w:drawing>
           <wp:inline distT="0" distB="0" distL="0" distR="0" wp14:anchorId="3F5E6F06" wp14:editId="2BFC92D9">
             <wp:extent cx="5760720" cy="1656715"/>
@@ -3109,6 +3369,9 @@
         <w:pStyle w:val="Nagwek2"/>
       </w:pPr>
       <w:r>
+        <w:rPr>
+          <w:noProof/>
+        </w:rPr>
         <w:drawing>
           <wp:anchor distT="0" distB="0" distL="114300" distR="114300" simplePos="0" relativeHeight="251665408" behindDoc="0" locked="0" layoutInCell="1" allowOverlap="1" wp14:anchorId="3F549636" wp14:editId="77241507">
             <wp:simplePos x="0" y="0"/>
@@ -3177,7 +3440,13 @@
     </w:p>
     <w:p>
       <w:r>
-        <w:t>Korelacje negatywne:</w:t>
+        <w:t>Korelacje negatywne</w:t>
+      </w:r>
+      <w:r>
+        <w:t xml:space="preserve"> istnieją pomiędzy</w:t>
+      </w:r>
+      <w:r>
+        <w:t>:</w:t>
       </w:r>
     </w:p>
     <w:p>
@@ -3189,7 +3458,7 @@
         </w:numPr>
       </w:pPr>
       <w:r>
-        <w:t xml:space="preserve">pomiędzy spalaniem </w:t>
+        <w:t xml:space="preserve">spalaniem </w:t>
       </w:r>
       <w:r>
         <w:t>w mieście a ilością KM</w:t>
@@ -3204,7 +3473,7 @@
         </w:numPr>
       </w:pPr>
       <w:r>
-        <w:t xml:space="preserve">pomiędzy spalaniem </w:t>
+        <w:t xml:space="preserve">spalaniem </w:t>
       </w:r>
       <w:r>
         <w:t>w mieście/na szosie a wagą własną</w:t>
@@ -3219,9 +3488,6 @@
         </w:numPr>
       </w:pPr>
       <w:r>
-        <w:t xml:space="preserve">pomiędzy </w:t>
-      </w:r>
-      <w:r>
         <w:t>współczynnikiem kompresji a rodzajem paliwa</w:t>
       </w:r>
     </w:p>
@@ -3234,16 +3500,19 @@
         </w:numPr>
       </w:pPr>
       <w:r>
-        <w:t xml:space="preserve">pomiędzy </w:t>
-      </w:r>
-      <w:r>
         <w:t>spalaniem a rodzajem paliwa</w:t>
       </w:r>
     </w:p>
     <w:p>
       <w:r>
         <w:lastRenderedPageBreak/>
-        <w:t>Korelacje pozytywne:</w:t>
+        <w:t>Korelacje pozytywne</w:t>
+      </w:r>
+      <w:r>
+        <w:t xml:space="preserve"> istnieją pomiędzy</w:t>
+      </w:r>
+      <w:r>
+        <w:t>:</w:t>
       </w:r>
     </w:p>
     <w:p>
@@ -3255,9 +3524,6 @@
         </w:numPr>
       </w:pPr>
       <w:r>
-        <w:t xml:space="preserve">pomiędzy </w:t>
-      </w:r>
-      <w:r>
         <w:t>rozstawem osi a długością</w:t>
       </w:r>
     </w:p>
@@ -3270,13 +3536,7 @@
         </w:numPr>
       </w:pPr>
       <w:r>
-        <w:t xml:space="preserve">pomiędzy </w:t>
-      </w:r>
-      <w:r>
-        <w:t xml:space="preserve">długością a szerokością </w:t>
-      </w:r>
-      <w:r>
-        <w:t xml:space="preserve"> </w:t>
+        <w:t xml:space="preserve">długością a szerokością  </w:t>
       </w:r>
     </w:p>
     <w:p>
@@ -3288,9 +3548,6 @@
         </w:numPr>
       </w:pPr>
       <w:r>
-        <w:t xml:space="preserve">pomiędzy </w:t>
-      </w:r>
-      <w:r>
         <w:t xml:space="preserve">rozmiarem silnika a masą własną </w:t>
       </w:r>
     </w:p>
@@ -3301,15 +3558,17 @@
           <w:ilvl w:val="0"/>
           <w:numId w:val="5"/>
         </w:numPr>
-      </w:pPr>
-      <w:r>
-        <w:t xml:space="preserve">pomiędzy </w:t>
-      </w:r>
+        <w:spacing w:after="0"/>
+      </w:pPr>
       <w:r>
         <w:t>zużyciem na szosie a zużyciem w mieście</w:t>
       </w:r>
     </w:p>
-    <w:p/>
+    <w:p>
+      <w:pPr>
+        <w:spacing w:after="0"/>
+      </w:pPr>
+    </w:p>
     <w:p>
       <w:pPr>
         <w:pStyle w:val="Nagwek2"/>
@@ -3386,7 +3645,6 @@
         <w:t xml:space="preserve">forward </w:t>
       </w:r>
       <w:proofErr w:type="spellStart"/>
-      <w:proofErr w:type="gramStart"/>
       <w:r>
         <w:rPr>
           <w:lang w:val="en-US"/>
@@ -3394,7 +3652,6 @@
         <w:t>r.squared</w:t>
       </w:r>
       <w:proofErr w:type="spellEnd"/>
-      <w:proofErr w:type="gramEnd"/>
       <w:r>
         <w:rPr>
           <w:lang w:val="en-US"/>
@@ -3430,7 +3687,6 @@
         <w:t xml:space="preserve">backward </w:t>
       </w:r>
       <w:proofErr w:type="spellStart"/>
-      <w:proofErr w:type="gramStart"/>
       <w:r>
         <w:rPr>
           <w:b/>
@@ -3440,7 +3696,6 @@
         <w:t>r.squared</w:t>
       </w:r>
       <w:proofErr w:type="spellEnd"/>
-      <w:proofErr w:type="gramEnd"/>
       <w:r>
         <w:rPr>
           <w:b/>
@@ -3468,7 +3723,6 @@
         <w:t xml:space="preserve">both </w:t>
       </w:r>
       <w:proofErr w:type="spellStart"/>
-      <w:proofErr w:type="gramStart"/>
       <w:r>
         <w:rPr>
           <w:lang w:val="en-US"/>
@@ -3476,7 +3730,6 @@
         <w:t>r.squared</w:t>
       </w:r>
       <w:proofErr w:type="spellEnd"/>
-      <w:proofErr w:type="gramEnd"/>
       <w:r>
         <w:rPr>
           <w:lang w:val="en-US"/>
@@ -3530,19 +3783,7 @@
         <w:rPr>
           <w:lang w:val="en-US"/>
         </w:rPr>
-        <w:t xml:space="preserve"> model “</w:t>
-      </w:r>
-      <w:r>
-        <w:rPr>
-          <w:lang w:val="en-US"/>
-        </w:rPr>
-        <w:t>backward</w:t>
-      </w:r>
-      <w:r>
-        <w:rPr>
-          <w:lang w:val="en-US"/>
-        </w:rPr>
-        <w:t>” –&gt; „</w:t>
+        <w:t xml:space="preserve"> model “backward” –&gt; „</w:t>
       </w:r>
       <w:proofErr w:type="spellStart"/>
       <w:r>
@@ -3559,7 +3800,6 @@
         <w:t xml:space="preserve"> ~ </w:t>
       </w:r>
       <w:proofErr w:type="spellStart"/>
-      <w:proofErr w:type="gramStart"/>
       <w:r>
         <w:rPr>
           <w:lang w:val="en-US"/>
@@ -3567,7 +3807,6 @@
         <w:t>normalized.losses</w:t>
       </w:r>
       <w:proofErr w:type="spellEnd"/>
-      <w:proofErr w:type="gramEnd"/>
       <w:r>
         <w:rPr>
           <w:lang w:val="en-US"/>
@@ -3749,7 +3988,7 @@
         </w:numPr>
       </w:pPr>
       <w:r>
-        <w:t>…</w:t>
+        <w:t>Gamma</w:t>
       </w:r>
     </w:p>
     <w:p>
@@ -3761,8 +4000,25 @@
         </w:numPr>
       </w:pPr>
       <w:r>
-        <w:t>…</w:t>
-      </w:r>
+        <w:t>Quasi</w:t>
+      </w:r>
+    </w:p>
+    <w:p>
+      <w:pPr>
+        <w:pStyle w:val="Akapitzlist"/>
+        <w:numPr>
+          <w:ilvl w:val="1"/>
+          <w:numId w:val="7"/>
+        </w:numPr>
+      </w:pPr>
+      <w:proofErr w:type="spellStart"/>
+      <w:r>
+        <w:t>Q</w:t>
+      </w:r>
+      <w:r>
+        <w:t>uasipoisson</w:t>
+      </w:r>
+      <w:proofErr w:type="spellEnd"/>
     </w:p>
     <w:p>
       <w:pPr>
@@ -3855,9 +4111,9 @@
         <w:tblLook w:val="04A0" w:firstRow="1" w:lastRow="0" w:firstColumn="1" w:lastColumn="0" w:noHBand="0" w:noVBand="1"/>
       </w:tblPr>
       <w:tblGrid>
-        <w:gridCol w:w="846"/>
-        <w:gridCol w:w="1276"/>
-        <w:gridCol w:w="6940"/>
+        <w:gridCol w:w="845"/>
+        <w:gridCol w:w="1408"/>
+        <w:gridCol w:w="6809"/>
       </w:tblGrid>
       <w:tr>
         <w:trPr>
@@ -3866,7 +4122,7 @@
         <w:tc>
           <w:tcPr>
             <w:cnfStyle w:val="001000000000" w:firstRow="0" w:lastRow="0" w:firstColumn="1" w:lastColumn="0" w:oddVBand="0" w:evenVBand="0" w:oddHBand="0" w:evenHBand="0" w:firstRowFirstColumn="0" w:firstRowLastColumn="0" w:lastRowFirstColumn="0" w:lastRowLastColumn="0"/>
-            <w:tcW w:w="846" w:type="dxa"/>
+            <w:tcW w:w="845" w:type="dxa"/>
           </w:tcPr>
           <w:p>
             <w:r>
@@ -3876,7 +4132,7 @@
         </w:tc>
         <w:tc>
           <w:tcPr>
-            <w:tcW w:w="1276" w:type="dxa"/>
+            <w:tcW w:w="1408" w:type="dxa"/>
           </w:tcPr>
           <w:p>
             <w:pPr>
@@ -3889,7 +4145,7 @@
         </w:tc>
         <w:tc>
           <w:tcPr>
-            <w:tcW w:w="6940" w:type="dxa"/>
+            <w:tcW w:w="6809" w:type="dxa"/>
           </w:tcPr>
           <w:p>
             <w:pPr>
@@ -3905,7 +4161,7 @@
         <w:tc>
           <w:tcPr>
             <w:cnfStyle w:val="001000000000" w:firstRow="0" w:lastRow="0" w:firstColumn="1" w:lastColumn="0" w:oddVBand="0" w:evenVBand="0" w:oddHBand="0" w:evenHBand="0" w:firstRowFirstColumn="0" w:firstRowLastColumn="0" w:lastRowFirstColumn="0" w:lastRowLastColumn="0"/>
-            <w:tcW w:w="846" w:type="dxa"/>
+            <w:tcW w:w="845" w:type="dxa"/>
           </w:tcPr>
           <w:p>
             <w:r>
@@ -3915,24 +4171,27 @@
         </w:tc>
         <w:tc>
           <w:tcPr>
-            <w:tcW w:w="1276" w:type="dxa"/>
+            <w:tcW w:w="1408" w:type="dxa"/>
           </w:tcPr>
           <w:p>
             <w:pPr>
               <w:cnfStyle w:val="000000000000" w:firstRow="0" w:lastRow="0" w:firstColumn="0" w:lastColumn="0" w:oddVBand="0" w:evenVBand="0" w:oddHBand="0" w:evenHBand="0" w:firstRowFirstColumn="0" w:firstRowLastColumn="0" w:lastRowFirstColumn="0" w:lastRowLastColumn="0"/>
             </w:pPr>
+            <w:r>
+              <w:t>-</w:t>
+            </w:r>
           </w:p>
         </w:tc>
         <w:tc>
           <w:tcPr>
-            <w:tcW w:w="6940" w:type="dxa"/>
+            <w:tcW w:w="6809" w:type="dxa"/>
           </w:tcPr>
           <w:p>
             <w:pPr>
               <w:cnfStyle w:val="000000000000" w:firstRow="0" w:lastRow="0" w:firstColumn="0" w:lastColumn="0" w:oddVBand="0" w:evenVBand="0" w:oddHBand="0" w:evenHBand="0" w:firstRowFirstColumn="0" w:firstRowLastColumn="0" w:lastRowFirstColumn="0" w:lastRowLastColumn="0"/>
             </w:pPr>
             <w:r>
-              <w:t>???</w:t>
+              <w:t>1.107603</w:t>
             </w:r>
           </w:p>
         </w:tc>
@@ -3941,7 +4200,7 @@
         <w:tc>
           <w:tcPr>
             <w:cnfStyle w:val="001000000000" w:firstRow="0" w:lastRow="0" w:firstColumn="1" w:lastColumn="0" w:oddVBand="0" w:evenVBand="0" w:oddHBand="0" w:evenHBand="0" w:firstRowFirstColumn="0" w:firstRowLastColumn="0" w:lastRowFirstColumn="0" w:lastRowLastColumn="0"/>
-            <w:tcW w:w="846" w:type="dxa"/>
+            <w:tcW w:w="845" w:type="dxa"/>
             <w:vMerge w:val="restart"/>
           </w:tcPr>
           <w:p>
@@ -3952,7 +4211,7 @@
         </w:tc>
         <w:tc>
           <w:tcPr>
-            <w:tcW w:w="1276" w:type="dxa"/>
+            <w:tcW w:w="1408" w:type="dxa"/>
           </w:tcPr>
           <w:p>
             <w:pPr>
@@ -3967,7 +4226,7 @@
         </w:tc>
         <w:tc>
           <w:tcPr>
-            <w:tcW w:w="6940" w:type="dxa"/>
+            <w:tcW w:w="6809" w:type="dxa"/>
           </w:tcPr>
           <w:p>
             <w:pPr>
@@ -3983,14 +4242,14 @@
         <w:tc>
           <w:tcPr>
             <w:cnfStyle w:val="001000000000" w:firstRow="0" w:lastRow="0" w:firstColumn="1" w:lastColumn="0" w:oddVBand="0" w:evenVBand="0" w:oddHBand="0" w:evenHBand="0" w:firstRowFirstColumn="0" w:firstRowLastColumn="0" w:lastRowFirstColumn="0" w:lastRowLastColumn="0"/>
-            <w:tcW w:w="846" w:type="dxa"/>
+            <w:tcW w:w="845" w:type="dxa"/>
             <w:vMerge/>
           </w:tcPr>
           <w:p/>
         </w:tc>
         <w:tc>
           <w:tcPr>
-            <w:tcW w:w="1276" w:type="dxa"/>
+            <w:tcW w:w="1408" w:type="dxa"/>
           </w:tcPr>
           <w:p>
             <w:pPr>
@@ -4005,7 +4264,7 @@
         </w:tc>
         <w:tc>
           <w:tcPr>
-            <w:tcW w:w="6940" w:type="dxa"/>
+            <w:tcW w:w="6809" w:type="dxa"/>
           </w:tcPr>
           <w:p>
             <w:pPr>
@@ -4021,14 +4280,15 @@
         <w:tc>
           <w:tcPr>
             <w:cnfStyle w:val="001000000000" w:firstRow="0" w:lastRow="0" w:firstColumn="1" w:lastColumn="0" w:oddVBand="0" w:evenVBand="0" w:oddHBand="0" w:evenHBand="0" w:firstRowFirstColumn="0" w:firstRowLastColumn="0" w:lastRowFirstColumn="0" w:lastRowLastColumn="0"/>
-            <w:tcW w:w="846" w:type="dxa"/>
+            <w:tcW w:w="845" w:type="dxa"/>
             <w:vMerge/>
           </w:tcPr>
           <w:p/>
         </w:tc>
         <w:tc>
           <w:tcPr>
-            <w:tcW w:w="1276" w:type="dxa"/>
+            <w:tcW w:w="1408" w:type="dxa"/>
+            <w:shd w:val="clear" w:color="auto" w:fill="C5E0B3" w:themeFill="accent6" w:themeFillTint="66"/>
           </w:tcPr>
           <w:p>
             <w:pPr>
@@ -4043,7 +4303,8 @@
         </w:tc>
         <w:tc>
           <w:tcPr>
-            <w:tcW w:w="6940" w:type="dxa"/>
+            <w:tcW w:w="6809" w:type="dxa"/>
+            <w:shd w:val="clear" w:color="auto" w:fill="C5E0B3" w:themeFill="accent6" w:themeFillTint="66"/>
           </w:tcPr>
           <w:p>
             <w:pPr>
@@ -4059,14 +4320,14 @@
         <w:tc>
           <w:tcPr>
             <w:cnfStyle w:val="001000000000" w:firstRow="0" w:lastRow="0" w:firstColumn="1" w:lastColumn="0" w:oddVBand="0" w:evenVBand="0" w:oddHBand="0" w:evenHBand="0" w:firstRowFirstColumn="0" w:firstRowLastColumn="0" w:lastRowFirstColumn="0" w:lastRowLastColumn="0"/>
-            <w:tcW w:w="846" w:type="dxa"/>
+            <w:tcW w:w="845" w:type="dxa"/>
             <w:vMerge/>
           </w:tcPr>
           <w:p/>
         </w:tc>
         <w:tc>
           <w:tcPr>
-            <w:tcW w:w="1276" w:type="dxa"/>
+            <w:tcW w:w="1408" w:type="dxa"/>
           </w:tcPr>
           <w:p>
             <w:pPr>
@@ -4081,7 +4342,7 @@
         </w:tc>
         <w:tc>
           <w:tcPr>
-            <w:tcW w:w="6940" w:type="dxa"/>
+            <w:tcW w:w="6809" w:type="dxa"/>
           </w:tcPr>
           <w:p>
             <w:pPr>
@@ -4097,7 +4358,7 @@
         <w:tc>
           <w:tcPr>
             <w:cnfStyle w:val="001000000000" w:firstRow="0" w:lastRow="0" w:firstColumn="1" w:lastColumn="0" w:oddVBand="0" w:evenVBand="0" w:oddHBand="0" w:evenHBand="0" w:firstRowFirstColumn="0" w:firstRowLastColumn="0" w:lastRowFirstColumn="0" w:lastRowLastColumn="0"/>
-            <w:tcW w:w="846" w:type="dxa"/>
+            <w:tcW w:w="845" w:type="dxa"/>
             <w:vMerge w:val="restart"/>
           </w:tcPr>
           <w:p>
@@ -4108,7 +4369,7 @@
         </w:tc>
         <w:tc>
           <w:tcPr>
-            <w:tcW w:w="1276" w:type="dxa"/>
+            <w:tcW w:w="1408" w:type="dxa"/>
           </w:tcPr>
           <w:p>
             <w:pPr>
@@ -4123,14 +4384,14 @@
         </w:tc>
         <w:tc>
           <w:tcPr>
-            <w:tcW w:w="6940" w:type="dxa"/>
+            <w:tcW w:w="6809" w:type="dxa"/>
           </w:tcPr>
           <w:p>
             <w:pPr>
               <w:cnfStyle w:val="000000000000" w:firstRow="0" w:lastRow="0" w:firstColumn="0" w:lastColumn="0" w:oddVBand="0" w:evenVBand="0" w:oddHBand="0" w:evenHBand="0" w:firstRowFirstColumn="0" w:firstRowLastColumn="0" w:lastRowFirstColumn="0" w:lastRowLastColumn="0"/>
             </w:pPr>
             <w:r>
-              <w:t>???</w:t>
+              <w:t>1.107603</w:t>
             </w:r>
           </w:p>
         </w:tc>
@@ -4139,14 +4400,15 @@
         <w:tc>
           <w:tcPr>
             <w:cnfStyle w:val="001000000000" w:firstRow="0" w:lastRow="0" w:firstColumn="1" w:lastColumn="0" w:oddVBand="0" w:evenVBand="0" w:oddHBand="0" w:evenHBand="0" w:firstRowFirstColumn="0" w:firstRowLastColumn="0" w:lastRowFirstColumn="0" w:lastRowLastColumn="0"/>
-            <w:tcW w:w="846" w:type="dxa"/>
+            <w:tcW w:w="845" w:type="dxa"/>
             <w:vMerge/>
           </w:tcPr>
           <w:p/>
         </w:tc>
         <w:tc>
           <w:tcPr>
-            <w:tcW w:w="1276" w:type="dxa"/>
+            <w:tcW w:w="1408" w:type="dxa"/>
+            <w:shd w:val="clear" w:color="auto" w:fill="F7CAAC" w:themeFill="accent2" w:themeFillTint="66"/>
           </w:tcPr>
           <w:p>
             <w:pPr>
@@ -4159,14 +4421,15 @@
         </w:tc>
         <w:tc>
           <w:tcPr>
-            <w:tcW w:w="6940" w:type="dxa"/>
+            <w:tcW w:w="6809" w:type="dxa"/>
+            <w:shd w:val="clear" w:color="auto" w:fill="F7CAAC" w:themeFill="accent2" w:themeFillTint="66"/>
           </w:tcPr>
           <w:p>
             <w:pPr>
               <w:cnfStyle w:val="000000000000" w:firstRow="0" w:lastRow="0" w:firstColumn="0" w:lastColumn="0" w:oddVBand="0" w:evenVBand="0" w:oddHBand="0" w:evenHBand="0" w:firstRowFirstColumn="0" w:firstRowLastColumn="0" w:lastRowFirstColumn="0" w:lastRowLastColumn="0"/>
             </w:pPr>
             <w:r>
-              <w:t>???</w:t>
+              <w:t>3.776119</w:t>
             </w:r>
           </w:p>
         </w:tc>
@@ -4175,64 +4438,203 @@
         <w:tc>
           <w:tcPr>
             <w:cnfStyle w:val="001000000000" w:firstRow="0" w:lastRow="0" w:firstColumn="1" w:lastColumn="0" w:oddVBand="0" w:evenVBand="0" w:oddHBand="0" w:evenHBand="0" w:firstRowFirstColumn="0" w:firstRowLastColumn="0" w:lastRowFirstColumn="0" w:lastRowLastColumn="0"/>
-            <w:tcW w:w="846" w:type="dxa"/>
+            <w:tcW w:w="845" w:type="dxa"/>
+            <w:vMerge/>
           </w:tcPr>
           <w:p/>
         </w:tc>
         <w:tc>
           <w:tcPr>
-            <w:tcW w:w="1276" w:type="dxa"/>
+            <w:tcW w:w="1408" w:type="dxa"/>
           </w:tcPr>
           <w:p>
             <w:pPr>
               <w:cnfStyle w:val="000000000000" w:firstRow="0" w:lastRow="0" w:firstColumn="0" w:lastColumn="0" w:oddVBand="0" w:evenVBand="0" w:oddHBand="0" w:evenHBand="0" w:firstRowFirstColumn="0" w:firstRowLastColumn="0" w:lastRowFirstColumn="0" w:lastRowLastColumn="0"/>
             </w:pPr>
-            <w:r>
-              <w:t>…</w:t>
-            </w:r>
+            <w:proofErr w:type="spellStart"/>
+            <w:r>
+              <w:t>Q</w:t>
+            </w:r>
+            <w:r>
+              <w:t>uasipoisson</w:t>
+            </w:r>
+            <w:proofErr w:type="spellEnd"/>
           </w:p>
         </w:tc>
         <w:tc>
           <w:tcPr>
-            <w:tcW w:w="6940" w:type="dxa"/>
+            <w:tcW w:w="6809" w:type="dxa"/>
           </w:tcPr>
           <w:p>
             <w:pPr>
               <w:cnfStyle w:val="000000000000" w:firstRow="0" w:lastRow="0" w:firstColumn="0" w:lastColumn="0" w:oddVBand="0" w:evenVBand="0" w:oddHBand="0" w:evenHBand="0" w:firstRowFirstColumn="0" w:firstRowLastColumn="0" w:lastRowFirstColumn="0" w:lastRowLastColumn="0"/>
             </w:pPr>
             <w:r>
-              <w:t>…</w:t>
+              <w:t>2.827806</w:t>
+            </w:r>
+          </w:p>
+        </w:tc>
+      </w:tr>
+      <w:tr>
+        <w:tc>
+          <w:tcPr>
+            <w:cnfStyle w:val="001000000000" w:firstRow="0" w:lastRow="0" w:firstColumn="1" w:lastColumn="0" w:oddVBand="0" w:evenVBand="0" w:oddHBand="0" w:evenHBand="0" w:firstRowFirstColumn="0" w:firstRowLastColumn="0" w:lastRowFirstColumn="0" w:lastRowLastColumn="0"/>
+            <w:tcW w:w="845" w:type="dxa"/>
+            <w:vMerge/>
+          </w:tcPr>
+          <w:p/>
+        </w:tc>
+        <w:tc>
+          <w:tcPr>
+            <w:tcW w:w="1408" w:type="dxa"/>
+          </w:tcPr>
+          <w:p>
+            <w:pPr>
+              <w:cnfStyle w:val="000000000000" w:firstRow="0" w:lastRow="0" w:firstColumn="0" w:lastColumn="0" w:oddVBand="0" w:evenVBand="0" w:oddHBand="0" w:evenHBand="0" w:firstRowFirstColumn="0" w:firstRowLastColumn="0" w:lastRowFirstColumn="0" w:lastRowLastColumn="0"/>
+            </w:pPr>
+            <w:r>
+              <w:t>Q</w:t>
+            </w:r>
+            <w:r>
+              <w:t>uasi</w:t>
+            </w:r>
+          </w:p>
+        </w:tc>
+        <w:tc>
+          <w:tcPr>
+            <w:tcW w:w="6809" w:type="dxa"/>
+          </w:tcPr>
+          <w:p>
+            <w:pPr>
+              <w:cnfStyle w:val="000000000000" w:firstRow="0" w:lastRow="0" w:firstColumn="0" w:lastColumn="0" w:oddVBand="0" w:evenVBand="0" w:oddHBand="0" w:evenHBand="0" w:firstRowFirstColumn="0" w:firstRowLastColumn="0" w:lastRowFirstColumn="0" w:lastRowLastColumn="0"/>
+            </w:pPr>
+            <w:r>
+              <w:t>1.107603</w:t>
+            </w:r>
+          </w:p>
+        </w:tc>
+      </w:tr>
+      <w:tr>
+        <w:tc>
+          <w:tcPr>
+            <w:cnfStyle w:val="001000000000" w:firstRow="0" w:lastRow="0" w:firstColumn="1" w:lastColumn="0" w:oddVBand="0" w:evenVBand="0" w:oddHBand="0" w:evenHBand="0" w:firstRowFirstColumn="0" w:firstRowLastColumn="0" w:lastRowFirstColumn="0" w:lastRowLastColumn="0"/>
+            <w:tcW w:w="845" w:type="dxa"/>
+            <w:vMerge/>
+          </w:tcPr>
+          <w:p/>
+        </w:tc>
+        <w:tc>
+          <w:tcPr>
+            <w:tcW w:w="1408" w:type="dxa"/>
+          </w:tcPr>
+          <w:p>
+            <w:pPr>
+              <w:cnfStyle w:val="000000000000" w:firstRow="0" w:lastRow="0" w:firstColumn="0" w:lastColumn="0" w:oddVBand="0" w:evenVBand="0" w:oddHBand="0" w:evenHBand="0" w:firstRowFirstColumn="0" w:firstRowLastColumn="0" w:lastRowFirstColumn="0" w:lastRowLastColumn="0"/>
+            </w:pPr>
+            <w:r>
+              <w:t>P</w:t>
+            </w:r>
+            <w:r>
+              <w:t>oisson</w:t>
+            </w:r>
+          </w:p>
+        </w:tc>
+        <w:tc>
+          <w:tcPr>
+            <w:tcW w:w="6809" w:type="dxa"/>
+          </w:tcPr>
+          <w:p>
+            <w:pPr>
+              <w:cnfStyle w:val="000000000000" w:firstRow="0" w:lastRow="0" w:firstColumn="0" w:lastColumn="0" w:oddVBand="0" w:evenVBand="0" w:oddHBand="0" w:evenHBand="0" w:firstRowFirstColumn="0" w:firstRowLastColumn="0" w:lastRowFirstColumn="0" w:lastRowLastColumn="0"/>
+            </w:pPr>
+            <w:r>
+              <w:t>2.827806</w:t>
             </w:r>
           </w:p>
         </w:tc>
       </w:tr>
     </w:tbl>
+    <w:p>
+      <w:pPr>
+        <w:pStyle w:val="Nagwek2"/>
+      </w:pPr>
+      <w:r>
+        <w:lastRenderedPageBreak/>
+        <w:t>Podsumowanie</w:t>
+      </w:r>
+    </w:p>
+    <w:p>
+      <w:r>
+        <w:t xml:space="preserve">Najlepszym modelem </w:t>
+      </w:r>
+      <w:r>
+        <w:t xml:space="preserve">dla danych z pliku </w:t>
+      </w:r>
+      <w:r>
+        <w:t>imports-85.csv</w:t>
+      </w:r>
+      <w:r>
+        <w:t xml:space="preserve"> </w:t>
+      </w:r>
+      <w:r>
+        <w:t>jest model SVM</w:t>
+      </w:r>
+      <w:r>
+        <w:t xml:space="preserve"> </w:t>
+      </w:r>
+      <w:proofErr w:type="spellStart"/>
+      <w:r>
+        <w:t>Radial</w:t>
+      </w:r>
+      <w:proofErr w:type="spellEnd"/>
+      <w:r>
+        <w:t xml:space="preserve"> (funkcja </w:t>
+      </w:r>
+      <w:proofErr w:type="spellStart"/>
+      <w:r>
+        <w:t>kernelowa</w:t>
+      </w:r>
+      <w:proofErr w:type="spellEnd"/>
+      <w:r>
+        <w:t xml:space="preserve"> radialna), osiągnął on najniższy poziom błędu RMSE -</w:t>
+      </w:r>
+      <w:r>
+        <w:t xml:space="preserve"> </w:t>
+      </w:r>
+      <w:r>
+        <w:t>0.5222752</w:t>
+      </w:r>
+      <w:r>
+        <w:t>.</w:t>
+      </w:r>
+    </w:p>
+    <w:p>
+      <w:r>
+        <w:t xml:space="preserve">Najgorszym modelem dla danych z pliku </w:t>
+      </w:r>
+      <w:r>
+        <w:t>imports-85.csv</w:t>
+      </w:r>
+      <w:r>
+        <w:t xml:space="preserve"> jest model</w:t>
+      </w:r>
+      <w:r>
+        <w:t xml:space="preserve"> </w:t>
+      </w:r>
+      <w:r>
+        <w:t>GLM Gamma, osiągnął on najwyższy poziom błędu RMSE -</w:t>
+      </w:r>
+      <w:r>
+        <w:t xml:space="preserve"> </w:t>
+      </w:r>
+      <w:r>
+        <w:t>3.776119</w:t>
+      </w:r>
+      <w:r>
+        <w:t xml:space="preserve">. </w:t>
+      </w:r>
+    </w:p>
     <w:p/>
-    <w:p>
-      <w:pPr>
-        <w:pStyle w:val="Nagwek2"/>
-      </w:pPr>
-      <w:r>
-        <w:lastRenderedPageBreak/>
-        <w:br/>
-      </w:r>
-      <w:r>
-        <w:t>Podsumowanie</w:t>
-      </w:r>
-    </w:p>
-    <w:p>
-      <w:r>
-        <w:t xml:space="preserve">Najlepszym modelem </w:t>
-      </w:r>
-      <w:proofErr w:type="gramStart"/>
-      <w:r>
-        <w:t>jest :</w:t>
-      </w:r>
-      <w:proofErr w:type="gramEnd"/>
-      <w:r>
-        <w:t xml:space="preserve"> etc.</w:t>
-      </w:r>
-    </w:p>
     <w:bookmarkEnd w:id="0"/>
     <w:p/>
     <w:p/>
@@ -4306,10 +4708,7 @@
       </w:r>
       <w:proofErr w:type="spellEnd"/>
       <w:r>
-        <w:t xml:space="preserve">: </w:t>
-      </w:r>
-      <w:r>
-        <w:t>nazwa dostawcy</w:t>
+        <w:t>: nazwa dostawcy</w:t>
       </w:r>
     </w:p>
     <w:p>
@@ -4329,10 +4728,7 @@
       </w:r>
       <w:proofErr w:type="spellEnd"/>
       <w:r>
-        <w:t xml:space="preserve">: </w:t>
-      </w:r>
-      <w:r>
-        <w:t>nazwa modelu</w:t>
+        <w:t>: nazwa modelu</w:t>
       </w:r>
     </w:p>
     <w:p>
@@ -4379,10 +4775,7 @@
         <w:t xml:space="preserve">MMAX: </w:t>
       </w:r>
       <w:r>
-        <w:t xml:space="preserve">maksymalna </w:t>
-      </w:r>
-      <w:r>
-        <w:t>główna pamięć w kilobajtach</w:t>
+        <w:t>maksymalna główna pamięć w kilobajtach</w:t>
       </w:r>
     </w:p>
     <w:p>
@@ -4394,25 +4787,7 @@
         </w:numPr>
       </w:pPr>
       <w:r>
-        <w:t xml:space="preserve">CACH: </w:t>
-      </w:r>
-      <w:r>
-        <w:t xml:space="preserve">pamięć </w:t>
-      </w:r>
-      <w:r>
-        <w:t>cache</w:t>
-      </w:r>
-      <w:r>
-        <w:t xml:space="preserve"> w</w:t>
-      </w:r>
-      <w:r>
-        <w:t xml:space="preserve"> kilob</w:t>
-      </w:r>
-      <w:r>
-        <w:t>ajtach</w:t>
-      </w:r>
-      <w:r>
-        <w:t xml:space="preserve"> </w:t>
+        <w:t xml:space="preserve">CACH: pamięć cache w kilobajtach </w:t>
       </w:r>
     </w:p>
     <w:p>
@@ -4454,13 +4829,7 @@
         </w:numPr>
       </w:pPr>
       <w:r>
-        <w:t xml:space="preserve">PRP: </w:t>
-      </w:r>
-      <w:r>
-        <w:t xml:space="preserve">opublikowana wydajność względna </w:t>
-      </w:r>
-      <w:r>
-        <w:t xml:space="preserve"> </w:t>
+        <w:t xml:space="preserve">PRP: opublikowana wydajność względna  </w:t>
       </w:r>
     </w:p>
     <w:p>
@@ -4472,15 +4841,15 @@
         </w:numPr>
       </w:pPr>
       <w:r>
-        <w:t xml:space="preserve">ERP: </w:t>
-      </w:r>
-      <w:r>
-        <w:t>przewidziana wydajność względna z oryginalnego artykułu</w:t>
+        <w:t>ERP: przewidziana wydajność względna z oryginalnego artykułu</w:t>
       </w:r>
     </w:p>
     <w:bookmarkEnd w:id="1"/>
     <w:p>
       <w:r>
+        <w:rPr>
+          <w:noProof/>
+        </w:rPr>
         <w:drawing>
           <wp:inline distT="0" distB="0" distL="0" distR="0" wp14:anchorId="6AF3CE49" wp14:editId="3032CE4B">
             <wp:extent cx="5760720" cy="3558540"/>
@@ -4534,6 +4903,9 @@
         <w:pStyle w:val="Nagwek2"/>
       </w:pPr>
       <w:r>
+        <w:rPr>
+          <w:noProof/>
+        </w:rPr>
         <w:drawing>
           <wp:anchor distT="0" distB="0" distL="114300" distR="114300" simplePos="0" relativeHeight="251664384" behindDoc="0" locked="0" layoutInCell="1" allowOverlap="1" wp14:anchorId="481F1DA3" wp14:editId="55C765B2">
             <wp:simplePos x="0" y="0"/>
@@ -4608,6 +4980,9 @@
         <w:jc w:val="center"/>
       </w:pPr>
       <w:r>
+        <w:rPr>
+          <w:noProof/>
+        </w:rPr>
         <w:lastRenderedPageBreak/>
         <w:drawing>
           <wp:inline distT="0" distB="0" distL="0" distR="0" wp14:anchorId="3E16E272" wp14:editId="69E920EF">
@@ -4680,6 +5055,9 @@
         <w:t>pozytywne</w:t>
       </w:r>
       <w:r>
+        <w:t xml:space="preserve"> istnieją pomiędzy</w:t>
+      </w:r>
+      <w:r>
         <w:t>:</w:t>
       </w:r>
     </w:p>
@@ -4692,63 +5070,72 @@
         </w:numPr>
       </w:pPr>
       <w:r>
-        <w:t xml:space="preserve">pomiędzy </w:t>
-      </w:r>
-      <w:r>
-        <w:t>maksymaln</w:t>
-      </w:r>
-      <w:r>
-        <w:t>ą/minimalną</w:t>
-      </w:r>
-      <w:r>
-        <w:t xml:space="preserve"> główn</w:t>
-      </w:r>
-      <w:r>
-        <w:t>ą</w:t>
+        <w:t>maksymalną/minimalną główną pamięcią, a</w:t>
       </w:r>
       <w:r>
         <w:t xml:space="preserve"> </w:t>
       </w:r>
       <w:r>
-        <w:t>pamięcią, a</w:t>
+        <w:t xml:space="preserve">opublikowana wydajność względna  </w:t>
+      </w:r>
+    </w:p>
+    <w:p>
+      <w:pPr>
+        <w:pStyle w:val="Akapitzlist"/>
+        <w:numPr>
+          <w:ilvl w:val="0"/>
+          <w:numId w:val="4"/>
+        </w:numPr>
+      </w:pPr>
+      <w:r>
+        <w:t>minimalną, a</w:t>
       </w:r>
       <w:r>
         <w:t xml:space="preserve"> </w:t>
       </w:r>
       <w:r>
-        <w:t xml:space="preserve">opublikowana wydajność względna  </w:t>
-      </w:r>
-    </w:p>
-    <w:p>
-      <w:pPr>
-        <w:pStyle w:val="Akapitzlist"/>
-        <w:numPr>
-          <w:ilvl w:val="0"/>
-          <w:numId w:val="4"/>
-        </w:numPr>
-      </w:pPr>
-      <w:r>
-        <w:t>pomiędzy</w:t>
-      </w:r>
-      <w:r>
-        <w:t xml:space="preserve"> minimalną, a</w:t>
+        <w:t>maksymalną główną pamięcią</w:t>
+      </w:r>
+    </w:p>
+    <w:p>
+      <w:r>
+        <w:t xml:space="preserve">Korelacje </w:t>
+      </w:r>
+      <w:r>
+        <w:t>negatywne</w:t>
+      </w:r>
+      <w:r>
+        <w:t xml:space="preserve"> istnieją pomiędzy</w:t>
+      </w:r>
+      <w:r>
+        <w:t>:</w:t>
+      </w:r>
+    </w:p>
+    <w:p>
+      <w:pPr>
+        <w:pStyle w:val="Akapitzlist"/>
+        <w:numPr>
+          <w:ilvl w:val="0"/>
+          <w:numId w:val="5"/>
+        </w:numPr>
+      </w:pPr>
+      <w:r>
+        <w:t>czas</w:t>
+      </w:r>
+      <w:r>
+        <w:t>em</w:t>
+      </w:r>
+      <w:r>
+        <w:t xml:space="preserve"> cyklu maszyny</w:t>
+      </w:r>
+      <w:r>
+        <w:t>, a</w:t>
       </w:r>
       <w:r>
         <w:t xml:space="preserve"> </w:t>
       </w:r>
       <w:r>
-        <w:t>maksymalną główną pamięcią</w:t>
-      </w:r>
-    </w:p>
-    <w:p>
-      <w:r>
-        <w:t xml:space="preserve">Korelacje </w:t>
-      </w:r>
-      <w:r>
-        <w:t>negatywne</w:t>
-      </w:r>
-      <w:r>
-        <w:t>:</w:t>
+        <w:t>maksymalną/minimalną główną pamięcią</w:t>
       </w:r>
     </w:p>
     <w:p>
@@ -4760,9 +5147,6 @@
         </w:numPr>
       </w:pPr>
       <w:r>
-        <w:t xml:space="preserve">pomiędzy </w:t>
-      </w:r>
-      <w:r>
         <w:t>czas</w:t>
       </w:r>
       <w:r>
@@ -4772,69 +5156,30 @@
         <w:t xml:space="preserve"> cyklu maszyny</w:t>
       </w:r>
       <w:r>
-        <w:t>, a</w:t>
-      </w:r>
+        <w:t xml:space="preserve">, a </w:t>
+      </w:r>
+      <w:r>
+        <w:t>pamię</w:t>
+      </w:r>
+      <w:r>
+        <w:t>cią</w:t>
+      </w:r>
+      <w:r>
+        <w:t xml:space="preserve"> cache</w:t>
+      </w:r>
+    </w:p>
+    <w:p>
+      <w:r>
+        <w:t xml:space="preserve">Zmienna </w:t>
+      </w:r>
+      <w:proofErr w:type="spellStart"/>
+      <w:r>
+        <w:t>vendor</w:t>
+      </w:r>
+      <w:proofErr w:type="spellEnd"/>
       <w:r>
         <w:t xml:space="preserve"> </w:t>
       </w:r>
-      <w:r>
-        <w:t>maksymalną</w:t>
-      </w:r>
-      <w:r>
-        <w:t>/minimalną</w:t>
-      </w:r>
-      <w:r>
-        <w:t xml:space="preserve"> główną pamięcią</w:t>
-      </w:r>
-    </w:p>
-    <w:p>
-      <w:pPr>
-        <w:pStyle w:val="Akapitzlist"/>
-        <w:numPr>
-          <w:ilvl w:val="0"/>
-          <w:numId w:val="5"/>
-        </w:numPr>
-      </w:pPr>
-      <w:r>
-        <w:t xml:space="preserve">pomiędzy </w:t>
-      </w:r>
-      <w:r>
-        <w:t>czas</w:t>
-      </w:r>
-      <w:r>
-        <w:t>em</w:t>
-      </w:r>
-      <w:r>
-        <w:t xml:space="preserve"> cyklu maszyny</w:t>
-      </w:r>
-      <w:r>
-        <w:t>, a</w:t>
-      </w:r>
-      <w:r>
-        <w:t xml:space="preserve"> </w:t>
-      </w:r>
-      <w:r>
-        <w:t>pamię</w:t>
-      </w:r>
-      <w:r>
-        <w:t>cią</w:t>
-      </w:r>
-      <w:r>
-        <w:t xml:space="preserve"> cache</w:t>
-      </w:r>
-    </w:p>
-    <w:p>
-      <w:r>
-        <w:t xml:space="preserve">Zmienna </w:t>
-      </w:r>
-      <w:proofErr w:type="spellStart"/>
-      <w:r>
-        <w:t>vendor</w:t>
-      </w:r>
-      <w:proofErr w:type="spellEnd"/>
-      <w:r>
-        <w:t xml:space="preserve"> </w:t>
-      </w:r>
       <w:proofErr w:type="spellStart"/>
       <w:r>
         <w:t>name</w:t>
@@ -4881,6 +5226,11 @@
     </w:p>
     <w:p>
       <w:pPr>
+        <w:pStyle w:val="Akapitzlist"/>
+      </w:pPr>
+    </w:p>
+    <w:p>
+      <w:pPr>
         <w:pStyle w:val="Nagwek2"/>
       </w:pPr>
       <w:r>
@@ -4926,6 +5276,7 @@
     </w:p>
     <w:p>
       <w:r>
+        <w:lastRenderedPageBreak/>
         <w:t xml:space="preserve">Wartości </w:t>
       </w:r>
       <w:proofErr w:type="spellStart"/>
@@ -4952,11 +5303,9 @@
         <w:rPr>
           <w:lang w:val="en-US"/>
         </w:rPr>
-        <w:lastRenderedPageBreak/>
         <w:t xml:space="preserve">forward </w:t>
       </w:r>
       <w:proofErr w:type="spellStart"/>
-      <w:proofErr w:type="gramStart"/>
       <w:r>
         <w:rPr>
           <w:lang w:val="en-US"/>
@@ -4964,7 +5313,6 @@
         <w:t>r.squared</w:t>
       </w:r>
       <w:proofErr w:type="spellEnd"/>
-      <w:proofErr w:type="gramEnd"/>
       <w:r>
         <w:rPr>
           <w:lang w:val="en-US"/>
@@ -4996,7 +5344,6 @@
         <w:t xml:space="preserve">backward </w:t>
       </w:r>
       <w:proofErr w:type="spellStart"/>
-      <w:proofErr w:type="gramStart"/>
       <w:r>
         <w:rPr>
           <w:lang w:val="en-US"/>
@@ -5004,7 +5351,6 @@
         <w:t>r.squared</w:t>
       </w:r>
       <w:proofErr w:type="spellEnd"/>
-      <w:proofErr w:type="gramEnd"/>
       <w:r>
         <w:rPr>
           <w:lang w:val="en-US"/>
@@ -5036,7 +5382,6 @@
         <w:t xml:space="preserve">both </w:t>
       </w:r>
       <w:proofErr w:type="spellStart"/>
-      <w:proofErr w:type="gramStart"/>
       <w:r>
         <w:rPr>
           <w:lang w:val="en-US"/>
@@ -5044,7 +5389,6 @@
         <w:t>r.squared</w:t>
       </w:r>
       <w:proofErr w:type="spellEnd"/>
-      <w:proofErr w:type="gramEnd"/>
       <w:r>
         <w:rPr>
           <w:lang w:val="en-US"/>
@@ -5144,7 +5488,7 @@
         </w:numPr>
       </w:pPr>
       <w:r>
-        <w:t>…</w:t>
+        <w:t>Gamma</w:t>
       </w:r>
     </w:p>
     <w:p>
@@ -5156,8 +5500,25 @@
         </w:numPr>
       </w:pPr>
       <w:r>
-        <w:t>…</w:t>
-      </w:r>
+        <w:t>Quasi</w:t>
+      </w:r>
+    </w:p>
+    <w:p>
+      <w:pPr>
+        <w:pStyle w:val="Akapitzlist"/>
+        <w:numPr>
+          <w:ilvl w:val="1"/>
+          <w:numId w:val="7"/>
+        </w:numPr>
+      </w:pPr>
+      <w:proofErr w:type="spellStart"/>
+      <w:r>
+        <w:t>Q</w:t>
+      </w:r>
+      <w:r>
+        <w:t>uasipoisson</w:t>
+      </w:r>
+      <w:proofErr w:type="spellEnd"/>
     </w:p>
     <w:p>
       <w:pPr>
@@ -5250,9 +5611,9 @@
         <w:tblLook w:val="04A0" w:firstRow="1" w:lastRow="0" w:firstColumn="1" w:lastColumn="0" w:noHBand="0" w:noVBand="1"/>
       </w:tblPr>
       <w:tblGrid>
-        <w:gridCol w:w="846"/>
-        <w:gridCol w:w="1276"/>
-        <w:gridCol w:w="6940"/>
+        <w:gridCol w:w="845"/>
+        <w:gridCol w:w="1408"/>
+        <w:gridCol w:w="6809"/>
       </w:tblGrid>
       <w:tr>
         <w:trPr>
@@ -5261,7 +5622,7 @@
         <w:tc>
           <w:tcPr>
             <w:cnfStyle w:val="001000000000" w:firstRow="0" w:lastRow="0" w:firstColumn="1" w:lastColumn="0" w:oddVBand="0" w:evenVBand="0" w:oddHBand="0" w:evenHBand="0" w:firstRowFirstColumn="0" w:firstRowLastColumn="0" w:lastRowFirstColumn="0" w:lastRowLastColumn="0"/>
-            <w:tcW w:w="846" w:type="dxa"/>
+            <w:tcW w:w="845" w:type="dxa"/>
           </w:tcPr>
           <w:p>
             <w:r>
@@ -5271,7 +5632,7 @@
         </w:tc>
         <w:tc>
           <w:tcPr>
-            <w:tcW w:w="1276" w:type="dxa"/>
+            <w:tcW w:w="1408" w:type="dxa"/>
           </w:tcPr>
           <w:p>
             <w:pPr>
@@ -5284,7 +5645,7 @@
         </w:tc>
         <w:tc>
           <w:tcPr>
-            <w:tcW w:w="6940" w:type="dxa"/>
+            <w:tcW w:w="6809" w:type="dxa"/>
           </w:tcPr>
           <w:p>
             <w:pPr>
@@ -5300,7 +5661,7 @@
         <w:tc>
           <w:tcPr>
             <w:cnfStyle w:val="001000000000" w:firstRow="0" w:lastRow="0" w:firstColumn="1" w:lastColumn="0" w:oddVBand="0" w:evenVBand="0" w:oddHBand="0" w:evenHBand="0" w:firstRowFirstColumn="0" w:firstRowLastColumn="0" w:lastRowFirstColumn="0" w:lastRowLastColumn="0"/>
-            <w:tcW w:w="846" w:type="dxa"/>
+            <w:tcW w:w="845" w:type="dxa"/>
           </w:tcPr>
           <w:p>
             <w:r>
@@ -5310,24 +5671,27 @@
         </w:tc>
         <w:tc>
           <w:tcPr>
-            <w:tcW w:w="1276" w:type="dxa"/>
+            <w:tcW w:w="1408" w:type="dxa"/>
           </w:tcPr>
           <w:p>
             <w:pPr>
               <w:cnfStyle w:val="000000000000" w:firstRow="0" w:lastRow="0" w:firstColumn="0" w:lastColumn="0" w:oddVBand="0" w:evenVBand="0" w:oddHBand="0" w:evenHBand="0" w:firstRowFirstColumn="0" w:firstRowLastColumn="0" w:lastRowFirstColumn="0" w:lastRowLastColumn="0"/>
             </w:pPr>
+            <w:r>
+              <w:t>-</w:t>
+            </w:r>
           </w:p>
         </w:tc>
         <w:tc>
           <w:tcPr>
-            <w:tcW w:w="6940" w:type="dxa"/>
+            <w:tcW w:w="6809" w:type="dxa"/>
           </w:tcPr>
           <w:p>
             <w:pPr>
               <w:cnfStyle w:val="000000000000" w:firstRow="0" w:lastRow="0" w:firstColumn="0" w:lastColumn="0" w:oddVBand="0" w:evenVBand="0" w:oddHBand="0" w:evenHBand="0" w:firstRowFirstColumn="0" w:firstRowLastColumn="0" w:lastRowFirstColumn="0" w:lastRowLastColumn="0"/>
             </w:pPr>
             <w:r>
-              <w:t>???</w:t>
+              <w:t>65.38074</w:t>
             </w:r>
           </w:p>
         </w:tc>
@@ -5336,7 +5700,7 @@
         <w:tc>
           <w:tcPr>
             <w:cnfStyle w:val="001000000000" w:firstRow="0" w:lastRow="0" w:firstColumn="1" w:lastColumn="0" w:oddVBand="0" w:evenVBand="0" w:oddHBand="0" w:evenHBand="0" w:firstRowFirstColumn="0" w:firstRowLastColumn="0" w:lastRowFirstColumn="0" w:lastRowLastColumn="0"/>
-            <w:tcW w:w="846" w:type="dxa"/>
+            <w:tcW w:w="845" w:type="dxa"/>
             <w:vMerge w:val="restart"/>
           </w:tcPr>
           <w:p>
@@ -5347,7 +5711,7 @@
         </w:tc>
         <w:tc>
           <w:tcPr>
-            <w:tcW w:w="1276" w:type="dxa"/>
+            <w:tcW w:w="1408" w:type="dxa"/>
           </w:tcPr>
           <w:p>
             <w:pPr>
@@ -5362,7 +5726,7 @@
         </w:tc>
         <w:tc>
           <w:tcPr>
-            <w:tcW w:w="6940" w:type="dxa"/>
+            <w:tcW w:w="6809" w:type="dxa"/>
           </w:tcPr>
           <w:p>
             <w:pPr>
@@ -5378,14 +5742,15 @@
         <w:tc>
           <w:tcPr>
             <w:cnfStyle w:val="001000000000" w:firstRow="0" w:lastRow="0" w:firstColumn="1" w:lastColumn="0" w:oddVBand="0" w:evenVBand="0" w:oddHBand="0" w:evenHBand="0" w:firstRowFirstColumn="0" w:firstRowLastColumn="0" w:lastRowFirstColumn="0" w:lastRowLastColumn="0"/>
-            <w:tcW w:w="846" w:type="dxa"/>
+            <w:tcW w:w="845" w:type="dxa"/>
             <w:vMerge/>
           </w:tcPr>
           <w:p/>
         </w:tc>
         <w:tc>
           <w:tcPr>
-            <w:tcW w:w="1276" w:type="dxa"/>
+            <w:tcW w:w="1408" w:type="dxa"/>
+            <w:shd w:val="clear" w:color="auto" w:fill="C5E0B3" w:themeFill="accent6" w:themeFillTint="66"/>
           </w:tcPr>
           <w:p>
             <w:pPr>
@@ -5400,7 +5765,8 @@
         </w:tc>
         <w:tc>
           <w:tcPr>
-            <w:tcW w:w="6940" w:type="dxa"/>
+            <w:tcW w:w="6809" w:type="dxa"/>
+            <w:shd w:val="clear" w:color="auto" w:fill="C5E0B3" w:themeFill="accent6" w:themeFillTint="66"/>
           </w:tcPr>
           <w:p>
             <w:pPr>
@@ -5416,14 +5782,14 @@
         <w:tc>
           <w:tcPr>
             <w:cnfStyle w:val="001000000000" w:firstRow="0" w:lastRow="0" w:firstColumn="1" w:lastColumn="0" w:oddVBand="0" w:evenVBand="0" w:oddHBand="0" w:evenHBand="0" w:firstRowFirstColumn="0" w:firstRowLastColumn="0" w:lastRowFirstColumn="0" w:lastRowLastColumn="0"/>
-            <w:tcW w:w="846" w:type="dxa"/>
+            <w:tcW w:w="845" w:type="dxa"/>
             <w:vMerge/>
           </w:tcPr>
           <w:p/>
         </w:tc>
         <w:tc>
           <w:tcPr>
-            <w:tcW w:w="1276" w:type="dxa"/>
+            <w:tcW w:w="1408" w:type="dxa"/>
           </w:tcPr>
           <w:p>
             <w:pPr>
@@ -5438,7 +5804,7 @@
         </w:tc>
         <w:tc>
           <w:tcPr>
-            <w:tcW w:w="6940" w:type="dxa"/>
+            <w:tcW w:w="6809" w:type="dxa"/>
           </w:tcPr>
           <w:p>
             <w:pPr>
@@ -5454,14 +5820,15 @@
         <w:tc>
           <w:tcPr>
             <w:cnfStyle w:val="001000000000" w:firstRow="0" w:lastRow="0" w:firstColumn="1" w:lastColumn="0" w:oddVBand="0" w:evenVBand="0" w:oddHBand="0" w:evenHBand="0" w:firstRowFirstColumn="0" w:firstRowLastColumn="0" w:lastRowFirstColumn="0" w:lastRowLastColumn="0"/>
-            <w:tcW w:w="846" w:type="dxa"/>
+            <w:tcW w:w="845" w:type="dxa"/>
             <w:vMerge/>
           </w:tcPr>
           <w:p/>
         </w:tc>
         <w:tc>
           <w:tcPr>
-            <w:tcW w:w="1276" w:type="dxa"/>
+            <w:tcW w:w="1408" w:type="dxa"/>
+            <w:shd w:val="clear" w:color="auto" w:fill="F7CAAC" w:themeFill="accent2" w:themeFillTint="66"/>
           </w:tcPr>
           <w:p>
             <w:pPr>
@@ -5476,7 +5843,8 @@
         </w:tc>
         <w:tc>
           <w:tcPr>
-            <w:tcW w:w="6940" w:type="dxa"/>
+            <w:tcW w:w="6809" w:type="dxa"/>
+            <w:shd w:val="clear" w:color="auto" w:fill="F7CAAC" w:themeFill="accent2" w:themeFillTint="66"/>
           </w:tcPr>
           <w:p>
             <w:pPr>
@@ -5492,7 +5860,7 @@
         <w:tc>
           <w:tcPr>
             <w:cnfStyle w:val="001000000000" w:firstRow="0" w:lastRow="0" w:firstColumn="1" w:lastColumn="0" w:oddVBand="0" w:evenVBand="0" w:oddHBand="0" w:evenHBand="0" w:firstRowFirstColumn="0" w:firstRowLastColumn="0" w:lastRowFirstColumn="0" w:lastRowLastColumn="0"/>
-            <w:tcW w:w="846" w:type="dxa"/>
+            <w:tcW w:w="845" w:type="dxa"/>
             <w:vMerge w:val="restart"/>
           </w:tcPr>
           <w:p>
@@ -5503,7 +5871,7 @@
         </w:tc>
         <w:tc>
           <w:tcPr>
-            <w:tcW w:w="1276" w:type="dxa"/>
+            <w:tcW w:w="1408" w:type="dxa"/>
           </w:tcPr>
           <w:p>
             <w:pPr>
@@ -5518,14 +5886,14 @@
         </w:tc>
         <w:tc>
           <w:tcPr>
-            <w:tcW w:w="6940" w:type="dxa"/>
+            <w:tcW w:w="6809" w:type="dxa"/>
           </w:tcPr>
           <w:p>
             <w:pPr>
               <w:cnfStyle w:val="000000000000" w:firstRow="0" w:lastRow="0" w:firstColumn="0" w:lastColumn="0" w:oddVBand="0" w:evenVBand="0" w:oddHBand="0" w:evenHBand="0" w:firstRowFirstColumn="0" w:firstRowLastColumn="0" w:lastRowFirstColumn="0" w:lastRowLastColumn="0"/>
             </w:pPr>
             <w:r>
-              <w:t>???</w:t>
+              <w:t>83.26864</w:t>
             </w:r>
           </w:p>
         </w:tc>
@@ -5534,14 +5902,14 @@
         <w:tc>
           <w:tcPr>
             <w:cnfStyle w:val="001000000000" w:firstRow="0" w:lastRow="0" w:firstColumn="1" w:lastColumn="0" w:oddVBand="0" w:evenVBand="0" w:oddHBand="0" w:evenHBand="0" w:firstRowFirstColumn="0" w:firstRowLastColumn="0" w:lastRowFirstColumn="0" w:lastRowLastColumn="0"/>
-            <w:tcW w:w="846" w:type="dxa"/>
+            <w:tcW w:w="845" w:type="dxa"/>
             <w:vMerge/>
           </w:tcPr>
           <w:p/>
         </w:tc>
         <w:tc>
           <w:tcPr>
-            <w:tcW w:w="1276" w:type="dxa"/>
+            <w:tcW w:w="1408" w:type="dxa"/>
           </w:tcPr>
           <w:p>
             <w:pPr>
@@ -5554,14 +5922,14 @@
         </w:tc>
         <w:tc>
           <w:tcPr>
-            <w:tcW w:w="6940" w:type="dxa"/>
+            <w:tcW w:w="6809" w:type="dxa"/>
           </w:tcPr>
           <w:p>
             <w:pPr>
               <w:cnfStyle w:val="000000000000" w:firstRow="0" w:lastRow="0" w:firstColumn="0" w:lastColumn="0" w:oddVBand="0" w:evenVBand="0" w:oddHBand="0" w:evenHBand="0" w:firstRowFirstColumn="0" w:firstRowLastColumn="0" w:lastRowFirstColumn="0" w:lastRowLastColumn="0"/>
             </w:pPr>
             <w:r>
-              <w:t>???</w:t>
+              <w:t>211.3077</w:t>
             </w:r>
           </w:p>
         </w:tc>
@@ -5570,39 +5938,122 @@
         <w:tc>
           <w:tcPr>
             <w:cnfStyle w:val="001000000000" w:firstRow="0" w:lastRow="0" w:firstColumn="1" w:lastColumn="0" w:oddVBand="0" w:evenVBand="0" w:oddHBand="0" w:evenHBand="0" w:firstRowFirstColumn="0" w:firstRowLastColumn="0" w:lastRowFirstColumn="0" w:lastRowLastColumn="0"/>
-            <w:tcW w:w="846" w:type="dxa"/>
+            <w:tcW w:w="845" w:type="dxa"/>
+            <w:vMerge/>
           </w:tcPr>
           <w:p/>
         </w:tc>
         <w:tc>
           <w:tcPr>
-            <w:tcW w:w="1276" w:type="dxa"/>
+            <w:tcW w:w="1408" w:type="dxa"/>
           </w:tcPr>
           <w:p>
             <w:pPr>
               <w:cnfStyle w:val="000000000000" w:firstRow="0" w:lastRow="0" w:firstColumn="0" w:lastColumn="0" w:oddVBand="0" w:evenVBand="0" w:oddHBand="0" w:evenHBand="0" w:firstRowFirstColumn="0" w:firstRowLastColumn="0" w:lastRowFirstColumn="0" w:lastRowLastColumn="0"/>
             </w:pPr>
-            <w:r>
-              <w:t>…</w:t>
-            </w:r>
+            <w:proofErr w:type="spellStart"/>
+            <w:r>
+              <w:t>Q</w:t>
+            </w:r>
+            <w:r>
+              <w:t>uasipoisson</w:t>
+            </w:r>
+            <w:proofErr w:type="spellEnd"/>
           </w:p>
         </w:tc>
         <w:tc>
           <w:tcPr>
-            <w:tcW w:w="6940" w:type="dxa"/>
+            <w:tcW w:w="6809" w:type="dxa"/>
           </w:tcPr>
           <w:p>
             <w:pPr>
               <w:cnfStyle w:val="000000000000" w:firstRow="0" w:lastRow="0" w:firstColumn="0" w:lastColumn="0" w:oddVBand="0" w:evenVBand="0" w:oddHBand="0" w:evenHBand="0" w:firstRowFirstColumn="0" w:firstRowLastColumn="0" w:lastRowFirstColumn="0" w:lastRowLastColumn="0"/>
             </w:pPr>
             <w:r>
-              <w:t>…</w:t>
+              <w:t>208.3501</w:t>
+            </w:r>
+          </w:p>
+        </w:tc>
+      </w:tr>
+      <w:tr>
+        <w:tc>
+          <w:tcPr>
+            <w:cnfStyle w:val="001000000000" w:firstRow="0" w:lastRow="0" w:firstColumn="1" w:lastColumn="0" w:oddVBand="0" w:evenVBand="0" w:oddHBand="0" w:evenHBand="0" w:firstRowFirstColumn="0" w:firstRowLastColumn="0" w:lastRowFirstColumn="0" w:lastRowLastColumn="0"/>
+            <w:tcW w:w="845" w:type="dxa"/>
+            <w:vMerge/>
+          </w:tcPr>
+          <w:p/>
+        </w:tc>
+        <w:tc>
+          <w:tcPr>
+            <w:tcW w:w="1408" w:type="dxa"/>
+          </w:tcPr>
+          <w:p>
+            <w:pPr>
+              <w:cnfStyle w:val="000000000000" w:firstRow="0" w:lastRow="0" w:firstColumn="0" w:lastColumn="0" w:oddVBand="0" w:evenVBand="0" w:oddHBand="0" w:evenHBand="0" w:firstRowFirstColumn="0" w:firstRowLastColumn="0" w:lastRowFirstColumn="0" w:lastRowLastColumn="0"/>
+            </w:pPr>
+            <w:r>
+              <w:t>Q</w:t>
+            </w:r>
+            <w:r>
+              <w:t>uasi</w:t>
+            </w:r>
+          </w:p>
+        </w:tc>
+        <w:tc>
+          <w:tcPr>
+            <w:tcW w:w="6809" w:type="dxa"/>
+          </w:tcPr>
+          <w:p>
+            <w:pPr>
+              <w:cnfStyle w:val="000000000000" w:firstRow="0" w:lastRow="0" w:firstColumn="0" w:lastColumn="0" w:oddVBand="0" w:evenVBand="0" w:oddHBand="0" w:evenHBand="0" w:firstRowFirstColumn="0" w:firstRowLastColumn="0" w:lastRowFirstColumn="0" w:lastRowLastColumn="0"/>
+            </w:pPr>
+            <w:r>
+              <w:t>83.26864</w:t>
+            </w:r>
+          </w:p>
+        </w:tc>
+      </w:tr>
+      <w:tr>
+        <w:tc>
+          <w:tcPr>
+            <w:cnfStyle w:val="001000000000" w:firstRow="0" w:lastRow="0" w:firstColumn="1" w:lastColumn="0" w:oddVBand="0" w:evenVBand="0" w:oddHBand="0" w:evenHBand="0" w:firstRowFirstColumn="0" w:firstRowLastColumn="0" w:lastRowFirstColumn="0" w:lastRowLastColumn="0"/>
+            <w:tcW w:w="845" w:type="dxa"/>
+            <w:vMerge/>
+          </w:tcPr>
+          <w:p/>
+        </w:tc>
+        <w:tc>
+          <w:tcPr>
+            <w:tcW w:w="1408" w:type="dxa"/>
+          </w:tcPr>
+          <w:p>
+            <w:pPr>
+              <w:cnfStyle w:val="000000000000" w:firstRow="0" w:lastRow="0" w:firstColumn="0" w:lastColumn="0" w:oddVBand="0" w:evenVBand="0" w:oddHBand="0" w:evenHBand="0" w:firstRowFirstColumn="0" w:firstRowLastColumn="0" w:lastRowFirstColumn="0" w:lastRowLastColumn="0"/>
+            </w:pPr>
+            <w:r>
+              <w:t>P</w:t>
+            </w:r>
+            <w:r>
+              <w:t>oisson</w:t>
+            </w:r>
+          </w:p>
+        </w:tc>
+        <w:tc>
+          <w:tcPr>
+            <w:tcW w:w="6809" w:type="dxa"/>
+          </w:tcPr>
+          <w:p>
+            <w:pPr>
+              <w:cnfStyle w:val="000000000000" w:firstRow="0" w:lastRow="0" w:firstColumn="0" w:lastColumn="0" w:oddVBand="0" w:evenVBand="0" w:oddHBand="0" w:evenHBand="0" w:firstRowFirstColumn="0" w:firstRowLastColumn="0" w:lastRowFirstColumn="0" w:lastRowLastColumn="0"/>
+            </w:pPr>
+            <w:r>
+              <w:t>208.3501</w:t>
             </w:r>
           </w:p>
         </w:tc>
       </w:tr>
     </w:tbl>
-    <w:p/>
     <w:p>
       <w:pPr>
         <w:pStyle w:val="Nagwek2"/>
@@ -5618,16 +6069,113 @@
       <w:r>
         <w:t xml:space="preserve">Najlepszym modelem </w:t>
       </w:r>
-      <w:proofErr w:type="gramStart"/>
-      <w:r>
-        <w:t>jest :</w:t>
-      </w:r>
-      <w:proofErr w:type="gramEnd"/>
-      <w:r>
-        <w:t xml:space="preserve"> etc.</w:t>
-      </w:r>
-    </w:p>
-    <w:p/>
+      <w:r>
+        <w:t>dla danych z pliku</w:t>
+      </w:r>
+      <w:r>
+        <w:t xml:space="preserve"> </w:t>
+      </w:r>
+      <w:proofErr w:type="spellStart"/>
+      <w:r>
+        <w:t>machine.data</w:t>
+      </w:r>
+      <w:proofErr w:type="spellEnd"/>
+      <w:r>
+        <w:t xml:space="preserve"> jest model SVM </w:t>
+      </w:r>
+      <w:proofErr w:type="spellStart"/>
+      <w:r>
+        <w:t>Polynomial</w:t>
+      </w:r>
+      <w:proofErr w:type="spellEnd"/>
+      <w:r>
+        <w:t xml:space="preserve"> (</w:t>
+      </w:r>
+      <w:r>
+        <w:t xml:space="preserve">funkcja </w:t>
+      </w:r>
+      <w:proofErr w:type="spellStart"/>
+      <w:r>
+        <w:t>kernelowa</w:t>
+      </w:r>
+      <w:proofErr w:type="spellEnd"/>
+      <w:r>
+        <w:t xml:space="preserve"> wielomianowa), </w:t>
+      </w:r>
+      <w:r>
+        <w:t>osiągnął on najniższy poziom błędu RMSE -</w:t>
+      </w:r>
+      <w:r>
+        <w:t xml:space="preserve"> </w:t>
+      </w:r>
+      <w:r>
+        <w:t>39.50634</w:t>
+      </w:r>
+      <w:r>
+        <w:t xml:space="preserve">. </w:t>
+      </w:r>
+    </w:p>
+    <w:p>
+      <w:r>
+        <w:t>Najgorszym modelem dla danych z pliku</w:t>
+      </w:r>
+      <w:r>
+        <w:t xml:space="preserve"> </w:t>
+      </w:r>
+      <w:proofErr w:type="spellStart"/>
+      <w:r>
+        <w:t>machine.data</w:t>
+      </w:r>
+      <w:proofErr w:type="spellEnd"/>
+      <w:r>
+        <w:t xml:space="preserve"> jest model</w:t>
+      </w:r>
+      <w:r>
+        <w:t xml:space="preserve"> </w:t>
+      </w:r>
+      <w:r>
+        <w:t>SVM</w:t>
+      </w:r>
+      <w:r>
+        <w:t xml:space="preserve"> </w:t>
+      </w:r>
+      <w:proofErr w:type="spellStart"/>
+      <w:r>
+        <w:t>Sigmoid</w:t>
+      </w:r>
+      <w:proofErr w:type="spellEnd"/>
+      <w:r>
+        <w:t xml:space="preserve"> (</w:t>
+      </w:r>
+      <w:r>
+        <w:t xml:space="preserve">funkcja </w:t>
+      </w:r>
+      <w:proofErr w:type="spellStart"/>
+      <w:r>
+        <w:t>kernelowa</w:t>
+      </w:r>
+      <w:proofErr w:type="spellEnd"/>
+      <w:r>
+        <w:t xml:space="preserve"> </w:t>
+      </w:r>
+      <w:proofErr w:type="spellStart"/>
+      <w:r>
+        <w:t>sigmoidalna</w:t>
+      </w:r>
+      <w:proofErr w:type="spellEnd"/>
+      <w:r>
+        <w:t xml:space="preserve">), </w:t>
+      </w:r>
+      <w:r>
+        <w:t>osiągnął on najwyższy poziom błędu RMSE -</w:t>
+      </w:r>
+      <w:r>
+        <w:t xml:space="preserve"> </w:t>
+      </w:r>
+      <w:r>
+        <w:t>525.4628</w:t>
+      </w:r>
+    </w:p>
     <w:p/>
     <w:sectPr>
       <w:pgSz w:w="11906" w:h="16838"/>

</xml_diff>

<commit_message>
poprawki w losowaniu danych + Dokumentacja
</commit_message>
<xml_diff>
--- a/Dokumentacja.docx
+++ b/Dokumentacja.docx
@@ -2022,9 +2022,10 @@
         <w:tblLook w:val="04A0" w:firstRow="1" w:lastRow="0" w:firstColumn="1" w:lastColumn="0" w:noHBand="0" w:noVBand="1"/>
       </w:tblPr>
       <w:tblGrid>
-        <w:gridCol w:w="845"/>
+        <w:gridCol w:w="826"/>
         <w:gridCol w:w="1408"/>
-        <w:gridCol w:w="6809"/>
+        <w:gridCol w:w="3675"/>
+        <w:gridCol w:w="3153"/>
       </w:tblGrid>
       <w:tr>
         <w:trPr>
@@ -2033,7 +2034,7 @@
         <w:tc>
           <w:tcPr>
             <w:cnfStyle w:val="001000000000" w:firstRow="0" w:lastRow="0" w:firstColumn="1" w:lastColumn="0" w:oddVBand="0" w:evenVBand="0" w:oddHBand="0" w:evenHBand="0" w:firstRowFirstColumn="0" w:firstRowLastColumn="0" w:lastRowFirstColumn="0" w:lastRowLastColumn="0"/>
-            <w:tcW w:w="845" w:type="dxa"/>
+            <w:tcW w:w="826" w:type="dxa"/>
           </w:tcPr>
           <w:p>
             <w:r>
@@ -2056,7 +2057,7 @@
         </w:tc>
         <w:tc>
           <w:tcPr>
-            <w:tcW w:w="6809" w:type="dxa"/>
+            <w:tcW w:w="3675" w:type="dxa"/>
           </w:tcPr>
           <w:p>
             <w:pPr>
@@ -2064,6 +2065,19 @@
             </w:pPr>
             <w:r>
               <w:t>RMSE</w:t>
+            </w:r>
+          </w:p>
+        </w:tc>
+        <w:tc>
+          <w:tcPr>
+            <w:tcW w:w="3153" w:type="dxa"/>
+          </w:tcPr>
+          <w:p>
+            <w:pPr>
+              <w:cnfStyle w:val="100000000000" w:firstRow="1" w:lastRow="0" w:firstColumn="0" w:lastColumn="0" w:oddVBand="0" w:evenVBand="0" w:oddHBand="0" w:evenHBand="0" w:firstRowFirstColumn="0" w:firstRowLastColumn="0" w:lastRowFirstColumn="0" w:lastRowLastColumn="0"/>
+            </w:pPr>
+            <w:r>
+              <w:t>MSE</w:t>
             </w:r>
           </w:p>
         </w:tc>
@@ -2072,7 +2086,7 @@
         <w:tc>
           <w:tcPr>
             <w:cnfStyle w:val="001000000000" w:firstRow="0" w:lastRow="0" w:firstColumn="1" w:lastColumn="0" w:oddVBand="0" w:evenVBand="0" w:oddHBand="0" w:evenHBand="0" w:firstRowFirstColumn="0" w:firstRowLastColumn="0" w:lastRowFirstColumn="0" w:lastRowLastColumn="0"/>
-            <w:tcW w:w="845" w:type="dxa"/>
+            <w:tcW w:w="826" w:type="dxa"/>
           </w:tcPr>
           <w:p>
             <w:r>
@@ -2095,20 +2109,27 @@
         </w:tc>
         <w:tc>
           <w:tcPr>
-            <w:tcW w:w="6809" w:type="dxa"/>
-          </w:tcPr>
-          <w:p>
-            <w:pPr>
-              <w:cnfStyle w:val="000000000000" w:firstRow="0" w:lastRow="0" w:firstColumn="0" w:lastColumn="0" w:oddVBand="0" w:evenVBand="0" w:oddHBand="0" w:evenHBand="0" w:firstRowFirstColumn="0" w:firstRowLastColumn="0" w:lastRowFirstColumn="0" w:lastRowLastColumn="0"/>
-            </w:pPr>
-            <w:r>
-              <w:t>1</w:t>
-            </w:r>
-            <w:r>
-              <w:t>,</w:t>
-            </w:r>
-            <w:r>
-              <w:t>567515</w:t>
+            <w:tcW w:w="3675" w:type="dxa"/>
+          </w:tcPr>
+          <w:p>
+            <w:pPr>
+              <w:cnfStyle w:val="000000000000" w:firstRow="0" w:lastRow="0" w:firstColumn="0" w:lastColumn="0" w:oddVBand="0" w:evenVBand="0" w:oddHBand="0" w:evenHBand="0" w:firstRowFirstColumn="0" w:firstRowLastColumn="0" w:lastRowFirstColumn="0" w:lastRowLastColumn="0"/>
+            </w:pPr>
+            <w:r>
+              <w:t>3.073302</w:t>
+            </w:r>
+          </w:p>
+        </w:tc>
+        <w:tc>
+          <w:tcPr>
+            <w:tcW w:w="3153" w:type="dxa"/>
+          </w:tcPr>
+          <w:p>
+            <w:pPr>
+              <w:cnfStyle w:val="000000000000" w:firstRow="0" w:lastRow="0" w:firstColumn="0" w:lastColumn="0" w:oddVBand="0" w:evenVBand="0" w:oddHBand="0" w:evenHBand="0" w:firstRowFirstColumn="0" w:firstRowLastColumn="0" w:lastRowFirstColumn="0" w:lastRowLastColumn="0"/>
+            </w:pPr>
+            <w:r>
+              <w:t>9.445186</w:t>
             </w:r>
           </w:p>
         </w:tc>
@@ -2117,7 +2138,7 @@
         <w:tc>
           <w:tcPr>
             <w:cnfStyle w:val="001000000000" w:firstRow="0" w:lastRow="0" w:firstColumn="1" w:lastColumn="0" w:oddVBand="0" w:evenVBand="0" w:oddHBand="0" w:evenHBand="0" w:firstRowFirstColumn="0" w:firstRowLastColumn="0" w:lastRowFirstColumn="0" w:lastRowLastColumn="0"/>
-            <w:tcW w:w="845" w:type="dxa"/>
+            <w:tcW w:w="826" w:type="dxa"/>
             <w:vMerge w:val="restart"/>
           </w:tcPr>
           <w:p>
@@ -2129,7 +2150,7 @@
         <w:tc>
           <w:tcPr>
             <w:tcW w:w="1408" w:type="dxa"/>
-            <w:shd w:val="clear" w:color="auto" w:fill="C5E0B3" w:themeFill="accent6" w:themeFillTint="66"/>
+            <w:shd w:val="clear" w:color="auto" w:fill="auto"/>
           </w:tcPr>
           <w:p>
             <w:pPr>
@@ -2144,15 +2165,29 @@
         </w:tc>
         <w:tc>
           <w:tcPr>
-            <w:tcW w:w="6809" w:type="dxa"/>
-            <w:shd w:val="clear" w:color="auto" w:fill="C5E0B3" w:themeFill="accent6" w:themeFillTint="66"/>
-          </w:tcPr>
-          <w:p>
-            <w:pPr>
-              <w:cnfStyle w:val="000000000000" w:firstRow="0" w:lastRow="0" w:firstColumn="0" w:lastColumn="0" w:oddVBand="0" w:evenVBand="0" w:oddHBand="0" w:evenHBand="0" w:firstRowFirstColumn="0" w:firstRowLastColumn="0" w:lastRowFirstColumn="0" w:lastRowLastColumn="0"/>
-            </w:pPr>
-            <w:r>
-              <w:t>0,7227685</w:t>
+            <w:tcW w:w="3675" w:type="dxa"/>
+            <w:shd w:val="clear" w:color="auto" w:fill="auto"/>
+          </w:tcPr>
+          <w:p>
+            <w:pPr>
+              <w:cnfStyle w:val="000000000000" w:firstRow="0" w:lastRow="0" w:firstColumn="0" w:lastColumn="0" w:oddVBand="0" w:evenVBand="0" w:oddHBand="0" w:evenHBand="0" w:firstRowFirstColumn="0" w:firstRowLastColumn="0" w:lastRowFirstColumn="0" w:lastRowLastColumn="0"/>
+            </w:pPr>
+            <w:r>
+              <w:t>0.9533641</w:t>
+            </w:r>
+          </w:p>
+        </w:tc>
+        <w:tc>
+          <w:tcPr>
+            <w:tcW w:w="3153" w:type="dxa"/>
+            <w:shd w:val="clear" w:color="auto" w:fill="auto"/>
+          </w:tcPr>
+          <w:p>
+            <w:pPr>
+              <w:cnfStyle w:val="000000000000" w:firstRow="0" w:lastRow="0" w:firstColumn="0" w:lastColumn="0" w:oddVBand="0" w:evenVBand="0" w:oddHBand="0" w:evenHBand="0" w:firstRowFirstColumn="0" w:firstRowLastColumn="0" w:lastRowFirstColumn="0" w:lastRowLastColumn="0"/>
+            </w:pPr>
+            <w:r>
+              <w:t>0.9089031</w:t>
             </w:r>
           </w:p>
         </w:tc>
@@ -2161,7 +2196,7 @@
         <w:tc>
           <w:tcPr>
             <w:cnfStyle w:val="001000000000" w:firstRow="0" w:lastRow="0" w:firstColumn="1" w:lastColumn="0" w:oddVBand="0" w:evenVBand="0" w:oddHBand="0" w:evenHBand="0" w:firstRowFirstColumn="0" w:firstRowLastColumn="0" w:lastRowFirstColumn="0" w:lastRowLastColumn="0"/>
-            <w:tcW w:w="845" w:type="dxa"/>
+            <w:tcW w:w="826" w:type="dxa"/>
             <w:vMerge/>
           </w:tcPr>
           <w:p/>
@@ -2169,6 +2204,7 @@
         <w:tc>
           <w:tcPr>
             <w:tcW w:w="1408" w:type="dxa"/>
+            <w:shd w:val="clear" w:color="auto" w:fill="auto"/>
           </w:tcPr>
           <w:p>
             <w:pPr>
@@ -2183,14 +2219,29 @@
         </w:tc>
         <w:tc>
           <w:tcPr>
-            <w:tcW w:w="6809" w:type="dxa"/>
-          </w:tcPr>
-          <w:p>
-            <w:pPr>
-              <w:cnfStyle w:val="000000000000" w:firstRow="0" w:lastRow="0" w:firstColumn="0" w:lastColumn="0" w:oddVBand="0" w:evenVBand="0" w:oddHBand="0" w:evenHBand="0" w:firstRowFirstColumn="0" w:firstRowLastColumn="0" w:lastRowFirstColumn="0" w:lastRowLastColumn="0"/>
-            </w:pPr>
-            <w:r>
-              <w:t>0,8880503</w:t>
+            <w:tcW w:w="3675" w:type="dxa"/>
+            <w:shd w:val="clear" w:color="auto" w:fill="auto"/>
+          </w:tcPr>
+          <w:p>
+            <w:pPr>
+              <w:cnfStyle w:val="000000000000" w:firstRow="0" w:lastRow="0" w:firstColumn="0" w:lastColumn="0" w:oddVBand="0" w:evenVBand="0" w:oddHBand="0" w:evenHBand="0" w:firstRowFirstColumn="0" w:firstRowLastColumn="0" w:lastRowFirstColumn="0" w:lastRowLastColumn="0"/>
+            </w:pPr>
+            <w:r>
+              <w:t>1.548521</w:t>
+            </w:r>
+          </w:p>
+        </w:tc>
+        <w:tc>
+          <w:tcPr>
+            <w:tcW w:w="3153" w:type="dxa"/>
+            <w:shd w:val="clear" w:color="auto" w:fill="auto"/>
+          </w:tcPr>
+          <w:p>
+            <w:pPr>
+              <w:cnfStyle w:val="000000000000" w:firstRow="0" w:lastRow="0" w:firstColumn="0" w:lastColumn="0" w:oddVBand="0" w:evenVBand="0" w:oddHBand="0" w:evenHBand="0" w:firstRowFirstColumn="0" w:firstRowLastColumn="0" w:lastRowFirstColumn="0" w:lastRowLastColumn="0"/>
+            </w:pPr>
+            <w:r>
+              <w:t>2.397916</w:t>
             </w:r>
           </w:p>
         </w:tc>
@@ -2199,7 +2250,7 @@
         <w:tc>
           <w:tcPr>
             <w:cnfStyle w:val="001000000000" w:firstRow="0" w:lastRow="0" w:firstColumn="1" w:lastColumn="0" w:oddVBand="0" w:evenVBand="0" w:oddHBand="0" w:evenHBand="0" w:firstRowFirstColumn="0" w:firstRowLastColumn="0" w:lastRowFirstColumn="0" w:lastRowLastColumn="0"/>
-            <w:tcW w:w="845" w:type="dxa"/>
+            <w:tcW w:w="826" w:type="dxa"/>
             <w:vMerge/>
           </w:tcPr>
           <w:p/>
@@ -2207,6 +2258,7 @@
         <w:tc>
           <w:tcPr>
             <w:tcW w:w="1408" w:type="dxa"/>
+            <w:shd w:val="clear" w:color="auto" w:fill="auto"/>
           </w:tcPr>
           <w:p>
             <w:pPr>
@@ -2221,14 +2273,29 @@
         </w:tc>
         <w:tc>
           <w:tcPr>
-            <w:tcW w:w="6809" w:type="dxa"/>
-          </w:tcPr>
-          <w:p>
-            <w:pPr>
-              <w:cnfStyle w:val="000000000000" w:firstRow="0" w:lastRow="0" w:firstColumn="0" w:lastColumn="0" w:oddVBand="0" w:evenVBand="0" w:oddHBand="0" w:evenHBand="0" w:firstRowFirstColumn="0" w:firstRowLastColumn="0" w:lastRowFirstColumn="0" w:lastRowLastColumn="0"/>
-            </w:pPr>
-            <w:r>
-              <w:t>0,7340955</w:t>
+            <w:tcW w:w="3675" w:type="dxa"/>
+            <w:shd w:val="clear" w:color="auto" w:fill="auto"/>
+          </w:tcPr>
+          <w:p>
+            <w:pPr>
+              <w:cnfStyle w:val="000000000000" w:firstRow="0" w:lastRow="0" w:firstColumn="0" w:lastColumn="0" w:oddVBand="0" w:evenVBand="0" w:oddHBand="0" w:evenHBand="0" w:firstRowFirstColumn="0" w:firstRowLastColumn="0" w:lastRowFirstColumn="0" w:lastRowLastColumn="0"/>
+            </w:pPr>
+            <w:r>
+              <w:t>1.575306</w:t>
+            </w:r>
+          </w:p>
+        </w:tc>
+        <w:tc>
+          <w:tcPr>
+            <w:tcW w:w="3153" w:type="dxa"/>
+            <w:shd w:val="clear" w:color="auto" w:fill="auto"/>
+          </w:tcPr>
+          <w:p>
+            <w:pPr>
+              <w:cnfStyle w:val="000000000000" w:firstRow="0" w:lastRow="0" w:firstColumn="0" w:lastColumn="0" w:oddVBand="0" w:evenVBand="0" w:oddHBand="0" w:evenHBand="0" w:firstRowFirstColumn="0" w:firstRowLastColumn="0" w:lastRowFirstColumn="0" w:lastRowLastColumn="0"/>
+            </w:pPr>
+            <w:r>
+              <w:t>2.48159</w:t>
             </w:r>
           </w:p>
         </w:tc>
@@ -2237,7 +2304,7 @@
         <w:tc>
           <w:tcPr>
             <w:cnfStyle w:val="001000000000" w:firstRow="0" w:lastRow="0" w:firstColumn="1" w:lastColumn="0" w:oddVBand="0" w:evenVBand="0" w:oddHBand="0" w:evenHBand="0" w:firstRowFirstColumn="0" w:firstRowLastColumn="0" w:lastRowFirstColumn="0" w:lastRowLastColumn="0"/>
-            <w:tcW w:w="845" w:type="dxa"/>
+            <w:tcW w:w="826" w:type="dxa"/>
             <w:vMerge/>
           </w:tcPr>
           <w:p/>
@@ -2245,6 +2312,7 @@
         <w:tc>
           <w:tcPr>
             <w:tcW w:w="1408" w:type="dxa"/>
+            <w:shd w:val="clear" w:color="auto" w:fill="auto"/>
           </w:tcPr>
           <w:p>
             <w:pPr>
@@ -2259,14 +2327,29 @@
         </w:tc>
         <w:tc>
           <w:tcPr>
-            <w:tcW w:w="6809" w:type="dxa"/>
-          </w:tcPr>
-          <w:p>
-            <w:pPr>
-              <w:cnfStyle w:val="000000000000" w:firstRow="0" w:lastRow="0" w:firstColumn="0" w:lastColumn="0" w:oddVBand="0" w:evenVBand="0" w:oddHBand="0" w:evenHBand="0" w:firstRowFirstColumn="0" w:firstRowLastColumn="0" w:lastRowFirstColumn="0" w:lastRowLastColumn="0"/>
-            </w:pPr>
-            <w:r>
-              <w:t>1,173061</w:t>
+            <w:tcW w:w="3675" w:type="dxa"/>
+            <w:shd w:val="clear" w:color="auto" w:fill="auto"/>
+          </w:tcPr>
+          <w:p>
+            <w:pPr>
+              <w:cnfStyle w:val="000000000000" w:firstRow="0" w:lastRow="0" w:firstColumn="0" w:lastColumn="0" w:oddVBand="0" w:evenVBand="0" w:oddHBand="0" w:evenHBand="0" w:firstRowFirstColumn="0" w:firstRowLastColumn="0" w:lastRowFirstColumn="0" w:lastRowLastColumn="0"/>
+            </w:pPr>
+            <w:r>
+              <w:t>1.352628</w:t>
+            </w:r>
+          </w:p>
+        </w:tc>
+        <w:tc>
+          <w:tcPr>
+            <w:tcW w:w="3153" w:type="dxa"/>
+            <w:shd w:val="clear" w:color="auto" w:fill="auto"/>
+          </w:tcPr>
+          <w:p>
+            <w:pPr>
+              <w:cnfStyle w:val="000000000000" w:firstRow="0" w:lastRow="0" w:firstColumn="0" w:lastColumn="0" w:oddVBand="0" w:evenVBand="0" w:oddHBand="0" w:evenHBand="0" w:firstRowFirstColumn="0" w:firstRowLastColumn="0" w:lastRowFirstColumn="0" w:lastRowLastColumn="0"/>
+            </w:pPr>
+            <w:r>
+              <w:t>1.829604</w:t>
             </w:r>
           </w:p>
         </w:tc>
@@ -2275,7 +2358,7 @@
         <w:tc>
           <w:tcPr>
             <w:cnfStyle w:val="001000000000" w:firstRow="0" w:lastRow="0" w:firstColumn="1" w:lastColumn="0" w:oddVBand="0" w:evenVBand="0" w:oddHBand="0" w:evenHBand="0" w:firstRowFirstColumn="0" w:firstRowLastColumn="0" w:lastRowFirstColumn="0" w:lastRowLastColumn="0"/>
-            <w:tcW w:w="845" w:type="dxa"/>
+            <w:tcW w:w="826" w:type="dxa"/>
             <w:vMerge w:val="restart"/>
           </w:tcPr>
           <w:p>
@@ -2288,6 +2371,7 @@
         <w:tc>
           <w:tcPr>
             <w:tcW w:w="1408" w:type="dxa"/>
+            <w:shd w:val="clear" w:color="auto" w:fill="auto"/>
           </w:tcPr>
           <w:p>
             <w:pPr>
@@ -2302,20 +2386,29 @@
         </w:tc>
         <w:tc>
           <w:tcPr>
-            <w:tcW w:w="6809" w:type="dxa"/>
-          </w:tcPr>
-          <w:p>
-            <w:pPr>
-              <w:cnfStyle w:val="000000000000" w:firstRow="0" w:lastRow="0" w:firstColumn="0" w:lastColumn="0" w:oddVBand="0" w:evenVBand="0" w:oddHBand="0" w:evenHBand="0" w:firstRowFirstColumn="0" w:firstRowLastColumn="0" w:lastRowFirstColumn="0" w:lastRowLastColumn="0"/>
-            </w:pPr>
-            <w:r>
-              <w:t>0</w:t>
-            </w:r>
-            <w:r>
-              <w:t>,</w:t>
-            </w:r>
-            <w:r>
-              <w:t>926135</w:t>
+            <w:tcW w:w="3675" w:type="dxa"/>
+            <w:shd w:val="clear" w:color="auto" w:fill="auto"/>
+          </w:tcPr>
+          <w:p>
+            <w:pPr>
+              <w:cnfStyle w:val="000000000000" w:firstRow="0" w:lastRow="0" w:firstColumn="0" w:lastColumn="0" w:oddVBand="0" w:evenVBand="0" w:oddHBand="0" w:evenHBand="0" w:firstRowFirstColumn="0" w:firstRowLastColumn="0" w:lastRowFirstColumn="0" w:lastRowLastColumn="0"/>
+            </w:pPr>
+            <w:r>
+              <w:t>3.073302</w:t>
+            </w:r>
+          </w:p>
+        </w:tc>
+        <w:tc>
+          <w:tcPr>
+            <w:tcW w:w="3153" w:type="dxa"/>
+            <w:shd w:val="clear" w:color="auto" w:fill="auto"/>
+          </w:tcPr>
+          <w:p>
+            <w:pPr>
+              <w:cnfStyle w:val="000000000000" w:firstRow="0" w:lastRow="0" w:firstColumn="0" w:lastColumn="0" w:oddVBand="0" w:evenVBand="0" w:oddHBand="0" w:evenHBand="0" w:firstRowFirstColumn="0" w:firstRowLastColumn="0" w:lastRowFirstColumn="0" w:lastRowLastColumn="0"/>
+            </w:pPr>
+            <w:r>
+              <w:t>9.445186</w:t>
             </w:r>
           </w:p>
         </w:tc>
@@ -2324,7 +2417,7 @@
         <w:tc>
           <w:tcPr>
             <w:cnfStyle w:val="001000000000" w:firstRow="0" w:lastRow="0" w:firstColumn="1" w:lastColumn="0" w:oddVBand="0" w:evenVBand="0" w:oddHBand="0" w:evenHBand="0" w:firstRowFirstColumn="0" w:firstRowLastColumn="0" w:lastRowFirstColumn="0" w:lastRowLastColumn="0"/>
-            <w:tcW w:w="845" w:type="dxa"/>
+            <w:tcW w:w="826" w:type="dxa"/>
             <w:vMerge/>
           </w:tcPr>
           <w:p/>
@@ -2332,7 +2425,7 @@
         <w:tc>
           <w:tcPr>
             <w:tcW w:w="1408" w:type="dxa"/>
-            <w:shd w:val="clear" w:color="auto" w:fill="F7CAAC" w:themeFill="accent2" w:themeFillTint="66"/>
+            <w:shd w:val="clear" w:color="auto" w:fill="auto"/>
           </w:tcPr>
           <w:p>
             <w:pPr>
@@ -2345,21 +2438,29 @@
         </w:tc>
         <w:tc>
           <w:tcPr>
-            <w:tcW w:w="6809" w:type="dxa"/>
-            <w:shd w:val="clear" w:color="auto" w:fill="F7CAAC" w:themeFill="accent2" w:themeFillTint="66"/>
-          </w:tcPr>
-          <w:p>
-            <w:pPr>
-              <w:cnfStyle w:val="000000000000" w:firstRow="0" w:lastRow="0" w:firstColumn="0" w:lastColumn="0" w:oddVBand="0" w:evenVBand="0" w:oddHBand="0" w:evenHBand="0" w:firstRowFirstColumn="0" w:firstRowLastColumn="0" w:lastRowFirstColumn="0" w:lastRowLastColumn="0"/>
-            </w:pPr>
-            <w:r>
-              <w:t>17</w:t>
-            </w:r>
-            <w:r>
-              <w:t>,</w:t>
-            </w:r>
-            <w:r>
-              <w:t>86288</w:t>
+            <w:tcW w:w="3675" w:type="dxa"/>
+            <w:shd w:val="clear" w:color="auto" w:fill="auto"/>
+          </w:tcPr>
+          <w:p>
+            <w:pPr>
+              <w:cnfStyle w:val="000000000000" w:firstRow="0" w:lastRow="0" w:firstColumn="0" w:lastColumn="0" w:oddVBand="0" w:evenVBand="0" w:oddHBand="0" w:evenHBand="0" w:firstRowFirstColumn="0" w:firstRowLastColumn="0" w:lastRowFirstColumn="0" w:lastRowLastColumn="0"/>
+            </w:pPr>
+            <w:r>
+              <w:t>17.91287</w:t>
+            </w:r>
+          </w:p>
+        </w:tc>
+        <w:tc>
+          <w:tcPr>
+            <w:tcW w:w="3153" w:type="dxa"/>
+            <w:shd w:val="clear" w:color="auto" w:fill="auto"/>
+          </w:tcPr>
+          <w:p>
+            <w:pPr>
+              <w:cnfStyle w:val="000000000000" w:firstRow="0" w:lastRow="0" w:firstColumn="0" w:lastColumn="0" w:oddVBand="0" w:evenVBand="0" w:oddHBand="0" w:evenHBand="0" w:firstRowFirstColumn="0" w:firstRowLastColumn="0" w:lastRowFirstColumn="0" w:lastRowLastColumn="0"/>
+            </w:pPr>
+            <w:r>
+              <w:t>320.8708</w:t>
             </w:r>
           </w:p>
         </w:tc>
@@ -2371,7 +2472,7 @@
         <w:tc>
           <w:tcPr>
             <w:cnfStyle w:val="001000000000" w:firstRow="0" w:lastRow="0" w:firstColumn="1" w:lastColumn="0" w:oddVBand="0" w:evenVBand="0" w:oddHBand="0" w:evenHBand="0" w:firstRowFirstColumn="0" w:firstRowLastColumn="0" w:lastRowFirstColumn="0" w:lastRowLastColumn="0"/>
-            <w:tcW w:w="845" w:type="dxa"/>
+            <w:tcW w:w="826" w:type="dxa"/>
             <w:vMerge/>
           </w:tcPr>
           <w:p/>
@@ -2396,20 +2497,27 @@
         </w:tc>
         <w:tc>
           <w:tcPr>
-            <w:tcW w:w="6809" w:type="dxa"/>
-          </w:tcPr>
-          <w:p>
-            <w:pPr>
-              <w:cnfStyle w:val="000000000000" w:firstRow="0" w:lastRow="0" w:firstColumn="0" w:lastColumn="0" w:oddVBand="0" w:evenVBand="0" w:oddHBand="0" w:evenHBand="0" w:firstRowFirstColumn="0" w:firstRowLastColumn="0" w:lastRowFirstColumn="0" w:lastRowLastColumn="0"/>
-            </w:pPr>
-            <w:r>
-              <w:t>15</w:t>
-            </w:r>
-            <w:r>
-              <w:t>,</w:t>
-            </w:r>
-            <w:r>
-              <w:t>07564</w:t>
+            <w:tcW w:w="3675" w:type="dxa"/>
+          </w:tcPr>
+          <w:p>
+            <w:pPr>
+              <w:cnfStyle w:val="000000000000" w:firstRow="0" w:lastRow="0" w:firstColumn="0" w:lastColumn="0" w:oddVBand="0" w:evenVBand="0" w:oddHBand="0" w:evenHBand="0" w:firstRowFirstColumn="0" w:firstRowLastColumn="0" w:lastRowFirstColumn="0" w:lastRowLastColumn="0"/>
+            </w:pPr>
+            <w:r>
+              <w:t>15.02715</w:t>
+            </w:r>
+          </w:p>
+        </w:tc>
+        <w:tc>
+          <w:tcPr>
+            <w:tcW w:w="3153" w:type="dxa"/>
+          </w:tcPr>
+          <w:p>
+            <w:pPr>
+              <w:cnfStyle w:val="000000000000" w:firstRow="0" w:lastRow="0" w:firstColumn="0" w:lastColumn="0" w:oddVBand="0" w:evenVBand="0" w:oddHBand="0" w:evenHBand="0" w:firstRowFirstColumn="0" w:firstRowLastColumn="0" w:lastRowFirstColumn="0" w:lastRowLastColumn="0"/>
+            </w:pPr>
+            <w:r>
+              <w:t>225.8152</w:t>
             </w:r>
           </w:p>
         </w:tc>
@@ -2421,7 +2529,7 @@
         <w:tc>
           <w:tcPr>
             <w:cnfStyle w:val="001000000000" w:firstRow="0" w:lastRow="0" w:firstColumn="1" w:lastColumn="0" w:oddVBand="0" w:evenVBand="0" w:oddHBand="0" w:evenHBand="0" w:firstRowFirstColumn="0" w:firstRowLastColumn="0" w:lastRowFirstColumn="0" w:lastRowLastColumn="0"/>
-            <w:tcW w:w="845" w:type="dxa"/>
+            <w:tcW w:w="826" w:type="dxa"/>
             <w:vMerge/>
           </w:tcPr>
           <w:p/>
@@ -2444,20 +2552,27 @@
         </w:tc>
         <w:tc>
           <w:tcPr>
-            <w:tcW w:w="6809" w:type="dxa"/>
-          </w:tcPr>
-          <w:p>
-            <w:pPr>
-              <w:cnfStyle w:val="000000000000" w:firstRow="0" w:lastRow="0" w:firstColumn="0" w:lastColumn="0" w:oddVBand="0" w:evenVBand="0" w:oddHBand="0" w:evenHBand="0" w:firstRowFirstColumn="0" w:firstRowLastColumn="0" w:lastRowFirstColumn="0" w:lastRowLastColumn="0"/>
-            </w:pPr>
-            <w:r>
-              <w:t>0</w:t>
-            </w:r>
-            <w:r>
-              <w:t>,</w:t>
-            </w:r>
-            <w:r>
-              <w:t>926135</w:t>
+            <w:tcW w:w="3675" w:type="dxa"/>
+          </w:tcPr>
+          <w:p>
+            <w:pPr>
+              <w:cnfStyle w:val="000000000000" w:firstRow="0" w:lastRow="0" w:firstColumn="0" w:lastColumn="0" w:oddVBand="0" w:evenVBand="0" w:oddHBand="0" w:evenHBand="0" w:firstRowFirstColumn="0" w:firstRowLastColumn="0" w:lastRowFirstColumn="0" w:lastRowLastColumn="0"/>
+            </w:pPr>
+            <w:r>
+              <w:t>3.073302</w:t>
+            </w:r>
+          </w:p>
+        </w:tc>
+        <w:tc>
+          <w:tcPr>
+            <w:tcW w:w="3153" w:type="dxa"/>
+          </w:tcPr>
+          <w:p>
+            <w:pPr>
+              <w:cnfStyle w:val="000000000000" w:firstRow="0" w:lastRow="0" w:firstColumn="0" w:lastColumn="0" w:oddVBand="0" w:evenVBand="0" w:oddHBand="0" w:evenHBand="0" w:firstRowFirstColumn="0" w:firstRowLastColumn="0" w:lastRowFirstColumn="0" w:lastRowLastColumn="0"/>
+            </w:pPr>
+            <w:r>
+              <w:t>9.445186</w:t>
             </w:r>
           </w:p>
         </w:tc>
@@ -2469,7 +2584,7 @@
         <w:tc>
           <w:tcPr>
             <w:cnfStyle w:val="001000000000" w:firstRow="0" w:lastRow="0" w:firstColumn="1" w:lastColumn="0" w:oddVBand="0" w:evenVBand="0" w:oddHBand="0" w:evenHBand="0" w:firstRowFirstColumn="0" w:firstRowLastColumn="0" w:lastRowFirstColumn="0" w:lastRowLastColumn="0"/>
-            <w:tcW w:w="845" w:type="dxa"/>
+            <w:tcW w:w="826" w:type="dxa"/>
             <w:vMerge/>
           </w:tcPr>
           <w:p/>
@@ -2495,20 +2610,27 @@
         </w:tc>
         <w:tc>
           <w:tcPr>
-            <w:tcW w:w="6809" w:type="dxa"/>
-          </w:tcPr>
-          <w:p>
-            <w:pPr>
-              <w:cnfStyle w:val="000000000000" w:firstRow="0" w:lastRow="0" w:firstColumn="0" w:lastColumn="0" w:oddVBand="0" w:evenVBand="0" w:oddHBand="0" w:evenHBand="0" w:firstRowFirstColumn="0" w:firstRowLastColumn="0" w:lastRowFirstColumn="0" w:lastRowLastColumn="0"/>
-            </w:pPr>
-            <w:r>
-              <w:t>15</w:t>
-            </w:r>
-            <w:r>
-              <w:t>,</w:t>
-            </w:r>
-            <w:r>
-              <w:t>07564</w:t>
+            <w:tcW w:w="3675" w:type="dxa"/>
+          </w:tcPr>
+          <w:p>
+            <w:pPr>
+              <w:cnfStyle w:val="000000000000" w:firstRow="0" w:lastRow="0" w:firstColumn="0" w:lastColumn="0" w:oddVBand="0" w:evenVBand="0" w:oddHBand="0" w:evenHBand="0" w:firstRowFirstColumn="0" w:firstRowLastColumn="0" w:lastRowFirstColumn="0" w:lastRowLastColumn="0"/>
+            </w:pPr>
+            <w:r>
+              <w:t>15.02715</w:t>
+            </w:r>
+          </w:p>
+        </w:tc>
+        <w:tc>
+          <w:tcPr>
+            <w:tcW w:w="3153" w:type="dxa"/>
+          </w:tcPr>
+          <w:p>
+            <w:pPr>
+              <w:cnfStyle w:val="000000000000" w:firstRow="0" w:lastRow="0" w:firstColumn="0" w:lastColumn="0" w:oddVBand="0" w:evenVBand="0" w:oddHBand="0" w:evenHBand="0" w:firstRowFirstColumn="0" w:firstRowLastColumn="0" w:lastRowFirstColumn="0" w:lastRowLastColumn="0"/>
+            </w:pPr>
+            <w:r>
+              <w:t>225.8152</w:t>
             </w:r>
           </w:p>
         </w:tc>
@@ -4144,9 +4266,10 @@
         <w:tblLook w:val="04A0" w:firstRow="1" w:lastRow="0" w:firstColumn="1" w:lastColumn="0" w:noHBand="0" w:noVBand="1"/>
       </w:tblPr>
       <w:tblGrid>
-        <w:gridCol w:w="845"/>
+        <w:gridCol w:w="825"/>
         <w:gridCol w:w="1408"/>
-        <w:gridCol w:w="6809"/>
+        <w:gridCol w:w="3676"/>
+        <w:gridCol w:w="3153"/>
       </w:tblGrid>
       <w:tr>
         <w:trPr>
@@ -4155,7 +4278,7 @@
         <w:tc>
           <w:tcPr>
             <w:cnfStyle w:val="001000000000" w:firstRow="0" w:lastRow="0" w:firstColumn="1" w:lastColumn="0" w:oddVBand="0" w:evenVBand="0" w:oddHBand="0" w:evenHBand="0" w:firstRowFirstColumn="0" w:firstRowLastColumn="0" w:lastRowFirstColumn="0" w:lastRowLastColumn="0"/>
-            <w:tcW w:w="845" w:type="dxa"/>
+            <w:tcW w:w="825" w:type="dxa"/>
           </w:tcPr>
           <w:p>
             <w:r>
@@ -4178,7 +4301,7 @@
         </w:tc>
         <w:tc>
           <w:tcPr>
-            <w:tcW w:w="6809" w:type="dxa"/>
+            <w:tcW w:w="3676" w:type="dxa"/>
           </w:tcPr>
           <w:p>
             <w:pPr>
@@ -4186,6 +4309,19 @@
             </w:pPr>
             <w:r>
               <w:t>RMSE</w:t>
+            </w:r>
+          </w:p>
+        </w:tc>
+        <w:tc>
+          <w:tcPr>
+            <w:tcW w:w="3153" w:type="dxa"/>
+          </w:tcPr>
+          <w:p>
+            <w:pPr>
+              <w:cnfStyle w:val="100000000000" w:firstRow="1" w:lastRow="0" w:firstColumn="0" w:lastColumn="0" w:oddVBand="0" w:evenVBand="0" w:oddHBand="0" w:evenHBand="0" w:firstRowFirstColumn="0" w:firstRowLastColumn="0" w:lastRowFirstColumn="0" w:lastRowLastColumn="0"/>
+            </w:pPr>
+            <w:r>
+              <w:t>MSE</w:t>
             </w:r>
           </w:p>
         </w:tc>
@@ -4194,7 +4330,7 @@
         <w:tc>
           <w:tcPr>
             <w:cnfStyle w:val="001000000000" w:firstRow="0" w:lastRow="0" w:firstColumn="1" w:lastColumn="0" w:oddVBand="0" w:evenVBand="0" w:oddHBand="0" w:evenHBand="0" w:firstRowFirstColumn="0" w:firstRowLastColumn="0" w:lastRowFirstColumn="0" w:lastRowLastColumn="0"/>
-            <w:tcW w:w="845" w:type="dxa"/>
+            <w:tcW w:w="825" w:type="dxa"/>
           </w:tcPr>
           <w:p>
             <w:r>
@@ -4205,6 +4341,7 @@
         <w:tc>
           <w:tcPr>
             <w:tcW w:w="1408" w:type="dxa"/>
+            <w:shd w:val="clear" w:color="auto" w:fill="auto"/>
           </w:tcPr>
           <w:p>
             <w:pPr>
@@ -4217,14 +4354,35 @@
         </w:tc>
         <w:tc>
           <w:tcPr>
-            <w:tcW w:w="6809" w:type="dxa"/>
-          </w:tcPr>
-          <w:p>
-            <w:pPr>
+            <w:tcW w:w="3676" w:type="dxa"/>
+            <w:shd w:val="clear" w:color="auto" w:fill="auto"/>
+          </w:tcPr>
+          <w:p>
+            <w:pPr>
+              <w:tabs>
+                <w:tab w:val="center" w:pos="1730"/>
+              </w:tabs>
               <w:cnfStyle w:val="000000000000" w:firstRow="0" w:lastRow="0" w:firstColumn="0" w:lastColumn="0" w:oddVBand="0" w:evenVBand="0" w:oddHBand="0" w:evenHBand="0" w:firstRowFirstColumn="0" w:firstRowLastColumn="0" w:lastRowFirstColumn="0" w:lastRowLastColumn="0"/>
             </w:pPr>
             <w:r>
               <w:t>1.107603</w:t>
+            </w:r>
+            <w:r>
+              <w:tab/>
+            </w:r>
+          </w:p>
+        </w:tc>
+        <w:tc>
+          <w:tcPr>
+            <w:tcW w:w="3153" w:type="dxa"/>
+            <w:shd w:val="clear" w:color="auto" w:fill="auto"/>
+          </w:tcPr>
+          <w:p>
+            <w:pPr>
+              <w:cnfStyle w:val="000000000000" w:firstRow="0" w:lastRow="0" w:firstColumn="0" w:lastColumn="0" w:oddVBand="0" w:evenVBand="0" w:oddHBand="0" w:evenHBand="0" w:firstRowFirstColumn="0" w:firstRowLastColumn="0" w:lastRowFirstColumn="0" w:lastRowLastColumn="0"/>
+            </w:pPr>
+            <w:r>
+              <w:t>1.226783</w:t>
             </w:r>
           </w:p>
         </w:tc>
@@ -4233,7 +4391,7 @@
         <w:tc>
           <w:tcPr>
             <w:cnfStyle w:val="001000000000" w:firstRow="0" w:lastRow="0" w:firstColumn="1" w:lastColumn="0" w:oddVBand="0" w:evenVBand="0" w:oddHBand="0" w:evenHBand="0" w:firstRowFirstColumn="0" w:firstRowLastColumn="0" w:lastRowFirstColumn="0" w:lastRowLastColumn="0"/>
-            <w:tcW w:w="845" w:type="dxa"/>
+            <w:tcW w:w="825" w:type="dxa"/>
             <w:vMerge w:val="restart"/>
           </w:tcPr>
           <w:p>
@@ -4245,6 +4403,7 @@
         <w:tc>
           <w:tcPr>
             <w:tcW w:w="1408" w:type="dxa"/>
+            <w:shd w:val="clear" w:color="auto" w:fill="auto"/>
           </w:tcPr>
           <w:p>
             <w:pPr>
@@ -4259,14 +4418,29 @@
         </w:tc>
         <w:tc>
           <w:tcPr>
-            <w:tcW w:w="6809" w:type="dxa"/>
-          </w:tcPr>
-          <w:p>
-            <w:pPr>
-              <w:cnfStyle w:val="000000000000" w:firstRow="0" w:lastRow="0" w:firstColumn="0" w:lastColumn="0" w:oddVBand="0" w:evenVBand="0" w:oddHBand="0" w:evenHBand="0" w:firstRowFirstColumn="0" w:firstRowLastColumn="0" w:lastRowFirstColumn="0" w:lastRowLastColumn="0"/>
-            </w:pPr>
-            <w:r>
-              <w:t>0.7931797</w:t>
+            <w:tcW w:w="3676" w:type="dxa"/>
+            <w:shd w:val="clear" w:color="auto" w:fill="auto"/>
+          </w:tcPr>
+          <w:p>
+            <w:pPr>
+              <w:cnfStyle w:val="000000000000" w:firstRow="0" w:lastRow="0" w:firstColumn="0" w:lastColumn="0" w:oddVBand="0" w:evenVBand="0" w:oddHBand="0" w:evenHBand="0" w:firstRowFirstColumn="0" w:firstRowLastColumn="0" w:lastRowFirstColumn="0" w:lastRowLastColumn="0"/>
+            </w:pPr>
+            <w:r>
+              <w:t>0.9823258</w:t>
+            </w:r>
+          </w:p>
+        </w:tc>
+        <w:tc>
+          <w:tcPr>
+            <w:tcW w:w="3153" w:type="dxa"/>
+            <w:shd w:val="clear" w:color="auto" w:fill="auto"/>
+          </w:tcPr>
+          <w:p>
+            <w:pPr>
+              <w:cnfStyle w:val="000000000000" w:firstRow="0" w:lastRow="0" w:firstColumn="0" w:lastColumn="0" w:oddVBand="0" w:evenVBand="0" w:oddHBand="0" w:evenHBand="0" w:firstRowFirstColumn="0" w:firstRowLastColumn="0" w:lastRowFirstColumn="0" w:lastRowLastColumn="0"/>
+            </w:pPr>
+            <w:r>
+              <w:t>0.964964</w:t>
             </w:r>
           </w:p>
         </w:tc>
@@ -4275,7 +4449,7 @@
         <w:tc>
           <w:tcPr>
             <w:cnfStyle w:val="001000000000" w:firstRow="0" w:lastRow="0" w:firstColumn="1" w:lastColumn="0" w:oddVBand="0" w:evenVBand="0" w:oddHBand="0" w:evenHBand="0" w:firstRowFirstColumn="0" w:firstRowLastColumn="0" w:lastRowFirstColumn="0" w:lastRowLastColumn="0"/>
-            <w:tcW w:w="845" w:type="dxa"/>
+            <w:tcW w:w="825" w:type="dxa"/>
             <w:vMerge/>
           </w:tcPr>
           <w:p/>
@@ -4283,6 +4457,7 @@
         <w:tc>
           <w:tcPr>
             <w:tcW w:w="1408" w:type="dxa"/>
+            <w:shd w:val="clear" w:color="auto" w:fill="auto"/>
           </w:tcPr>
           <w:p>
             <w:pPr>
@@ -4297,14 +4472,29 @@
         </w:tc>
         <w:tc>
           <w:tcPr>
-            <w:tcW w:w="6809" w:type="dxa"/>
-          </w:tcPr>
-          <w:p>
-            <w:pPr>
-              <w:cnfStyle w:val="000000000000" w:firstRow="0" w:lastRow="0" w:firstColumn="0" w:lastColumn="0" w:oddVBand="0" w:evenVBand="0" w:oddHBand="0" w:evenHBand="0" w:firstRowFirstColumn="0" w:firstRowLastColumn="0" w:lastRowFirstColumn="0" w:lastRowLastColumn="0"/>
-            </w:pPr>
-            <w:r>
-              <w:t>0.6681694</w:t>
+            <w:tcW w:w="3676" w:type="dxa"/>
+            <w:shd w:val="clear" w:color="auto" w:fill="auto"/>
+          </w:tcPr>
+          <w:p>
+            <w:pPr>
+              <w:cnfStyle w:val="000000000000" w:firstRow="0" w:lastRow="0" w:firstColumn="0" w:lastColumn="0" w:oddVBand="0" w:evenVBand="0" w:oddHBand="0" w:evenHBand="0" w:firstRowFirstColumn="0" w:firstRowLastColumn="0" w:lastRowFirstColumn="0" w:lastRowLastColumn="0"/>
+            </w:pPr>
+            <w:r>
+              <w:t>1.079676</w:t>
+            </w:r>
+          </w:p>
+        </w:tc>
+        <w:tc>
+          <w:tcPr>
+            <w:tcW w:w="3153" w:type="dxa"/>
+            <w:shd w:val="clear" w:color="auto" w:fill="auto"/>
+          </w:tcPr>
+          <w:p>
+            <w:pPr>
+              <w:cnfStyle w:val="000000000000" w:firstRow="0" w:lastRow="0" w:firstColumn="0" w:lastColumn="0" w:oddVBand="0" w:evenVBand="0" w:oddHBand="0" w:evenHBand="0" w:firstRowFirstColumn="0" w:firstRowLastColumn="0" w:lastRowFirstColumn="0" w:lastRowLastColumn="0"/>
+            </w:pPr>
+            <w:r>
+              <w:t>1.1657</w:t>
             </w:r>
           </w:p>
         </w:tc>
@@ -4313,7 +4503,7 @@
         <w:tc>
           <w:tcPr>
             <w:cnfStyle w:val="001000000000" w:firstRow="0" w:lastRow="0" w:firstColumn="1" w:lastColumn="0" w:oddVBand="0" w:evenVBand="0" w:oddHBand="0" w:evenHBand="0" w:firstRowFirstColumn="0" w:firstRowLastColumn="0" w:lastRowFirstColumn="0" w:lastRowLastColumn="0"/>
-            <w:tcW w:w="845" w:type="dxa"/>
+            <w:tcW w:w="825" w:type="dxa"/>
             <w:vMerge/>
           </w:tcPr>
           <w:p/>
@@ -4321,7 +4511,7 @@
         <w:tc>
           <w:tcPr>
             <w:tcW w:w="1408" w:type="dxa"/>
-            <w:shd w:val="clear" w:color="auto" w:fill="C5E0B3" w:themeFill="accent6" w:themeFillTint="66"/>
+            <w:shd w:val="clear" w:color="auto" w:fill="auto"/>
           </w:tcPr>
           <w:p>
             <w:pPr>
@@ -4336,15 +4526,29 @@
         </w:tc>
         <w:tc>
           <w:tcPr>
-            <w:tcW w:w="6809" w:type="dxa"/>
-            <w:shd w:val="clear" w:color="auto" w:fill="C5E0B3" w:themeFill="accent6" w:themeFillTint="66"/>
-          </w:tcPr>
-          <w:p>
-            <w:pPr>
-              <w:cnfStyle w:val="000000000000" w:firstRow="0" w:lastRow="0" w:firstColumn="0" w:lastColumn="0" w:oddVBand="0" w:evenVBand="0" w:oddHBand="0" w:evenHBand="0" w:firstRowFirstColumn="0" w:firstRowLastColumn="0" w:lastRowFirstColumn="0" w:lastRowLastColumn="0"/>
-            </w:pPr>
-            <w:r>
-              <w:t>0.5222752</w:t>
+            <w:tcW w:w="3676" w:type="dxa"/>
+            <w:shd w:val="clear" w:color="auto" w:fill="auto"/>
+          </w:tcPr>
+          <w:p>
+            <w:pPr>
+              <w:cnfStyle w:val="000000000000" w:firstRow="0" w:lastRow="0" w:firstColumn="0" w:lastColumn="0" w:oddVBand="0" w:evenVBand="0" w:oddHBand="0" w:evenHBand="0" w:firstRowFirstColumn="0" w:firstRowLastColumn="0" w:lastRowFirstColumn="0" w:lastRowLastColumn="0"/>
+            </w:pPr>
+            <w:r>
+              <w:t>0.9178603</w:t>
+            </w:r>
+          </w:p>
+        </w:tc>
+        <w:tc>
+          <w:tcPr>
+            <w:tcW w:w="3153" w:type="dxa"/>
+            <w:shd w:val="clear" w:color="auto" w:fill="auto"/>
+          </w:tcPr>
+          <w:p>
+            <w:pPr>
+              <w:cnfStyle w:val="000000000000" w:firstRow="0" w:lastRow="0" w:firstColumn="0" w:lastColumn="0" w:oddVBand="0" w:evenVBand="0" w:oddHBand="0" w:evenHBand="0" w:firstRowFirstColumn="0" w:firstRowLastColumn="0" w:lastRowFirstColumn="0" w:lastRowLastColumn="0"/>
+            </w:pPr>
+            <w:r>
+              <w:t>0.8424676</w:t>
             </w:r>
           </w:p>
         </w:tc>
@@ -4353,7 +4557,7 @@
         <w:tc>
           <w:tcPr>
             <w:cnfStyle w:val="001000000000" w:firstRow="0" w:lastRow="0" w:firstColumn="1" w:lastColumn="0" w:oddVBand="0" w:evenVBand="0" w:oddHBand="0" w:evenHBand="0" w:firstRowFirstColumn="0" w:firstRowLastColumn="0" w:lastRowFirstColumn="0" w:lastRowLastColumn="0"/>
-            <w:tcW w:w="845" w:type="dxa"/>
+            <w:tcW w:w="825" w:type="dxa"/>
             <w:vMerge/>
           </w:tcPr>
           <w:p/>
@@ -4361,6 +4565,7 @@
         <w:tc>
           <w:tcPr>
             <w:tcW w:w="1408" w:type="dxa"/>
+            <w:shd w:val="clear" w:color="auto" w:fill="auto"/>
           </w:tcPr>
           <w:p>
             <w:pPr>
@@ -4375,14 +4580,29 @@
         </w:tc>
         <w:tc>
           <w:tcPr>
-            <w:tcW w:w="6809" w:type="dxa"/>
-          </w:tcPr>
-          <w:p>
-            <w:pPr>
-              <w:cnfStyle w:val="000000000000" w:firstRow="0" w:lastRow="0" w:firstColumn="0" w:lastColumn="0" w:oddVBand="0" w:evenVBand="0" w:oddHBand="0" w:evenHBand="0" w:firstRowFirstColumn="0" w:firstRowLastColumn="0" w:lastRowFirstColumn="0" w:lastRowLastColumn="0"/>
-            </w:pPr>
-            <w:r>
-              <w:t>2.188139</w:t>
+            <w:tcW w:w="3676" w:type="dxa"/>
+            <w:shd w:val="clear" w:color="auto" w:fill="auto"/>
+          </w:tcPr>
+          <w:p>
+            <w:pPr>
+              <w:cnfStyle w:val="000000000000" w:firstRow="0" w:lastRow="0" w:firstColumn="0" w:lastColumn="0" w:oddVBand="0" w:evenVBand="0" w:oddHBand="0" w:evenHBand="0" w:firstRowFirstColumn="0" w:firstRowLastColumn="0" w:lastRowFirstColumn="0" w:lastRowLastColumn="0"/>
+            </w:pPr>
+            <w:r>
+              <w:t>1.024627</w:t>
+            </w:r>
+          </w:p>
+        </w:tc>
+        <w:tc>
+          <w:tcPr>
+            <w:tcW w:w="3153" w:type="dxa"/>
+            <w:shd w:val="clear" w:color="auto" w:fill="auto"/>
+          </w:tcPr>
+          <w:p>
+            <w:pPr>
+              <w:cnfStyle w:val="000000000000" w:firstRow="0" w:lastRow="0" w:firstColumn="0" w:lastColumn="0" w:oddVBand="0" w:evenVBand="0" w:oddHBand="0" w:evenHBand="0" w:firstRowFirstColumn="0" w:firstRowLastColumn="0" w:lastRowFirstColumn="0" w:lastRowLastColumn="0"/>
+            </w:pPr>
+            <w:r>
+              <w:t>1.04986</w:t>
             </w:r>
           </w:p>
         </w:tc>
@@ -4391,7 +4611,7 @@
         <w:tc>
           <w:tcPr>
             <w:cnfStyle w:val="001000000000" w:firstRow="0" w:lastRow="0" w:firstColumn="1" w:lastColumn="0" w:oddVBand="0" w:evenVBand="0" w:oddHBand="0" w:evenHBand="0" w:firstRowFirstColumn="0" w:firstRowLastColumn="0" w:lastRowFirstColumn="0" w:lastRowLastColumn="0"/>
-            <w:tcW w:w="845" w:type="dxa"/>
+            <w:tcW w:w="825" w:type="dxa"/>
             <w:vMerge w:val="restart"/>
           </w:tcPr>
           <w:p>
@@ -4403,6 +4623,7 @@
         <w:tc>
           <w:tcPr>
             <w:tcW w:w="1408" w:type="dxa"/>
+            <w:shd w:val="clear" w:color="auto" w:fill="auto"/>
           </w:tcPr>
           <w:p>
             <w:pPr>
@@ -4417,7 +4638,8 @@
         </w:tc>
         <w:tc>
           <w:tcPr>
-            <w:tcW w:w="6809" w:type="dxa"/>
+            <w:tcW w:w="3676" w:type="dxa"/>
+            <w:shd w:val="clear" w:color="auto" w:fill="auto"/>
           </w:tcPr>
           <w:p>
             <w:pPr>
@@ -4425,6 +4647,20 @@
             </w:pPr>
             <w:r>
               <w:t>1.107603</w:t>
+            </w:r>
+          </w:p>
+        </w:tc>
+        <w:tc>
+          <w:tcPr>
+            <w:tcW w:w="3153" w:type="dxa"/>
+            <w:shd w:val="clear" w:color="auto" w:fill="auto"/>
+          </w:tcPr>
+          <w:p>
+            <w:pPr>
+              <w:cnfStyle w:val="000000000000" w:firstRow="0" w:lastRow="0" w:firstColumn="0" w:lastColumn="0" w:oddVBand="0" w:evenVBand="0" w:oddHBand="0" w:evenHBand="0" w:firstRowFirstColumn="0" w:firstRowLastColumn="0" w:lastRowFirstColumn="0" w:lastRowLastColumn="0"/>
+            </w:pPr>
+            <w:r>
+              <w:t>1.226783</w:t>
             </w:r>
           </w:p>
         </w:tc>
@@ -4433,7 +4669,7 @@
         <w:tc>
           <w:tcPr>
             <w:cnfStyle w:val="001000000000" w:firstRow="0" w:lastRow="0" w:firstColumn="1" w:lastColumn="0" w:oddVBand="0" w:evenVBand="0" w:oddHBand="0" w:evenHBand="0" w:firstRowFirstColumn="0" w:firstRowLastColumn="0" w:lastRowFirstColumn="0" w:lastRowLastColumn="0"/>
-            <w:tcW w:w="845" w:type="dxa"/>
+            <w:tcW w:w="825" w:type="dxa"/>
             <w:vMerge/>
           </w:tcPr>
           <w:p/>
@@ -4441,7 +4677,7 @@
         <w:tc>
           <w:tcPr>
             <w:tcW w:w="1408" w:type="dxa"/>
-            <w:shd w:val="clear" w:color="auto" w:fill="F7CAAC" w:themeFill="accent2" w:themeFillTint="66"/>
+            <w:shd w:val="clear" w:color="auto" w:fill="auto"/>
           </w:tcPr>
           <w:p>
             <w:pPr>
@@ -4454,8 +4690,8 @@
         </w:tc>
         <w:tc>
           <w:tcPr>
-            <w:tcW w:w="6809" w:type="dxa"/>
-            <w:shd w:val="clear" w:color="auto" w:fill="F7CAAC" w:themeFill="accent2" w:themeFillTint="66"/>
+            <w:tcW w:w="3676" w:type="dxa"/>
+            <w:shd w:val="clear" w:color="auto" w:fill="auto"/>
           </w:tcPr>
           <w:p>
             <w:pPr>
@@ -4463,6 +4699,20 @@
             </w:pPr>
             <w:r>
               <w:t>3.776119</w:t>
+            </w:r>
+          </w:p>
+        </w:tc>
+        <w:tc>
+          <w:tcPr>
+            <w:tcW w:w="3153" w:type="dxa"/>
+            <w:shd w:val="clear" w:color="auto" w:fill="auto"/>
+          </w:tcPr>
+          <w:p>
+            <w:pPr>
+              <w:cnfStyle w:val="000000000000" w:firstRow="0" w:lastRow="0" w:firstColumn="0" w:lastColumn="0" w:oddVBand="0" w:evenVBand="0" w:oddHBand="0" w:evenHBand="0" w:firstRowFirstColumn="0" w:firstRowLastColumn="0" w:lastRowFirstColumn="0" w:lastRowLastColumn="0"/>
+            </w:pPr>
+            <w:r>
+              <w:t>14.25907</w:t>
             </w:r>
           </w:p>
         </w:tc>
@@ -4471,7 +4721,7 @@
         <w:tc>
           <w:tcPr>
             <w:cnfStyle w:val="001000000000" w:firstRow="0" w:lastRow="0" w:firstColumn="1" w:lastColumn="0" w:oddVBand="0" w:evenVBand="0" w:oddHBand="0" w:evenHBand="0" w:firstRowFirstColumn="0" w:firstRowLastColumn="0" w:lastRowFirstColumn="0" w:lastRowLastColumn="0"/>
-            <w:tcW w:w="845" w:type="dxa"/>
+            <w:tcW w:w="825" w:type="dxa"/>
             <w:vMerge/>
           </w:tcPr>
           <w:p/>
@@ -4479,6 +4729,7 @@
         <w:tc>
           <w:tcPr>
             <w:tcW w:w="1408" w:type="dxa"/>
+            <w:shd w:val="clear" w:color="auto" w:fill="auto"/>
           </w:tcPr>
           <w:p>
             <w:pPr>
@@ -4496,7 +4747,8 @@
         </w:tc>
         <w:tc>
           <w:tcPr>
-            <w:tcW w:w="6809" w:type="dxa"/>
+            <w:tcW w:w="3676" w:type="dxa"/>
+            <w:shd w:val="clear" w:color="auto" w:fill="auto"/>
           </w:tcPr>
           <w:p>
             <w:pPr>
@@ -4504,6 +4756,20 @@
             </w:pPr>
             <w:r>
               <w:t>2.827806</w:t>
+            </w:r>
+          </w:p>
+        </w:tc>
+        <w:tc>
+          <w:tcPr>
+            <w:tcW w:w="3153" w:type="dxa"/>
+            <w:shd w:val="clear" w:color="auto" w:fill="auto"/>
+          </w:tcPr>
+          <w:p>
+            <w:pPr>
+              <w:cnfStyle w:val="000000000000" w:firstRow="0" w:lastRow="0" w:firstColumn="0" w:lastColumn="0" w:oddVBand="0" w:evenVBand="0" w:oddHBand="0" w:evenHBand="0" w:firstRowFirstColumn="0" w:firstRowLastColumn="0" w:lastRowFirstColumn="0" w:lastRowLastColumn="0"/>
+            </w:pPr>
+            <w:r>
+              <w:t>7.996488</w:t>
             </w:r>
           </w:p>
         </w:tc>
@@ -4512,7 +4778,7 @@
         <w:tc>
           <w:tcPr>
             <w:cnfStyle w:val="001000000000" w:firstRow="0" w:lastRow="0" w:firstColumn="1" w:lastColumn="0" w:oddVBand="0" w:evenVBand="0" w:oddHBand="0" w:evenHBand="0" w:firstRowFirstColumn="0" w:firstRowLastColumn="0" w:lastRowFirstColumn="0" w:lastRowLastColumn="0"/>
-            <w:tcW w:w="845" w:type="dxa"/>
+            <w:tcW w:w="825" w:type="dxa"/>
             <w:vMerge/>
           </w:tcPr>
           <w:p/>
@@ -4520,6 +4786,7 @@
         <w:tc>
           <w:tcPr>
             <w:tcW w:w="1408" w:type="dxa"/>
+            <w:shd w:val="clear" w:color="auto" w:fill="auto"/>
           </w:tcPr>
           <w:p>
             <w:pPr>
@@ -4535,7 +4802,8 @@
         </w:tc>
         <w:tc>
           <w:tcPr>
-            <w:tcW w:w="6809" w:type="dxa"/>
+            <w:tcW w:w="3676" w:type="dxa"/>
+            <w:shd w:val="clear" w:color="auto" w:fill="auto"/>
           </w:tcPr>
           <w:p>
             <w:pPr>
@@ -4543,6 +4811,20 @@
             </w:pPr>
             <w:r>
               <w:t>1.107603</w:t>
+            </w:r>
+          </w:p>
+        </w:tc>
+        <w:tc>
+          <w:tcPr>
+            <w:tcW w:w="3153" w:type="dxa"/>
+            <w:shd w:val="clear" w:color="auto" w:fill="auto"/>
+          </w:tcPr>
+          <w:p>
+            <w:pPr>
+              <w:cnfStyle w:val="000000000000" w:firstRow="0" w:lastRow="0" w:firstColumn="0" w:lastColumn="0" w:oddVBand="0" w:evenVBand="0" w:oddHBand="0" w:evenHBand="0" w:firstRowFirstColumn="0" w:firstRowLastColumn="0" w:lastRowFirstColumn="0" w:lastRowLastColumn="0"/>
+            </w:pPr>
+            <w:r>
+              <w:t>1.226783</w:t>
             </w:r>
           </w:p>
         </w:tc>
@@ -4551,7 +4833,7 @@
         <w:tc>
           <w:tcPr>
             <w:cnfStyle w:val="001000000000" w:firstRow="0" w:lastRow="0" w:firstColumn="1" w:lastColumn="0" w:oddVBand="0" w:evenVBand="0" w:oddHBand="0" w:evenHBand="0" w:firstRowFirstColumn="0" w:firstRowLastColumn="0" w:lastRowFirstColumn="0" w:lastRowLastColumn="0"/>
-            <w:tcW w:w="845" w:type="dxa"/>
+            <w:tcW w:w="825" w:type="dxa"/>
             <w:vMerge/>
           </w:tcPr>
           <w:p/>
@@ -4559,6 +4841,7 @@
         <w:tc>
           <w:tcPr>
             <w:tcW w:w="1408" w:type="dxa"/>
+            <w:shd w:val="clear" w:color="auto" w:fill="auto"/>
           </w:tcPr>
           <w:p>
             <w:pPr>
@@ -4574,7 +4857,8 @@
         </w:tc>
         <w:tc>
           <w:tcPr>
-            <w:tcW w:w="6809" w:type="dxa"/>
+            <w:tcW w:w="3676" w:type="dxa"/>
+            <w:shd w:val="clear" w:color="auto" w:fill="auto"/>
           </w:tcPr>
           <w:p>
             <w:pPr>
@@ -4582,6 +4866,20 @@
             </w:pPr>
             <w:r>
               <w:t>2.827806</w:t>
+            </w:r>
+          </w:p>
+        </w:tc>
+        <w:tc>
+          <w:tcPr>
+            <w:tcW w:w="3153" w:type="dxa"/>
+            <w:shd w:val="clear" w:color="auto" w:fill="auto"/>
+          </w:tcPr>
+          <w:p>
+            <w:pPr>
+              <w:cnfStyle w:val="000000000000" w:firstRow="0" w:lastRow="0" w:firstColumn="0" w:lastColumn="0" w:oddVBand="0" w:evenVBand="0" w:oddHBand="0" w:evenHBand="0" w:firstRowFirstColumn="0" w:firstRowLastColumn="0" w:lastRowFirstColumn="0" w:lastRowLastColumn="0"/>
+            </w:pPr>
+            <w:r>
+              <w:t>7.996488</w:t>
             </w:r>
           </w:p>
         </w:tc>
@@ -4719,19 +5017,7 @@
           <w:rPr>
             <w:rStyle w:val="Hipercze"/>
           </w:rPr>
-          <w:t>https://archive.ics.uci.edu/ml/datasets/Com</w:t>
-        </w:r>
-        <w:r>
-          <w:rPr>
-            <w:rStyle w:val="Hipercze"/>
-          </w:rPr>
-          <w:t>p</w:t>
-        </w:r>
-        <w:r>
-          <w:rPr>
-            <w:rStyle w:val="Hipercze"/>
-          </w:rPr>
-          <w:t>uter+Hardware</w:t>
+          <w:t>https://archive.ics.uci.edu/ml/datasets/Computer+Hardware</w:t>
         </w:r>
       </w:hyperlink>
       <w:r>
@@ -5685,9 +5971,10 @@
         <w:tblLook w:val="04A0" w:firstRow="1" w:lastRow="0" w:firstColumn="1" w:lastColumn="0" w:noHBand="0" w:noVBand="1"/>
       </w:tblPr>
       <w:tblGrid>
-        <w:gridCol w:w="845"/>
+        <w:gridCol w:w="825"/>
         <w:gridCol w:w="1408"/>
-        <w:gridCol w:w="6809"/>
+        <w:gridCol w:w="3643"/>
+        <w:gridCol w:w="3186"/>
       </w:tblGrid>
       <w:tr>
         <w:trPr>
@@ -5696,7 +5983,7 @@
         <w:tc>
           <w:tcPr>
             <w:cnfStyle w:val="001000000000" w:firstRow="0" w:lastRow="0" w:firstColumn="1" w:lastColumn="0" w:oddVBand="0" w:evenVBand="0" w:oddHBand="0" w:evenHBand="0" w:firstRowFirstColumn="0" w:firstRowLastColumn="0" w:lastRowFirstColumn="0" w:lastRowLastColumn="0"/>
-            <w:tcW w:w="845" w:type="dxa"/>
+            <w:tcW w:w="825" w:type="dxa"/>
           </w:tcPr>
           <w:p>
             <w:r>
@@ -5719,7 +6006,7 @@
         </w:tc>
         <w:tc>
           <w:tcPr>
-            <w:tcW w:w="6809" w:type="dxa"/>
+            <w:tcW w:w="3643" w:type="dxa"/>
           </w:tcPr>
           <w:p>
             <w:pPr>
@@ -5727,6 +6014,19 @@
             </w:pPr>
             <w:r>
               <w:t>RMSE</w:t>
+            </w:r>
+          </w:p>
+        </w:tc>
+        <w:tc>
+          <w:tcPr>
+            <w:tcW w:w="3186" w:type="dxa"/>
+          </w:tcPr>
+          <w:p>
+            <w:pPr>
+              <w:cnfStyle w:val="100000000000" w:firstRow="1" w:lastRow="0" w:firstColumn="0" w:lastColumn="0" w:oddVBand="0" w:evenVBand="0" w:oddHBand="0" w:evenHBand="0" w:firstRowFirstColumn="0" w:firstRowLastColumn="0" w:lastRowFirstColumn="0" w:lastRowLastColumn="0"/>
+            </w:pPr>
+            <w:r>
+              <w:t>MSE</w:t>
             </w:r>
           </w:p>
         </w:tc>
@@ -5735,7 +6035,7 @@
         <w:tc>
           <w:tcPr>
             <w:cnfStyle w:val="001000000000" w:firstRow="0" w:lastRow="0" w:firstColumn="1" w:lastColumn="0" w:oddVBand="0" w:evenVBand="0" w:oddHBand="0" w:evenHBand="0" w:firstRowFirstColumn="0" w:firstRowLastColumn="0" w:lastRowFirstColumn="0" w:lastRowLastColumn="0"/>
-            <w:tcW w:w="845" w:type="dxa"/>
+            <w:tcW w:w="825" w:type="dxa"/>
           </w:tcPr>
           <w:p>
             <w:r>
@@ -5746,6 +6046,7 @@
         <w:tc>
           <w:tcPr>
             <w:tcW w:w="1408" w:type="dxa"/>
+            <w:shd w:val="clear" w:color="auto" w:fill="auto"/>
           </w:tcPr>
           <w:p>
             <w:pPr>
@@ -5758,14 +6059,29 @@
         </w:tc>
         <w:tc>
           <w:tcPr>
-            <w:tcW w:w="6809" w:type="dxa"/>
-          </w:tcPr>
-          <w:p>
-            <w:pPr>
-              <w:cnfStyle w:val="000000000000" w:firstRow="0" w:lastRow="0" w:firstColumn="0" w:lastColumn="0" w:oddVBand="0" w:evenVBand="0" w:oddHBand="0" w:evenHBand="0" w:firstRowFirstColumn="0" w:firstRowLastColumn="0" w:lastRowFirstColumn="0" w:lastRowLastColumn="0"/>
-            </w:pPr>
-            <w:r>
-              <w:t>65.38074</w:t>
+            <w:tcW w:w="3643" w:type="dxa"/>
+            <w:shd w:val="clear" w:color="auto" w:fill="auto"/>
+          </w:tcPr>
+          <w:p>
+            <w:pPr>
+              <w:cnfStyle w:val="000000000000" w:firstRow="0" w:lastRow="0" w:firstColumn="0" w:lastColumn="0" w:oddVBand="0" w:evenVBand="0" w:oddHBand="0" w:evenHBand="0" w:firstRowFirstColumn="0" w:firstRowLastColumn="0" w:lastRowFirstColumn="0" w:lastRowLastColumn="0"/>
+            </w:pPr>
+            <w:r>
+              <w:t>79.34621</w:t>
+            </w:r>
+          </w:p>
+        </w:tc>
+        <w:tc>
+          <w:tcPr>
+            <w:tcW w:w="3186" w:type="dxa"/>
+            <w:shd w:val="clear" w:color="auto" w:fill="auto"/>
+          </w:tcPr>
+          <w:p>
+            <w:pPr>
+              <w:cnfStyle w:val="000000000000" w:firstRow="0" w:lastRow="0" w:firstColumn="0" w:lastColumn="0" w:oddVBand="0" w:evenVBand="0" w:oddHBand="0" w:evenHBand="0" w:firstRowFirstColumn="0" w:firstRowLastColumn="0" w:lastRowFirstColumn="0" w:lastRowLastColumn="0"/>
+            </w:pPr>
+            <w:r>
+              <w:t>6295.821</w:t>
             </w:r>
           </w:p>
         </w:tc>
@@ -5774,7 +6090,7 @@
         <w:tc>
           <w:tcPr>
             <w:cnfStyle w:val="001000000000" w:firstRow="0" w:lastRow="0" w:firstColumn="1" w:lastColumn="0" w:oddVBand="0" w:evenVBand="0" w:oddHBand="0" w:evenHBand="0" w:firstRowFirstColumn="0" w:firstRowLastColumn="0" w:lastRowFirstColumn="0" w:lastRowLastColumn="0"/>
-            <w:tcW w:w="845" w:type="dxa"/>
+            <w:tcW w:w="825" w:type="dxa"/>
             <w:vMerge w:val="restart"/>
           </w:tcPr>
           <w:p>
@@ -5786,6 +6102,7 @@
         <w:tc>
           <w:tcPr>
             <w:tcW w:w="1408" w:type="dxa"/>
+            <w:shd w:val="clear" w:color="auto" w:fill="auto"/>
           </w:tcPr>
           <w:p>
             <w:pPr>
@@ -5800,14 +6117,29 @@
         </w:tc>
         <w:tc>
           <w:tcPr>
-            <w:tcW w:w="6809" w:type="dxa"/>
-          </w:tcPr>
-          <w:p>
-            <w:pPr>
-              <w:cnfStyle w:val="000000000000" w:firstRow="0" w:lastRow="0" w:firstColumn="0" w:lastColumn="0" w:oddVBand="0" w:evenVBand="0" w:oddHBand="0" w:evenHBand="0" w:firstRowFirstColumn="0" w:firstRowLastColumn="0" w:lastRowFirstColumn="0" w:lastRowLastColumn="0"/>
-            </w:pPr>
-            <w:r>
-              <w:t>70.25375</w:t>
+            <w:tcW w:w="3643" w:type="dxa"/>
+            <w:shd w:val="clear" w:color="auto" w:fill="auto"/>
+          </w:tcPr>
+          <w:p>
+            <w:pPr>
+              <w:cnfStyle w:val="000000000000" w:firstRow="0" w:lastRow="0" w:firstColumn="0" w:lastColumn="0" w:oddVBand="0" w:evenVBand="0" w:oddHBand="0" w:evenHBand="0" w:firstRowFirstColumn="0" w:firstRowLastColumn="0" w:lastRowFirstColumn="0" w:lastRowLastColumn="0"/>
+            </w:pPr>
+            <w:r>
+              <w:t>78.81665</w:t>
+            </w:r>
+          </w:p>
+        </w:tc>
+        <w:tc>
+          <w:tcPr>
+            <w:tcW w:w="3186" w:type="dxa"/>
+            <w:shd w:val="clear" w:color="auto" w:fill="auto"/>
+          </w:tcPr>
+          <w:p>
+            <w:pPr>
+              <w:cnfStyle w:val="000000000000" w:firstRow="0" w:lastRow="0" w:firstColumn="0" w:lastColumn="0" w:oddVBand="0" w:evenVBand="0" w:oddHBand="0" w:evenHBand="0" w:firstRowFirstColumn="0" w:firstRowLastColumn="0" w:lastRowFirstColumn="0" w:lastRowLastColumn="0"/>
+            </w:pPr>
+            <w:r>
+              <w:t>6212.064</w:t>
             </w:r>
           </w:p>
         </w:tc>
@@ -5816,7 +6148,7 @@
         <w:tc>
           <w:tcPr>
             <w:cnfStyle w:val="001000000000" w:firstRow="0" w:lastRow="0" w:firstColumn="1" w:lastColumn="0" w:oddVBand="0" w:evenVBand="0" w:oddHBand="0" w:evenHBand="0" w:firstRowFirstColumn="0" w:firstRowLastColumn="0" w:lastRowFirstColumn="0" w:lastRowLastColumn="0"/>
-            <w:tcW w:w="845" w:type="dxa"/>
+            <w:tcW w:w="825" w:type="dxa"/>
             <w:vMerge/>
           </w:tcPr>
           <w:p/>
@@ -5824,7 +6156,7 @@
         <w:tc>
           <w:tcPr>
             <w:tcW w:w="1408" w:type="dxa"/>
-            <w:shd w:val="clear" w:color="auto" w:fill="C5E0B3" w:themeFill="accent6" w:themeFillTint="66"/>
+            <w:shd w:val="clear" w:color="auto" w:fill="auto"/>
           </w:tcPr>
           <w:p>
             <w:pPr>
@@ -5839,15 +6171,29 @@
         </w:tc>
         <w:tc>
           <w:tcPr>
-            <w:tcW w:w="6809" w:type="dxa"/>
-            <w:shd w:val="clear" w:color="auto" w:fill="C5E0B3" w:themeFill="accent6" w:themeFillTint="66"/>
-          </w:tcPr>
-          <w:p>
-            <w:pPr>
-              <w:cnfStyle w:val="000000000000" w:firstRow="0" w:lastRow="0" w:firstColumn="0" w:lastColumn="0" w:oddVBand="0" w:evenVBand="0" w:oddHBand="0" w:evenHBand="0" w:firstRowFirstColumn="0" w:firstRowLastColumn="0" w:lastRowFirstColumn="0" w:lastRowLastColumn="0"/>
-            </w:pPr>
-            <w:r>
-              <w:t>39.50634</w:t>
+            <w:tcW w:w="3643" w:type="dxa"/>
+            <w:shd w:val="clear" w:color="auto" w:fill="auto"/>
+          </w:tcPr>
+          <w:p>
+            <w:pPr>
+              <w:cnfStyle w:val="000000000000" w:firstRow="0" w:lastRow="0" w:firstColumn="0" w:lastColumn="0" w:oddVBand="0" w:evenVBand="0" w:oddHBand="0" w:evenHBand="0" w:firstRowFirstColumn="0" w:firstRowLastColumn="0" w:lastRowFirstColumn="0" w:lastRowLastColumn="0"/>
+            </w:pPr>
+            <w:r>
+              <w:t>780.6909</w:t>
+            </w:r>
+          </w:p>
+        </w:tc>
+        <w:tc>
+          <w:tcPr>
+            <w:tcW w:w="3186" w:type="dxa"/>
+            <w:shd w:val="clear" w:color="auto" w:fill="auto"/>
+          </w:tcPr>
+          <w:p>
+            <w:pPr>
+              <w:cnfStyle w:val="000000000000" w:firstRow="0" w:lastRow="0" w:firstColumn="0" w:lastColumn="0" w:oddVBand="0" w:evenVBand="0" w:oddHBand="0" w:evenHBand="0" w:firstRowFirstColumn="0" w:firstRowLastColumn="0" w:lastRowFirstColumn="0" w:lastRowLastColumn="0"/>
+            </w:pPr>
+            <w:r>
+              <w:t>609478.3</w:t>
             </w:r>
           </w:p>
         </w:tc>
@@ -5856,7 +6202,7 @@
         <w:tc>
           <w:tcPr>
             <w:cnfStyle w:val="001000000000" w:firstRow="0" w:lastRow="0" w:firstColumn="1" w:lastColumn="0" w:oddVBand="0" w:evenVBand="0" w:oddHBand="0" w:evenHBand="0" w:firstRowFirstColumn="0" w:firstRowLastColumn="0" w:lastRowFirstColumn="0" w:lastRowLastColumn="0"/>
-            <w:tcW w:w="845" w:type="dxa"/>
+            <w:tcW w:w="825" w:type="dxa"/>
             <w:vMerge/>
           </w:tcPr>
           <w:p/>
@@ -5864,6 +6210,7 @@
         <w:tc>
           <w:tcPr>
             <w:tcW w:w="1408" w:type="dxa"/>
+            <w:shd w:val="clear" w:color="auto" w:fill="auto"/>
           </w:tcPr>
           <w:p>
             <w:pPr>
@@ -5878,14 +6225,29 @@
         </w:tc>
         <w:tc>
           <w:tcPr>
-            <w:tcW w:w="6809" w:type="dxa"/>
-          </w:tcPr>
-          <w:p>
-            <w:pPr>
-              <w:cnfStyle w:val="000000000000" w:firstRow="0" w:lastRow="0" w:firstColumn="0" w:lastColumn="0" w:oddVBand="0" w:evenVBand="0" w:oddHBand="0" w:evenHBand="0" w:firstRowFirstColumn="0" w:firstRowLastColumn="0" w:lastRowFirstColumn="0" w:lastRowLastColumn="0"/>
-            </w:pPr>
-            <w:r>
-              <w:t>66.4254</w:t>
+            <w:tcW w:w="3643" w:type="dxa"/>
+            <w:shd w:val="clear" w:color="auto" w:fill="auto"/>
+          </w:tcPr>
+          <w:p>
+            <w:pPr>
+              <w:cnfStyle w:val="000000000000" w:firstRow="0" w:lastRow="0" w:firstColumn="0" w:lastColumn="0" w:oddVBand="0" w:evenVBand="0" w:oddHBand="0" w:evenHBand="0" w:firstRowFirstColumn="0" w:firstRowLastColumn="0" w:lastRowFirstColumn="0" w:lastRowLastColumn="0"/>
+            </w:pPr>
+            <w:r>
+              <w:t>145.6628</w:t>
+            </w:r>
+          </w:p>
+        </w:tc>
+        <w:tc>
+          <w:tcPr>
+            <w:tcW w:w="3186" w:type="dxa"/>
+            <w:shd w:val="clear" w:color="auto" w:fill="auto"/>
+          </w:tcPr>
+          <w:p>
+            <w:pPr>
+              <w:cnfStyle w:val="000000000000" w:firstRow="0" w:lastRow="0" w:firstColumn="0" w:lastColumn="0" w:oddVBand="0" w:evenVBand="0" w:oddHBand="0" w:evenHBand="0" w:firstRowFirstColumn="0" w:firstRowLastColumn="0" w:lastRowFirstColumn="0" w:lastRowLastColumn="0"/>
+            </w:pPr>
+            <w:r>
+              <w:t>21217.65</w:t>
             </w:r>
           </w:p>
         </w:tc>
@@ -5894,7 +6256,7 @@
         <w:tc>
           <w:tcPr>
             <w:cnfStyle w:val="001000000000" w:firstRow="0" w:lastRow="0" w:firstColumn="1" w:lastColumn="0" w:oddVBand="0" w:evenVBand="0" w:oddHBand="0" w:evenHBand="0" w:firstRowFirstColumn="0" w:firstRowLastColumn="0" w:lastRowFirstColumn="0" w:lastRowLastColumn="0"/>
-            <w:tcW w:w="845" w:type="dxa"/>
+            <w:tcW w:w="825" w:type="dxa"/>
             <w:vMerge/>
           </w:tcPr>
           <w:p/>
@@ -5902,7 +6264,7 @@
         <w:tc>
           <w:tcPr>
             <w:tcW w:w="1408" w:type="dxa"/>
-            <w:shd w:val="clear" w:color="auto" w:fill="F7CAAC" w:themeFill="accent2" w:themeFillTint="66"/>
+            <w:shd w:val="clear" w:color="auto" w:fill="auto"/>
           </w:tcPr>
           <w:p>
             <w:pPr>
@@ -5917,15 +6279,29 @@
         </w:tc>
         <w:tc>
           <w:tcPr>
-            <w:tcW w:w="6809" w:type="dxa"/>
-            <w:shd w:val="clear" w:color="auto" w:fill="F7CAAC" w:themeFill="accent2" w:themeFillTint="66"/>
-          </w:tcPr>
-          <w:p>
-            <w:pPr>
-              <w:cnfStyle w:val="000000000000" w:firstRow="0" w:lastRow="0" w:firstColumn="0" w:lastColumn="0" w:oddVBand="0" w:evenVBand="0" w:oddHBand="0" w:evenHBand="0" w:firstRowFirstColumn="0" w:firstRowLastColumn="0" w:lastRowFirstColumn="0" w:lastRowLastColumn="0"/>
-            </w:pPr>
-            <w:r>
-              <w:t>525.4628</w:t>
+            <w:tcW w:w="3643" w:type="dxa"/>
+            <w:shd w:val="clear" w:color="auto" w:fill="auto"/>
+          </w:tcPr>
+          <w:p>
+            <w:pPr>
+              <w:cnfStyle w:val="000000000000" w:firstRow="0" w:lastRow="0" w:firstColumn="0" w:lastColumn="0" w:oddVBand="0" w:evenVBand="0" w:oddHBand="0" w:evenHBand="0" w:firstRowFirstColumn="0" w:firstRowLastColumn="0" w:lastRowFirstColumn="0" w:lastRowLastColumn="0"/>
+            </w:pPr>
+            <w:r>
+              <w:t>220.1345</w:t>
+            </w:r>
+          </w:p>
+        </w:tc>
+        <w:tc>
+          <w:tcPr>
+            <w:tcW w:w="3186" w:type="dxa"/>
+            <w:shd w:val="clear" w:color="auto" w:fill="auto"/>
+          </w:tcPr>
+          <w:p>
+            <w:pPr>
+              <w:cnfStyle w:val="000000000000" w:firstRow="0" w:lastRow="0" w:firstColumn="0" w:lastColumn="0" w:oddVBand="0" w:evenVBand="0" w:oddHBand="0" w:evenHBand="0" w:firstRowFirstColumn="0" w:firstRowLastColumn="0" w:lastRowFirstColumn="0" w:lastRowLastColumn="0"/>
+            </w:pPr>
+            <w:r>
+              <w:t>48459.22</w:t>
             </w:r>
           </w:p>
         </w:tc>
@@ -5934,7 +6310,7 @@
         <w:tc>
           <w:tcPr>
             <w:cnfStyle w:val="001000000000" w:firstRow="0" w:lastRow="0" w:firstColumn="1" w:lastColumn="0" w:oddVBand="0" w:evenVBand="0" w:oddHBand="0" w:evenHBand="0" w:firstRowFirstColumn="0" w:firstRowLastColumn="0" w:lastRowFirstColumn="0" w:lastRowLastColumn="0"/>
-            <w:tcW w:w="845" w:type="dxa"/>
+            <w:tcW w:w="825" w:type="dxa"/>
             <w:vMerge w:val="restart"/>
           </w:tcPr>
           <w:p>
@@ -5946,6 +6322,7 @@
         <w:tc>
           <w:tcPr>
             <w:tcW w:w="1408" w:type="dxa"/>
+            <w:shd w:val="clear" w:color="auto" w:fill="auto"/>
           </w:tcPr>
           <w:p>
             <w:pPr>
@@ -5960,14 +6337,29 @@
         </w:tc>
         <w:tc>
           <w:tcPr>
-            <w:tcW w:w="6809" w:type="dxa"/>
-          </w:tcPr>
-          <w:p>
-            <w:pPr>
-              <w:cnfStyle w:val="000000000000" w:firstRow="0" w:lastRow="0" w:firstColumn="0" w:lastColumn="0" w:oddVBand="0" w:evenVBand="0" w:oddHBand="0" w:evenHBand="0" w:firstRowFirstColumn="0" w:firstRowLastColumn="0" w:lastRowFirstColumn="0" w:lastRowLastColumn="0"/>
-            </w:pPr>
-            <w:r>
-              <w:t>83.26864</w:t>
+            <w:tcW w:w="3643" w:type="dxa"/>
+            <w:shd w:val="clear" w:color="auto" w:fill="auto"/>
+          </w:tcPr>
+          <w:p>
+            <w:pPr>
+              <w:cnfStyle w:val="000000000000" w:firstRow="0" w:lastRow="0" w:firstColumn="0" w:lastColumn="0" w:oddVBand="0" w:evenVBand="0" w:oddHBand="0" w:evenHBand="0" w:firstRowFirstColumn="0" w:firstRowLastColumn="0" w:lastRowFirstColumn="0" w:lastRowLastColumn="0"/>
+            </w:pPr>
+            <w:r>
+              <w:t>79.34621</w:t>
+            </w:r>
+          </w:p>
+        </w:tc>
+        <w:tc>
+          <w:tcPr>
+            <w:tcW w:w="3186" w:type="dxa"/>
+            <w:shd w:val="clear" w:color="auto" w:fill="auto"/>
+          </w:tcPr>
+          <w:p>
+            <w:pPr>
+              <w:cnfStyle w:val="000000000000" w:firstRow="0" w:lastRow="0" w:firstColumn="0" w:lastColumn="0" w:oddVBand="0" w:evenVBand="0" w:oddHBand="0" w:evenHBand="0" w:firstRowFirstColumn="0" w:firstRowLastColumn="0" w:lastRowFirstColumn="0" w:lastRowLastColumn="0"/>
+            </w:pPr>
+            <w:r>
+              <w:t>6295.821</w:t>
             </w:r>
           </w:p>
         </w:tc>
@@ -5976,7 +6368,7 @@
         <w:tc>
           <w:tcPr>
             <w:cnfStyle w:val="001000000000" w:firstRow="0" w:lastRow="0" w:firstColumn="1" w:lastColumn="0" w:oddVBand="0" w:evenVBand="0" w:oddHBand="0" w:evenHBand="0" w:firstRowFirstColumn="0" w:firstRowLastColumn="0" w:lastRowFirstColumn="0" w:lastRowLastColumn="0"/>
-            <w:tcW w:w="845" w:type="dxa"/>
+            <w:tcW w:w="825" w:type="dxa"/>
             <w:vMerge/>
           </w:tcPr>
           <w:p/>
@@ -5984,6 +6376,7 @@
         <w:tc>
           <w:tcPr>
             <w:tcW w:w="1408" w:type="dxa"/>
+            <w:shd w:val="clear" w:color="auto" w:fill="auto"/>
           </w:tcPr>
           <w:p>
             <w:pPr>
@@ -5996,14 +6389,29 @@
         </w:tc>
         <w:tc>
           <w:tcPr>
-            <w:tcW w:w="6809" w:type="dxa"/>
-          </w:tcPr>
-          <w:p>
-            <w:pPr>
-              <w:cnfStyle w:val="000000000000" w:firstRow="0" w:lastRow="0" w:firstColumn="0" w:lastColumn="0" w:oddVBand="0" w:evenVBand="0" w:oddHBand="0" w:evenHBand="0" w:firstRowFirstColumn="0" w:firstRowLastColumn="0" w:lastRowFirstColumn="0" w:lastRowLastColumn="0"/>
-            </w:pPr>
-            <w:r>
-              <w:t>211.3077</w:t>
+            <w:tcW w:w="3643" w:type="dxa"/>
+            <w:shd w:val="clear" w:color="auto" w:fill="auto"/>
+          </w:tcPr>
+          <w:p>
+            <w:pPr>
+              <w:cnfStyle w:val="000000000000" w:firstRow="0" w:lastRow="0" w:firstColumn="0" w:lastColumn="0" w:oddVBand="0" w:evenVBand="0" w:oddHBand="0" w:evenHBand="0" w:firstRowFirstColumn="0" w:firstRowLastColumn="0" w:lastRowFirstColumn="0" w:lastRowLastColumn="0"/>
+            </w:pPr>
+            <w:r>
+              <w:t>205.0154</w:t>
+            </w:r>
+          </w:p>
+        </w:tc>
+        <w:tc>
+          <w:tcPr>
+            <w:tcW w:w="3186" w:type="dxa"/>
+            <w:shd w:val="clear" w:color="auto" w:fill="auto"/>
+          </w:tcPr>
+          <w:p>
+            <w:pPr>
+              <w:cnfStyle w:val="000000000000" w:firstRow="0" w:lastRow="0" w:firstColumn="0" w:lastColumn="0" w:oddVBand="0" w:evenVBand="0" w:oddHBand="0" w:evenHBand="0" w:firstRowFirstColumn="0" w:firstRowLastColumn="0" w:lastRowFirstColumn="0" w:lastRowLastColumn="0"/>
+            </w:pPr>
+            <w:r>
+              <w:t>42031.3</w:t>
             </w:r>
           </w:p>
         </w:tc>
@@ -6012,7 +6420,7 @@
         <w:tc>
           <w:tcPr>
             <w:cnfStyle w:val="001000000000" w:firstRow="0" w:lastRow="0" w:firstColumn="1" w:lastColumn="0" w:oddVBand="0" w:evenVBand="0" w:oddHBand="0" w:evenHBand="0" w:firstRowFirstColumn="0" w:firstRowLastColumn="0" w:lastRowFirstColumn="0" w:lastRowLastColumn="0"/>
-            <w:tcW w:w="845" w:type="dxa"/>
+            <w:tcW w:w="825" w:type="dxa"/>
             <w:vMerge/>
           </w:tcPr>
           <w:p/>
@@ -6020,6 +6428,7 @@
         <w:tc>
           <w:tcPr>
             <w:tcW w:w="1408" w:type="dxa"/>
+            <w:shd w:val="clear" w:color="auto" w:fill="auto"/>
           </w:tcPr>
           <w:p>
             <w:pPr>
@@ -6037,14 +6446,29 @@
         </w:tc>
         <w:tc>
           <w:tcPr>
-            <w:tcW w:w="6809" w:type="dxa"/>
-          </w:tcPr>
-          <w:p>
-            <w:pPr>
-              <w:cnfStyle w:val="000000000000" w:firstRow="0" w:lastRow="0" w:firstColumn="0" w:lastColumn="0" w:oddVBand="0" w:evenVBand="0" w:oddHBand="0" w:evenHBand="0" w:firstRowFirstColumn="0" w:firstRowLastColumn="0" w:lastRowFirstColumn="0" w:lastRowLastColumn="0"/>
-            </w:pPr>
-            <w:r>
-              <w:t>208.3501</w:t>
+            <w:tcW w:w="3643" w:type="dxa"/>
+            <w:shd w:val="clear" w:color="auto" w:fill="auto"/>
+          </w:tcPr>
+          <w:p>
+            <w:pPr>
+              <w:cnfStyle w:val="000000000000" w:firstRow="0" w:lastRow="0" w:firstColumn="0" w:lastColumn="0" w:oddVBand="0" w:evenVBand="0" w:oddHBand="0" w:evenHBand="0" w:firstRowFirstColumn="0" w:firstRowLastColumn="0" w:lastRowFirstColumn="0" w:lastRowLastColumn="0"/>
+            </w:pPr>
+            <w:r>
+              <w:t>202.0809</w:t>
+            </w:r>
+          </w:p>
+        </w:tc>
+        <w:tc>
+          <w:tcPr>
+            <w:tcW w:w="3186" w:type="dxa"/>
+            <w:shd w:val="clear" w:color="auto" w:fill="auto"/>
+          </w:tcPr>
+          <w:p>
+            <w:pPr>
+              <w:cnfStyle w:val="000000000000" w:firstRow="0" w:lastRow="0" w:firstColumn="0" w:lastColumn="0" w:oddVBand="0" w:evenVBand="0" w:oddHBand="0" w:evenHBand="0" w:firstRowFirstColumn="0" w:firstRowLastColumn="0" w:lastRowFirstColumn="0" w:lastRowLastColumn="0"/>
+            </w:pPr>
+            <w:r>
+              <w:t>40836.68</w:t>
             </w:r>
           </w:p>
         </w:tc>
@@ -6053,7 +6477,7 @@
         <w:tc>
           <w:tcPr>
             <w:cnfStyle w:val="001000000000" w:firstRow="0" w:lastRow="0" w:firstColumn="1" w:lastColumn="0" w:oddVBand="0" w:evenVBand="0" w:oddHBand="0" w:evenHBand="0" w:firstRowFirstColumn="0" w:firstRowLastColumn="0" w:lastRowFirstColumn="0" w:lastRowLastColumn="0"/>
-            <w:tcW w:w="845" w:type="dxa"/>
+            <w:tcW w:w="825" w:type="dxa"/>
             <w:vMerge/>
           </w:tcPr>
           <w:p/>
@@ -6061,6 +6485,7 @@
         <w:tc>
           <w:tcPr>
             <w:tcW w:w="1408" w:type="dxa"/>
+            <w:shd w:val="clear" w:color="auto" w:fill="auto"/>
           </w:tcPr>
           <w:p>
             <w:pPr>
@@ -6076,14 +6501,29 @@
         </w:tc>
         <w:tc>
           <w:tcPr>
-            <w:tcW w:w="6809" w:type="dxa"/>
-          </w:tcPr>
-          <w:p>
-            <w:pPr>
-              <w:cnfStyle w:val="000000000000" w:firstRow="0" w:lastRow="0" w:firstColumn="0" w:lastColumn="0" w:oddVBand="0" w:evenVBand="0" w:oddHBand="0" w:evenHBand="0" w:firstRowFirstColumn="0" w:firstRowLastColumn="0" w:lastRowFirstColumn="0" w:lastRowLastColumn="0"/>
-            </w:pPr>
-            <w:r>
-              <w:t>83.26864</w:t>
+            <w:tcW w:w="3643" w:type="dxa"/>
+            <w:shd w:val="clear" w:color="auto" w:fill="auto"/>
+          </w:tcPr>
+          <w:p>
+            <w:pPr>
+              <w:cnfStyle w:val="000000000000" w:firstRow="0" w:lastRow="0" w:firstColumn="0" w:lastColumn="0" w:oddVBand="0" w:evenVBand="0" w:oddHBand="0" w:evenHBand="0" w:firstRowFirstColumn="0" w:firstRowLastColumn="0" w:lastRowFirstColumn="0" w:lastRowLastColumn="0"/>
+            </w:pPr>
+            <w:r>
+              <w:t>79.34621</w:t>
+            </w:r>
+          </w:p>
+        </w:tc>
+        <w:tc>
+          <w:tcPr>
+            <w:tcW w:w="3186" w:type="dxa"/>
+            <w:shd w:val="clear" w:color="auto" w:fill="auto"/>
+          </w:tcPr>
+          <w:p>
+            <w:pPr>
+              <w:cnfStyle w:val="000000000000" w:firstRow="0" w:lastRow="0" w:firstColumn="0" w:lastColumn="0" w:oddVBand="0" w:evenVBand="0" w:oddHBand="0" w:evenHBand="0" w:firstRowFirstColumn="0" w:firstRowLastColumn="0" w:lastRowFirstColumn="0" w:lastRowLastColumn="0"/>
+            </w:pPr>
+            <w:r>
+              <w:t>6295.821</w:t>
             </w:r>
           </w:p>
         </w:tc>
@@ -6092,7 +6532,7 @@
         <w:tc>
           <w:tcPr>
             <w:cnfStyle w:val="001000000000" w:firstRow="0" w:lastRow="0" w:firstColumn="1" w:lastColumn="0" w:oddVBand="0" w:evenVBand="0" w:oddHBand="0" w:evenHBand="0" w:firstRowFirstColumn="0" w:firstRowLastColumn="0" w:lastRowFirstColumn="0" w:lastRowLastColumn="0"/>
-            <w:tcW w:w="845" w:type="dxa"/>
+            <w:tcW w:w="825" w:type="dxa"/>
             <w:vMerge/>
           </w:tcPr>
           <w:p/>
@@ -6100,6 +6540,7 @@
         <w:tc>
           <w:tcPr>
             <w:tcW w:w="1408" w:type="dxa"/>
+            <w:shd w:val="clear" w:color="auto" w:fill="auto"/>
           </w:tcPr>
           <w:p>
             <w:pPr>
@@ -6115,14 +6556,29 @@
         </w:tc>
         <w:tc>
           <w:tcPr>
-            <w:tcW w:w="6809" w:type="dxa"/>
-          </w:tcPr>
-          <w:p>
-            <w:pPr>
-              <w:cnfStyle w:val="000000000000" w:firstRow="0" w:lastRow="0" w:firstColumn="0" w:lastColumn="0" w:oddVBand="0" w:evenVBand="0" w:oddHBand="0" w:evenHBand="0" w:firstRowFirstColumn="0" w:firstRowLastColumn="0" w:lastRowFirstColumn="0" w:lastRowLastColumn="0"/>
-            </w:pPr>
-            <w:r>
-              <w:t>208.3501</w:t>
+            <w:tcW w:w="3643" w:type="dxa"/>
+            <w:shd w:val="clear" w:color="auto" w:fill="auto"/>
+          </w:tcPr>
+          <w:p>
+            <w:pPr>
+              <w:cnfStyle w:val="000000000000" w:firstRow="0" w:lastRow="0" w:firstColumn="0" w:lastColumn="0" w:oddVBand="0" w:evenVBand="0" w:oddHBand="0" w:evenHBand="0" w:firstRowFirstColumn="0" w:firstRowLastColumn="0" w:lastRowFirstColumn="0" w:lastRowLastColumn="0"/>
+            </w:pPr>
+            <w:r>
+              <w:t>202.0809</w:t>
+            </w:r>
+          </w:p>
+        </w:tc>
+        <w:tc>
+          <w:tcPr>
+            <w:tcW w:w="3186" w:type="dxa"/>
+            <w:shd w:val="clear" w:color="auto" w:fill="auto"/>
+          </w:tcPr>
+          <w:p>
+            <w:pPr>
+              <w:cnfStyle w:val="000000000000" w:firstRow="0" w:lastRow="0" w:firstColumn="0" w:lastColumn="0" w:oddVBand="0" w:evenVBand="0" w:oddHBand="0" w:evenHBand="0" w:firstRowFirstColumn="0" w:firstRowLastColumn="0" w:lastRowFirstColumn="0" w:lastRowLastColumn="0"/>
+            </w:pPr>
+            <w:r>
+              <w:t>40836.68</w:t>
             </w:r>
           </w:p>
         </w:tc>
@@ -6227,6 +6683,2010 @@
       </w:r>
       <w:r>
         <w:t>525.4628</w:t>
+      </w:r>
+    </w:p>
+    <w:p/>
+    <w:p>
+      <w:r>
+        <w:br w:type="page"/>
+      </w:r>
+    </w:p>
+    <w:p>
+      <w:pPr>
+        <w:pStyle w:val="Nagwek1"/>
+      </w:pPr>
+      <w:r>
+        <w:lastRenderedPageBreak/>
+        <w:t xml:space="preserve">Energy </w:t>
+      </w:r>
+      <w:proofErr w:type="spellStart"/>
+      <w:r>
+        <w:t>efficiency</w:t>
+      </w:r>
+      <w:proofErr w:type="spellEnd"/>
+    </w:p>
+    <w:p>
+      <w:pPr>
+        <w:pStyle w:val="Nagwek2"/>
+      </w:pPr>
+      <w:r>
+        <w:t>Dane</w:t>
+      </w:r>
+    </w:p>
+    <w:p>
+      <w:r>
+        <w:t xml:space="preserve">Plik </w:t>
+      </w:r>
+      <w:r>
+        <w:t>ENB2012_data.xlsx</w:t>
+      </w:r>
+      <w:r>
+        <w:t xml:space="preserve"> </w:t>
+      </w:r>
+      <w:r>
+        <w:t xml:space="preserve">zawiera dane na temat Komputerów PC. Posiada </w:t>
+      </w:r>
+      <w:r>
+        <w:rPr>
+          <w:rFonts w:ascii="Arial" w:hAnsi="Arial" w:cs="Arial"/>
+          <w:color w:val="123654"/>
+          <w:sz w:val="20"/>
+          <w:szCs w:val="20"/>
+        </w:rPr>
+        <w:t>768</w:t>
+      </w:r>
+      <w:r>
+        <w:rPr>
+          <w:rFonts w:ascii="Arial" w:hAnsi="Arial" w:cs="Arial"/>
+          <w:color w:val="123654"/>
+          <w:sz w:val="20"/>
+          <w:szCs w:val="20"/>
+        </w:rPr>
+        <w:t xml:space="preserve"> </w:t>
+      </w:r>
+      <w:r>
+        <w:t>wierszy danych. Dane zostały zaciągnięte z bazy: „</w:t>
+      </w:r>
+      <w:hyperlink r:id="rId18" w:history="1">
+        <w:r>
+          <w:rPr>
+            <w:rStyle w:val="Hipercze"/>
+          </w:rPr>
+          <w:t>https://archive.ics.uci.edu/ml/datasets/Energy+efficiency</w:t>
+        </w:r>
+      </w:hyperlink>
+      <w:r>
+        <w:t>”</w:t>
+      </w:r>
+    </w:p>
+    <w:p>
+      <w:r>
+        <w:t>Kolumny:</w:t>
+      </w:r>
+    </w:p>
+    <w:p>
+      <w:pPr>
+        <w:pStyle w:val="Akapitzlist"/>
+        <w:numPr>
+          <w:ilvl w:val="0"/>
+          <w:numId w:val="11"/>
+        </w:numPr>
+      </w:pPr>
+      <w:proofErr w:type="spellStart"/>
+      <w:r>
+        <w:t>Relative</w:t>
+      </w:r>
+      <w:proofErr w:type="spellEnd"/>
+      <w:r>
+        <w:t xml:space="preserve"> </w:t>
+      </w:r>
+      <w:proofErr w:type="spellStart"/>
+      <w:r>
+        <w:t>Compactness</w:t>
+      </w:r>
+      <w:proofErr w:type="spellEnd"/>
+      <w:r>
+        <w:t xml:space="preserve"> </w:t>
+      </w:r>
+      <w:r>
+        <w:t>–</w:t>
+      </w:r>
+      <w:r>
+        <w:t xml:space="preserve"> </w:t>
+      </w:r>
+      <w:r>
+        <w:t>względna zwartość</w:t>
+      </w:r>
+    </w:p>
+    <w:p>
+      <w:pPr>
+        <w:pStyle w:val="Akapitzlist"/>
+        <w:numPr>
+          <w:ilvl w:val="0"/>
+          <w:numId w:val="11"/>
+        </w:numPr>
+      </w:pPr>
+      <w:r>
+        <w:t xml:space="preserve">Surface </w:t>
+      </w:r>
+      <w:proofErr w:type="spellStart"/>
+      <w:r>
+        <w:t>Area</w:t>
+      </w:r>
+      <w:proofErr w:type="spellEnd"/>
+      <w:r>
+        <w:t xml:space="preserve"> </w:t>
+      </w:r>
+      <w:r>
+        <w:t>–</w:t>
+      </w:r>
+      <w:r>
+        <w:t xml:space="preserve"> powierzchnia</w:t>
+      </w:r>
+      <w:r>
+        <w:t xml:space="preserve"> budynku</w:t>
+      </w:r>
+    </w:p>
+    <w:p>
+      <w:pPr>
+        <w:pStyle w:val="Akapitzlist"/>
+        <w:numPr>
+          <w:ilvl w:val="0"/>
+          <w:numId w:val="11"/>
+        </w:numPr>
+      </w:pPr>
+      <w:r>
+        <w:t xml:space="preserve">Wall </w:t>
+      </w:r>
+      <w:proofErr w:type="spellStart"/>
+      <w:r>
+        <w:t>Area</w:t>
+      </w:r>
+      <w:proofErr w:type="spellEnd"/>
+      <w:r>
+        <w:t xml:space="preserve"> </w:t>
+      </w:r>
+      <w:r>
+        <w:t>–</w:t>
+      </w:r>
+      <w:r>
+        <w:t xml:space="preserve"> </w:t>
+      </w:r>
+      <w:r>
+        <w:t>powierzchnia ścian</w:t>
+      </w:r>
+    </w:p>
+    <w:p>
+      <w:pPr>
+        <w:pStyle w:val="Akapitzlist"/>
+        <w:numPr>
+          <w:ilvl w:val="0"/>
+          <w:numId w:val="11"/>
+        </w:numPr>
+      </w:pPr>
+      <w:proofErr w:type="spellStart"/>
+      <w:r>
+        <w:t>Roof</w:t>
+      </w:r>
+      <w:proofErr w:type="spellEnd"/>
+      <w:r>
+        <w:t xml:space="preserve"> </w:t>
+      </w:r>
+      <w:proofErr w:type="spellStart"/>
+      <w:r>
+        <w:t>Area</w:t>
+      </w:r>
+      <w:proofErr w:type="spellEnd"/>
+      <w:r>
+        <w:t xml:space="preserve"> </w:t>
+      </w:r>
+      <w:r>
+        <w:t>–</w:t>
+      </w:r>
+      <w:r>
+        <w:t xml:space="preserve"> </w:t>
+      </w:r>
+      <w:r>
+        <w:t>powierzchnia dachu</w:t>
+      </w:r>
+    </w:p>
+    <w:p>
+      <w:pPr>
+        <w:pStyle w:val="Akapitzlist"/>
+        <w:numPr>
+          <w:ilvl w:val="0"/>
+          <w:numId w:val="11"/>
+        </w:numPr>
+      </w:pPr>
+      <w:proofErr w:type="spellStart"/>
+      <w:r>
+        <w:t>Overall</w:t>
+      </w:r>
+      <w:proofErr w:type="spellEnd"/>
+      <w:r>
+        <w:t xml:space="preserve"> </w:t>
+      </w:r>
+      <w:proofErr w:type="spellStart"/>
+      <w:r>
+        <w:t>Height</w:t>
+      </w:r>
+      <w:proofErr w:type="spellEnd"/>
+      <w:r>
+        <w:t xml:space="preserve"> </w:t>
+      </w:r>
+      <w:r>
+        <w:t>–</w:t>
+      </w:r>
+      <w:r>
+        <w:t xml:space="preserve"> </w:t>
+      </w:r>
+      <w:r>
+        <w:t>całkowita wysokość</w:t>
+      </w:r>
+    </w:p>
+    <w:p>
+      <w:pPr>
+        <w:pStyle w:val="Akapitzlist"/>
+        <w:numPr>
+          <w:ilvl w:val="0"/>
+          <w:numId w:val="11"/>
+        </w:numPr>
+      </w:pPr>
+      <w:proofErr w:type="spellStart"/>
+      <w:r>
+        <w:t>Orientation</w:t>
+      </w:r>
+      <w:proofErr w:type="spellEnd"/>
+      <w:r>
+        <w:t xml:space="preserve"> - </w:t>
+      </w:r>
+      <w:r>
+        <w:t>orientacja</w:t>
+      </w:r>
+    </w:p>
+    <w:p>
+      <w:pPr>
+        <w:pStyle w:val="Akapitzlist"/>
+        <w:numPr>
+          <w:ilvl w:val="0"/>
+          <w:numId w:val="11"/>
+        </w:numPr>
+      </w:pPr>
+      <w:proofErr w:type="spellStart"/>
+      <w:r>
+        <w:t>Glazing</w:t>
+      </w:r>
+      <w:proofErr w:type="spellEnd"/>
+      <w:r>
+        <w:t xml:space="preserve"> </w:t>
+      </w:r>
+      <w:proofErr w:type="spellStart"/>
+      <w:r>
+        <w:t>Area</w:t>
+      </w:r>
+      <w:proofErr w:type="spellEnd"/>
+      <w:r>
+        <w:t xml:space="preserve"> - </w:t>
+      </w:r>
+      <w:r>
+        <w:t>przeszklenie</w:t>
+      </w:r>
+    </w:p>
+    <w:p>
+      <w:pPr>
+        <w:pStyle w:val="Akapitzlist"/>
+        <w:numPr>
+          <w:ilvl w:val="0"/>
+          <w:numId w:val="11"/>
+        </w:numPr>
+      </w:pPr>
+      <w:proofErr w:type="spellStart"/>
+      <w:r>
+        <w:t>Glazing</w:t>
+      </w:r>
+      <w:proofErr w:type="spellEnd"/>
+      <w:r>
+        <w:t xml:space="preserve"> </w:t>
+      </w:r>
+      <w:proofErr w:type="spellStart"/>
+      <w:r>
+        <w:t>Area</w:t>
+      </w:r>
+      <w:proofErr w:type="spellEnd"/>
+      <w:r>
+        <w:t xml:space="preserve"> Distribution</w:t>
+      </w:r>
+      <w:r>
+        <w:t xml:space="preserve"> </w:t>
+      </w:r>
+      <w:r>
+        <w:t>–</w:t>
+      </w:r>
+      <w:r>
+        <w:t xml:space="preserve"> </w:t>
+      </w:r>
+      <w:r>
+        <w:t>rozmieszczenie powierzchni sz</w:t>
+      </w:r>
+      <w:r>
+        <w:t>kła</w:t>
+      </w:r>
+    </w:p>
+    <w:p>
+      <w:pPr>
+        <w:pStyle w:val="Akapitzlist"/>
+        <w:numPr>
+          <w:ilvl w:val="0"/>
+          <w:numId w:val="11"/>
+        </w:numPr>
+      </w:pPr>
+      <w:r>
+        <w:t xml:space="preserve">Heating </w:t>
+      </w:r>
+      <w:proofErr w:type="spellStart"/>
+      <w:r>
+        <w:t>Load</w:t>
+      </w:r>
+      <w:proofErr w:type="spellEnd"/>
+      <w:r>
+        <w:t xml:space="preserve"> </w:t>
+      </w:r>
+      <w:r>
+        <w:t>–</w:t>
+      </w:r>
+      <w:r>
+        <w:t xml:space="preserve"> </w:t>
+      </w:r>
+      <w:r>
+        <w:t>obciążenie ogrzewania</w:t>
+      </w:r>
+    </w:p>
+    <w:p>
+      <w:pPr>
+        <w:pStyle w:val="Akapitzlist"/>
+        <w:numPr>
+          <w:ilvl w:val="0"/>
+          <w:numId w:val="11"/>
+        </w:numPr>
+      </w:pPr>
+      <w:proofErr w:type="spellStart"/>
+      <w:r>
+        <w:t>Cooling</w:t>
+      </w:r>
+      <w:proofErr w:type="spellEnd"/>
+      <w:r>
+        <w:t xml:space="preserve"> </w:t>
+      </w:r>
+      <w:proofErr w:type="spellStart"/>
+      <w:r>
+        <w:t>Load</w:t>
+      </w:r>
+      <w:proofErr w:type="spellEnd"/>
+      <w:r>
+        <w:t xml:space="preserve"> </w:t>
+      </w:r>
+      <w:r>
+        <w:t>–</w:t>
+      </w:r>
+      <w:r>
+        <w:t xml:space="preserve"> </w:t>
+      </w:r>
+      <w:proofErr w:type="spellStart"/>
+      <w:r>
+        <w:t>obciązenie</w:t>
+      </w:r>
+      <w:proofErr w:type="spellEnd"/>
+      <w:r>
+        <w:t xml:space="preserve"> chłodzenia</w:t>
+      </w:r>
+    </w:p>
+    <w:p>
+      <w:r>
+        <w:rPr>
+          <w:noProof/>
+        </w:rPr>
+        <w:drawing>
+          <wp:anchor distT="0" distB="0" distL="114300" distR="114300" simplePos="0" relativeHeight="251668480" behindDoc="0" locked="0" layoutInCell="1" allowOverlap="1" wp14:anchorId="04CBDC0D" wp14:editId="49DAD739">
+            <wp:simplePos x="0" y="0"/>
+            <wp:positionH relativeFrom="column">
+              <wp:posOffset>-693305</wp:posOffset>
+            </wp:positionH>
+            <wp:positionV relativeFrom="paragraph">
+              <wp:posOffset>464185</wp:posOffset>
+            </wp:positionV>
+            <wp:extent cx="7187879" cy="2125683"/>
+            <wp:effectExtent l="0" t="0" r="0" b="8255"/>
+            <wp:wrapTopAndBottom/>
+            <wp:docPr id="10" name="Obraz 10"/>
+            <wp:cNvGraphicFramePr>
+              <a:graphicFrameLocks xmlns:a="http://schemas.openxmlformats.org/drawingml/2006/main" noChangeAspect="1"/>
+            </wp:cNvGraphicFramePr>
+            <a:graphic xmlns:a="http://schemas.openxmlformats.org/drawingml/2006/main">
+              <a:graphicData uri="http://schemas.openxmlformats.org/drawingml/2006/picture">
+                <pic:pic xmlns:pic="http://schemas.openxmlformats.org/drawingml/2006/picture">
+                  <pic:nvPicPr>
+                    <pic:cNvPr id="10" name="Obraz 10"/>
+                    <pic:cNvPicPr/>
+                  </pic:nvPicPr>
+                  <pic:blipFill>
+                    <a:blip r:embed="rId19">
+                      <a:extLst>
+                        <a:ext uri="{28A0092B-C50C-407E-A947-70E740481C1C}">
+                          <a14:useLocalDpi xmlns:a14="http://schemas.microsoft.com/office/drawing/2010/main" val="0"/>
+                        </a:ext>
+                      </a:extLst>
+                    </a:blip>
+                    <a:stretch>
+                      <a:fillRect/>
+                    </a:stretch>
+                  </pic:blipFill>
+                  <pic:spPr>
+                    <a:xfrm>
+                      <a:off x="0" y="0"/>
+                      <a:ext cx="7187879" cy="2125683"/>
+                    </a:xfrm>
+                    <a:prstGeom prst="rect">
+                      <a:avLst/>
+                    </a:prstGeom>
+                  </pic:spPr>
+                </pic:pic>
+              </a:graphicData>
+            </a:graphic>
+          </wp:anchor>
+        </w:drawing>
+      </w:r>
+      <w:r>
+        <w:t xml:space="preserve">Kolumny 1-8 to </w:t>
+      </w:r>
+      <w:r>
+        <w:t>atrybuty</w:t>
+      </w:r>
+      <w:r>
+        <w:t xml:space="preserve"> budynków; 9-10 t</w:t>
+      </w:r>
+      <w:r>
+        <w:t xml:space="preserve">o dane przewidywane / do przewidywania na tym zbiorze danych. Wybraliśmy przewidywanie „Heating </w:t>
+      </w:r>
+      <w:proofErr w:type="spellStart"/>
+      <w:r>
+        <w:t>Load</w:t>
+      </w:r>
+      <w:proofErr w:type="spellEnd"/>
+      <w:r>
+        <w:t>”</w:t>
+      </w:r>
+    </w:p>
+    <w:p/>
+    <w:p>
+      <w:pPr>
+        <w:pStyle w:val="Nagwek2"/>
+      </w:pPr>
+      <w:r>
+        <w:t>Podsumowanie danych</w:t>
+      </w:r>
+    </w:p>
+    <w:p>
+      <w:r>
+        <w:rPr>
+          <w:noProof/>
+        </w:rPr>
+        <w:drawing>
+          <wp:anchor distT="0" distB="0" distL="114300" distR="114300" simplePos="0" relativeHeight="251667456" behindDoc="0" locked="0" layoutInCell="1" allowOverlap="1" wp14:anchorId="072A2D52" wp14:editId="2FE2F221">
+            <wp:simplePos x="0" y="0"/>
+            <wp:positionH relativeFrom="column">
+              <wp:posOffset>-592455</wp:posOffset>
+            </wp:positionH>
+            <wp:positionV relativeFrom="paragraph">
+              <wp:posOffset>392789</wp:posOffset>
+            </wp:positionV>
+            <wp:extent cx="7062470" cy="1661795"/>
+            <wp:effectExtent l="0" t="0" r="5080" b="0"/>
+            <wp:wrapTopAndBottom/>
+            <wp:docPr id="11" name="Obraz 11"/>
+            <wp:cNvGraphicFramePr>
+              <a:graphicFrameLocks xmlns:a="http://schemas.openxmlformats.org/drawingml/2006/main" noChangeAspect="1"/>
+            </wp:cNvGraphicFramePr>
+            <a:graphic xmlns:a="http://schemas.openxmlformats.org/drawingml/2006/main">
+              <a:graphicData uri="http://schemas.openxmlformats.org/drawingml/2006/picture">
+                <pic:pic xmlns:pic="http://schemas.openxmlformats.org/drawingml/2006/picture">
+                  <pic:nvPicPr>
+                    <pic:cNvPr id="11" name="Obraz 11"/>
+                    <pic:cNvPicPr/>
+                  </pic:nvPicPr>
+                  <pic:blipFill>
+                    <a:blip r:embed="rId20">
+                      <a:extLst>
+                        <a:ext uri="{28A0092B-C50C-407E-A947-70E740481C1C}">
+                          <a14:useLocalDpi xmlns:a14="http://schemas.microsoft.com/office/drawing/2010/main" val="0"/>
+                        </a:ext>
+                      </a:extLst>
+                    </a:blip>
+                    <a:stretch>
+                      <a:fillRect/>
+                    </a:stretch>
+                  </pic:blipFill>
+                  <pic:spPr>
+                    <a:xfrm>
+                      <a:off x="0" y="0"/>
+                      <a:ext cx="7062470" cy="1661795"/>
+                    </a:xfrm>
+                    <a:prstGeom prst="rect">
+                      <a:avLst/>
+                    </a:prstGeom>
+                  </pic:spPr>
+                </pic:pic>
+              </a:graphicData>
+            </a:graphic>
+            <wp14:sizeRelH relativeFrom="margin">
+              <wp14:pctWidth>0</wp14:pctWidth>
+            </wp14:sizeRelH>
+            <wp14:sizeRelV relativeFrom="margin">
+              <wp14:pctHeight>0</wp14:pctHeight>
+            </wp14:sizeRelV>
+          </wp:anchor>
+        </w:drawing>
+      </w:r>
+    </w:p>
+    <w:p>
+      <w:pPr>
+        <w:pStyle w:val="Nagwek2"/>
+      </w:pPr>
+    </w:p>
+    <w:p>
+      <w:pPr>
+        <w:pStyle w:val="Nagwek2"/>
+      </w:pPr>
+      <w:r>
+        <w:t>Korelacja zmiennych</w:t>
+      </w:r>
+    </w:p>
+    <w:p/>
+    <w:p>
+      <w:pPr>
+        <w:jc w:val="center"/>
+      </w:pPr>
+      <w:r>
+        <w:rPr>
+          <w:noProof/>
+        </w:rPr>
+        <w:drawing>
+          <wp:inline distT="0" distB="0" distL="0" distR="0" wp14:anchorId="00CFAC34" wp14:editId="04A65AA4">
+            <wp:extent cx="5097142" cy="4447968"/>
+            <wp:effectExtent l="0" t="0" r="8890" b="0"/>
+            <wp:docPr id="12" name="Obraz 12"/>
+            <wp:cNvGraphicFramePr>
+              <a:graphicFrameLocks xmlns:a="http://schemas.openxmlformats.org/drawingml/2006/main" noChangeAspect="1"/>
+            </wp:cNvGraphicFramePr>
+            <a:graphic xmlns:a="http://schemas.openxmlformats.org/drawingml/2006/main">
+              <a:graphicData uri="http://schemas.openxmlformats.org/drawingml/2006/picture">
+                <pic:pic xmlns:pic="http://schemas.openxmlformats.org/drawingml/2006/picture">
+                  <pic:nvPicPr>
+                    <pic:cNvPr id="12" name="Obraz 12"/>
+                    <pic:cNvPicPr/>
+                  </pic:nvPicPr>
+                  <pic:blipFill>
+                    <a:blip r:embed="rId21">
+                      <a:extLst>
+                        <a:ext uri="{28A0092B-C50C-407E-A947-70E740481C1C}">
+                          <a14:useLocalDpi xmlns:a14="http://schemas.microsoft.com/office/drawing/2010/main" val="0"/>
+                        </a:ext>
+                      </a:extLst>
+                    </a:blip>
+                    <a:srcRect l="182" r="182"/>
+                    <a:stretch>
+                      <a:fillRect/>
+                    </a:stretch>
+                  </pic:blipFill>
+                  <pic:spPr bwMode="auto">
+                    <a:xfrm>
+                      <a:off x="0" y="0"/>
+                      <a:ext cx="5097142" cy="4447968"/>
+                    </a:xfrm>
+                    <a:prstGeom prst="rect">
+                      <a:avLst/>
+                    </a:prstGeom>
+                    <a:ln>
+                      <a:noFill/>
+                    </a:ln>
+                    <a:extLst>
+                      <a:ext uri="{53640926-AAD7-44D8-BBD7-CCE9431645EC}">
+                        <a14:shadowObscured xmlns:a14="http://schemas.microsoft.com/office/drawing/2010/main"/>
+                      </a:ext>
+                    </a:extLst>
+                  </pic:spPr>
+                </pic:pic>
+              </a:graphicData>
+            </a:graphic>
+          </wp:inline>
+        </w:drawing>
+      </w:r>
+    </w:p>
+    <w:p>
+      <w:r>
+        <w:t xml:space="preserve">W tym zbiorze danych istnieją duże korelacje „pozytywne” i </w:t>
+      </w:r>
+      <w:r>
+        <w:t>duże</w:t>
+      </w:r>
+      <w:r>
+        <w:t xml:space="preserve"> „negatywne”. </w:t>
+      </w:r>
+    </w:p>
+    <w:p>
+      <w:r>
+        <w:t>Korelacje pozytywne istnieją pomiędzy:</w:t>
+      </w:r>
+    </w:p>
+    <w:p>
+      <w:pPr>
+        <w:pStyle w:val="Akapitzlist"/>
+        <w:numPr>
+          <w:ilvl w:val="0"/>
+          <w:numId w:val="4"/>
+        </w:numPr>
+      </w:pPr>
+      <w:r>
+        <w:t>wysokością całkowitą, a obciążeniem ogrzewania</w:t>
+      </w:r>
+    </w:p>
+    <w:p>
+      <w:pPr>
+        <w:pStyle w:val="Akapitzlist"/>
+        <w:numPr>
+          <w:ilvl w:val="0"/>
+          <w:numId w:val="4"/>
+        </w:numPr>
+      </w:pPr>
+      <w:r>
+        <w:t>wysokością całkowitą, a obciążeniem chłodzenia</w:t>
+      </w:r>
+    </w:p>
+    <w:p>
+      <w:pPr>
+        <w:pStyle w:val="Akapitzlist"/>
+        <w:numPr>
+          <w:ilvl w:val="0"/>
+          <w:numId w:val="4"/>
+        </w:numPr>
+      </w:pPr>
+      <w:r>
+        <w:t>powierzchnią dachu, a powierzchnią budynku</w:t>
+      </w:r>
+    </w:p>
+    <w:p>
+      <w:r>
+        <w:t>Korelacje negatywne istnieją pomiędzy:</w:t>
+      </w:r>
+    </w:p>
+    <w:p>
+      <w:pPr>
+        <w:pStyle w:val="Akapitzlist"/>
+        <w:numPr>
+          <w:ilvl w:val="0"/>
+          <w:numId w:val="5"/>
+        </w:numPr>
+      </w:pPr>
+      <w:r>
+        <w:t>powierzchnią dachu, a wysokością całkowitą</w:t>
+      </w:r>
+    </w:p>
+    <w:p>
+      <w:pPr>
+        <w:pStyle w:val="Akapitzlist"/>
+        <w:numPr>
+          <w:ilvl w:val="0"/>
+          <w:numId w:val="5"/>
+        </w:numPr>
+      </w:pPr>
+      <w:r>
+        <w:t>względn</w:t>
+      </w:r>
+      <w:r>
+        <w:t>ą</w:t>
+      </w:r>
+      <w:r>
+        <w:t xml:space="preserve"> zwartoś</w:t>
+      </w:r>
+      <w:r>
+        <w:t>cią, a zajmowaną powierzchnią</w:t>
+      </w:r>
+    </w:p>
+    <w:p>
+      <w:pPr>
+        <w:pStyle w:val="Akapitzlist"/>
+        <w:numPr>
+          <w:ilvl w:val="0"/>
+          <w:numId w:val="5"/>
+        </w:numPr>
+      </w:pPr>
+      <w:r>
+        <w:t>względną zwartością, a powierzchnią dachu</w:t>
+      </w:r>
+    </w:p>
+    <w:p>
+      <w:r>
+        <w:t xml:space="preserve">Zmienna </w:t>
+      </w:r>
+      <w:proofErr w:type="spellStart"/>
+      <w:r>
+        <w:t>orientation</w:t>
+      </w:r>
+      <w:proofErr w:type="spellEnd"/>
+      <w:r>
+        <w:t xml:space="preserve"> jest </w:t>
+      </w:r>
+      <w:r>
+        <w:t xml:space="preserve">nie </w:t>
+      </w:r>
+      <w:r>
+        <w:t xml:space="preserve">skorelowana. </w:t>
+      </w:r>
+    </w:p>
+    <w:p/>
+    <w:p/>
+    <w:p/>
+    <w:p>
+      <w:pPr>
+        <w:pStyle w:val="Nagwek2"/>
+      </w:pPr>
+      <w:r>
+        <w:lastRenderedPageBreak/>
+        <w:t>Obróbka danych</w:t>
+      </w:r>
+    </w:p>
+    <w:p>
+      <w:r>
+        <w:t>Z danych został</w:t>
+      </w:r>
+      <w:r>
+        <w:t>a</w:t>
+      </w:r>
+      <w:r>
+        <w:t xml:space="preserve"> usunięt</w:t>
+      </w:r>
+      <w:r>
+        <w:t>a zmienna „</w:t>
+      </w:r>
+      <w:proofErr w:type="spellStart"/>
+      <w:r>
+        <w:t>Cooling</w:t>
+      </w:r>
+      <w:proofErr w:type="spellEnd"/>
+      <w:r>
+        <w:t xml:space="preserve"> </w:t>
+      </w:r>
+      <w:proofErr w:type="spellStart"/>
+      <w:r>
+        <w:t>Load</w:t>
+      </w:r>
+      <w:proofErr w:type="spellEnd"/>
+      <w:r>
+        <w:t xml:space="preserve">”, ponieważ jest to zmienna „przewidziana” z dostępnych danych i nie powinna być użyta do przewidywania </w:t>
+      </w:r>
+      <w:r>
+        <w:t xml:space="preserve">naszej zmiennej „Heating </w:t>
+      </w:r>
+      <w:proofErr w:type="spellStart"/>
+      <w:r>
+        <w:t>Load</w:t>
+      </w:r>
+      <w:proofErr w:type="spellEnd"/>
+      <w:r>
+        <w:t>”.</w:t>
+      </w:r>
+    </w:p>
+    <w:p>
+      <w:r>
+        <w:t>Do najlepszego dopasowania danych do zadanego problemu użyto funkcji step. Dobrała ona kolumny tak aby regresja wychodziła jak najlepsza -&gt; najlepsze R-</w:t>
+      </w:r>
+      <w:proofErr w:type="spellStart"/>
+      <w:r>
+        <w:t>squared</w:t>
+      </w:r>
+      <w:proofErr w:type="spellEnd"/>
+      <w:r>
+        <w:t xml:space="preserve">. Funkcja ta ma 3 „metody” – </w:t>
+      </w:r>
+      <w:proofErr w:type="spellStart"/>
+      <w:r>
+        <w:t>forward</w:t>
+      </w:r>
+      <w:proofErr w:type="spellEnd"/>
+      <w:r>
+        <w:t xml:space="preserve">, </w:t>
+      </w:r>
+      <w:proofErr w:type="spellStart"/>
+      <w:r>
+        <w:t>backward</w:t>
+      </w:r>
+      <w:proofErr w:type="spellEnd"/>
+      <w:r>
+        <w:t xml:space="preserve"> i </w:t>
+      </w:r>
+      <w:proofErr w:type="spellStart"/>
+      <w:r>
+        <w:t>both</w:t>
+      </w:r>
+      <w:proofErr w:type="spellEnd"/>
+      <w:r>
+        <w:t xml:space="preserve">. </w:t>
+      </w:r>
+    </w:p>
+    <w:p>
+      <w:r>
+        <w:t xml:space="preserve">Wartości </w:t>
+      </w:r>
+      <w:proofErr w:type="spellStart"/>
+      <w:r>
+        <w:t>squared</w:t>
+      </w:r>
+      <w:proofErr w:type="spellEnd"/>
+      <w:r>
+        <w:t xml:space="preserve"> dla danych:</w:t>
+      </w:r>
+    </w:p>
+    <w:p>
+      <w:pPr>
+        <w:pStyle w:val="Akapitzlist"/>
+        <w:numPr>
+          <w:ilvl w:val="0"/>
+          <w:numId w:val="6"/>
+        </w:numPr>
+        <w:rPr>
+          <w:lang w:val="en-US"/>
+        </w:rPr>
+      </w:pPr>
+      <w:r>
+        <w:rPr>
+          <w:lang w:val="en-US"/>
+        </w:rPr>
+        <w:t xml:space="preserve">forward </w:t>
+      </w:r>
+      <w:proofErr w:type="spellStart"/>
+      <w:proofErr w:type="gramStart"/>
+      <w:r>
+        <w:rPr>
+          <w:lang w:val="en-US"/>
+        </w:rPr>
+        <w:t>r.squared</w:t>
+      </w:r>
+      <w:proofErr w:type="spellEnd"/>
+      <w:proofErr w:type="gramEnd"/>
+      <w:r>
+        <w:rPr>
+          <w:lang w:val="en-US"/>
+        </w:rPr>
+        <w:t xml:space="preserve"> =  </w:t>
+      </w:r>
+      <w:r>
+        <w:rPr>
+          <w:lang w:val="en-US"/>
+        </w:rPr>
+        <w:t>0.9161955</w:t>
+      </w:r>
+    </w:p>
+    <w:p>
+      <w:pPr>
+        <w:pStyle w:val="Akapitzlist"/>
+        <w:numPr>
+          <w:ilvl w:val="0"/>
+          <w:numId w:val="6"/>
+        </w:numPr>
+        <w:rPr>
+          <w:lang w:val="en-US"/>
+        </w:rPr>
+      </w:pPr>
+      <w:r>
+        <w:rPr>
+          <w:lang w:val="en-US"/>
+        </w:rPr>
+        <w:t xml:space="preserve">backward </w:t>
+      </w:r>
+      <w:proofErr w:type="spellStart"/>
+      <w:proofErr w:type="gramStart"/>
+      <w:r>
+        <w:rPr>
+          <w:lang w:val="en-US"/>
+        </w:rPr>
+        <w:t>r.squared</w:t>
+      </w:r>
+      <w:proofErr w:type="spellEnd"/>
+      <w:proofErr w:type="gramEnd"/>
+      <w:r>
+        <w:rPr>
+          <w:lang w:val="en-US"/>
+        </w:rPr>
+        <w:t xml:space="preserve"> =  </w:t>
+      </w:r>
+      <w:r>
+        <w:rPr>
+          <w:lang w:val="en-US"/>
+        </w:rPr>
+        <w:t>0.9161955</w:t>
+      </w:r>
+    </w:p>
+    <w:p>
+      <w:pPr>
+        <w:pStyle w:val="Akapitzlist"/>
+        <w:numPr>
+          <w:ilvl w:val="0"/>
+          <w:numId w:val="6"/>
+        </w:numPr>
+        <w:rPr>
+          <w:lang w:val="en-US"/>
+        </w:rPr>
+      </w:pPr>
+      <w:r>
+        <w:rPr>
+          <w:lang w:val="en-US"/>
+        </w:rPr>
+        <w:t xml:space="preserve">both </w:t>
+      </w:r>
+      <w:proofErr w:type="spellStart"/>
+      <w:proofErr w:type="gramStart"/>
+      <w:r>
+        <w:rPr>
+          <w:lang w:val="en-US"/>
+        </w:rPr>
+        <w:t>r.squared</w:t>
+      </w:r>
+      <w:proofErr w:type="spellEnd"/>
+      <w:proofErr w:type="gramEnd"/>
+      <w:r>
+        <w:rPr>
+          <w:lang w:val="en-US"/>
+        </w:rPr>
+        <w:t xml:space="preserve"> =  </w:t>
+      </w:r>
+      <w:r>
+        <w:rPr>
+          <w:lang w:val="en-US"/>
+        </w:rPr>
+        <w:t>0.9161955</w:t>
+      </w:r>
+    </w:p>
+    <w:p>
+      <w:pPr>
+        <w:rPr>
+          <w:lang w:val="en-US"/>
+        </w:rPr>
+      </w:pPr>
+      <w:proofErr w:type="spellStart"/>
+      <w:r>
+        <w:rPr>
+          <w:lang w:val="en-US"/>
+        </w:rPr>
+        <w:t>Dla</w:t>
+      </w:r>
+      <w:proofErr w:type="spellEnd"/>
+      <w:r>
+        <w:rPr>
+          <w:lang w:val="en-US"/>
+        </w:rPr>
+        <w:t xml:space="preserve"> </w:t>
+      </w:r>
+      <w:proofErr w:type="spellStart"/>
+      <w:r>
+        <w:rPr>
+          <w:lang w:val="en-US"/>
+        </w:rPr>
+        <w:t>tych</w:t>
+      </w:r>
+      <w:proofErr w:type="spellEnd"/>
+      <w:r>
+        <w:rPr>
+          <w:lang w:val="en-US"/>
+        </w:rPr>
+        <w:t xml:space="preserve"> </w:t>
+      </w:r>
+      <w:proofErr w:type="spellStart"/>
+      <w:r>
+        <w:rPr>
+          <w:lang w:val="en-US"/>
+        </w:rPr>
+        <w:t>danych</w:t>
+      </w:r>
+      <w:proofErr w:type="spellEnd"/>
+      <w:r>
+        <w:rPr>
+          <w:lang w:val="en-US"/>
+        </w:rPr>
+        <w:t xml:space="preserve"> </w:t>
+      </w:r>
+      <w:proofErr w:type="spellStart"/>
+      <w:r>
+        <w:rPr>
+          <w:lang w:val="en-US"/>
+        </w:rPr>
+        <w:t>wszystkie</w:t>
+      </w:r>
+      <w:proofErr w:type="spellEnd"/>
+      <w:r>
+        <w:rPr>
+          <w:lang w:val="en-US"/>
+        </w:rPr>
+        <w:t xml:space="preserve"> </w:t>
+      </w:r>
+      <w:proofErr w:type="spellStart"/>
+      <w:r>
+        <w:rPr>
+          <w:lang w:val="en-US"/>
+        </w:rPr>
+        <w:t>metody</w:t>
+      </w:r>
+      <w:proofErr w:type="spellEnd"/>
+      <w:r>
+        <w:rPr>
+          <w:lang w:val="en-US"/>
+        </w:rPr>
+        <w:t xml:space="preserve"> </w:t>
+      </w:r>
+      <w:proofErr w:type="spellStart"/>
+      <w:r>
+        <w:rPr>
+          <w:lang w:val="en-US"/>
+        </w:rPr>
+        <w:t>doboru</w:t>
+      </w:r>
+      <w:proofErr w:type="spellEnd"/>
+      <w:r>
+        <w:rPr>
+          <w:lang w:val="en-US"/>
+        </w:rPr>
+        <w:t xml:space="preserve"> </w:t>
+      </w:r>
+      <w:proofErr w:type="spellStart"/>
+      <w:r>
+        <w:rPr>
+          <w:lang w:val="en-US"/>
+        </w:rPr>
+        <w:t>zmiennych</w:t>
+      </w:r>
+      <w:proofErr w:type="spellEnd"/>
+      <w:r>
+        <w:rPr>
+          <w:lang w:val="en-US"/>
+        </w:rPr>
+        <w:t xml:space="preserve"> </w:t>
+      </w:r>
+      <w:proofErr w:type="spellStart"/>
+      <w:r>
+        <w:rPr>
+          <w:lang w:val="en-US"/>
+        </w:rPr>
+        <w:t>wybrały</w:t>
+      </w:r>
+      <w:proofErr w:type="spellEnd"/>
+      <w:r>
+        <w:rPr>
+          <w:lang w:val="en-US"/>
+        </w:rPr>
+        <w:t xml:space="preserve"> ten </w:t>
+      </w:r>
+      <w:proofErr w:type="spellStart"/>
+      <w:r>
+        <w:rPr>
+          <w:lang w:val="en-US"/>
+        </w:rPr>
+        <w:t>sam</w:t>
+      </w:r>
+      <w:proofErr w:type="spellEnd"/>
+      <w:r>
+        <w:rPr>
+          <w:lang w:val="en-US"/>
+        </w:rPr>
+        <w:t xml:space="preserve"> model</w:t>
+      </w:r>
+      <w:r>
+        <w:rPr>
+          <w:lang w:val="en-US"/>
+        </w:rPr>
+        <w:t>:</w:t>
+      </w:r>
+      <w:r>
+        <w:rPr>
+          <w:lang w:val="en-US"/>
+        </w:rPr>
+        <w:t xml:space="preserve"> „</w:t>
+      </w:r>
+      <w:proofErr w:type="spellStart"/>
+      <w:r>
+        <w:rPr>
+          <w:lang w:val="en-US"/>
+        </w:rPr>
+        <w:t>HeatingLoad</w:t>
+      </w:r>
+      <w:proofErr w:type="spellEnd"/>
+      <w:r>
+        <w:rPr>
+          <w:lang w:val="en-US"/>
+        </w:rPr>
+        <w:t xml:space="preserve"> ~ </w:t>
+      </w:r>
+      <w:proofErr w:type="spellStart"/>
+      <w:r>
+        <w:rPr>
+          <w:lang w:val="en-US"/>
+        </w:rPr>
+        <w:t>RelativeCompactness</w:t>
+      </w:r>
+      <w:proofErr w:type="spellEnd"/>
+      <w:r>
+        <w:rPr>
+          <w:lang w:val="en-US"/>
+        </w:rPr>
+        <w:t xml:space="preserve"> + </w:t>
+      </w:r>
+      <w:proofErr w:type="spellStart"/>
+      <w:r>
+        <w:rPr>
+          <w:lang w:val="en-US"/>
+        </w:rPr>
+        <w:t>SurfaceArea</w:t>
+      </w:r>
+      <w:proofErr w:type="spellEnd"/>
+      <w:r>
+        <w:rPr>
+          <w:lang w:val="en-US"/>
+        </w:rPr>
+        <w:t xml:space="preserve"> + </w:t>
+      </w:r>
+      <w:proofErr w:type="spellStart"/>
+      <w:r>
+        <w:rPr>
+          <w:lang w:val="en-US"/>
+        </w:rPr>
+        <w:t>WallArea</w:t>
+      </w:r>
+      <w:proofErr w:type="spellEnd"/>
+      <w:r>
+        <w:rPr>
+          <w:lang w:val="en-US"/>
+        </w:rPr>
+        <w:t xml:space="preserve"> + </w:t>
+      </w:r>
+      <w:proofErr w:type="spellStart"/>
+      <w:r>
+        <w:rPr>
+          <w:lang w:val="en-US"/>
+        </w:rPr>
+        <w:t>OverallHeight</w:t>
+      </w:r>
+      <w:proofErr w:type="spellEnd"/>
+      <w:r>
+        <w:rPr>
+          <w:lang w:val="en-US"/>
+        </w:rPr>
+        <w:t xml:space="preserve"> + </w:t>
+      </w:r>
+      <w:proofErr w:type="spellStart"/>
+      <w:r>
+        <w:rPr>
+          <w:lang w:val="en-US"/>
+        </w:rPr>
+        <w:t>GlazingArea</w:t>
+      </w:r>
+      <w:proofErr w:type="spellEnd"/>
+      <w:r>
+        <w:rPr>
+          <w:lang w:val="en-US"/>
+        </w:rPr>
+        <w:t xml:space="preserve"> + </w:t>
+      </w:r>
+      <w:proofErr w:type="spellStart"/>
+      <w:r>
+        <w:rPr>
+          <w:lang w:val="en-US"/>
+        </w:rPr>
+        <w:t>GlazingAreaDistribution</w:t>
+      </w:r>
+      <w:proofErr w:type="spellEnd"/>
+      <w:r>
+        <w:rPr>
+          <w:lang w:val="en-US"/>
+        </w:rPr>
+        <w:t>”</w:t>
+      </w:r>
+    </w:p>
+    <w:p>
+      <w:pPr>
+        <w:pStyle w:val="Nagwek2"/>
+      </w:pPr>
+      <w:r>
+        <w:t>Modele regresji</w:t>
+      </w:r>
+    </w:p>
+    <w:p>
+      <w:r>
+        <w:t>Zostały zaimplementowane 3 modele regresji:</w:t>
+      </w:r>
+    </w:p>
+    <w:p>
+      <w:pPr>
+        <w:pStyle w:val="Akapitzlist"/>
+        <w:numPr>
+          <w:ilvl w:val="0"/>
+          <w:numId w:val="7"/>
+        </w:numPr>
+      </w:pPr>
+      <w:r>
+        <w:t>LM</w:t>
+      </w:r>
+    </w:p>
+    <w:p>
+      <w:pPr>
+        <w:pStyle w:val="Akapitzlist"/>
+        <w:numPr>
+          <w:ilvl w:val="0"/>
+          <w:numId w:val="7"/>
+        </w:numPr>
+      </w:pPr>
+      <w:r>
+        <w:t>GLM</w:t>
+      </w:r>
+    </w:p>
+    <w:p>
+      <w:pPr>
+        <w:pStyle w:val="Akapitzlist"/>
+        <w:numPr>
+          <w:ilvl w:val="1"/>
+          <w:numId w:val="7"/>
+        </w:numPr>
+      </w:pPr>
+      <w:proofErr w:type="spellStart"/>
+      <w:r>
+        <w:t>Gaussian</w:t>
+      </w:r>
+      <w:proofErr w:type="spellEnd"/>
+    </w:p>
+    <w:p>
+      <w:pPr>
+        <w:pStyle w:val="Akapitzlist"/>
+        <w:numPr>
+          <w:ilvl w:val="1"/>
+          <w:numId w:val="7"/>
+        </w:numPr>
+      </w:pPr>
+      <w:r>
+        <w:t>Poisson</w:t>
+      </w:r>
+    </w:p>
+    <w:p>
+      <w:pPr>
+        <w:pStyle w:val="Akapitzlist"/>
+        <w:numPr>
+          <w:ilvl w:val="1"/>
+          <w:numId w:val="7"/>
+        </w:numPr>
+      </w:pPr>
+      <w:r>
+        <w:t>Gamma</w:t>
+      </w:r>
+    </w:p>
+    <w:p>
+      <w:pPr>
+        <w:pStyle w:val="Akapitzlist"/>
+        <w:numPr>
+          <w:ilvl w:val="1"/>
+          <w:numId w:val="7"/>
+        </w:numPr>
+      </w:pPr>
+      <w:r>
+        <w:t>Quasi</w:t>
+      </w:r>
+    </w:p>
+    <w:p>
+      <w:pPr>
+        <w:pStyle w:val="Akapitzlist"/>
+        <w:numPr>
+          <w:ilvl w:val="1"/>
+          <w:numId w:val="7"/>
+        </w:numPr>
+      </w:pPr>
+      <w:proofErr w:type="spellStart"/>
+      <w:r>
+        <w:t>Q</w:t>
+      </w:r>
+      <w:r>
+        <w:t>uasipoisson</w:t>
+      </w:r>
+      <w:proofErr w:type="spellEnd"/>
+    </w:p>
+    <w:p>
+      <w:pPr>
+        <w:pStyle w:val="Akapitzlist"/>
+        <w:numPr>
+          <w:ilvl w:val="0"/>
+          <w:numId w:val="7"/>
+        </w:numPr>
+      </w:pPr>
+      <w:r>
+        <w:t xml:space="preserve">SVM z </w:t>
+      </w:r>
+      <w:proofErr w:type="spellStart"/>
+      <w:r>
+        <w:t>kernelami</w:t>
+      </w:r>
+      <w:proofErr w:type="spellEnd"/>
+      <w:r>
+        <w:t>:</w:t>
+      </w:r>
+    </w:p>
+    <w:p>
+      <w:pPr>
+        <w:pStyle w:val="Akapitzlist"/>
+        <w:numPr>
+          <w:ilvl w:val="1"/>
+          <w:numId w:val="7"/>
+        </w:numPr>
+      </w:pPr>
+      <w:proofErr w:type="spellStart"/>
+      <w:r>
+        <w:t>Linear</w:t>
+      </w:r>
+      <w:proofErr w:type="spellEnd"/>
+    </w:p>
+    <w:p>
+      <w:pPr>
+        <w:pStyle w:val="Akapitzlist"/>
+        <w:numPr>
+          <w:ilvl w:val="1"/>
+          <w:numId w:val="7"/>
+        </w:numPr>
+      </w:pPr>
+      <w:proofErr w:type="spellStart"/>
+      <w:r>
+        <w:t>Polynomial</w:t>
+      </w:r>
+      <w:proofErr w:type="spellEnd"/>
+    </w:p>
+    <w:p>
+      <w:pPr>
+        <w:pStyle w:val="Akapitzlist"/>
+        <w:numPr>
+          <w:ilvl w:val="1"/>
+          <w:numId w:val="7"/>
+        </w:numPr>
+      </w:pPr>
+      <w:proofErr w:type="spellStart"/>
+      <w:r>
+        <w:t>Radial</w:t>
+      </w:r>
+      <w:proofErr w:type="spellEnd"/>
+    </w:p>
+    <w:p>
+      <w:pPr>
+        <w:pStyle w:val="Akapitzlist"/>
+        <w:numPr>
+          <w:ilvl w:val="1"/>
+          <w:numId w:val="7"/>
+        </w:numPr>
+      </w:pPr>
+      <w:proofErr w:type="spellStart"/>
+      <w:r>
+        <w:t>Sigmoid</w:t>
+      </w:r>
+      <w:proofErr w:type="spellEnd"/>
+    </w:p>
+    <w:p>
+      <w:pPr>
+        <w:pStyle w:val="Nagwek2"/>
+      </w:pPr>
+      <w:r>
+        <w:t>Porównanie poszczególnych modeli i ich błędów RMSE</w:t>
+      </w:r>
+    </w:p>
+    <w:tbl>
+      <w:tblPr>
+        <w:tblStyle w:val="Tabelasiatki1jasna"/>
+        <w:tblW w:w="0" w:type="auto"/>
+        <w:tblLook w:val="04A0" w:firstRow="1" w:lastRow="0" w:firstColumn="1" w:lastColumn="0" w:noHBand="0" w:noVBand="1"/>
+      </w:tblPr>
+      <w:tblGrid>
+        <w:gridCol w:w="826"/>
+        <w:gridCol w:w="1408"/>
+        <w:gridCol w:w="3554"/>
+        <w:gridCol w:w="3274"/>
+      </w:tblGrid>
+      <w:tr>
+        <w:trPr>
+          <w:cnfStyle w:val="100000000000" w:firstRow="1" w:lastRow="0" w:firstColumn="0" w:lastColumn="0" w:oddVBand="0" w:evenVBand="0" w:oddHBand="0" w:evenHBand="0" w:firstRowFirstColumn="0" w:firstRowLastColumn="0" w:lastRowFirstColumn="0" w:lastRowLastColumn="0"/>
+        </w:trPr>
+        <w:tc>
+          <w:tcPr>
+            <w:cnfStyle w:val="001000000000" w:firstRow="0" w:lastRow="0" w:firstColumn="1" w:lastColumn="0" w:oddVBand="0" w:evenVBand="0" w:oddHBand="0" w:evenHBand="0" w:firstRowFirstColumn="0" w:firstRowLastColumn="0" w:lastRowFirstColumn="0" w:lastRowLastColumn="0"/>
+            <w:tcW w:w="826" w:type="dxa"/>
+          </w:tcPr>
+          <w:p>
+            <w:r>
+              <w:t>Model</w:t>
+            </w:r>
+          </w:p>
+        </w:tc>
+        <w:tc>
+          <w:tcPr>
+            <w:tcW w:w="1408" w:type="dxa"/>
+          </w:tcPr>
+          <w:p>
+            <w:pPr>
+              <w:cnfStyle w:val="100000000000" w:firstRow="1" w:lastRow="0" w:firstColumn="0" w:lastColumn="0" w:oddVBand="0" w:evenVBand="0" w:oddHBand="0" w:evenHBand="0" w:firstRowFirstColumn="0" w:firstRowLastColumn="0" w:lastRowFirstColumn="0" w:lastRowLastColumn="0"/>
+            </w:pPr>
+            <w:r>
+              <w:t>Typ</w:t>
+            </w:r>
+          </w:p>
+        </w:tc>
+        <w:tc>
+          <w:tcPr>
+            <w:tcW w:w="3554" w:type="dxa"/>
+          </w:tcPr>
+          <w:p>
+            <w:pPr>
+              <w:cnfStyle w:val="100000000000" w:firstRow="1" w:lastRow="0" w:firstColumn="0" w:lastColumn="0" w:oddVBand="0" w:evenVBand="0" w:oddHBand="0" w:evenHBand="0" w:firstRowFirstColumn="0" w:firstRowLastColumn="0" w:lastRowFirstColumn="0" w:lastRowLastColumn="0"/>
+            </w:pPr>
+            <w:r>
+              <w:t>RMSE</w:t>
+            </w:r>
+          </w:p>
+        </w:tc>
+        <w:tc>
+          <w:tcPr>
+            <w:tcW w:w="3274" w:type="dxa"/>
+          </w:tcPr>
+          <w:p>
+            <w:pPr>
+              <w:cnfStyle w:val="100000000000" w:firstRow="1" w:lastRow="0" w:firstColumn="0" w:lastColumn="0" w:oddVBand="0" w:evenVBand="0" w:oddHBand="0" w:evenHBand="0" w:firstRowFirstColumn="0" w:firstRowLastColumn="0" w:lastRowFirstColumn="0" w:lastRowLastColumn="0"/>
+            </w:pPr>
+            <w:r>
+              <w:t>MSE</w:t>
+            </w:r>
+          </w:p>
+        </w:tc>
+      </w:tr>
+      <w:tr>
+        <w:tc>
+          <w:tcPr>
+            <w:cnfStyle w:val="001000000000" w:firstRow="0" w:lastRow="0" w:firstColumn="1" w:lastColumn="0" w:oddVBand="0" w:evenVBand="0" w:oddHBand="0" w:evenHBand="0" w:firstRowFirstColumn="0" w:firstRowLastColumn="0" w:lastRowFirstColumn="0" w:lastRowLastColumn="0"/>
+            <w:tcW w:w="826" w:type="dxa"/>
+          </w:tcPr>
+          <w:p>
+            <w:r>
+              <w:t>LM</w:t>
+            </w:r>
+          </w:p>
+        </w:tc>
+        <w:tc>
+          <w:tcPr>
+            <w:tcW w:w="1408" w:type="dxa"/>
+          </w:tcPr>
+          <w:p>
+            <w:pPr>
+              <w:cnfStyle w:val="000000000000" w:firstRow="0" w:lastRow="0" w:firstColumn="0" w:lastColumn="0" w:oddVBand="0" w:evenVBand="0" w:oddHBand="0" w:evenHBand="0" w:firstRowFirstColumn="0" w:firstRowLastColumn="0" w:lastRowFirstColumn="0" w:lastRowLastColumn="0"/>
+            </w:pPr>
+            <w:r>
+              <w:t>-</w:t>
+            </w:r>
+          </w:p>
+        </w:tc>
+        <w:tc>
+          <w:tcPr>
+            <w:tcW w:w="3554" w:type="dxa"/>
+          </w:tcPr>
+          <w:p>
+            <w:pPr>
+              <w:cnfStyle w:val="000000000000" w:firstRow="0" w:lastRow="0" w:firstColumn="0" w:lastColumn="0" w:oddVBand="0" w:evenVBand="0" w:oddHBand="0" w:evenHBand="0" w:firstRowFirstColumn="0" w:firstRowLastColumn="0" w:lastRowFirstColumn="0" w:lastRowLastColumn="0"/>
+            </w:pPr>
+            <w:r>
+              <w:t>3.012848</w:t>
+            </w:r>
+          </w:p>
+        </w:tc>
+        <w:tc>
+          <w:tcPr>
+            <w:tcW w:w="3274" w:type="dxa"/>
+          </w:tcPr>
+          <w:p>
+            <w:pPr>
+              <w:cnfStyle w:val="000000000000" w:firstRow="0" w:lastRow="0" w:firstColumn="0" w:lastColumn="0" w:oddVBand="0" w:evenVBand="0" w:oddHBand="0" w:evenHBand="0" w:firstRowFirstColumn="0" w:firstRowLastColumn="0" w:lastRowFirstColumn="0" w:lastRowLastColumn="0"/>
+            </w:pPr>
+            <w:r>
+              <w:t>9.077253</w:t>
+            </w:r>
+          </w:p>
+        </w:tc>
+      </w:tr>
+      <w:tr>
+        <w:tc>
+          <w:tcPr>
+            <w:cnfStyle w:val="001000000000" w:firstRow="0" w:lastRow="0" w:firstColumn="1" w:lastColumn="0" w:oddVBand="0" w:evenVBand="0" w:oddHBand="0" w:evenHBand="0" w:firstRowFirstColumn="0" w:firstRowLastColumn="0" w:lastRowFirstColumn="0" w:lastRowLastColumn="0"/>
+            <w:tcW w:w="826" w:type="dxa"/>
+            <w:vMerge w:val="restart"/>
+          </w:tcPr>
+          <w:p>
+            <w:r>
+              <w:t>SVM</w:t>
+            </w:r>
+          </w:p>
+        </w:tc>
+        <w:tc>
+          <w:tcPr>
+            <w:tcW w:w="1408" w:type="dxa"/>
+          </w:tcPr>
+          <w:p>
+            <w:pPr>
+              <w:cnfStyle w:val="000000000000" w:firstRow="0" w:lastRow="0" w:firstColumn="0" w:lastColumn="0" w:oddVBand="0" w:evenVBand="0" w:oddHBand="0" w:evenHBand="0" w:firstRowFirstColumn="0" w:firstRowLastColumn="0" w:lastRowFirstColumn="0" w:lastRowLastColumn="0"/>
+            </w:pPr>
+            <w:proofErr w:type="spellStart"/>
+            <w:r>
+              <w:t>Linear</w:t>
+            </w:r>
+            <w:proofErr w:type="spellEnd"/>
+          </w:p>
+        </w:tc>
+        <w:tc>
+          <w:tcPr>
+            <w:tcW w:w="3554" w:type="dxa"/>
+          </w:tcPr>
+          <w:p>
+            <w:pPr>
+              <w:cnfStyle w:val="000000000000" w:firstRow="0" w:lastRow="0" w:firstColumn="0" w:lastColumn="0" w:oddVBand="0" w:evenVBand="0" w:oddHBand="0" w:evenHBand="0" w:firstRowFirstColumn="0" w:firstRowLastColumn="0" w:lastRowFirstColumn="0" w:lastRowLastColumn="0"/>
+            </w:pPr>
+            <w:r>
+              <w:t>3.098471</w:t>
+            </w:r>
+          </w:p>
+        </w:tc>
+        <w:tc>
+          <w:tcPr>
+            <w:tcW w:w="3274" w:type="dxa"/>
+          </w:tcPr>
+          <w:p>
+            <w:pPr>
+              <w:cnfStyle w:val="000000000000" w:firstRow="0" w:lastRow="0" w:firstColumn="0" w:lastColumn="0" w:oddVBand="0" w:evenVBand="0" w:oddHBand="0" w:evenHBand="0" w:firstRowFirstColumn="0" w:firstRowLastColumn="0" w:lastRowFirstColumn="0" w:lastRowLastColumn="0"/>
+            </w:pPr>
+            <w:r>
+              <w:t>9.60052</w:t>
+            </w:r>
+          </w:p>
+        </w:tc>
+      </w:tr>
+      <w:tr>
+        <w:tc>
+          <w:tcPr>
+            <w:cnfStyle w:val="001000000000" w:firstRow="0" w:lastRow="0" w:firstColumn="1" w:lastColumn="0" w:oddVBand="0" w:evenVBand="0" w:oddHBand="0" w:evenHBand="0" w:firstRowFirstColumn="0" w:firstRowLastColumn="0" w:lastRowFirstColumn="0" w:lastRowLastColumn="0"/>
+            <w:tcW w:w="826" w:type="dxa"/>
+            <w:vMerge/>
+          </w:tcPr>
+          <w:p/>
+        </w:tc>
+        <w:tc>
+          <w:tcPr>
+            <w:tcW w:w="1408" w:type="dxa"/>
+            <w:shd w:val="clear" w:color="auto" w:fill="auto"/>
+          </w:tcPr>
+          <w:p>
+            <w:pPr>
+              <w:cnfStyle w:val="000000000000" w:firstRow="0" w:lastRow="0" w:firstColumn="0" w:lastColumn="0" w:oddVBand="0" w:evenVBand="0" w:oddHBand="0" w:evenHBand="0" w:firstRowFirstColumn="0" w:firstRowLastColumn="0" w:lastRowFirstColumn="0" w:lastRowLastColumn="0"/>
+            </w:pPr>
+            <w:proofErr w:type="spellStart"/>
+            <w:r>
+              <w:t>Polynomial</w:t>
+            </w:r>
+            <w:proofErr w:type="spellEnd"/>
+          </w:p>
+        </w:tc>
+        <w:tc>
+          <w:tcPr>
+            <w:tcW w:w="3554" w:type="dxa"/>
+            <w:shd w:val="clear" w:color="auto" w:fill="auto"/>
+          </w:tcPr>
+          <w:p>
+            <w:pPr>
+              <w:cnfStyle w:val="000000000000" w:firstRow="0" w:lastRow="0" w:firstColumn="0" w:lastColumn="0" w:oddVBand="0" w:evenVBand="0" w:oddHBand="0" w:evenHBand="0" w:firstRowFirstColumn="0" w:firstRowLastColumn="0" w:lastRowFirstColumn="0" w:lastRowLastColumn="0"/>
+            </w:pPr>
+            <w:r>
+              <w:t>3.657129</w:t>
+            </w:r>
+          </w:p>
+        </w:tc>
+        <w:tc>
+          <w:tcPr>
+            <w:tcW w:w="3274" w:type="dxa"/>
+            <w:shd w:val="clear" w:color="auto" w:fill="auto"/>
+          </w:tcPr>
+          <w:p>
+            <w:pPr>
+              <w:cnfStyle w:val="000000000000" w:firstRow="0" w:lastRow="0" w:firstColumn="0" w:lastColumn="0" w:oddVBand="0" w:evenVBand="0" w:oddHBand="0" w:evenHBand="0" w:firstRowFirstColumn="0" w:firstRowLastColumn="0" w:lastRowFirstColumn="0" w:lastRowLastColumn="0"/>
+            </w:pPr>
+            <w:r>
+              <w:t>13.37459</w:t>
+            </w:r>
+          </w:p>
+        </w:tc>
+      </w:tr>
+      <w:tr>
+        <w:tc>
+          <w:tcPr>
+            <w:cnfStyle w:val="001000000000" w:firstRow="0" w:lastRow="0" w:firstColumn="1" w:lastColumn="0" w:oddVBand="0" w:evenVBand="0" w:oddHBand="0" w:evenHBand="0" w:firstRowFirstColumn="0" w:firstRowLastColumn="0" w:lastRowFirstColumn="0" w:lastRowLastColumn="0"/>
+            <w:tcW w:w="826" w:type="dxa"/>
+            <w:vMerge/>
+          </w:tcPr>
+          <w:p/>
+        </w:tc>
+        <w:tc>
+          <w:tcPr>
+            <w:tcW w:w="1408" w:type="dxa"/>
+          </w:tcPr>
+          <w:p>
+            <w:pPr>
+              <w:cnfStyle w:val="000000000000" w:firstRow="0" w:lastRow="0" w:firstColumn="0" w:lastColumn="0" w:oddVBand="0" w:evenVBand="0" w:oddHBand="0" w:evenHBand="0" w:firstRowFirstColumn="0" w:firstRowLastColumn="0" w:lastRowFirstColumn="0" w:lastRowLastColumn="0"/>
+            </w:pPr>
+            <w:proofErr w:type="spellStart"/>
+            <w:r>
+              <w:t>Radial</w:t>
+            </w:r>
+            <w:proofErr w:type="spellEnd"/>
+          </w:p>
+        </w:tc>
+        <w:tc>
+          <w:tcPr>
+            <w:tcW w:w="3554" w:type="dxa"/>
+          </w:tcPr>
+          <w:p>
+            <w:pPr>
+              <w:cnfStyle w:val="000000000000" w:firstRow="0" w:lastRow="0" w:firstColumn="0" w:lastColumn="0" w:oddVBand="0" w:evenVBand="0" w:oddHBand="0" w:evenHBand="0" w:firstRowFirstColumn="0" w:firstRowLastColumn="0" w:lastRowFirstColumn="0" w:lastRowLastColumn="0"/>
+            </w:pPr>
+            <w:r>
+              <w:t>2.548747</w:t>
+            </w:r>
+          </w:p>
+        </w:tc>
+        <w:tc>
+          <w:tcPr>
+            <w:tcW w:w="3274" w:type="dxa"/>
+          </w:tcPr>
+          <w:p>
+            <w:pPr>
+              <w:cnfStyle w:val="000000000000" w:firstRow="0" w:lastRow="0" w:firstColumn="0" w:lastColumn="0" w:oddVBand="0" w:evenVBand="0" w:oddHBand="0" w:evenHBand="0" w:firstRowFirstColumn="0" w:firstRowLastColumn="0" w:lastRowFirstColumn="0" w:lastRowLastColumn="0"/>
+            </w:pPr>
+            <w:r>
+              <w:t>6.496113</w:t>
+            </w:r>
+          </w:p>
+        </w:tc>
+      </w:tr>
+      <w:tr>
+        <w:tc>
+          <w:tcPr>
+            <w:cnfStyle w:val="001000000000" w:firstRow="0" w:lastRow="0" w:firstColumn="1" w:lastColumn="0" w:oddVBand="0" w:evenVBand="0" w:oddHBand="0" w:evenHBand="0" w:firstRowFirstColumn="0" w:firstRowLastColumn="0" w:lastRowFirstColumn="0" w:lastRowLastColumn="0"/>
+            <w:tcW w:w="826" w:type="dxa"/>
+            <w:vMerge/>
+          </w:tcPr>
+          <w:p/>
+        </w:tc>
+        <w:tc>
+          <w:tcPr>
+            <w:tcW w:w="1408" w:type="dxa"/>
+            <w:shd w:val="clear" w:color="auto" w:fill="auto"/>
+          </w:tcPr>
+          <w:p>
+            <w:pPr>
+              <w:cnfStyle w:val="000000000000" w:firstRow="0" w:lastRow="0" w:firstColumn="0" w:lastColumn="0" w:oddVBand="0" w:evenVBand="0" w:oddHBand="0" w:evenHBand="0" w:firstRowFirstColumn="0" w:firstRowLastColumn="0" w:lastRowFirstColumn="0" w:lastRowLastColumn="0"/>
+            </w:pPr>
+            <w:proofErr w:type="spellStart"/>
+            <w:r>
+              <w:t>Sigmoid</w:t>
+            </w:r>
+            <w:proofErr w:type="spellEnd"/>
+          </w:p>
+        </w:tc>
+        <w:tc>
+          <w:tcPr>
+            <w:tcW w:w="3554" w:type="dxa"/>
+            <w:shd w:val="clear" w:color="auto" w:fill="auto"/>
+          </w:tcPr>
+          <w:p>
+            <w:pPr>
+              <w:cnfStyle w:val="000000000000" w:firstRow="0" w:lastRow="0" w:firstColumn="0" w:lastColumn="0" w:oddVBand="0" w:evenVBand="0" w:oddHBand="0" w:evenHBand="0" w:firstRowFirstColumn="0" w:firstRowLastColumn="0" w:lastRowFirstColumn="0" w:lastRowLastColumn="0"/>
+            </w:pPr>
+            <w:r>
+              <w:t>23.71798</w:t>
+            </w:r>
+          </w:p>
+        </w:tc>
+        <w:tc>
+          <w:tcPr>
+            <w:tcW w:w="3274" w:type="dxa"/>
+            <w:shd w:val="clear" w:color="auto" w:fill="auto"/>
+          </w:tcPr>
+          <w:p>
+            <w:pPr>
+              <w:cnfStyle w:val="000000000000" w:firstRow="0" w:lastRow="0" w:firstColumn="0" w:lastColumn="0" w:oddVBand="0" w:evenVBand="0" w:oddHBand="0" w:evenHBand="0" w:firstRowFirstColumn="0" w:firstRowLastColumn="0" w:lastRowFirstColumn="0" w:lastRowLastColumn="0"/>
+            </w:pPr>
+            <w:r>
+              <w:t>562.5424</w:t>
+            </w:r>
+          </w:p>
+        </w:tc>
+      </w:tr>
+      <w:tr>
+        <w:tc>
+          <w:tcPr>
+            <w:cnfStyle w:val="001000000000" w:firstRow="0" w:lastRow="0" w:firstColumn="1" w:lastColumn="0" w:oddVBand="0" w:evenVBand="0" w:oddHBand="0" w:evenHBand="0" w:firstRowFirstColumn="0" w:firstRowLastColumn="0" w:lastRowFirstColumn="0" w:lastRowLastColumn="0"/>
+            <w:tcW w:w="826" w:type="dxa"/>
+            <w:vMerge w:val="restart"/>
+          </w:tcPr>
+          <w:p>
+            <w:r>
+              <w:t>GLM</w:t>
+            </w:r>
+          </w:p>
+        </w:tc>
+        <w:tc>
+          <w:tcPr>
+            <w:tcW w:w="1408" w:type="dxa"/>
+          </w:tcPr>
+          <w:p>
+            <w:pPr>
+              <w:cnfStyle w:val="000000000000" w:firstRow="0" w:lastRow="0" w:firstColumn="0" w:lastColumn="0" w:oddVBand="0" w:evenVBand="0" w:oddHBand="0" w:evenHBand="0" w:firstRowFirstColumn="0" w:firstRowLastColumn="0" w:lastRowFirstColumn="0" w:lastRowLastColumn="0"/>
+            </w:pPr>
+            <w:proofErr w:type="spellStart"/>
+            <w:r>
+              <w:t>Gaussian</w:t>
+            </w:r>
+            <w:proofErr w:type="spellEnd"/>
+          </w:p>
+        </w:tc>
+        <w:tc>
+          <w:tcPr>
+            <w:tcW w:w="3554" w:type="dxa"/>
+          </w:tcPr>
+          <w:p>
+            <w:pPr>
+              <w:cnfStyle w:val="000000000000" w:firstRow="0" w:lastRow="0" w:firstColumn="0" w:lastColumn="0" w:oddVBand="0" w:evenVBand="0" w:oddHBand="0" w:evenHBand="0" w:firstRowFirstColumn="0" w:firstRowLastColumn="0" w:lastRowFirstColumn="0" w:lastRowLastColumn="0"/>
+            </w:pPr>
+            <w:r>
+              <w:t>3.012848</w:t>
+            </w:r>
+          </w:p>
+        </w:tc>
+        <w:tc>
+          <w:tcPr>
+            <w:tcW w:w="3274" w:type="dxa"/>
+          </w:tcPr>
+          <w:p>
+            <w:pPr>
+              <w:cnfStyle w:val="000000000000" w:firstRow="0" w:lastRow="0" w:firstColumn="0" w:lastColumn="0" w:oddVBand="0" w:evenVBand="0" w:oddHBand="0" w:evenHBand="0" w:firstRowFirstColumn="0" w:firstRowLastColumn="0" w:lastRowFirstColumn="0" w:lastRowLastColumn="0"/>
+            </w:pPr>
+            <w:r>
+              <w:t>9.077253</w:t>
+            </w:r>
+          </w:p>
+        </w:tc>
+      </w:tr>
+      <w:tr>
+        <w:tc>
+          <w:tcPr>
+            <w:cnfStyle w:val="001000000000" w:firstRow="0" w:lastRow="0" w:firstColumn="1" w:lastColumn="0" w:oddVBand="0" w:evenVBand="0" w:oddHBand="0" w:evenHBand="0" w:firstRowFirstColumn="0" w:firstRowLastColumn="0" w:lastRowFirstColumn="0" w:lastRowLastColumn="0"/>
+            <w:tcW w:w="826" w:type="dxa"/>
+            <w:vMerge/>
+          </w:tcPr>
+          <w:p/>
+        </w:tc>
+        <w:tc>
+          <w:tcPr>
+            <w:tcW w:w="1408" w:type="dxa"/>
+          </w:tcPr>
+          <w:p>
+            <w:pPr>
+              <w:cnfStyle w:val="000000000000" w:firstRow="0" w:lastRow="0" w:firstColumn="0" w:lastColumn="0" w:oddVBand="0" w:evenVBand="0" w:oddHBand="0" w:evenHBand="0" w:firstRowFirstColumn="0" w:firstRowLastColumn="0" w:lastRowFirstColumn="0" w:lastRowLastColumn="0"/>
+            </w:pPr>
+            <w:r>
+              <w:t>Gamma</w:t>
+            </w:r>
+          </w:p>
+        </w:tc>
+        <w:tc>
+          <w:tcPr>
+            <w:tcW w:w="3554" w:type="dxa"/>
+          </w:tcPr>
+          <w:p>
+            <w:pPr>
+              <w:cnfStyle w:val="000000000000" w:firstRow="0" w:lastRow="0" w:firstColumn="0" w:lastColumn="0" w:oddVBand="0" w:evenVBand="0" w:oddHBand="0" w:evenHBand="0" w:firstRowFirstColumn="0" w:firstRowLastColumn="0" w:lastRowFirstColumn="0" w:lastRowLastColumn="0"/>
+            </w:pPr>
+            <w:r>
+              <w:t>24.88738</w:t>
+            </w:r>
+          </w:p>
+        </w:tc>
+        <w:tc>
+          <w:tcPr>
+            <w:tcW w:w="3274" w:type="dxa"/>
+          </w:tcPr>
+          <w:p>
+            <w:pPr>
+              <w:cnfStyle w:val="000000000000" w:firstRow="0" w:lastRow="0" w:firstColumn="0" w:lastColumn="0" w:oddVBand="0" w:evenVBand="0" w:oddHBand="0" w:evenHBand="0" w:firstRowFirstColumn="0" w:firstRowLastColumn="0" w:lastRowFirstColumn="0" w:lastRowLastColumn="0"/>
+            </w:pPr>
+            <w:r>
+              <w:t>619.3818</w:t>
+            </w:r>
+          </w:p>
+        </w:tc>
+      </w:tr>
+      <w:tr>
+        <w:tc>
+          <w:tcPr>
+            <w:cnfStyle w:val="001000000000" w:firstRow="0" w:lastRow="0" w:firstColumn="1" w:lastColumn="0" w:oddVBand="0" w:evenVBand="0" w:oddHBand="0" w:evenHBand="0" w:firstRowFirstColumn="0" w:firstRowLastColumn="0" w:lastRowFirstColumn="0" w:lastRowLastColumn="0"/>
+            <w:tcW w:w="826" w:type="dxa"/>
+            <w:vMerge/>
+          </w:tcPr>
+          <w:p/>
+        </w:tc>
+        <w:tc>
+          <w:tcPr>
+            <w:tcW w:w="1408" w:type="dxa"/>
+          </w:tcPr>
+          <w:p>
+            <w:pPr>
+              <w:cnfStyle w:val="000000000000" w:firstRow="0" w:lastRow="0" w:firstColumn="0" w:lastColumn="0" w:oddVBand="0" w:evenVBand="0" w:oddHBand="0" w:evenHBand="0" w:firstRowFirstColumn="0" w:firstRowLastColumn="0" w:lastRowFirstColumn="0" w:lastRowLastColumn="0"/>
+            </w:pPr>
+            <w:proofErr w:type="spellStart"/>
+            <w:r>
+              <w:t>Q</w:t>
+            </w:r>
+            <w:r>
+              <w:t>uasipoisson</w:t>
+            </w:r>
+            <w:proofErr w:type="spellEnd"/>
+          </w:p>
+        </w:tc>
+        <w:tc>
+          <w:tcPr>
+            <w:tcW w:w="3554" w:type="dxa"/>
+          </w:tcPr>
+          <w:p>
+            <w:pPr>
+              <w:cnfStyle w:val="000000000000" w:firstRow="0" w:lastRow="0" w:firstColumn="0" w:lastColumn="0" w:oddVBand="0" w:evenVBand="0" w:oddHBand="0" w:evenHBand="0" w:firstRowFirstColumn="0" w:firstRowLastColumn="0" w:lastRowFirstColumn="0" w:lastRowLastColumn="0"/>
+            </w:pPr>
+            <w:r>
+              <w:t>22.00171</w:t>
+            </w:r>
+          </w:p>
+        </w:tc>
+        <w:tc>
+          <w:tcPr>
+            <w:tcW w:w="3274" w:type="dxa"/>
+          </w:tcPr>
+          <w:p>
+            <w:pPr>
+              <w:cnfStyle w:val="000000000000" w:firstRow="0" w:lastRow="0" w:firstColumn="0" w:lastColumn="0" w:oddVBand="0" w:evenVBand="0" w:oddHBand="0" w:evenHBand="0" w:firstRowFirstColumn="0" w:firstRowLastColumn="0" w:lastRowFirstColumn="0" w:lastRowLastColumn="0"/>
+            </w:pPr>
+            <w:r>
+              <w:t>484.075</w:t>
+            </w:r>
+          </w:p>
+        </w:tc>
+      </w:tr>
+      <w:tr>
+        <w:tc>
+          <w:tcPr>
+            <w:cnfStyle w:val="001000000000" w:firstRow="0" w:lastRow="0" w:firstColumn="1" w:lastColumn="0" w:oddVBand="0" w:evenVBand="0" w:oddHBand="0" w:evenHBand="0" w:firstRowFirstColumn="0" w:firstRowLastColumn="0" w:lastRowFirstColumn="0" w:lastRowLastColumn="0"/>
+            <w:tcW w:w="826" w:type="dxa"/>
+            <w:vMerge/>
+          </w:tcPr>
+          <w:p/>
+        </w:tc>
+        <w:tc>
+          <w:tcPr>
+            <w:tcW w:w="1408" w:type="dxa"/>
+          </w:tcPr>
+          <w:p>
+            <w:pPr>
+              <w:cnfStyle w:val="000000000000" w:firstRow="0" w:lastRow="0" w:firstColumn="0" w:lastColumn="0" w:oddVBand="0" w:evenVBand="0" w:oddHBand="0" w:evenHBand="0" w:firstRowFirstColumn="0" w:firstRowLastColumn="0" w:lastRowFirstColumn="0" w:lastRowLastColumn="0"/>
+            </w:pPr>
+            <w:r>
+              <w:t>Q</w:t>
+            </w:r>
+            <w:r>
+              <w:t>uasi</w:t>
+            </w:r>
+          </w:p>
+        </w:tc>
+        <w:tc>
+          <w:tcPr>
+            <w:tcW w:w="3554" w:type="dxa"/>
+          </w:tcPr>
+          <w:p>
+            <w:pPr>
+              <w:cnfStyle w:val="000000000000" w:firstRow="0" w:lastRow="0" w:firstColumn="0" w:lastColumn="0" w:oddVBand="0" w:evenVBand="0" w:oddHBand="0" w:evenHBand="0" w:firstRowFirstColumn="0" w:firstRowLastColumn="0" w:lastRowFirstColumn="0" w:lastRowLastColumn="0"/>
+            </w:pPr>
+            <w:r>
+              <w:t>3.012848</w:t>
+            </w:r>
+          </w:p>
+        </w:tc>
+        <w:tc>
+          <w:tcPr>
+            <w:tcW w:w="3274" w:type="dxa"/>
+          </w:tcPr>
+          <w:p>
+            <w:pPr>
+              <w:cnfStyle w:val="000000000000" w:firstRow="0" w:lastRow="0" w:firstColumn="0" w:lastColumn="0" w:oddVBand="0" w:evenVBand="0" w:oddHBand="0" w:evenHBand="0" w:firstRowFirstColumn="0" w:firstRowLastColumn="0" w:lastRowFirstColumn="0" w:lastRowLastColumn="0"/>
+            </w:pPr>
+            <w:r>
+              <w:t>9.077253</w:t>
+            </w:r>
+          </w:p>
+        </w:tc>
+      </w:tr>
+      <w:tr>
+        <w:tc>
+          <w:tcPr>
+            <w:cnfStyle w:val="001000000000" w:firstRow="0" w:lastRow="0" w:firstColumn="1" w:lastColumn="0" w:oddVBand="0" w:evenVBand="0" w:oddHBand="0" w:evenHBand="0" w:firstRowFirstColumn="0" w:firstRowLastColumn="0" w:lastRowFirstColumn="0" w:lastRowLastColumn="0"/>
+            <w:tcW w:w="826" w:type="dxa"/>
+            <w:vMerge/>
+          </w:tcPr>
+          <w:p/>
+        </w:tc>
+        <w:tc>
+          <w:tcPr>
+            <w:tcW w:w="1408" w:type="dxa"/>
+          </w:tcPr>
+          <w:p>
+            <w:pPr>
+              <w:cnfStyle w:val="000000000000" w:firstRow="0" w:lastRow="0" w:firstColumn="0" w:lastColumn="0" w:oddVBand="0" w:evenVBand="0" w:oddHBand="0" w:evenHBand="0" w:firstRowFirstColumn="0" w:firstRowLastColumn="0" w:lastRowFirstColumn="0" w:lastRowLastColumn="0"/>
+            </w:pPr>
+            <w:r>
+              <w:t>P</w:t>
+            </w:r>
+            <w:r>
+              <w:t>oisson</w:t>
+            </w:r>
+          </w:p>
+        </w:tc>
+        <w:tc>
+          <w:tcPr>
+            <w:tcW w:w="3554" w:type="dxa"/>
+          </w:tcPr>
+          <w:p>
+            <w:pPr>
+              <w:cnfStyle w:val="000000000000" w:firstRow="0" w:lastRow="0" w:firstColumn="0" w:lastColumn="0" w:oddVBand="0" w:evenVBand="0" w:oddHBand="0" w:evenHBand="0" w:firstRowFirstColumn="0" w:firstRowLastColumn="0" w:lastRowFirstColumn="0" w:lastRowLastColumn="0"/>
+            </w:pPr>
+            <w:r>
+              <w:t>22.00171</w:t>
+            </w:r>
+          </w:p>
+        </w:tc>
+        <w:tc>
+          <w:tcPr>
+            <w:tcW w:w="3274" w:type="dxa"/>
+          </w:tcPr>
+          <w:p>
+            <w:pPr>
+              <w:cnfStyle w:val="000000000000" w:firstRow="0" w:lastRow="0" w:firstColumn="0" w:lastColumn="0" w:oddVBand="0" w:evenVBand="0" w:oddHBand="0" w:evenHBand="0" w:firstRowFirstColumn="0" w:firstRowLastColumn="0" w:lastRowFirstColumn="0" w:lastRowLastColumn="0"/>
+            </w:pPr>
+            <w:r>
+              <w:t>484.075</w:t>
+            </w:r>
+          </w:p>
+        </w:tc>
+      </w:tr>
+    </w:tbl>
+    <w:p>
+      <w:pPr>
+        <w:pStyle w:val="Nagwek2"/>
+      </w:pPr>
+      <w:r>
+        <w:br/>
+      </w:r>
+      <w:r>
+        <w:t>Podsumowanie</w:t>
+      </w:r>
+    </w:p>
+    <w:p/>
+    <w:p>
+      <w:r>
+        <w:br w:type="page"/>
       </w:r>
     </w:p>
     <w:p/>
@@ -7175,6 +9635,92 @@
     </w:lvl>
   </w:abstractNum>
   <w:abstractNum w:abstractNumId="8" w15:restartNumberingAfterBreak="0">
+    <w:nsid w:val="614260E6"/>
+    <w:multiLevelType w:val="hybridMultilevel"/>
+    <w:tmpl w:val="3162C44E"/>
+    <w:lvl w:ilvl="0" w:tplc="0415000F">
+      <w:start w:val="1"/>
+      <w:numFmt w:val="decimal"/>
+      <w:lvlText w:val="%1."/>
+      <w:lvlJc w:val="left"/>
+      <w:pPr>
+        <w:ind w:left="720" w:hanging="360"/>
+      </w:pPr>
+    </w:lvl>
+    <w:lvl w:ilvl="1" w:tplc="04150019" w:tentative="1">
+      <w:start w:val="1"/>
+      <w:numFmt w:val="lowerLetter"/>
+      <w:lvlText w:val="%2."/>
+      <w:lvlJc w:val="left"/>
+      <w:pPr>
+        <w:ind w:left="1440" w:hanging="360"/>
+      </w:pPr>
+    </w:lvl>
+    <w:lvl w:ilvl="2" w:tplc="0415001B" w:tentative="1">
+      <w:start w:val="1"/>
+      <w:numFmt w:val="lowerRoman"/>
+      <w:lvlText w:val="%3."/>
+      <w:lvlJc w:val="right"/>
+      <w:pPr>
+        <w:ind w:left="2160" w:hanging="180"/>
+      </w:pPr>
+    </w:lvl>
+    <w:lvl w:ilvl="3" w:tplc="0415000F" w:tentative="1">
+      <w:start w:val="1"/>
+      <w:numFmt w:val="decimal"/>
+      <w:lvlText w:val="%4."/>
+      <w:lvlJc w:val="left"/>
+      <w:pPr>
+        <w:ind w:left="2880" w:hanging="360"/>
+      </w:pPr>
+    </w:lvl>
+    <w:lvl w:ilvl="4" w:tplc="04150019" w:tentative="1">
+      <w:start w:val="1"/>
+      <w:numFmt w:val="lowerLetter"/>
+      <w:lvlText w:val="%5."/>
+      <w:lvlJc w:val="left"/>
+      <w:pPr>
+        <w:ind w:left="3600" w:hanging="360"/>
+      </w:pPr>
+    </w:lvl>
+    <w:lvl w:ilvl="5" w:tplc="0415001B" w:tentative="1">
+      <w:start w:val="1"/>
+      <w:numFmt w:val="lowerRoman"/>
+      <w:lvlText w:val="%6."/>
+      <w:lvlJc w:val="right"/>
+      <w:pPr>
+        <w:ind w:left="4320" w:hanging="180"/>
+      </w:pPr>
+    </w:lvl>
+    <w:lvl w:ilvl="6" w:tplc="0415000F" w:tentative="1">
+      <w:start w:val="1"/>
+      <w:numFmt w:val="decimal"/>
+      <w:lvlText w:val="%7."/>
+      <w:lvlJc w:val="left"/>
+      <w:pPr>
+        <w:ind w:left="5040" w:hanging="360"/>
+      </w:pPr>
+    </w:lvl>
+    <w:lvl w:ilvl="7" w:tplc="04150019" w:tentative="1">
+      <w:start w:val="1"/>
+      <w:numFmt w:val="lowerLetter"/>
+      <w:lvlText w:val="%8."/>
+      <w:lvlJc w:val="left"/>
+      <w:pPr>
+        <w:ind w:left="5760" w:hanging="360"/>
+      </w:pPr>
+    </w:lvl>
+    <w:lvl w:ilvl="8" w:tplc="0415001B" w:tentative="1">
+      <w:start w:val="1"/>
+      <w:numFmt w:val="lowerRoman"/>
+      <w:lvlText w:val="%9."/>
+      <w:lvlJc w:val="right"/>
+      <w:pPr>
+        <w:ind w:left="6480" w:hanging="180"/>
+      </w:pPr>
+    </w:lvl>
+  </w:abstractNum>
+  <w:abstractNum w:abstractNumId="9" w15:restartNumberingAfterBreak="0">
     <w:nsid w:val="64C35E14"/>
     <w:multiLevelType w:val="hybridMultilevel"/>
     <w:tmpl w:val="E95AD476"/>
@@ -7287,7 +9833,7 @@
       </w:rPr>
     </w:lvl>
   </w:abstractNum>
-  <w:abstractNum w:abstractNumId="9" w15:restartNumberingAfterBreak="0">
+  <w:abstractNum w:abstractNumId="10" w15:restartNumberingAfterBreak="0">
     <w:nsid w:val="766D7FBB"/>
     <w:multiLevelType w:val="hybridMultilevel"/>
     <w:tmpl w:val="E9D055C0"/>
@@ -7389,19 +9935,22 @@
     <w:abstractNumId w:val="1"/>
   </w:num>
   <w:num w:numId="6">
-    <w:abstractNumId w:val="8"/>
+    <w:abstractNumId w:val="9"/>
   </w:num>
   <w:num w:numId="7">
     <w:abstractNumId w:val="6"/>
   </w:num>
   <w:num w:numId="8">
-    <w:abstractNumId w:val="9"/>
+    <w:abstractNumId w:val="10"/>
   </w:num>
   <w:num w:numId="9">
     <w:abstractNumId w:val="2"/>
   </w:num>
   <w:num w:numId="10">
     <w:abstractNumId w:val="3"/>
+  </w:num>
+  <w:num w:numId="11">
+    <w:abstractNumId w:val="8"/>
   </w:num>
 </w:numbering>
 </file>

</xml_diff>